<commit_message>
BDM pr1 almost done, need to do bpmn
</commit_message>
<xml_diff>
--- a/bazzza/PR1.docx
+++ b/bazzza/PR1.docx
@@ -919,13 +919,23 @@
                 <w:szCs w:val="24"/>
               </w:rPr>
             </w:pPr>
+            <w:proofErr w:type="gramStart"/>
             <w:r>
               <w:rPr>
                 <w:rFonts w:eastAsia="SimSun" w:cs="Times New Roman"/>
                 <w:sz w:val="24"/>
                 <w:szCs w:val="24"/>
               </w:rPr>
-              <w:t>« __ » _______ 202</w:t>
+              <w:t>« _</w:t>
+            </w:r>
+            <w:proofErr w:type="gramEnd"/>
+            <w:r>
+              <w:rPr>
+                <w:rFonts w:eastAsia="SimSun" w:cs="Times New Roman"/>
+                <w:sz w:val="24"/>
+                <w:szCs w:val="24"/>
+              </w:rPr>
+              <w:t>_ » _______ 202</w:t>
             </w:r>
             <w:r>
               <w:rPr>
@@ -997,6 +1007,7 @@
                 <w:szCs w:val="24"/>
               </w:rPr>
             </w:pPr>
+            <w:proofErr w:type="gramStart"/>
             <w:r>
               <w:rPr>
                 <w:rFonts w:eastAsia="SimSun" w:cs="Times New Roman"/>
@@ -1005,6 +1016,7 @@
               </w:rPr>
               <w:t>« _</w:t>
             </w:r>
+            <w:proofErr w:type="gramEnd"/>
             <w:r>
               <w:rPr>
                 <w:rFonts w:eastAsia="SimSun" w:cs="Times New Roman"/>
@@ -1815,12 +1827,14 @@
       <w:r>
         <w:t xml:space="preserve"> </w:t>
       </w:r>
+      <w:proofErr w:type="gramStart"/>
       <w:r>
         <w:t>игры</w:t>
       </w:r>
       <w:r>
         <w:t>(</w:t>
       </w:r>
+      <w:proofErr w:type="gramEnd"/>
       <w:r>
         <w:t>если магазин может позволить себе платформу, то и запускать)</w:t>
       </w:r>
@@ -1842,10 +1856,7 @@
         <w:t xml:space="preserve"> а разработчикам и издателям </w:t>
       </w:r>
       <w:r>
-        <w:t>распространять</w:t>
-      </w:r>
-      <w:r>
-        <w:t xml:space="preserve"> </w:t>
+        <w:t xml:space="preserve">распространять </w:t>
       </w:r>
       <w:r>
         <w:t>свой продукт. Сфера деятельности магазина включает в себя</w:t>
@@ -1904,12 +1915,848 @@
         <w:t>Для дальнейшей работы был</w:t>
       </w:r>
       <w:r>
-        <w:t xml:space="preserve"> выбран сервис</w:t>
+        <w:t xml:space="preserve">о выбрано предприятие ООО </w:t>
+      </w:r>
+      <w:r>
+        <w:t>“</w:t>
+      </w:r>
+      <w:r>
+        <w:t>Имя Магазина</w:t>
+      </w:r>
+      <w:r>
+        <w:t>”</w:t>
+      </w:r>
+      <w:r>
+        <w:t>, являющееся малым бизнесом в сфере онлайн-торговли. Организационной правовой формой данного предприятия является ООО - Общество с ограниченной ответственностью.</w:t>
       </w:r>
     </w:p>
+    <w:p>
+      <w:r>
+        <w:t>Рассматриваемое предприятие представлено в виде одно</w:t>
+      </w:r>
+      <w:r>
+        <w:t xml:space="preserve"> </w:t>
+      </w:r>
+      <w:r>
+        <w:t>филиала и главного склада для хранения физических копий игр и прочей продукции.</w:t>
+      </w:r>
+    </w:p>
+    <w:p>
+      <w:r>
+        <w:t>Персонал предприятия состоит</w:t>
+      </w:r>
+      <w:r>
+        <w:rPr>
+          <w:lang w:val="en-US"/>
+        </w:rPr>
+        <w:t>:</w:t>
+      </w:r>
+    </w:p>
+    <w:p>
+      <w:pPr>
+        <w:pStyle w:val="a0"/>
+      </w:pPr>
+      <w:r>
+        <w:t>Курьер</w:t>
+      </w:r>
+    </w:p>
+    <w:p>
+      <w:pPr>
+        <w:pStyle w:val="a0"/>
+      </w:pPr>
+      <w:r>
+        <w:t>Продавец-консультант</w:t>
+      </w:r>
+    </w:p>
+    <w:p>
+      <w:pPr>
+        <w:pStyle w:val="a0"/>
+      </w:pPr>
+      <w:r>
+        <w:t>Системный администратор</w:t>
+      </w:r>
+    </w:p>
+    <w:p>
+      <w:pPr>
+        <w:pStyle w:val="a0"/>
+      </w:pPr>
+      <w:r>
+        <w:t>Кладовщик</w:t>
+      </w:r>
+    </w:p>
+    <w:p>
+      <w:pPr>
+        <w:pStyle w:val="a0"/>
+      </w:pPr>
+      <w:r>
+        <w:t>Менеджер по продажам</w:t>
+      </w:r>
+    </w:p>
+    <w:p>
+      <w:pPr>
+        <w:pStyle w:val="a0"/>
+      </w:pPr>
+      <w:r>
+        <w:t>Менеджер склада</w:t>
+      </w:r>
+    </w:p>
+    <w:p>
+      <w:pPr>
+        <w:pStyle w:val="a0"/>
+      </w:pPr>
+      <w:r>
+        <w:t>Администратор</w:t>
+      </w:r>
+    </w:p>
+    <w:p>
+      <w:pPr>
+        <w:pStyle w:val="a0"/>
+      </w:pPr>
+      <w:r>
+        <w:t>Директор</w:t>
+      </w:r>
+    </w:p>
+    <w:p>
+      <w:r>
+        <w:t>В качестве основных функций рассматриваемого магазина можно выделить</w:t>
+      </w:r>
+      <w:r>
+        <w:t>:</w:t>
+      </w:r>
+    </w:p>
+    <w:p>
+      <w:pPr>
+        <w:pStyle w:val="a0"/>
+      </w:pPr>
+      <w:r>
+        <w:t>Продажа физических и виртуальных копий игр</w:t>
+      </w:r>
+    </w:p>
+    <w:p>
+      <w:pPr>
+        <w:pStyle w:val="a0"/>
+      </w:pPr>
+      <w:r>
+        <w:lastRenderedPageBreak/>
+        <w:t>Продажа игрового оборудования и электроники</w:t>
+      </w:r>
+    </w:p>
+    <w:p>
+      <w:pPr>
+        <w:pStyle w:val="a0"/>
+      </w:pPr>
+      <w:r>
+        <w:t>Продажа сувениров, связанных с игровой индустрией</w:t>
+      </w:r>
+    </w:p>
+    <w:p>
+      <w:pPr>
+        <w:pStyle w:val="a0"/>
+      </w:pPr>
+      <w:r>
+        <w:t>Консультация покупателей</w:t>
+      </w:r>
+    </w:p>
+    <w:p>
+      <w:pPr>
+        <w:pStyle w:val="a0"/>
+      </w:pPr>
+      <w:proofErr w:type="gramStart"/>
+      <w:r>
+        <w:t>Доставка  продукции</w:t>
+      </w:r>
+      <w:proofErr w:type="gramEnd"/>
+    </w:p>
+    <w:p>
+      <w:pPr>
+        <w:pStyle w:val="a0"/>
+      </w:pPr>
+      <w:r>
+        <w:t>Предоставление актуальной информации о продуктах онлайн.</w:t>
+      </w:r>
+    </w:p>
+    <w:p>
+      <w:pPr>
+        <w:pStyle w:val="Heading2"/>
+      </w:pPr>
+      <w:r>
+        <w:t>Описание факторов внешней и внутренней среды, влияющих на деятельность объекта исследования</w:t>
+      </w:r>
+    </w:p>
+    <w:p>
+      <w:r>
+        <w:t>На деятельность онлайн-магазина оказывают влияние как факторы внешней среды, так и факторы внутренней среды. Все эти факторы влияют на потенциальный рост предприятия и на его прибыль.</w:t>
+      </w:r>
+    </w:p>
+    <w:p>
+      <w:r>
+        <w:t>Среди внешних факторов можно выделить следующие</w:t>
+      </w:r>
+      <w:r>
+        <w:t>:</w:t>
+      </w:r>
+    </w:p>
+    <w:p>
+      <w:pPr>
+        <w:pStyle w:val="ListParagraph"/>
+        <w:numPr>
+          <w:ilvl w:val="0"/>
+          <w:numId w:val="18"/>
+        </w:numPr>
+      </w:pPr>
+      <w:r>
+        <w:t xml:space="preserve">Конкуренция является одним из наиболее критичных факторов, так как оказывает прямое влияние на поток покупателей. Помимо прочего, решающим для </w:t>
+      </w:r>
+      <w:r>
+        <w:t xml:space="preserve">интернет-магазина является уровень доверия и цена. Так как большая часть продукции в таком бизнесе является цифровой, то покупатель никак не сможет проверить лично качество продукта перед покупкой. Это делает уровень доверия к магазину </w:t>
+      </w:r>
+      <w:r>
+        <w:t>одной из самых важных</w:t>
+      </w:r>
+      <w:r>
+        <w:t xml:space="preserve"> характеристик.</w:t>
+      </w:r>
+    </w:p>
+    <w:p>
+      <w:pPr>
+        <w:pStyle w:val="ListParagraph"/>
+        <w:numPr>
+          <w:ilvl w:val="0"/>
+          <w:numId w:val="18"/>
+        </w:numPr>
+      </w:pPr>
+      <w:r>
+        <w:t xml:space="preserve">Образ жизни людей тоже влияет на доходность. Интернет-магазин сильно </w:t>
+      </w:r>
+      <w:proofErr w:type="gramStart"/>
+      <w:r>
+        <w:t>выигрывает</w:t>
+      </w:r>
+      <w:proofErr w:type="gramEnd"/>
+      <w:r>
+        <w:t xml:space="preserve"> когда людям нужно приобрести что-то онлайн. Поэтому, например, эпидемии служат причиной роста дохода. Также развитие цифровых технологий делает покупки в не-онлайн магазинах менее привлекательными.</w:t>
+      </w:r>
+    </w:p>
+    <w:p>
+      <w:pPr>
+        <w:pStyle w:val="ListParagraph"/>
+        <w:numPr>
+          <w:ilvl w:val="0"/>
+          <w:numId w:val="18"/>
+        </w:numPr>
+      </w:pPr>
+      <w:r>
+        <w:t>Социально-демографическая ситуация также влияет на положение предприятия. Видеоиграми в основном интересуются молодые люди, поэтому получение прибыли возможно только при наличии людей соответствующего возраста</w:t>
+      </w:r>
+    </w:p>
+    <w:p>
+      <w:pPr>
+        <w:pStyle w:val="ListParagraph"/>
+        <w:numPr>
+          <w:ilvl w:val="0"/>
+          <w:numId w:val="18"/>
+        </w:numPr>
+      </w:pPr>
+      <w:r>
+        <w:lastRenderedPageBreak/>
+        <w:t>Наконец, важным внешним фактором являются компании-разработчики игр</w:t>
+      </w:r>
+      <w:r>
+        <w:t>. Например, если в</w:t>
+      </w:r>
+      <w:r>
+        <w:t xml:space="preserve"> определенный период времени будут выходить</w:t>
+      </w:r>
+      <w:r>
+        <w:t xml:space="preserve"> ожидаемые игроками продукты, то и спрос в магазине будет соответствующий.</w:t>
+      </w:r>
+    </w:p>
+    <w:p>
+      <w:r>
+        <w:t>Существуют также факторы внутренней среды, способные оказывать влияние на предприятие аптечной сферы:</w:t>
+      </w:r>
+    </w:p>
+    <w:p>
+      <w:pPr>
+        <w:pStyle w:val="ListParagraph"/>
+        <w:numPr>
+          <w:ilvl w:val="0"/>
+          <w:numId w:val="19"/>
+        </w:numPr>
+      </w:pPr>
+      <w:r>
+        <w:t>Маркетинг. Магазин должен предоставлять актуальные и самые ожидаемые продукты в данный момент. В быстроизменяющейся индустрии видеоигр это сделать не так просто, поэтому нужно всегда следить за ведущими компаниями и выходящими новинками, чтобы не отставать от конкурентов и удовлетворять спрос.</w:t>
+      </w:r>
+    </w:p>
+    <w:p>
+      <w:pPr>
+        <w:pStyle w:val="ListParagraph"/>
+        <w:numPr>
+          <w:ilvl w:val="0"/>
+          <w:numId w:val="19"/>
+        </w:numPr>
+      </w:pPr>
+      <w:r>
+        <w:t>Инфраструктура онлайн-магазина должна быть надежна и высокопроизводительна. Так как большая часть покупок будет с помощью сайта, отдел разработки должен убедиться в том, чтобы система выдерживала большое количество пользователей, а покупатели получали продукт или информацию о нем быстро. В случае неполадок пользователи должны быть уверены в том, что не потеряют свои средства.</w:t>
+      </w:r>
+    </w:p>
+    <w:p>
+      <w:pPr>
+        <w:pStyle w:val="ListParagraph"/>
+        <w:numPr>
+          <w:ilvl w:val="0"/>
+          <w:numId w:val="19"/>
+        </w:numPr>
+      </w:pPr>
+      <w:r>
+        <w:t>Квалификация персонала играет одну из ключевых ролей для удержания новых клиентов. Техническая поддержка должна быть готова к исправлению ошибок и поддержке серверного оборудования, маркетинговый отдел должен не отставать от трендов индустрии, а консультанты должны предоставлять качественную помощь клиентам.</w:t>
+      </w:r>
+    </w:p>
+    <w:p>
+      <w:pPr>
+        <w:pStyle w:val="Heading2"/>
+      </w:pPr>
+      <w:r>
+        <w:t>Организационная модель предприятия</w:t>
+      </w:r>
+    </w:p>
+    <w:p>
+      <w:r>
+        <w:t xml:space="preserve">Иерархия управления предприятия соответствует линейно функциональной организационный структуре. Из-за того, что рассматриваемый магазин является малым бизнесом, некоторые работники выполняют не только свои прямые обязанности, но и смежные с ними. Предприятие управляется </w:t>
+      </w:r>
+      <w:r>
+        <w:lastRenderedPageBreak/>
+        <w:t>директором, выполняющим обязанности по сбору и анализу информации, предоставляемой другими подразделениями, а также принимающим решения о развитии и продвижении предприятия.</w:t>
+      </w:r>
+    </w:p>
+    <w:p>
+      <w:r>
+        <w:t xml:space="preserve">Также в рассматриваемом предприятии представлены: подразделение администрации, занимающееся анализом деятельности предприятия, а также решением потенциальных проблемных ситуаций, подразделение отдела хранения, необходимое для организации работы со складом, подразделение отдела работы в торговом зале, регулирующее работу непосредственно в помещении </w:t>
+      </w:r>
+      <w:r>
+        <w:t>магазина, подразделение техподдержки, нужное для развития и поддержания работы онлайн-</w:t>
+      </w:r>
+      <w:r>
+        <w:t>инфраструктуры</w:t>
+      </w:r>
+      <w:r>
+        <w:t>.</w:t>
+      </w:r>
+      <w:r>
+        <w:t xml:space="preserve"> </w:t>
+      </w:r>
+      <w:r>
+        <w:t>На рисунке 1 представлена организационная модель предприятия онлайн-магазин.</w:t>
+      </w:r>
+    </w:p>
+    <w:p>
+      <w:pPr>
+        <w:pStyle w:val="a5"/>
+      </w:pPr>
+      <w:r>
+        <w:rPr>
+          <w:noProof/>
+        </w:rPr>
+        <w:drawing>
+          <wp:inline distT="0" distB="0" distL="0" distR="0" wp14:anchorId="117CE4D1" wp14:editId="5CB1A522">
+            <wp:extent cx="6116320" cy="3303905"/>
+            <wp:effectExtent l="0" t="0" r="0" b="0"/>
+            <wp:docPr id="4" name="Picture 4"/>
+            <wp:cNvGraphicFramePr>
+              <a:graphicFrameLocks xmlns:a="http://schemas.openxmlformats.org/drawingml/2006/main" noChangeAspect="1"/>
+            </wp:cNvGraphicFramePr>
+            <a:graphic xmlns:a="http://schemas.openxmlformats.org/drawingml/2006/main">
+              <a:graphicData uri="http://schemas.openxmlformats.org/drawingml/2006/picture">
+                <pic:pic xmlns:pic="http://schemas.openxmlformats.org/drawingml/2006/picture">
+                  <pic:nvPicPr>
+                    <pic:cNvPr id="0" name="Picture 2"/>
+                    <pic:cNvPicPr>
+                      <a:picLocks noChangeAspect="1" noChangeArrowheads="1"/>
+                    </pic:cNvPicPr>
+                  </pic:nvPicPr>
+                  <pic:blipFill>
+                    <a:blip r:embed="rId14">
+                      <a:extLst>
+                        <a:ext uri="{28A0092B-C50C-407E-A947-70E740481C1C}">
+                          <a14:useLocalDpi xmlns:a14="http://schemas.microsoft.com/office/drawing/2010/main" val="0"/>
+                        </a:ext>
+                      </a:extLst>
+                    </a:blip>
+                    <a:srcRect/>
+                    <a:stretch>
+                      <a:fillRect/>
+                    </a:stretch>
+                  </pic:blipFill>
+                  <pic:spPr bwMode="auto">
+                    <a:xfrm>
+                      <a:off x="0" y="0"/>
+                      <a:ext cx="6116320" cy="3303905"/>
+                    </a:xfrm>
+                    <a:prstGeom prst="rect">
+                      <a:avLst/>
+                    </a:prstGeom>
+                    <a:noFill/>
+                    <a:ln>
+                      <a:noFill/>
+                    </a:ln>
+                  </pic:spPr>
+                </pic:pic>
+              </a:graphicData>
+            </a:graphic>
+          </wp:inline>
+        </w:drawing>
+      </w:r>
+    </w:p>
+    <w:p>
+      <w:pPr>
+        <w:pStyle w:val="a5"/>
+      </w:pPr>
+      <w:r>
+        <w:t>Рисунок 1 – Организационная модель предприятия онлайн-магазин</w:t>
+      </w:r>
+    </w:p>
+    <w:p>
+      <w:pPr>
+        <w:pStyle w:val="Heading2"/>
+      </w:pPr>
+      <w:r>
+        <w:t>Описание управленческих, основных, сервисных бизнес-процессов.</w:t>
+      </w:r>
+    </w:p>
+    <w:p>
+      <w:r>
+        <w:t>Бизнес-процессы предприятия «Онлайн-магазин» можно разделить на управленческие, основные и сервисные.</w:t>
+      </w:r>
+    </w:p>
+    <w:p>
+      <w:pPr>
+        <w:rPr>
+          <w:lang w:val="en-US"/>
+        </w:rPr>
+      </w:pPr>
+      <w:r>
+        <w:t>Управленческие бизнес-процессы</w:t>
+      </w:r>
+      <w:r>
+        <w:rPr>
+          <w:lang w:val="en-US"/>
+        </w:rPr>
+        <w:t>:</w:t>
+      </w:r>
+    </w:p>
+    <w:p>
+      <w:pPr>
+        <w:pStyle w:val="ListParagraph"/>
+        <w:numPr>
+          <w:ilvl w:val="0"/>
+          <w:numId w:val="20"/>
+        </w:numPr>
+      </w:pPr>
+      <w:r>
+        <w:lastRenderedPageBreak/>
+        <w:t>управление бюджетом: подсчет доходов и расходов, уплата налогов, выплата зарплат и премий, выделение бюджета на закупку</w:t>
+      </w:r>
+    </w:p>
+    <w:p>
+      <w:pPr>
+        <w:pStyle w:val="ListParagraph"/>
+        <w:numPr>
+          <w:ilvl w:val="0"/>
+          <w:numId w:val="20"/>
+        </w:numPr>
+      </w:pPr>
+      <w:r>
+        <w:t>кадровый учет: поиск и найм новый работников, подтверждение</w:t>
+      </w:r>
+      <w:r>
+        <w:t xml:space="preserve"> </w:t>
+      </w:r>
+      <w:r>
+        <w:t>компетенций работников, увольнение работников, не</w:t>
+      </w:r>
+      <w:r>
+        <w:t xml:space="preserve"> </w:t>
+      </w:r>
+      <w:r>
+        <w:t>соответствующим требованиям компании;</w:t>
+      </w:r>
+    </w:p>
+    <w:p>
+      <w:pPr>
+        <w:pStyle w:val="ListParagraph"/>
+        <w:numPr>
+          <w:ilvl w:val="0"/>
+          <w:numId w:val="20"/>
+        </w:numPr>
+      </w:pPr>
+      <w:r>
+        <w:t>масштабирование: составление планов по увеличению охвата аптеки,</w:t>
+      </w:r>
+      <w:r>
+        <w:t xml:space="preserve"> </w:t>
+      </w:r>
+      <w:r>
+        <w:t>подбор помещений для открытия новых точек продажи, индексация</w:t>
+      </w:r>
+      <w:r>
+        <w:t xml:space="preserve"> </w:t>
+      </w:r>
+      <w:r>
+        <w:t>заработных плат.</w:t>
+      </w:r>
+    </w:p>
+    <w:p>
+      <w:pPr>
+        <w:rPr>
+          <w:lang w:val="en-US"/>
+        </w:rPr>
+      </w:pPr>
+      <w:r>
+        <w:t>Основные бизнес-процессы</w:t>
+      </w:r>
+      <w:r>
+        <w:rPr>
+          <w:lang w:val="en-US"/>
+        </w:rPr>
+        <w:t>:</w:t>
+      </w:r>
+    </w:p>
+    <w:p>
+      <w:pPr>
+        <w:pStyle w:val="ListParagraph"/>
+        <w:numPr>
+          <w:ilvl w:val="0"/>
+          <w:numId w:val="23"/>
+        </w:numPr>
+      </w:pPr>
+      <w:r>
+        <w:t>Розничная торговля</w:t>
+      </w:r>
+      <w:r>
+        <w:t>:</w:t>
+      </w:r>
+      <w:r>
+        <w:t xml:space="preserve"> </w:t>
+      </w:r>
+      <w:r>
+        <w:t>Продажа цифровых и физических копий игр, игровых приставок и сувениров, проведение закупок, доставка, проведение акций, предзаказов.</w:t>
+      </w:r>
+    </w:p>
+    <w:p>
+      <w:pPr>
+        <w:pStyle w:val="ListParagraph"/>
+        <w:numPr>
+          <w:ilvl w:val="0"/>
+          <w:numId w:val="23"/>
+        </w:numPr>
+      </w:pPr>
+      <w:r>
+        <w:t>Управление запасами</w:t>
+      </w:r>
+      <w:r>
+        <w:t>:</w:t>
+      </w:r>
+      <w:r>
+        <w:t xml:space="preserve"> учет остатков на складе</w:t>
+      </w:r>
+      <w:r>
+        <w:t xml:space="preserve">, перевоз товаров со склада в магазин, составление отчетов </w:t>
+      </w:r>
+      <w:proofErr w:type="gramStart"/>
+      <w:r>
+        <w:t>по результатом</w:t>
+      </w:r>
+      <w:proofErr w:type="gramEnd"/>
+      <w:r>
+        <w:t xml:space="preserve"> продаж</w:t>
+      </w:r>
+    </w:p>
+    <w:p>
+      <w:pPr>
+        <w:rPr>
+          <w:lang w:val="en-US"/>
+        </w:rPr>
+      </w:pPr>
+      <w:r>
+        <w:t>Вспомогательные бизнес-процессы</w:t>
+      </w:r>
+      <w:r>
+        <w:rPr>
+          <w:lang w:val="en-US"/>
+        </w:rPr>
+        <w:t>:</w:t>
+      </w:r>
+    </w:p>
+    <w:p>
+      <w:pPr>
+        <w:pStyle w:val="ListParagraph"/>
+        <w:numPr>
+          <w:ilvl w:val="0"/>
+          <w:numId w:val="22"/>
+        </w:numPr>
+      </w:pPr>
+      <w:r>
+        <w:t xml:space="preserve">Маркетинг и анализ рынка. Управление рекламой, </w:t>
+      </w:r>
+      <w:r>
+        <w:t>обеспечение эффективности рекламной компании.</w:t>
+      </w:r>
+    </w:p>
+    <w:p>
+      <w:pPr>
+        <w:pStyle w:val="ListParagraph"/>
+        <w:numPr>
+          <w:ilvl w:val="0"/>
+          <w:numId w:val="22"/>
+        </w:numPr>
+      </w:pPr>
+      <w:r>
+        <w:t>Консультация посетителей, предоставление информации о продукте.</w:t>
+      </w:r>
+    </w:p>
+    <w:p>
+      <w:pPr>
+        <w:pStyle w:val="Heading2"/>
+        <w:rPr>
+          <w:lang w:val="en-US"/>
+        </w:rPr>
+      </w:pPr>
+      <w:r>
+        <w:t>Описание выбранного бизнес-процесса организации.</w:t>
+      </w:r>
+    </w:p>
+    <w:p>
+      <w:pPr>
+        <w:rPr>
+          <w:lang w:val="en-US"/>
+        </w:rPr>
+      </w:pPr>
+      <w:r>
+        <w:t xml:space="preserve">В рамках практической работы был выбран бизнес-процесс – </w:t>
+      </w:r>
+      <w:r>
+        <w:t xml:space="preserve">продажа </w:t>
+      </w:r>
+      <w:r>
+        <w:t>физических копий игр предприятия</w:t>
+      </w:r>
+      <w:r>
+        <w:t xml:space="preserve"> </w:t>
+      </w:r>
+      <w:r>
+        <w:t>“</w:t>
+      </w:r>
+      <w:r>
+        <w:t>Онлайн-магазин</w:t>
+      </w:r>
+      <w:r>
+        <w:t>”</w:t>
+      </w:r>
+      <w:r>
+        <w:t xml:space="preserve"> через сайт. </w:t>
+      </w:r>
+      <w:r>
+        <w:t xml:space="preserve">Данный процесс запускается каждый день при появлении заказа на </w:t>
+      </w:r>
+      <w:r>
+        <w:t xml:space="preserve">покупку физических копий игр. В среднем запуск процесса происходит 11 раз при условии, что предприятие пользуется спросом. В бизнес-процессе участвует три </w:t>
+      </w:r>
+      <w:proofErr w:type="spellStart"/>
+      <w:r>
+        <w:t>актора</w:t>
+      </w:r>
+      <w:proofErr w:type="spellEnd"/>
+      <w:r>
+        <w:rPr>
+          <w:lang w:val="en-US"/>
+        </w:rPr>
+        <w:t>:</w:t>
+      </w:r>
+      <w:r>
+        <w:t xml:space="preserve"> продавец, покупатель, курьер.</w:t>
+      </w:r>
+    </w:p>
+    <w:p>
+      <w:r>
+        <w:t>Продавец</w:t>
+      </w:r>
+      <w:r>
+        <w:t xml:space="preserve"> и курьер являются внутренними </w:t>
+      </w:r>
+      <w:proofErr w:type="spellStart"/>
+      <w:r>
+        <w:t>акторами</w:t>
+      </w:r>
+      <w:proofErr w:type="spellEnd"/>
+      <w:r>
+        <w:t>. В обязанности</w:t>
+      </w:r>
+      <w:r>
+        <w:t xml:space="preserve"> продавца</w:t>
+      </w:r>
+      <w:r>
+        <w:t xml:space="preserve"> входит продажа товара, консультация покупателей, чат поддержка,</w:t>
+      </w:r>
+      <w:r>
+        <w:t xml:space="preserve"> </w:t>
+      </w:r>
+      <w:r>
+        <w:t xml:space="preserve">курьеру же необходимо выполнять доставку </w:t>
+      </w:r>
+      <w:r>
+        <w:t>игровых продуктов.</w:t>
+      </w:r>
+    </w:p>
+    <w:p>
+      <w:r>
+        <w:lastRenderedPageBreak/>
+        <w:t>Покупатель, в свою очередь, является внешним по отношению к выбранному</w:t>
+      </w:r>
+      <w:r>
+        <w:t xml:space="preserve"> </w:t>
+      </w:r>
+      <w:r>
+        <w:t xml:space="preserve">бизнес-процессу и заказывает лекарственные препараты через </w:t>
+      </w:r>
+      <w:r>
+        <w:t>веб-сайт.</w:t>
+      </w:r>
+    </w:p>
+    <w:p>
+      <w:r>
+        <w:t>Когда клиент формирует заказ на сайте, продавцу необходимо на основе полученной информации проверить наличие товара на складе или в самом магазине и собрать и упаковать заказ. Из-за инфраструктуры онлайн-магазина, где подробная информация о продукции видна пользователю сразу, случаи с заказом отсутствующей на складе и в магазине продукции довольно редки. Однако если это произошло, то продавец должен сообщить об этом покупателю и предоставить информацию о ближайшей поставке нужного продукта. Если же все прошло хорошо, продавец подготавливает чек и отдает курьеру вместе с заказом для доставки</w:t>
+      </w:r>
+      <w:r>
+        <w:t>/</w:t>
+      </w:r>
+      <w:r>
+        <w:t>оставляет в магазине в специальном месте для выдачи.</w:t>
+      </w:r>
+    </w:p>
+    <w:p>
+      <w:r>
+        <w:t xml:space="preserve">В рамках бизнес-процесса </w:t>
+      </w:r>
+      <w:r>
+        <w:t>“</w:t>
+      </w:r>
+      <w:r>
+        <w:t>продажа физических копий игр</w:t>
+      </w:r>
+      <w:r>
+        <w:t xml:space="preserve"> через веб-сайт</w:t>
+      </w:r>
+      <w:r>
+        <w:t>”</w:t>
+      </w:r>
+      <w:r>
+        <w:t xml:space="preserve"> участвуют такие данные, как</w:t>
+      </w:r>
+      <w:r>
+        <w:t>:</w:t>
+      </w:r>
+    </w:p>
+    <w:p>
+      <w:pPr>
+        <w:pStyle w:val="ListParagraph"/>
+        <w:numPr>
+          <w:ilvl w:val="0"/>
+          <w:numId w:val="24"/>
+        </w:numPr>
+      </w:pPr>
+      <w:r>
+        <w:t>Заказы клиентов, состоящие из информации</w:t>
+      </w:r>
+      <w:r>
+        <w:t xml:space="preserve">: </w:t>
+      </w:r>
+      <w:r>
+        <w:t>список товаров для покупки, дынные клиента (банковские данные, адреса и так далее)</w:t>
+      </w:r>
+    </w:p>
+    <w:p>
+      <w:pPr>
+        <w:pStyle w:val="ListParagraph"/>
+        <w:numPr>
+          <w:ilvl w:val="0"/>
+          <w:numId w:val="24"/>
+        </w:numPr>
+      </w:pPr>
+      <w:r>
+        <w:t>Товары магазина</w:t>
+      </w:r>
+    </w:p>
+    <w:p>
+      <w:pPr>
+        <w:pStyle w:val="ListParagraph"/>
+        <w:numPr>
+          <w:ilvl w:val="0"/>
+          <w:numId w:val="24"/>
+        </w:numPr>
+      </w:pPr>
+      <w:r>
+        <w:t>Сообщения чата поддержки</w:t>
+      </w:r>
+    </w:p>
+    <w:p>
+      <w:pPr>
+        <w:pStyle w:val="ListParagraph"/>
+        <w:numPr>
+          <w:ilvl w:val="0"/>
+          <w:numId w:val="24"/>
+        </w:numPr>
+      </w:pPr>
+      <w:r>
+        <w:t>Собранные заказы</w:t>
+      </w:r>
+    </w:p>
+    <w:p>
+      <w:pPr>
+        <w:pStyle w:val="ListParagraph"/>
+        <w:numPr>
+          <w:ilvl w:val="0"/>
+          <w:numId w:val="24"/>
+        </w:numPr>
+      </w:pPr>
+      <w:r>
+        <w:t>Чеки</w:t>
+      </w:r>
+    </w:p>
+    <w:p>
+      <w:pPr>
+        <w:pStyle w:val="ListParagraph"/>
+        <w:numPr>
+          <w:ilvl w:val="0"/>
+          <w:numId w:val="24"/>
+        </w:numPr>
+      </w:pPr>
+      <w:r>
+        <w:t xml:space="preserve">Счета на </w:t>
+      </w:r>
+      <w:proofErr w:type="spellStart"/>
+      <w:r>
+        <w:t>полату</w:t>
+      </w:r>
+      <w:proofErr w:type="spellEnd"/>
+    </w:p>
+    <w:p>
+      <w:r>
+        <w:t xml:space="preserve">На рисунках 2-3 представлен выбранный бизнес-процесс в нотации </w:t>
+      </w:r>
+      <w:r>
+        <w:rPr>
+          <w:lang w:val="en-US"/>
+        </w:rPr>
+        <w:t>BPMN</w:t>
+      </w:r>
+      <w:r>
+        <w:t>.</w:t>
+      </w:r>
+    </w:p>
+    <w:p/>
     <w:sectPr>
-      <w:footerReference w:type="default" r:id="rId14"/>
-      <w:footerReference w:type="first" r:id="rId15"/>
+      <w:footerReference w:type="default" r:id="rId15"/>
+      <w:footerReference w:type="first" r:id="rId16"/>
       <w:pgSz w:w="11906" w:h="16838"/>
       <w:pgMar w:top="1134" w:right="567" w:bottom="1134" w:left="1701" w:header="709" w:footer="709" w:gutter="0"/>
       <w:cols w:space="708"/>
@@ -2112,6 +2959,297 @@
 <file path=word/numbering.xml><?xml version="1.0" encoding="utf-8"?>
 <w:numbering xmlns:wpc="http://schemas.microsoft.com/office/word/2010/wordprocessingCanvas" xmlns:cx="http://schemas.microsoft.com/office/drawing/2014/chartex" xmlns:cx1="http://schemas.microsoft.com/office/drawing/2015/9/8/chartex" xmlns:cx2="http://schemas.microsoft.com/office/drawing/2015/10/21/chartex" xmlns:cx3="http://schemas.microsoft.com/office/drawing/2016/5/9/chartex" xmlns:cx4="http://schemas.microsoft.com/office/drawing/2016/5/10/chartex" xmlns:cx5="http://schemas.microsoft.com/office/drawing/2016/5/11/chartex" xmlns:cx6="http://schemas.microsoft.com/office/drawing/2016/5/12/chartex" xmlns:cx7="http://schemas.microsoft.com/office/drawing/2016/5/13/chartex" xmlns:cx8="http://schemas.microsoft.com/office/drawing/2016/5/14/chartex" xmlns:mc="http://schemas.openxmlformats.org/markup-compatibility/2006" xmlns:aink="http://schemas.microsoft.com/office/drawing/2016/ink" xmlns:am3d="http://schemas.microsoft.com/office/drawing/2017/model3d" xmlns:o="urn:schemas-microsoft-com:office:office" xmlns:r="http://schemas.openxmlformats.org/officeDocument/2006/relationships" xmlns:m="http://schemas.openxmlformats.org/officeDocument/2006/math" xmlns:v="urn:schemas-microsoft-com:vml" xmlns:wp14="http://schemas.microsoft.com/office/word/2010/wordprocessingDrawing" xmlns:wp="http://schemas.openxmlformats.org/drawingml/2006/wordprocessingDrawing" xmlns:w10="urn:schemas-microsoft-com:office:word" xmlns:w="http://schemas.openxmlformats.org/wordprocessingml/2006/main" xmlns:w14="http://schemas.microsoft.com/office/word/2010/wordml" xmlns:w15="http://schemas.microsoft.com/office/word/2012/wordml" xmlns:w16cex="http://schemas.microsoft.com/office/word/2018/wordml/cex" xmlns:w16cid="http://schemas.microsoft.com/office/word/2016/wordml/cid" xmlns:w16="http://schemas.microsoft.com/office/word/2018/wordml" xmlns:w16sdtdh="http://schemas.microsoft.com/office/word/2020/wordml/sdtdatahash" xmlns:w16se="http://schemas.microsoft.com/office/word/2015/wordml/symex" xmlns:wpg="http://schemas.microsoft.com/office/word/2010/wordprocessingGroup" xmlns:wpi="http://schemas.microsoft.com/office/word/2010/wordprocessingInk" xmlns:wne="http://schemas.microsoft.com/office/word/2006/wordml" xmlns:wps="http://schemas.microsoft.com/office/word/2010/wordprocessingShape" mc:Ignorable="w14 w15 w16se w16cid w16 w16cex w16sdtdh wp14">
   <w:abstractNum w:abstractNumId="0" w15:restartNumberingAfterBreak="0">
+    <w:nsid w:val="00A84C3B"/>
+    <w:multiLevelType w:val="hybridMultilevel"/>
+    <w:tmpl w:val="5D260B80"/>
+    <w:lvl w:ilvl="0" w:tplc="8D66E5EE">
+      <w:start w:val="1"/>
+      <w:numFmt w:val="decimal"/>
+      <w:lvlText w:val="%1."/>
+      <w:lvlJc w:val="left"/>
+      <w:pPr>
+        <w:ind w:left="1069" w:hanging="360"/>
+      </w:pPr>
+      <w:rPr>
+        <w:rFonts w:hint="default"/>
+      </w:rPr>
+    </w:lvl>
+    <w:lvl w:ilvl="1" w:tplc="04190019" w:tentative="1">
+      <w:start w:val="1"/>
+      <w:numFmt w:val="lowerLetter"/>
+      <w:lvlText w:val="%2."/>
+      <w:lvlJc w:val="left"/>
+      <w:pPr>
+        <w:ind w:left="1789" w:hanging="360"/>
+      </w:pPr>
+    </w:lvl>
+    <w:lvl w:ilvl="2" w:tplc="0419001B" w:tentative="1">
+      <w:start w:val="1"/>
+      <w:numFmt w:val="lowerRoman"/>
+      <w:lvlText w:val="%3."/>
+      <w:lvlJc w:val="right"/>
+      <w:pPr>
+        <w:ind w:left="2509" w:hanging="180"/>
+      </w:pPr>
+    </w:lvl>
+    <w:lvl w:ilvl="3" w:tplc="0419000F" w:tentative="1">
+      <w:start w:val="1"/>
+      <w:numFmt w:val="decimal"/>
+      <w:lvlText w:val="%4."/>
+      <w:lvlJc w:val="left"/>
+      <w:pPr>
+        <w:ind w:left="3229" w:hanging="360"/>
+      </w:pPr>
+    </w:lvl>
+    <w:lvl w:ilvl="4" w:tplc="04190019" w:tentative="1">
+      <w:start w:val="1"/>
+      <w:numFmt w:val="lowerLetter"/>
+      <w:lvlText w:val="%5."/>
+      <w:lvlJc w:val="left"/>
+      <w:pPr>
+        <w:ind w:left="3949" w:hanging="360"/>
+      </w:pPr>
+    </w:lvl>
+    <w:lvl w:ilvl="5" w:tplc="0419001B" w:tentative="1">
+      <w:start w:val="1"/>
+      <w:numFmt w:val="lowerRoman"/>
+      <w:lvlText w:val="%6."/>
+      <w:lvlJc w:val="right"/>
+      <w:pPr>
+        <w:ind w:left="4669" w:hanging="180"/>
+      </w:pPr>
+    </w:lvl>
+    <w:lvl w:ilvl="6" w:tplc="0419000F" w:tentative="1">
+      <w:start w:val="1"/>
+      <w:numFmt w:val="decimal"/>
+      <w:lvlText w:val="%7."/>
+      <w:lvlJc w:val="left"/>
+      <w:pPr>
+        <w:ind w:left="5389" w:hanging="360"/>
+      </w:pPr>
+    </w:lvl>
+    <w:lvl w:ilvl="7" w:tplc="04190019" w:tentative="1">
+      <w:start w:val="1"/>
+      <w:numFmt w:val="lowerLetter"/>
+      <w:lvlText w:val="%8."/>
+      <w:lvlJc w:val="left"/>
+      <w:pPr>
+        <w:ind w:left="6109" w:hanging="360"/>
+      </w:pPr>
+    </w:lvl>
+    <w:lvl w:ilvl="8" w:tplc="0419001B" w:tentative="1">
+      <w:start w:val="1"/>
+      <w:numFmt w:val="lowerRoman"/>
+      <w:lvlText w:val="%9."/>
+      <w:lvlJc w:val="right"/>
+      <w:pPr>
+        <w:ind w:left="6829" w:hanging="180"/>
+      </w:pPr>
+    </w:lvl>
+  </w:abstractNum>
+  <w:abstractNum w:abstractNumId="1" w15:restartNumberingAfterBreak="0">
+    <w:nsid w:val="12E92DB4"/>
+    <w:multiLevelType w:val="hybridMultilevel"/>
+    <w:tmpl w:val="26AABC26"/>
+    <w:lvl w:ilvl="0" w:tplc="04190001">
+      <w:start w:val="1"/>
+      <w:numFmt w:val="bullet"/>
+      <w:lvlText w:val=""/>
+      <w:lvlJc w:val="left"/>
+      <w:pPr>
+        <w:ind w:left="1429" w:hanging="360"/>
+      </w:pPr>
+      <w:rPr>
+        <w:rFonts w:ascii="Symbol" w:hAnsi="Symbol" w:hint="default"/>
+      </w:rPr>
+    </w:lvl>
+    <w:lvl w:ilvl="1" w:tplc="04190003" w:tentative="1">
+      <w:start w:val="1"/>
+      <w:numFmt w:val="bullet"/>
+      <w:lvlText w:val="o"/>
+      <w:lvlJc w:val="left"/>
+      <w:pPr>
+        <w:ind w:left="2149" w:hanging="360"/>
+      </w:pPr>
+      <w:rPr>
+        <w:rFonts w:ascii="Courier New" w:hAnsi="Courier New" w:cs="Courier New" w:hint="default"/>
+      </w:rPr>
+    </w:lvl>
+    <w:lvl w:ilvl="2" w:tplc="04190005" w:tentative="1">
+      <w:start w:val="1"/>
+      <w:numFmt w:val="bullet"/>
+      <w:lvlText w:val=""/>
+      <w:lvlJc w:val="left"/>
+      <w:pPr>
+        <w:ind w:left="2869" w:hanging="360"/>
+      </w:pPr>
+      <w:rPr>
+        <w:rFonts w:ascii="Wingdings" w:hAnsi="Wingdings" w:hint="default"/>
+      </w:rPr>
+    </w:lvl>
+    <w:lvl w:ilvl="3" w:tplc="04190001" w:tentative="1">
+      <w:start w:val="1"/>
+      <w:numFmt w:val="bullet"/>
+      <w:lvlText w:val=""/>
+      <w:lvlJc w:val="left"/>
+      <w:pPr>
+        <w:ind w:left="3589" w:hanging="360"/>
+      </w:pPr>
+      <w:rPr>
+        <w:rFonts w:ascii="Symbol" w:hAnsi="Symbol" w:hint="default"/>
+      </w:rPr>
+    </w:lvl>
+    <w:lvl w:ilvl="4" w:tplc="04190003" w:tentative="1">
+      <w:start w:val="1"/>
+      <w:numFmt w:val="bullet"/>
+      <w:lvlText w:val="o"/>
+      <w:lvlJc w:val="left"/>
+      <w:pPr>
+        <w:ind w:left="4309" w:hanging="360"/>
+      </w:pPr>
+      <w:rPr>
+        <w:rFonts w:ascii="Courier New" w:hAnsi="Courier New" w:cs="Courier New" w:hint="default"/>
+      </w:rPr>
+    </w:lvl>
+    <w:lvl w:ilvl="5" w:tplc="04190005" w:tentative="1">
+      <w:start w:val="1"/>
+      <w:numFmt w:val="bullet"/>
+      <w:lvlText w:val=""/>
+      <w:lvlJc w:val="left"/>
+      <w:pPr>
+        <w:ind w:left="5029" w:hanging="360"/>
+      </w:pPr>
+      <w:rPr>
+        <w:rFonts w:ascii="Wingdings" w:hAnsi="Wingdings" w:hint="default"/>
+      </w:rPr>
+    </w:lvl>
+    <w:lvl w:ilvl="6" w:tplc="04190001" w:tentative="1">
+      <w:start w:val="1"/>
+      <w:numFmt w:val="bullet"/>
+      <w:lvlText w:val=""/>
+      <w:lvlJc w:val="left"/>
+      <w:pPr>
+        <w:ind w:left="5749" w:hanging="360"/>
+      </w:pPr>
+      <w:rPr>
+        <w:rFonts w:ascii="Symbol" w:hAnsi="Symbol" w:hint="default"/>
+      </w:rPr>
+    </w:lvl>
+    <w:lvl w:ilvl="7" w:tplc="04190003" w:tentative="1">
+      <w:start w:val="1"/>
+      <w:numFmt w:val="bullet"/>
+      <w:lvlText w:val="o"/>
+      <w:lvlJc w:val="left"/>
+      <w:pPr>
+        <w:ind w:left="6469" w:hanging="360"/>
+      </w:pPr>
+      <w:rPr>
+        <w:rFonts w:ascii="Courier New" w:hAnsi="Courier New" w:cs="Courier New" w:hint="default"/>
+      </w:rPr>
+    </w:lvl>
+    <w:lvl w:ilvl="8" w:tplc="04190005" w:tentative="1">
+      <w:start w:val="1"/>
+      <w:numFmt w:val="bullet"/>
+      <w:lvlText w:val=""/>
+      <w:lvlJc w:val="left"/>
+      <w:pPr>
+        <w:ind w:left="7189" w:hanging="360"/>
+      </w:pPr>
+      <w:rPr>
+        <w:rFonts w:ascii="Wingdings" w:hAnsi="Wingdings" w:hint="default"/>
+      </w:rPr>
+    </w:lvl>
+  </w:abstractNum>
+  <w:abstractNum w:abstractNumId="2" w15:restartNumberingAfterBreak="0">
+    <w:nsid w:val="1411025D"/>
+    <w:multiLevelType w:val="hybridMultilevel"/>
+    <w:tmpl w:val="68005768"/>
+    <w:lvl w:ilvl="0" w:tplc="506478A2">
+      <w:start w:val="1"/>
+      <w:numFmt w:val="decimal"/>
+      <w:lvlText w:val="%1."/>
+      <w:lvlJc w:val="left"/>
+      <w:pPr>
+        <w:ind w:left="1069" w:hanging="360"/>
+      </w:pPr>
+      <w:rPr>
+        <w:rFonts w:hint="default"/>
+      </w:rPr>
+    </w:lvl>
+    <w:lvl w:ilvl="1" w:tplc="04190019" w:tentative="1">
+      <w:start w:val="1"/>
+      <w:numFmt w:val="lowerLetter"/>
+      <w:lvlText w:val="%2."/>
+      <w:lvlJc w:val="left"/>
+      <w:pPr>
+        <w:ind w:left="1789" w:hanging="360"/>
+      </w:pPr>
+    </w:lvl>
+    <w:lvl w:ilvl="2" w:tplc="0419001B" w:tentative="1">
+      <w:start w:val="1"/>
+      <w:numFmt w:val="lowerRoman"/>
+      <w:lvlText w:val="%3."/>
+      <w:lvlJc w:val="right"/>
+      <w:pPr>
+        <w:ind w:left="2509" w:hanging="180"/>
+      </w:pPr>
+    </w:lvl>
+    <w:lvl w:ilvl="3" w:tplc="0419000F" w:tentative="1">
+      <w:start w:val="1"/>
+      <w:numFmt w:val="decimal"/>
+      <w:lvlText w:val="%4."/>
+      <w:lvlJc w:val="left"/>
+      <w:pPr>
+        <w:ind w:left="3229" w:hanging="360"/>
+      </w:pPr>
+    </w:lvl>
+    <w:lvl w:ilvl="4" w:tplc="04190019" w:tentative="1">
+      <w:start w:val="1"/>
+      <w:numFmt w:val="lowerLetter"/>
+      <w:lvlText w:val="%5."/>
+      <w:lvlJc w:val="left"/>
+      <w:pPr>
+        <w:ind w:left="3949" w:hanging="360"/>
+      </w:pPr>
+    </w:lvl>
+    <w:lvl w:ilvl="5" w:tplc="0419001B" w:tentative="1">
+      <w:start w:val="1"/>
+      <w:numFmt w:val="lowerRoman"/>
+      <w:lvlText w:val="%6."/>
+      <w:lvlJc w:val="right"/>
+      <w:pPr>
+        <w:ind w:left="4669" w:hanging="180"/>
+      </w:pPr>
+    </w:lvl>
+    <w:lvl w:ilvl="6" w:tplc="0419000F" w:tentative="1">
+      <w:start w:val="1"/>
+      <w:numFmt w:val="decimal"/>
+      <w:lvlText w:val="%7."/>
+      <w:lvlJc w:val="left"/>
+      <w:pPr>
+        <w:ind w:left="5389" w:hanging="360"/>
+      </w:pPr>
+    </w:lvl>
+    <w:lvl w:ilvl="7" w:tplc="04190019" w:tentative="1">
+      <w:start w:val="1"/>
+      <w:numFmt w:val="lowerLetter"/>
+      <w:lvlText w:val="%8."/>
+      <w:lvlJc w:val="left"/>
+      <w:pPr>
+        <w:ind w:left="6109" w:hanging="360"/>
+      </w:pPr>
+    </w:lvl>
+    <w:lvl w:ilvl="8" w:tplc="0419001B" w:tentative="1">
+      <w:start w:val="1"/>
+      <w:numFmt w:val="lowerRoman"/>
+      <w:lvlText w:val="%9."/>
+      <w:lvlJc w:val="right"/>
+      <w:pPr>
+        <w:ind w:left="6829" w:hanging="180"/>
+      </w:pPr>
+    </w:lvl>
+  </w:abstractNum>
+  <w:abstractNum w:abstractNumId="3" w15:restartNumberingAfterBreak="0">
     <w:nsid w:val="14843A2B"/>
     <w:multiLevelType w:val="hybridMultilevel"/>
     <w:tmpl w:val="95EAB5C4"/>
@@ -2200,7 +3338,7 @@
       </w:pPr>
     </w:lvl>
   </w:abstractNum>
-  <w:abstractNum w:abstractNumId="1" w15:restartNumberingAfterBreak="0">
+  <w:abstractNum w:abstractNumId="4" w15:restartNumberingAfterBreak="0">
     <w:nsid w:val="1800615C"/>
     <w:multiLevelType w:val="multilevel"/>
     <w:tmpl w:val="980A4440"/>
@@ -2313,7 +3451,7 @@
       </w:rPr>
     </w:lvl>
   </w:abstractNum>
-  <w:abstractNum w:abstractNumId="2" w15:restartNumberingAfterBreak="0">
+  <w:abstractNum w:abstractNumId="5" w15:restartNumberingAfterBreak="0">
     <w:nsid w:val="1C6D29AA"/>
     <w:multiLevelType w:val="hybridMultilevel"/>
     <w:tmpl w:val="46C0C7EC"/>
@@ -2402,7 +3540,7 @@
       </w:pPr>
     </w:lvl>
   </w:abstractNum>
-  <w:abstractNum w:abstractNumId="3" w15:restartNumberingAfterBreak="0">
+  <w:abstractNum w:abstractNumId="6" w15:restartNumberingAfterBreak="0">
     <w:nsid w:val="22B943A3"/>
     <w:multiLevelType w:val="hybridMultilevel"/>
     <w:tmpl w:val="28968D56"/>
@@ -2489,7 +3627,120 @@
       </w:pPr>
     </w:lvl>
   </w:abstractNum>
-  <w:abstractNum w:abstractNumId="4" w15:restartNumberingAfterBreak="0">
+  <w:abstractNum w:abstractNumId="7" w15:restartNumberingAfterBreak="0">
+    <w:nsid w:val="259B68A0"/>
+    <w:multiLevelType w:val="hybridMultilevel"/>
+    <w:tmpl w:val="FD181262"/>
+    <w:lvl w:ilvl="0" w:tplc="04190001">
+      <w:start w:val="1"/>
+      <w:numFmt w:val="bullet"/>
+      <w:lvlText w:val=""/>
+      <w:lvlJc w:val="left"/>
+      <w:pPr>
+        <w:ind w:left="1429" w:hanging="360"/>
+      </w:pPr>
+      <w:rPr>
+        <w:rFonts w:ascii="Symbol" w:hAnsi="Symbol" w:hint="default"/>
+      </w:rPr>
+    </w:lvl>
+    <w:lvl w:ilvl="1" w:tplc="04190003" w:tentative="1">
+      <w:start w:val="1"/>
+      <w:numFmt w:val="bullet"/>
+      <w:lvlText w:val="o"/>
+      <w:lvlJc w:val="left"/>
+      <w:pPr>
+        <w:ind w:left="2149" w:hanging="360"/>
+      </w:pPr>
+      <w:rPr>
+        <w:rFonts w:ascii="Courier New" w:hAnsi="Courier New" w:cs="Courier New" w:hint="default"/>
+      </w:rPr>
+    </w:lvl>
+    <w:lvl w:ilvl="2" w:tplc="04190005" w:tentative="1">
+      <w:start w:val="1"/>
+      <w:numFmt w:val="bullet"/>
+      <w:lvlText w:val=""/>
+      <w:lvlJc w:val="left"/>
+      <w:pPr>
+        <w:ind w:left="2869" w:hanging="360"/>
+      </w:pPr>
+      <w:rPr>
+        <w:rFonts w:ascii="Wingdings" w:hAnsi="Wingdings" w:hint="default"/>
+      </w:rPr>
+    </w:lvl>
+    <w:lvl w:ilvl="3" w:tplc="04190001" w:tentative="1">
+      <w:start w:val="1"/>
+      <w:numFmt w:val="bullet"/>
+      <w:lvlText w:val=""/>
+      <w:lvlJc w:val="left"/>
+      <w:pPr>
+        <w:ind w:left="3589" w:hanging="360"/>
+      </w:pPr>
+      <w:rPr>
+        <w:rFonts w:ascii="Symbol" w:hAnsi="Symbol" w:hint="default"/>
+      </w:rPr>
+    </w:lvl>
+    <w:lvl w:ilvl="4" w:tplc="04190003" w:tentative="1">
+      <w:start w:val="1"/>
+      <w:numFmt w:val="bullet"/>
+      <w:lvlText w:val="o"/>
+      <w:lvlJc w:val="left"/>
+      <w:pPr>
+        <w:ind w:left="4309" w:hanging="360"/>
+      </w:pPr>
+      <w:rPr>
+        <w:rFonts w:ascii="Courier New" w:hAnsi="Courier New" w:cs="Courier New" w:hint="default"/>
+      </w:rPr>
+    </w:lvl>
+    <w:lvl w:ilvl="5" w:tplc="04190005" w:tentative="1">
+      <w:start w:val="1"/>
+      <w:numFmt w:val="bullet"/>
+      <w:lvlText w:val=""/>
+      <w:lvlJc w:val="left"/>
+      <w:pPr>
+        <w:ind w:left="5029" w:hanging="360"/>
+      </w:pPr>
+      <w:rPr>
+        <w:rFonts w:ascii="Wingdings" w:hAnsi="Wingdings" w:hint="default"/>
+      </w:rPr>
+    </w:lvl>
+    <w:lvl w:ilvl="6" w:tplc="04190001" w:tentative="1">
+      <w:start w:val="1"/>
+      <w:numFmt w:val="bullet"/>
+      <w:lvlText w:val=""/>
+      <w:lvlJc w:val="left"/>
+      <w:pPr>
+        <w:ind w:left="5749" w:hanging="360"/>
+      </w:pPr>
+      <w:rPr>
+        <w:rFonts w:ascii="Symbol" w:hAnsi="Symbol" w:hint="default"/>
+      </w:rPr>
+    </w:lvl>
+    <w:lvl w:ilvl="7" w:tplc="04190003" w:tentative="1">
+      <w:start w:val="1"/>
+      <w:numFmt w:val="bullet"/>
+      <w:lvlText w:val="o"/>
+      <w:lvlJc w:val="left"/>
+      <w:pPr>
+        <w:ind w:left="6469" w:hanging="360"/>
+      </w:pPr>
+      <w:rPr>
+        <w:rFonts w:ascii="Courier New" w:hAnsi="Courier New" w:cs="Courier New" w:hint="default"/>
+      </w:rPr>
+    </w:lvl>
+    <w:lvl w:ilvl="8" w:tplc="04190005" w:tentative="1">
+      <w:start w:val="1"/>
+      <w:numFmt w:val="bullet"/>
+      <w:lvlText w:val=""/>
+      <w:lvlJc w:val="left"/>
+      <w:pPr>
+        <w:ind w:left="7189" w:hanging="360"/>
+      </w:pPr>
+      <w:rPr>
+        <w:rFonts w:ascii="Wingdings" w:hAnsi="Wingdings" w:hint="default"/>
+      </w:rPr>
+    </w:lvl>
+  </w:abstractNum>
+  <w:abstractNum w:abstractNumId="8" w15:restartNumberingAfterBreak="0">
     <w:nsid w:val="2681683F"/>
     <w:multiLevelType w:val="hybridMultilevel"/>
     <w:tmpl w:val="06BE1FAC"/>
@@ -2578,7 +3829,120 @@
       </w:pPr>
     </w:lvl>
   </w:abstractNum>
-  <w:abstractNum w:abstractNumId="5" w15:restartNumberingAfterBreak="0">
+  <w:abstractNum w:abstractNumId="9" w15:restartNumberingAfterBreak="0">
+    <w:nsid w:val="2C975435"/>
+    <w:multiLevelType w:val="hybridMultilevel"/>
+    <w:tmpl w:val="9B8E2D6E"/>
+    <w:lvl w:ilvl="0" w:tplc="04190001">
+      <w:start w:val="1"/>
+      <w:numFmt w:val="bullet"/>
+      <w:lvlText w:val=""/>
+      <w:lvlJc w:val="left"/>
+      <w:pPr>
+        <w:ind w:left="1429" w:hanging="360"/>
+      </w:pPr>
+      <w:rPr>
+        <w:rFonts w:ascii="Symbol" w:hAnsi="Symbol" w:hint="default"/>
+      </w:rPr>
+    </w:lvl>
+    <w:lvl w:ilvl="1" w:tplc="04190003" w:tentative="1">
+      <w:start w:val="1"/>
+      <w:numFmt w:val="bullet"/>
+      <w:lvlText w:val="o"/>
+      <w:lvlJc w:val="left"/>
+      <w:pPr>
+        <w:ind w:left="2149" w:hanging="360"/>
+      </w:pPr>
+      <w:rPr>
+        <w:rFonts w:ascii="Courier New" w:hAnsi="Courier New" w:cs="Courier New" w:hint="default"/>
+      </w:rPr>
+    </w:lvl>
+    <w:lvl w:ilvl="2" w:tplc="04190005" w:tentative="1">
+      <w:start w:val="1"/>
+      <w:numFmt w:val="bullet"/>
+      <w:lvlText w:val=""/>
+      <w:lvlJc w:val="left"/>
+      <w:pPr>
+        <w:ind w:left="2869" w:hanging="360"/>
+      </w:pPr>
+      <w:rPr>
+        <w:rFonts w:ascii="Wingdings" w:hAnsi="Wingdings" w:hint="default"/>
+      </w:rPr>
+    </w:lvl>
+    <w:lvl w:ilvl="3" w:tplc="04190001" w:tentative="1">
+      <w:start w:val="1"/>
+      <w:numFmt w:val="bullet"/>
+      <w:lvlText w:val=""/>
+      <w:lvlJc w:val="left"/>
+      <w:pPr>
+        <w:ind w:left="3589" w:hanging="360"/>
+      </w:pPr>
+      <w:rPr>
+        <w:rFonts w:ascii="Symbol" w:hAnsi="Symbol" w:hint="default"/>
+      </w:rPr>
+    </w:lvl>
+    <w:lvl w:ilvl="4" w:tplc="04190003" w:tentative="1">
+      <w:start w:val="1"/>
+      <w:numFmt w:val="bullet"/>
+      <w:lvlText w:val="o"/>
+      <w:lvlJc w:val="left"/>
+      <w:pPr>
+        <w:ind w:left="4309" w:hanging="360"/>
+      </w:pPr>
+      <w:rPr>
+        <w:rFonts w:ascii="Courier New" w:hAnsi="Courier New" w:cs="Courier New" w:hint="default"/>
+      </w:rPr>
+    </w:lvl>
+    <w:lvl w:ilvl="5" w:tplc="04190005" w:tentative="1">
+      <w:start w:val="1"/>
+      <w:numFmt w:val="bullet"/>
+      <w:lvlText w:val=""/>
+      <w:lvlJc w:val="left"/>
+      <w:pPr>
+        <w:ind w:left="5029" w:hanging="360"/>
+      </w:pPr>
+      <w:rPr>
+        <w:rFonts w:ascii="Wingdings" w:hAnsi="Wingdings" w:hint="default"/>
+      </w:rPr>
+    </w:lvl>
+    <w:lvl w:ilvl="6" w:tplc="04190001" w:tentative="1">
+      <w:start w:val="1"/>
+      <w:numFmt w:val="bullet"/>
+      <w:lvlText w:val=""/>
+      <w:lvlJc w:val="left"/>
+      <w:pPr>
+        <w:ind w:left="5749" w:hanging="360"/>
+      </w:pPr>
+      <w:rPr>
+        <w:rFonts w:ascii="Symbol" w:hAnsi="Symbol" w:hint="default"/>
+      </w:rPr>
+    </w:lvl>
+    <w:lvl w:ilvl="7" w:tplc="04190003" w:tentative="1">
+      <w:start w:val="1"/>
+      <w:numFmt w:val="bullet"/>
+      <w:lvlText w:val="o"/>
+      <w:lvlJc w:val="left"/>
+      <w:pPr>
+        <w:ind w:left="6469" w:hanging="360"/>
+      </w:pPr>
+      <w:rPr>
+        <w:rFonts w:ascii="Courier New" w:hAnsi="Courier New" w:cs="Courier New" w:hint="default"/>
+      </w:rPr>
+    </w:lvl>
+    <w:lvl w:ilvl="8" w:tplc="04190005" w:tentative="1">
+      <w:start w:val="1"/>
+      <w:numFmt w:val="bullet"/>
+      <w:lvlText w:val=""/>
+      <w:lvlJc w:val="left"/>
+      <w:pPr>
+        <w:ind w:left="7189" w:hanging="360"/>
+      </w:pPr>
+      <w:rPr>
+        <w:rFonts w:ascii="Wingdings" w:hAnsi="Wingdings" w:hint="default"/>
+      </w:rPr>
+    </w:lvl>
+  </w:abstractNum>
+  <w:abstractNum w:abstractNumId="10" w15:restartNumberingAfterBreak="0">
     <w:nsid w:val="2CEB7591"/>
     <w:multiLevelType w:val="hybridMultilevel"/>
     <w:tmpl w:val="24E862E4"/>
@@ -2691,7 +4055,7 @@
       </w:rPr>
     </w:lvl>
   </w:abstractNum>
-  <w:abstractNum w:abstractNumId="6" w15:restartNumberingAfterBreak="0">
+  <w:abstractNum w:abstractNumId="11" w15:restartNumberingAfterBreak="0">
     <w:nsid w:val="363A01F0"/>
     <w:multiLevelType w:val="hybridMultilevel"/>
     <w:tmpl w:val="0E843B76"/>
@@ -2780,7 +4144,7 @@
       </w:pPr>
     </w:lvl>
   </w:abstractNum>
-  <w:abstractNum w:abstractNumId="7" w15:restartNumberingAfterBreak="0">
+  <w:abstractNum w:abstractNumId="12" w15:restartNumberingAfterBreak="0">
     <w:nsid w:val="431303FF"/>
     <w:multiLevelType w:val="hybridMultilevel"/>
     <w:tmpl w:val="E866449A"/>
@@ -2869,7 +4233,7 @@
       </w:pPr>
     </w:lvl>
   </w:abstractNum>
-  <w:abstractNum w:abstractNumId="8" w15:restartNumberingAfterBreak="0">
+  <w:abstractNum w:abstractNumId="13" w15:restartNumberingAfterBreak="0">
     <w:nsid w:val="44EF3CCB"/>
     <w:multiLevelType w:val="hybridMultilevel"/>
     <w:tmpl w:val="132A8D28"/>
@@ -2958,7 +4322,7 @@
       </w:pPr>
     </w:lvl>
   </w:abstractNum>
-  <w:abstractNum w:abstractNumId="9" w15:restartNumberingAfterBreak="0">
+  <w:abstractNum w:abstractNumId="14" w15:restartNumberingAfterBreak="0">
     <w:nsid w:val="51543A75"/>
     <w:multiLevelType w:val="hybridMultilevel"/>
     <w:tmpl w:val="A6C0A330"/>
@@ -3072,7 +4436,120 @@
       </w:rPr>
     </w:lvl>
   </w:abstractNum>
-  <w:abstractNum w:abstractNumId="10" w15:restartNumberingAfterBreak="0">
+  <w:abstractNum w:abstractNumId="15" w15:restartNumberingAfterBreak="0">
+    <w:nsid w:val="5ACC0D26"/>
+    <w:multiLevelType w:val="hybridMultilevel"/>
+    <w:tmpl w:val="1BC2464C"/>
+    <w:lvl w:ilvl="0" w:tplc="04190001">
+      <w:start w:val="1"/>
+      <w:numFmt w:val="bullet"/>
+      <w:lvlText w:val=""/>
+      <w:lvlJc w:val="left"/>
+      <w:pPr>
+        <w:ind w:left="1429" w:hanging="360"/>
+      </w:pPr>
+      <w:rPr>
+        <w:rFonts w:ascii="Symbol" w:hAnsi="Symbol" w:hint="default"/>
+      </w:rPr>
+    </w:lvl>
+    <w:lvl w:ilvl="1" w:tplc="04190003" w:tentative="1">
+      <w:start w:val="1"/>
+      <w:numFmt w:val="bullet"/>
+      <w:lvlText w:val="o"/>
+      <w:lvlJc w:val="left"/>
+      <w:pPr>
+        <w:ind w:left="2149" w:hanging="360"/>
+      </w:pPr>
+      <w:rPr>
+        <w:rFonts w:ascii="Courier New" w:hAnsi="Courier New" w:cs="Courier New" w:hint="default"/>
+      </w:rPr>
+    </w:lvl>
+    <w:lvl w:ilvl="2" w:tplc="04190005" w:tentative="1">
+      <w:start w:val="1"/>
+      <w:numFmt w:val="bullet"/>
+      <w:lvlText w:val=""/>
+      <w:lvlJc w:val="left"/>
+      <w:pPr>
+        <w:ind w:left="2869" w:hanging="360"/>
+      </w:pPr>
+      <w:rPr>
+        <w:rFonts w:ascii="Wingdings" w:hAnsi="Wingdings" w:hint="default"/>
+      </w:rPr>
+    </w:lvl>
+    <w:lvl w:ilvl="3" w:tplc="04190001" w:tentative="1">
+      <w:start w:val="1"/>
+      <w:numFmt w:val="bullet"/>
+      <w:lvlText w:val=""/>
+      <w:lvlJc w:val="left"/>
+      <w:pPr>
+        <w:ind w:left="3589" w:hanging="360"/>
+      </w:pPr>
+      <w:rPr>
+        <w:rFonts w:ascii="Symbol" w:hAnsi="Symbol" w:hint="default"/>
+      </w:rPr>
+    </w:lvl>
+    <w:lvl w:ilvl="4" w:tplc="04190003" w:tentative="1">
+      <w:start w:val="1"/>
+      <w:numFmt w:val="bullet"/>
+      <w:lvlText w:val="o"/>
+      <w:lvlJc w:val="left"/>
+      <w:pPr>
+        <w:ind w:left="4309" w:hanging="360"/>
+      </w:pPr>
+      <w:rPr>
+        <w:rFonts w:ascii="Courier New" w:hAnsi="Courier New" w:cs="Courier New" w:hint="default"/>
+      </w:rPr>
+    </w:lvl>
+    <w:lvl w:ilvl="5" w:tplc="04190005" w:tentative="1">
+      <w:start w:val="1"/>
+      <w:numFmt w:val="bullet"/>
+      <w:lvlText w:val=""/>
+      <w:lvlJc w:val="left"/>
+      <w:pPr>
+        <w:ind w:left="5029" w:hanging="360"/>
+      </w:pPr>
+      <w:rPr>
+        <w:rFonts w:ascii="Wingdings" w:hAnsi="Wingdings" w:hint="default"/>
+      </w:rPr>
+    </w:lvl>
+    <w:lvl w:ilvl="6" w:tplc="04190001" w:tentative="1">
+      <w:start w:val="1"/>
+      <w:numFmt w:val="bullet"/>
+      <w:lvlText w:val=""/>
+      <w:lvlJc w:val="left"/>
+      <w:pPr>
+        <w:ind w:left="5749" w:hanging="360"/>
+      </w:pPr>
+      <w:rPr>
+        <w:rFonts w:ascii="Symbol" w:hAnsi="Symbol" w:hint="default"/>
+      </w:rPr>
+    </w:lvl>
+    <w:lvl w:ilvl="7" w:tplc="04190003" w:tentative="1">
+      <w:start w:val="1"/>
+      <w:numFmt w:val="bullet"/>
+      <w:lvlText w:val="o"/>
+      <w:lvlJc w:val="left"/>
+      <w:pPr>
+        <w:ind w:left="6469" w:hanging="360"/>
+      </w:pPr>
+      <w:rPr>
+        <w:rFonts w:ascii="Courier New" w:hAnsi="Courier New" w:cs="Courier New" w:hint="default"/>
+      </w:rPr>
+    </w:lvl>
+    <w:lvl w:ilvl="8" w:tplc="04190005" w:tentative="1">
+      <w:start w:val="1"/>
+      <w:numFmt w:val="bullet"/>
+      <w:lvlText w:val=""/>
+      <w:lvlJc w:val="left"/>
+      <w:pPr>
+        <w:ind w:left="7189" w:hanging="360"/>
+      </w:pPr>
+      <w:rPr>
+        <w:rFonts w:ascii="Wingdings" w:hAnsi="Wingdings" w:hint="default"/>
+      </w:rPr>
+    </w:lvl>
+  </w:abstractNum>
+  <w:abstractNum w:abstractNumId="16" w15:restartNumberingAfterBreak="0">
     <w:nsid w:val="5F41049F"/>
     <w:multiLevelType w:val="hybridMultilevel"/>
     <w:tmpl w:val="033ECAB2"/>
@@ -3161,7 +4638,7 @@
       </w:pPr>
     </w:lvl>
   </w:abstractNum>
-  <w:abstractNum w:abstractNumId="11" w15:restartNumberingAfterBreak="0">
+  <w:abstractNum w:abstractNumId="17" w15:restartNumberingAfterBreak="0">
     <w:nsid w:val="690A6605"/>
     <w:multiLevelType w:val="hybridMultilevel"/>
     <w:tmpl w:val="3C9E08E8"/>
@@ -3274,7 +4751,120 @@
       </w:rPr>
     </w:lvl>
   </w:abstractNum>
-  <w:abstractNum w:abstractNumId="12" w15:restartNumberingAfterBreak="0">
+  <w:abstractNum w:abstractNumId="18" w15:restartNumberingAfterBreak="0">
+    <w:nsid w:val="6B8D488E"/>
+    <w:multiLevelType w:val="hybridMultilevel"/>
+    <w:tmpl w:val="4B0A316E"/>
+    <w:lvl w:ilvl="0" w:tplc="04190001">
+      <w:start w:val="1"/>
+      <w:numFmt w:val="bullet"/>
+      <w:lvlText w:val=""/>
+      <w:lvlJc w:val="left"/>
+      <w:pPr>
+        <w:ind w:left="1789" w:hanging="360"/>
+      </w:pPr>
+      <w:rPr>
+        <w:rFonts w:ascii="Symbol" w:hAnsi="Symbol" w:hint="default"/>
+      </w:rPr>
+    </w:lvl>
+    <w:lvl w:ilvl="1" w:tplc="04190003" w:tentative="1">
+      <w:start w:val="1"/>
+      <w:numFmt w:val="bullet"/>
+      <w:lvlText w:val="o"/>
+      <w:lvlJc w:val="left"/>
+      <w:pPr>
+        <w:ind w:left="2509" w:hanging="360"/>
+      </w:pPr>
+      <w:rPr>
+        <w:rFonts w:ascii="Courier New" w:hAnsi="Courier New" w:cs="Courier New" w:hint="default"/>
+      </w:rPr>
+    </w:lvl>
+    <w:lvl w:ilvl="2" w:tplc="04190005" w:tentative="1">
+      <w:start w:val="1"/>
+      <w:numFmt w:val="bullet"/>
+      <w:lvlText w:val=""/>
+      <w:lvlJc w:val="left"/>
+      <w:pPr>
+        <w:ind w:left="3229" w:hanging="360"/>
+      </w:pPr>
+      <w:rPr>
+        <w:rFonts w:ascii="Wingdings" w:hAnsi="Wingdings" w:hint="default"/>
+      </w:rPr>
+    </w:lvl>
+    <w:lvl w:ilvl="3" w:tplc="04190001" w:tentative="1">
+      <w:start w:val="1"/>
+      <w:numFmt w:val="bullet"/>
+      <w:lvlText w:val=""/>
+      <w:lvlJc w:val="left"/>
+      <w:pPr>
+        <w:ind w:left="3949" w:hanging="360"/>
+      </w:pPr>
+      <w:rPr>
+        <w:rFonts w:ascii="Symbol" w:hAnsi="Symbol" w:hint="default"/>
+      </w:rPr>
+    </w:lvl>
+    <w:lvl w:ilvl="4" w:tplc="04190003" w:tentative="1">
+      <w:start w:val="1"/>
+      <w:numFmt w:val="bullet"/>
+      <w:lvlText w:val="o"/>
+      <w:lvlJc w:val="left"/>
+      <w:pPr>
+        <w:ind w:left="4669" w:hanging="360"/>
+      </w:pPr>
+      <w:rPr>
+        <w:rFonts w:ascii="Courier New" w:hAnsi="Courier New" w:cs="Courier New" w:hint="default"/>
+      </w:rPr>
+    </w:lvl>
+    <w:lvl w:ilvl="5" w:tplc="04190005" w:tentative="1">
+      <w:start w:val="1"/>
+      <w:numFmt w:val="bullet"/>
+      <w:lvlText w:val=""/>
+      <w:lvlJc w:val="left"/>
+      <w:pPr>
+        <w:ind w:left="5389" w:hanging="360"/>
+      </w:pPr>
+      <w:rPr>
+        <w:rFonts w:ascii="Wingdings" w:hAnsi="Wingdings" w:hint="default"/>
+      </w:rPr>
+    </w:lvl>
+    <w:lvl w:ilvl="6" w:tplc="04190001" w:tentative="1">
+      <w:start w:val="1"/>
+      <w:numFmt w:val="bullet"/>
+      <w:lvlText w:val=""/>
+      <w:lvlJc w:val="left"/>
+      <w:pPr>
+        <w:ind w:left="6109" w:hanging="360"/>
+      </w:pPr>
+      <w:rPr>
+        <w:rFonts w:ascii="Symbol" w:hAnsi="Symbol" w:hint="default"/>
+      </w:rPr>
+    </w:lvl>
+    <w:lvl w:ilvl="7" w:tplc="04190003" w:tentative="1">
+      <w:start w:val="1"/>
+      <w:numFmt w:val="bullet"/>
+      <w:lvlText w:val="o"/>
+      <w:lvlJc w:val="left"/>
+      <w:pPr>
+        <w:ind w:left="6829" w:hanging="360"/>
+      </w:pPr>
+      <w:rPr>
+        <w:rFonts w:ascii="Courier New" w:hAnsi="Courier New" w:cs="Courier New" w:hint="default"/>
+      </w:rPr>
+    </w:lvl>
+    <w:lvl w:ilvl="8" w:tplc="04190005" w:tentative="1">
+      <w:start w:val="1"/>
+      <w:numFmt w:val="bullet"/>
+      <w:lvlText w:val=""/>
+      <w:lvlJc w:val="left"/>
+      <w:pPr>
+        <w:ind w:left="7549" w:hanging="360"/>
+      </w:pPr>
+      <w:rPr>
+        <w:rFonts w:ascii="Wingdings" w:hAnsi="Wingdings" w:hint="default"/>
+      </w:rPr>
+    </w:lvl>
+  </w:abstractNum>
+  <w:abstractNum w:abstractNumId="19" w15:restartNumberingAfterBreak="0">
     <w:nsid w:val="6DFF102F"/>
     <w:multiLevelType w:val="hybridMultilevel"/>
     <w:tmpl w:val="1056F0D4"/>
@@ -3363,7 +4953,233 @@
       </w:pPr>
     </w:lvl>
   </w:abstractNum>
-  <w:abstractNum w:abstractNumId="13" w15:restartNumberingAfterBreak="0">
+  <w:abstractNum w:abstractNumId="20" w15:restartNumberingAfterBreak="0">
+    <w:nsid w:val="72D52107"/>
+    <w:multiLevelType w:val="hybridMultilevel"/>
+    <w:tmpl w:val="9A043342"/>
+    <w:lvl w:ilvl="0" w:tplc="04190001">
+      <w:start w:val="1"/>
+      <w:numFmt w:val="bullet"/>
+      <w:lvlText w:val=""/>
+      <w:lvlJc w:val="left"/>
+      <w:pPr>
+        <w:ind w:left="1429" w:hanging="360"/>
+      </w:pPr>
+      <w:rPr>
+        <w:rFonts w:ascii="Symbol" w:hAnsi="Symbol" w:hint="default"/>
+      </w:rPr>
+    </w:lvl>
+    <w:lvl w:ilvl="1" w:tplc="04190003" w:tentative="1">
+      <w:start w:val="1"/>
+      <w:numFmt w:val="bullet"/>
+      <w:lvlText w:val="o"/>
+      <w:lvlJc w:val="left"/>
+      <w:pPr>
+        <w:ind w:left="2149" w:hanging="360"/>
+      </w:pPr>
+      <w:rPr>
+        <w:rFonts w:ascii="Courier New" w:hAnsi="Courier New" w:cs="Courier New" w:hint="default"/>
+      </w:rPr>
+    </w:lvl>
+    <w:lvl w:ilvl="2" w:tplc="04190005" w:tentative="1">
+      <w:start w:val="1"/>
+      <w:numFmt w:val="bullet"/>
+      <w:lvlText w:val=""/>
+      <w:lvlJc w:val="left"/>
+      <w:pPr>
+        <w:ind w:left="2869" w:hanging="360"/>
+      </w:pPr>
+      <w:rPr>
+        <w:rFonts w:ascii="Wingdings" w:hAnsi="Wingdings" w:hint="default"/>
+      </w:rPr>
+    </w:lvl>
+    <w:lvl w:ilvl="3" w:tplc="04190001" w:tentative="1">
+      <w:start w:val="1"/>
+      <w:numFmt w:val="bullet"/>
+      <w:lvlText w:val=""/>
+      <w:lvlJc w:val="left"/>
+      <w:pPr>
+        <w:ind w:left="3589" w:hanging="360"/>
+      </w:pPr>
+      <w:rPr>
+        <w:rFonts w:ascii="Symbol" w:hAnsi="Symbol" w:hint="default"/>
+      </w:rPr>
+    </w:lvl>
+    <w:lvl w:ilvl="4" w:tplc="04190003" w:tentative="1">
+      <w:start w:val="1"/>
+      <w:numFmt w:val="bullet"/>
+      <w:lvlText w:val="o"/>
+      <w:lvlJc w:val="left"/>
+      <w:pPr>
+        <w:ind w:left="4309" w:hanging="360"/>
+      </w:pPr>
+      <w:rPr>
+        <w:rFonts w:ascii="Courier New" w:hAnsi="Courier New" w:cs="Courier New" w:hint="default"/>
+      </w:rPr>
+    </w:lvl>
+    <w:lvl w:ilvl="5" w:tplc="04190005" w:tentative="1">
+      <w:start w:val="1"/>
+      <w:numFmt w:val="bullet"/>
+      <w:lvlText w:val=""/>
+      <w:lvlJc w:val="left"/>
+      <w:pPr>
+        <w:ind w:left="5029" w:hanging="360"/>
+      </w:pPr>
+      <w:rPr>
+        <w:rFonts w:ascii="Wingdings" w:hAnsi="Wingdings" w:hint="default"/>
+      </w:rPr>
+    </w:lvl>
+    <w:lvl w:ilvl="6" w:tplc="04190001" w:tentative="1">
+      <w:start w:val="1"/>
+      <w:numFmt w:val="bullet"/>
+      <w:lvlText w:val=""/>
+      <w:lvlJc w:val="left"/>
+      <w:pPr>
+        <w:ind w:left="5749" w:hanging="360"/>
+      </w:pPr>
+      <w:rPr>
+        <w:rFonts w:ascii="Symbol" w:hAnsi="Symbol" w:hint="default"/>
+      </w:rPr>
+    </w:lvl>
+    <w:lvl w:ilvl="7" w:tplc="04190003" w:tentative="1">
+      <w:start w:val="1"/>
+      <w:numFmt w:val="bullet"/>
+      <w:lvlText w:val="o"/>
+      <w:lvlJc w:val="left"/>
+      <w:pPr>
+        <w:ind w:left="6469" w:hanging="360"/>
+      </w:pPr>
+      <w:rPr>
+        <w:rFonts w:ascii="Courier New" w:hAnsi="Courier New" w:cs="Courier New" w:hint="default"/>
+      </w:rPr>
+    </w:lvl>
+    <w:lvl w:ilvl="8" w:tplc="04190005" w:tentative="1">
+      <w:start w:val="1"/>
+      <w:numFmt w:val="bullet"/>
+      <w:lvlText w:val=""/>
+      <w:lvlJc w:val="left"/>
+      <w:pPr>
+        <w:ind w:left="7189" w:hanging="360"/>
+      </w:pPr>
+      <w:rPr>
+        <w:rFonts w:ascii="Wingdings" w:hAnsi="Wingdings" w:hint="default"/>
+      </w:rPr>
+    </w:lvl>
+  </w:abstractNum>
+  <w:abstractNum w:abstractNumId="21" w15:restartNumberingAfterBreak="0">
+    <w:nsid w:val="7433280C"/>
+    <w:multiLevelType w:val="hybridMultilevel"/>
+    <w:tmpl w:val="2FECF6D4"/>
+    <w:lvl w:ilvl="0" w:tplc="04190001">
+      <w:start w:val="1"/>
+      <w:numFmt w:val="bullet"/>
+      <w:lvlText w:val=""/>
+      <w:lvlJc w:val="left"/>
+      <w:pPr>
+        <w:ind w:left="1429" w:hanging="360"/>
+      </w:pPr>
+      <w:rPr>
+        <w:rFonts w:ascii="Symbol" w:hAnsi="Symbol" w:hint="default"/>
+      </w:rPr>
+    </w:lvl>
+    <w:lvl w:ilvl="1" w:tplc="04190003" w:tentative="1">
+      <w:start w:val="1"/>
+      <w:numFmt w:val="bullet"/>
+      <w:lvlText w:val="o"/>
+      <w:lvlJc w:val="left"/>
+      <w:pPr>
+        <w:ind w:left="2149" w:hanging="360"/>
+      </w:pPr>
+      <w:rPr>
+        <w:rFonts w:ascii="Courier New" w:hAnsi="Courier New" w:cs="Courier New" w:hint="default"/>
+      </w:rPr>
+    </w:lvl>
+    <w:lvl w:ilvl="2" w:tplc="04190005" w:tentative="1">
+      <w:start w:val="1"/>
+      <w:numFmt w:val="bullet"/>
+      <w:lvlText w:val=""/>
+      <w:lvlJc w:val="left"/>
+      <w:pPr>
+        <w:ind w:left="2869" w:hanging="360"/>
+      </w:pPr>
+      <w:rPr>
+        <w:rFonts w:ascii="Wingdings" w:hAnsi="Wingdings" w:hint="default"/>
+      </w:rPr>
+    </w:lvl>
+    <w:lvl w:ilvl="3" w:tplc="04190001" w:tentative="1">
+      <w:start w:val="1"/>
+      <w:numFmt w:val="bullet"/>
+      <w:lvlText w:val=""/>
+      <w:lvlJc w:val="left"/>
+      <w:pPr>
+        <w:ind w:left="3589" w:hanging="360"/>
+      </w:pPr>
+      <w:rPr>
+        <w:rFonts w:ascii="Symbol" w:hAnsi="Symbol" w:hint="default"/>
+      </w:rPr>
+    </w:lvl>
+    <w:lvl w:ilvl="4" w:tplc="04190003" w:tentative="1">
+      <w:start w:val="1"/>
+      <w:numFmt w:val="bullet"/>
+      <w:lvlText w:val="o"/>
+      <w:lvlJc w:val="left"/>
+      <w:pPr>
+        <w:ind w:left="4309" w:hanging="360"/>
+      </w:pPr>
+      <w:rPr>
+        <w:rFonts w:ascii="Courier New" w:hAnsi="Courier New" w:cs="Courier New" w:hint="default"/>
+      </w:rPr>
+    </w:lvl>
+    <w:lvl w:ilvl="5" w:tplc="04190005" w:tentative="1">
+      <w:start w:val="1"/>
+      <w:numFmt w:val="bullet"/>
+      <w:lvlText w:val=""/>
+      <w:lvlJc w:val="left"/>
+      <w:pPr>
+        <w:ind w:left="5029" w:hanging="360"/>
+      </w:pPr>
+      <w:rPr>
+        <w:rFonts w:ascii="Wingdings" w:hAnsi="Wingdings" w:hint="default"/>
+      </w:rPr>
+    </w:lvl>
+    <w:lvl w:ilvl="6" w:tplc="04190001" w:tentative="1">
+      <w:start w:val="1"/>
+      <w:numFmt w:val="bullet"/>
+      <w:lvlText w:val=""/>
+      <w:lvlJc w:val="left"/>
+      <w:pPr>
+        <w:ind w:left="5749" w:hanging="360"/>
+      </w:pPr>
+      <w:rPr>
+        <w:rFonts w:ascii="Symbol" w:hAnsi="Symbol" w:hint="default"/>
+      </w:rPr>
+    </w:lvl>
+    <w:lvl w:ilvl="7" w:tplc="04190003" w:tentative="1">
+      <w:start w:val="1"/>
+      <w:numFmt w:val="bullet"/>
+      <w:lvlText w:val="o"/>
+      <w:lvlJc w:val="left"/>
+      <w:pPr>
+        <w:ind w:left="6469" w:hanging="360"/>
+      </w:pPr>
+      <w:rPr>
+        <w:rFonts w:ascii="Courier New" w:hAnsi="Courier New" w:cs="Courier New" w:hint="default"/>
+      </w:rPr>
+    </w:lvl>
+    <w:lvl w:ilvl="8" w:tplc="04190005" w:tentative="1">
+      <w:start w:val="1"/>
+      <w:numFmt w:val="bullet"/>
+      <w:lvlText w:val=""/>
+      <w:lvlJc w:val="left"/>
+      <w:pPr>
+        <w:ind w:left="7189" w:hanging="360"/>
+      </w:pPr>
+      <w:rPr>
+        <w:rFonts w:ascii="Wingdings" w:hAnsi="Wingdings" w:hint="default"/>
+      </w:rPr>
+    </w:lvl>
+  </w:abstractNum>
+  <w:abstractNum w:abstractNumId="22" w15:restartNumberingAfterBreak="0">
     <w:nsid w:val="78121B6A"/>
     <w:multiLevelType w:val="hybridMultilevel"/>
     <w:tmpl w:val="BDF2998C"/>
@@ -3453,49 +5269,76 @@
     </w:lvl>
   </w:abstractNum>
   <w:num w:numId="1">
+    <w:abstractNumId w:val="10"/>
+  </w:num>
+  <w:num w:numId="2">
+    <w:abstractNumId w:val="10"/>
+  </w:num>
+  <w:num w:numId="3">
+    <w:abstractNumId w:val="14"/>
+  </w:num>
+  <w:num w:numId="4">
+    <w:abstractNumId w:val="6"/>
+  </w:num>
+  <w:num w:numId="5">
+    <w:abstractNumId w:val="13"/>
+  </w:num>
+  <w:num w:numId="6">
+    <w:abstractNumId w:val="19"/>
+  </w:num>
+  <w:num w:numId="7">
     <w:abstractNumId w:val="5"/>
   </w:num>
-  <w:num w:numId="2">
-    <w:abstractNumId w:val="5"/>
+  <w:num w:numId="8">
+    <w:abstractNumId w:val="11"/>
   </w:num>
-  <w:num w:numId="3">
+  <w:num w:numId="9">
+    <w:abstractNumId w:val="12"/>
+  </w:num>
+  <w:num w:numId="10">
+    <w:abstractNumId w:val="22"/>
+  </w:num>
+  <w:num w:numId="11">
+    <w:abstractNumId w:val="4"/>
+  </w:num>
+  <w:num w:numId="12">
+    <w:abstractNumId w:val="16"/>
+  </w:num>
+  <w:num w:numId="13">
+    <w:abstractNumId w:val="8"/>
+  </w:num>
+  <w:num w:numId="14">
+    <w:abstractNumId w:val="3"/>
+  </w:num>
+  <w:num w:numId="15">
+    <w:abstractNumId w:val="17"/>
+  </w:num>
+  <w:num w:numId="16">
+    <w:abstractNumId w:val="7"/>
+  </w:num>
+  <w:num w:numId="17">
+    <w:abstractNumId w:val="21"/>
+  </w:num>
+  <w:num w:numId="18">
+    <w:abstractNumId w:val="2"/>
+  </w:num>
+  <w:num w:numId="19">
+    <w:abstractNumId w:val="0"/>
+  </w:num>
+  <w:num w:numId="20">
+    <w:abstractNumId w:val="15"/>
+  </w:num>
+  <w:num w:numId="21">
+    <w:abstractNumId w:val="18"/>
+  </w:num>
+  <w:num w:numId="22">
+    <w:abstractNumId w:val="20"/>
+  </w:num>
+  <w:num w:numId="23">
     <w:abstractNumId w:val="9"/>
   </w:num>
-  <w:num w:numId="4">
-    <w:abstractNumId w:val="3"/>
-  </w:num>
-  <w:num w:numId="5">
-    <w:abstractNumId w:val="8"/>
-  </w:num>
-  <w:num w:numId="6">
-    <w:abstractNumId w:val="12"/>
-  </w:num>
-  <w:num w:numId="7">
-    <w:abstractNumId w:val="2"/>
-  </w:num>
-  <w:num w:numId="8">
-    <w:abstractNumId w:val="6"/>
-  </w:num>
-  <w:num w:numId="9">
-    <w:abstractNumId w:val="7"/>
-  </w:num>
-  <w:num w:numId="10">
-    <w:abstractNumId w:val="13"/>
-  </w:num>
-  <w:num w:numId="11">
+  <w:num w:numId="24">
     <w:abstractNumId w:val="1"/>
-  </w:num>
-  <w:num w:numId="12">
-    <w:abstractNumId w:val="10"/>
-  </w:num>
-  <w:num w:numId="13">
-    <w:abstractNumId w:val="4"/>
-  </w:num>
-  <w:num w:numId="14">
-    <w:abstractNumId w:val="0"/>
-  </w:num>
-  <w:num w:numId="15">
-    <w:abstractNumId w:val="11"/>
   </w:num>
 </w:numbering>
 </file>

</xml_diff>

<commit_message>
schematics Pr1, PBD 1
</commit_message>
<xml_diff>
--- a/bazzza/PR1.docx
+++ b/bazzza/PR1.docx
@@ -88,7 +88,7 @@
                     </wp:inline>
                   </w:drawing>
                 </mc:Choice>
-                <mc:Fallback xmlns:oel="http://schemas.microsoft.com/office/2019/extlst" xmlns:w16du="http://schemas.microsoft.com/office/word/2023/wordml/word16du" xmlns:w16sdtfl="http://schemas.microsoft.com/office/word/2024/wordml/sdtformatlock" xmlns:a="http://schemas.openxmlformats.org/drawingml/2006/main">
+                <mc:Fallback xmlns:a="http://schemas.openxmlformats.org/drawingml/2006/main" xmlns:w16sdtfl="http://schemas.microsoft.com/office/word/2024/wordml/sdtformatlock" xmlns:w16du="http://schemas.microsoft.com/office/word/2023/wordml/word16du" xmlns:oel="http://schemas.microsoft.com/office/2019/extlst">
                   <w:pict>
                     <v:shapetype type="#_x0000_t75" o:spt="75" coordsize="21600,21600" o:preferrelative="t" path="m@4@5l@4@11@9@11@9@5xe">
                       <v:formulas>
@@ -383,7 +383,7 @@
                     </wp:inline>
                   </w:drawing>
                 </mc:Choice>
-                <mc:Fallback xmlns:oel="http://schemas.microsoft.com/office/2019/extlst" xmlns:w16du="http://schemas.microsoft.com/office/word/2023/wordml/word16du" xmlns:w16sdtfl="http://schemas.microsoft.com/office/word/2024/wordml/sdtformatlock" xmlns:a="http://schemas.openxmlformats.org/drawingml/2006/main">
+                <mc:Fallback xmlns:a="http://schemas.openxmlformats.org/drawingml/2006/main" xmlns:w16sdtfl="http://schemas.microsoft.com/office/word/2024/wordml/sdtformatlock" xmlns:w16du="http://schemas.microsoft.com/office/word/2023/wordml/word16du" xmlns:oel="http://schemas.microsoft.com/office/2019/extlst">
                   <w:pict>
                     <v:group id="group 1" o:spid="_x0000_s0000" style="mso-wrap-distance-left:0.0pt;mso-wrap-distance-top:0.0pt;mso-wrap-distance-right:0.0pt;mso-wrap-distance-bottom:0.0pt;width:459.0pt;height:27.0pt;" coordorigin="0,0" coordsize="58293,3429">
                       <v:shape id="shape 2" o:spid="_x0000_s2" o:spt="20" style="position:absolute;left:2286;top:1140;width:56006;height:16;flip:y;" coordsize="100000,100000" path="" filled="f" strokecolor="#000000" strokeweight="3.00pt">
@@ -1216,8 +1216,8 @@
       <w:sdtContent>
         <w:bookmarkEnd w:id="13" w:displacedByCustomXml="prev"/>
         <w:bookmarkEnd w:id="12" w:displacedByCustomXml="prev"/>
-        <w:bookmarkStart w:id="15" w:name="_Toc102076492" w:displacedByCustomXml="prev"/>
-        <w:bookmarkStart w:id="16" w:name="_Toc102076517" w:displacedByCustomXml="prev"/>
+        <w:bookmarkStart w:id="15" w:name="_Toc102076517" w:displacedByCustomXml="prev"/>
+        <w:bookmarkStart w:id="16" w:name="_Toc102076492" w:displacedByCustomXml="prev"/>
         <w:p>
           <w:pPr>
             <w:pStyle w:val="a9"/>
@@ -2517,20 +2517,12 @@
     <w:p>
       <w:pPr>
         <w:pStyle w:val="Heading2"/>
-        <w:rPr>
-          <w:lang w:val="en-US"/>
-        </w:rPr>
       </w:pPr>
       <w:r>
         <w:t>Описание выбранного бизнес-процесса организации.</w:t>
       </w:r>
     </w:p>
     <w:p>
-      <w:pPr>
-        <w:rPr>
-          <w:lang w:val="en-US"/>
-        </w:rPr>
-      </w:pPr>
       <w:r>
         <w:t xml:space="preserve">В рамках практической работы был выбран бизнес-процесс – </w:t>
       </w:r>
@@ -2553,10 +2545,7 @@
         <w:t>”</w:t>
       </w:r>
       <w:r>
-        <w:t xml:space="preserve"> через сайт. </w:t>
-      </w:r>
-      <w:r>
-        <w:t xml:space="preserve">Данный процесс запускается каждый день при появлении заказа на </w:t>
+        <w:t xml:space="preserve"> через сайт. Данный процесс запускается каждый день при появлении заказа на </w:t>
       </w:r>
       <w:r>
         <w:t xml:space="preserve">покупку физических копий игр. В среднем запуск процесса происходит 11 раз при условии, что предприятие пользуется спросом. В бизнес-процессе участвует три </w:t>
@@ -2567,9 +2556,6 @@
       </w:r>
       <w:proofErr w:type="spellEnd"/>
       <w:r>
-        <w:rPr>
-          <w:lang w:val="en-US"/>
-        </w:rPr>
         <w:t>:</w:t>
       </w:r>
       <w:r>
@@ -2641,10 +2627,7 @@
         <w:t>“</w:t>
       </w:r>
       <w:r>
-        <w:t>продажа физических копий игр</w:t>
-      </w:r>
-      <w:r>
-        <w:t xml:space="preserve"> через веб-сайт</w:t>
+        <w:t>продажа физических копий игр через веб-сайт</w:t>
       </w:r>
       <w:r>
         <w:t>”</w:t>
@@ -2753,10 +2736,141 @@
         <w:t>.</w:t>
       </w:r>
     </w:p>
+    <w:p>
+      <w:pPr>
+        <w:pStyle w:val="a5"/>
+      </w:pPr>
+      <w:r>
+        <w:lastRenderedPageBreak/>
+        <w:drawing>
+          <wp:inline distT="0" distB="0" distL="0" distR="0" wp14:anchorId="3F8715AE" wp14:editId="3B1681E3">
+            <wp:extent cx="6109429" cy="3545345"/>
+            <wp:effectExtent l="0" t="0" r="5715" b="0"/>
+            <wp:docPr id="3" name="Picture 3"/>
+            <wp:cNvGraphicFramePr>
+              <a:graphicFrameLocks xmlns:a="http://schemas.openxmlformats.org/drawingml/2006/main" noChangeAspect="1"/>
+            </wp:cNvGraphicFramePr>
+            <a:graphic xmlns:a="http://schemas.openxmlformats.org/drawingml/2006/main">
+              <a:graphicData uri="http://schemas.openxmlformats.org/drawingml/2006/picture">
+                <pic:pic xmlns:pic="http://schemas.openxmlformats.org/drawingml/2006/picture">
+                  <pic:nvPicPr>
+                    <pic:cNvPr id="1" name=""/>
+                    <pic:cNvPicPr/>
+                  </pic:nvPicPr>
+                  <pic:blipFill>
+                    <a:blip r:embed="rId15"/>
+                    <a:stretch>
+                      <a:fillRect/>
+                    </a:stretch>
+                  </pic:blipFill>
+                  <pic:spPr>
+                    <a:xfrm>
+                      <a:off x="0" y="0"/>
+                      <a:ext cx="6195358" cy="3595210"/>
+                    </a:xfrm>
+                    <a:prstGeom prst="rect">
+                      <a:avLst/>
+                    </a:prstGeom>
+                  </pic:spPr>
+                </pic:pic>
+              </a:graphicData>
+            </a:graphic>
+          </wp:inline>
+        </w:drawing>
+      </w:r>
+    </w:p>
+    <w:p>
+      <w:pPr>
+        <w:pStyle w:val="a5"/>
+      </w:pPr>
+      <w:r>
+        <w:t xml:space="preserve">Рисунок 2 – </w:t>
+      </w:r>
+      <w:r>
+        <w:t xml:space="preserve">Бизнес-процесс «Продажа </w:t>
+      </w:r>
+      <w:r>
+        <w:t>физических копий игр</w:t>
+      </w:r>
+      <w:r>
+        <w:t xml:space="preserve">» в нотации BPMN, Часть </w:t>
+      </w:r>
+      <w:r>
+        <w:t>1</w:t>
+      </w:r>
+    </w:p>
+    <w:p>
+      <w:pPr>
+        <w:pStyle w:val="a5"/>
+      </w:pPr>
+      <w:r>
+        <w:drawing>
+          <wp:inline distT="0" distB="0" distL="0" distR="0" wp14:anchorId="44EC3E8A" wp14:editId="3D14070D">
+            <wp:extent cx="6120130" cy="4746625"/>
+            <wp:effectExtent l="0" t="0" r="0" b="0"/>
+            <wp:docPr id="6" name="Picture 6"/>
+            <wp:cNvGraphicFramePr>
+              <a:graphicFrameLocks xmlns:a="http://schemas.openxmlformats.org/drawingml/2006/main" noChangeAspect="1"/>
+            </wp:cNvGraphicFramePr>
+            <a:graphic xmlns:a="http://schemas.openxmlformats.org/drawingml/2006/main">
+              <a:graphicData uri="http://schemas.openxmlformats.org/drawingml/2006/picture">
+                <pic:pic xmlns:pic="http://schemas.openxmlformats.org/drawingml/2006/picture">
+                  <pic:nvPicPr>
+                    <pic:cNvPr id="1" name=""/>
+                    <pic:cNvPicPr/>
+                  </pic:nvPicPr>
+                  <pic:blipFill>
+                    <a:blip r:embed="rId16"/>
+                    <a:stretch>
+                      <a:fillRect/>
+                    </a:stretch>
+                  </pic:blipFill>
+                  <pic:spPr>
+                    <a:xfrm>
+                      <a:off x="0" y="0"/>
+                      <a:ext cx="6120130" cy="4746625"/>
+                    </a:xfrm>
+                    <a:prstGeom prst="rect">
+                      <a:avLst/>
+                    </a:prstGeom>
+                  </pic:spPr>
+                </pic:pic>
+              </a:graphicData>
+            </a:graphic>
+          </wp:inline>
+        </w:drawing>
+      </w:r>
+    </w:p>
+    <w:p>
+      <w:pPr>
+        <w:pStyle w:val="a5"/>
+      </w:pPr>
+      <w:r>
+        <w:t xml:space="preserve">Рисунок </w:t>
+      </w:r>
+      <w:r>
+        <w:t>3</w:t>
+      </w:r>
+      <w:r>
+        <w:t xml:space="preserve"> – </w:t>
+      </w:r>
+      <w:r>
+        <w:t xml:space="preserve">Бизнес-процесс «Продажа </w:t>
+      </w:r>
+      <w:r>
+        <w:t>физических копий игр</w:t>
+      </w:r>
+      <w:r>
+        <w:t xml:space="preserve">» в нотации BPMN, Часть </w:t>
+      </w:r>
+      <w:r>
+        <w:t>2</w:t>
+      </w:r>
+    </w:p>
     <w:p/>
     <w:sectPr>
-      <w:footerReference w:type="default" r:id="rId15"/>
-      <w:footerReference w:type="first" r:id="rId16"/>
+      <w:footerReference w:type="default" r:id="rId17"/>
+      <w:footerReference w:type="first" r:id="rId18"/>
       <w:pgSz w:w="11906" w:h="16838"/>
       <w:pgMar w:top="1134" w:right="567" w:bottom="1134" w:left="1701" w:header="709" w:footer="709" w:gutter="0"/>
       <w:cols w:space="708"/>

</xml_diff>

<commit_message>
pbd almost done + laba 1 done
</commit_message>
<xml_diff>
--- a/bazzza/PR1.docx
+++ b/bazzza/PR1.docx
@@ -1,6 +1,6 @@
 
 <file path=word/document.xml><?xml version="1.0" encoding="utf-8"?>
-<w:document xmlns:wpc="http://schemas.microsoft.com/office/word/2010/wordprocessingCanvas" xmlns:cx="http://schemas.microsoft.com/office/drawing/2014/chartex" xmlns:cx1="http://schemas.microsoft.com/office/drawing/2015/9/8/chartex" xmlns:cx2="http://schemas.microsoft.com/office/drawing/2015/10/21/chartex" xmlns:cx3="http://schemas.microsoft.com/office/drawing/2016/5/9/chartex" xmlns:cx4="http://schemas.microsoft.com/office/drawing/2016/5/10/chartex" xmlns:cx5="http://schemas.microsoft.com/office/drawing/2016/5/11/chartex" xmlns:cx6="http://schemas.microsoft.com/office/drawing/2016/5/12/chartex" xmlns:cx7="http://schemas.microsoft.com/office/drawing/2016/5/13/chartex" xmlns:cx8="http://schemas.microsoft.com/office/drawing/2016/5/14/chartex" xmlns:mc="http://schemas.openxmlformats.org/markup-compatibility/2006" xmlns:aink="http://schemas.microsoft.com/office/drawing/2016/ink" xmlns:am3d="http://schemas.microsoft.com/office/drawing/2017/model3d" xmlns:o="urn:schemas-microsoft-com:office:office" xmlns:r="http://schemas.openxmlformats.org/officeDocument/2006/relationships" xmlns:m="http://schemas.openxmlformats.org/officeDocument/2006/math" xmlns:v="urn:schemas-microsoft-com:vml" xmlns:wp14="http://schemas.microsoft.com/office/word/2010/wordprocessingDrawing" xmlns:wp="http://schemas.openxmlformats.org/drawingml/2006/wordprocessingDrawing" xmlns:w10="urn:schemas-microsoft-com:office:word" xmlns:w="http://schemas.openxmlformats.org/wordprocessingml/2006/main" xmlns:w14="http://schemas.microsoft.com/office/word/2010/wordml" xmlns:w15="http://schemas.microsoft.com/office/word/2012/wordml" xmlns:w16cex="http://schemas.microsoft.com/office/word/2018/wordml/cex" xmlns:w16cid="http://schemas.microsoft.com/office/word/2016/wordml/cid" xmlns:w16="http://schemas.microsoft.com/office/word/2018/wordml" xmlns:w16sdtdh="http://schemas.microsoft.com/office/word/2020/wordml/sdtdatahash" xmlns:w16se="http://schemas.microsoft.com/office/word/2015/wordml/symex" xmlns:wpg="http://schemas.microsoft.com/office/word/2010/wordprocessingGroup" xmlns:wpi="http://schemas.microsoft.com/office/word/2010/wordprocessingInk" xmlns:wne="http://schemas.microsoft.com/office/word/2006/wordml" xmlns:wps="http://schemas.microsoft.com/office/word/2010/wordprocessingShape" mc:Ignorable="w14 w15 w16se w16cid w16 w16cex w16sdtdh wp14">
+<w:document xmlns:wpc="http://schemas.microsoft.com/office/word/2010/wordprocessingCanvas" xmlns:cx="http://schemas.microsoft.com/office/drawing/2014/chartex" xmlns:cx1="http://schemas.microsoft.com/office/drawing/2015/9/8/chartex" xmlns:cx2="http://schemas.microsoft.com/office/drawing/2015/10/21/chartex" xmlns:cx3="http://schemas.microsoft.com/office/drawing/2016/5/9/chartex" xmlns:cx4="http://schemas.microsoft.com/office/drawing/2016/5/10/chartex" xmlns:cx5="http://schemas.microsoft.com/office/drawing/2016/5/11/chartex" xmlns:cx6="http://schemas.microsoft.com/office/drawing/2016/5/12/chartex" xmlns:cx7="http://schemas.microsoft.com/office/drawing/2016/5/13/chartex" xmlns:cx8="http://schemas.microsoft.com/office/drawing/2016/5/14/chartex" xmlns:mc="http://schemas.openxmlformats.org/markup-compatibility/2006" xmlns:aink="http://schemas.microsoft.com/office/drawing/2016/ink" xmlns:am3d="http://schemas.microsoft.com/office/drawing/2017/model3d" xmlns:o="urn:schemas-microsoft-com:office:office" xmlns:oel="http://schemas.microsoft.com/office/2019/extlst" xmlns:r="http://schemas.openxmlformats.org/officeDocument/2006/relationships" xmlns:m="http://schemas.openxmlformats.org/officeDocument/2006/math" xmlns:v="urn:schemas-microsoft-com:vml" xmlns:wp14="http://schemas.microsoft.com/office/word/2010/wordprocessingDrawing" xmlns:wp="http://schemas.openxmlformats.org/drawingml/2006/wordprocessingDrawing" xmlns:w10="urn:schemas-microsoft-com:office:word" xmlns:w="http://schemas.openxmlformats.org/wordprocessingml/2006/main" xmlns:w14="http://schemas.microsoft.com/office/word/2010/wordml" xmlns:w15="http://schemas.microsoft.com/office/word/2012/wordml" xmlns:w16cex="http://schemas.microsoft.com/office/word/2018/wordml/cex" xmlns:w16cid="http://schemas.microsoft.com/office/word/2016/wordml/cid" xmlns:w16="http://schemas.microsoft.com/office/word/2018/wordml" xmlns:w16du="http://schemas.microsoft.com/office/word/2023/wordml/word16du" xmlns:w16sdtdh="http://schemas.microsoft.com/office/word/2020/wordml/sdtdatahash" xmlns:w16sdtfl="http://schemas.microsoft.com/office/word/2024/wordml/sdtformatlock" xmlns:w16se="http://schemas.microsoft.com/office/word/2015/wordml/symex" xmlns:wpg="http://schemas.microsoft.com/office/word/2010/wordprocessingGroup" xmlns:wpi="http://schemas.microsoft.com/office/word/2010/wordprocessingInk" xmlns:wne="http://schemas.microsoft.com/office/word/2006/wordml" xmlns:wps="http://schemas.microsoft.com/office/word/2010/wordprocessingShape" mc:Ignorable="w14 w15 w16se w16cid w16 w16cex w16sdtdh w16sdtfl w16du wp14">
   <w:body>
     <w:tbl>
       <w:tblPr>
@@ -88,7 +88,7 @@
                     </wp:inline>
                   </w:drawing>
                 </mc:Choice>
-                <mc:Fallback xmlns:a="http://schemas.openxmlformats.org/drawingml/2006/main" xmlns:w16sdtfl="http://schemas.microsoft.com/office/word/2024/wordml/sdtformatlock" xmlns:w16du="http://schemas.microsoft.com/office/word/2023/wordml/word16du" xmlns:oel="http://schemas.microsoft.com/office/2019/extlst">
+                <mc:Fallback xmlns:a="http://schemas.openxmlformats.org/drawingml/2006/main">
                   <w:pict>
                     <v:shapetype type="#_x0000_t75" o:spt="75" coordsize="21600,21600" o:preferrelative="t" path="m@4@5l@4@11@9@11@9@5xe">
                       <v:formulas>
@@ -183,6 +183,8 @@
             <w:bookmarkStart w:id="0" w:name="_Toc100913764"/>
             <w:bookmarkStart w:id="1" w:name="_Toc102076487"/>
             <w:bookmarkStart w:id="2" w:name="_Toc102076512"/>
+            <w:bookmarkStart w:id="3" w:name="_Toc190870441"/>
+            <w:bookmarkStart w:id="4" w:name="_Toc190870562"/>
             <w:r>
               <w:rPr>
                 <w:rFonts w:eastAsia="SimSun" w:cs="Times New Roman"/>
@@ -196,6 +198,8 @@
             <w:bookmarkEnd w:id="0"/>
             <w:bookmarkEnd w:id="1"/>
             <w:bookmarkEnd w:id="2"/>
+            <w:bookmarkEnd w:id="3"/>
+            <w:bookmarkEnd w:id="4"/>
           </w:p>
           <w:p>
             <w:pPr>
@@ -213,9 +217,11 @@
                 <w:lang w:eastAsia="ru-RU"/>
               </w:rPr>
             </w:pPr>
-            <w:bookmarkStart w:id="3" w:name="_Toc100913765"/>
-            <w:bookmarkStart w:id="4" w:name="_Toc102076488"/>
-            <w:bookmarkStart w:id="5" w:name="_Toc102076513"/>
+            <w:bookmarkStart w:id="5" w:name="_Toc100913765"/>
+            <w:bookmarkStart w:id="6" w:name="_Toc102076488"/>
+            <w:bookmarkStart w:id="7" w:name="_Toc102076513"/>
+            <w:bookmarkStart w:id="8" w:name="_Toc190870442"/>
+            <w:bookmarkStart w:id="9" w:name="_Toc190870563"/>
             <w:r>
               <w:rPr>
                 <w:rFonts w:eastAsia="SimSun" w:cs="Times New Roman"/>
@@ -226,9 +232,11 @@
               </w:rPr>
               <w:t>высшего образования</w:t>
             </w:r>
-            <w:bookmarkEnd w:id="3"/>
-            <w:bookmarkEnd w:id="4"/>
             <w:bookmarkEnd w:id="5"/>
+            <w:bookmarkEnd w:id="6"/>
+            <w:bookmarkEnd w:id="7"/>
+            <w:bookmarkEnd w:id="8"/>
+            <w:bookmarkEnd w:id="9"/>
           </w:p>
           <w:p>
             <w:pPr>
@@ -247,9 +255,11 @@
                 <w:lang w:eastAsia="ru-RU"/>
               </w:rPr>
             </w:pPr>
-            <w:bookmarkStart w:id="6" w:name="_Toc100913766"/>
-            <w:bookmarkStart w:id="7" w:name="_Toc102076489"/>
-            <w:bookmarkStart w:id="8" w:name="_Toc102076514"/>
+            <w:bookmarkStart w:id="10" w:name="_Toc100913766"/>
+            <w:bookmarkStart w:id="11" w:name="_Toc102076489"/>
+            <w:bookmarkStart w:id="12" w:name="_Toc102076514"/>
+            <w:bookmarkStart w:id="13" w:name="_Toc190870443"/>
+            <w:bookmarkStart w:id="14" w:name="_Toc190870564"/>
             <w:r>
               <w:rPr>
                 <w:rFonts w:eastAsia="SimSun" w:cs="Times New Roman"/>
@@ -261,9 +271,11 @@
               </w:rPr>
               <w:t>«МИРЭА - Российский технологический университет»</w:t>
             </w:r>
-            <w:bookmarkEnd w:id="6"/>
-            <w:bookmarkEnd w:id="7"/>
-            <w:bookmarkEnd w:id="8"/>
+            <w:bookmarkEnd w:id="10"/>
+            <w:bookmarkEnd w:id="11"/>
+            <w:bookmarkEnd w:id="12"/>
+            <w:bookmarkEnd w:id="13"/>
+            <w:bookmarkEnd w:id="14"/>
           </w:p>
           <w:p>
             <w:pPr>
@@ -293,9 +305,11 @@
               </w:rPr>
               <w:t xml:space="preserve"> </w:t>
             </w:r>
-            <w:bookmarkStart w:id="9" w:name="_Toc100913767"/>
-            <w:bookmarkStart w:id="10" w:name="_Toc102076490"/>
-            <w:bookmarkStart w:id="11" w:name="_Toc102076515"/>
+            <w:bookmarkStart w:id="15" w:name="_Toc100913767"/>
+            <w:bookmarkStart w:id="16" w:name="_Toc102076490"/>
+            <w:bookmarkStart w:id="17" w:name="_Toc102076515"/>
+            <w:bookmarkStart w:id="18" w:name="_Toc190870444"/>
+            <w:bookmarkStart w:id="19" w:name="_Toc190870565"/>
             <w:r>
               <w:rPr>
                 <w:rFonts w:eastAsia="SimSun" w:cs="Times New Roman"/>
@@ -307,9 +321,11 @@
               </w:rPr>
               <w:t>РТУ МИРЭА</w:t>
             </w:r>
-            <w:bookmarkEnd w:id="9"/>
-            <w:bookmarkEnd w:id="10"/>
-            <w:bookmarkEnd w:id="11"/>
+            <w:bookmarkEnd w:id="15"/>
+            <w:bookmarkEnd w:id="16"/>
+            <w:bookmarkEnd w:id="17"/>
+            <w:bookmarkEnd w:id="18"/>
+            <w:bookmarkEnd w:id="19"/>
           </w:p>
           <w:p>
             <w:pPr>
@@ -383,7 +399,7 @@
                     </wp:inline>
                   </w:drawing>
                 </mc:Choice>
-                <mc:Fallback xmlns:a="http://schemas.openxmlformats.org/drawingml/2006/main" xmlns:w16sdtfl="http://schemas.microsoft.com/office/word/2024/wordml/sdtformatlock" xmlns:w16du="http://schemas.microsoft.com/office/word/2023/wordml/word16du" xmlns:oel="http://schemas.microsoft.com/office/2019/extlst">
+                <mc:Fallback xmlns:a="http://schemas.openxmlformats.org/drawingml/2006/main">
                   <w:pict>
                     <v:group id="group 1" o:spid="_x0000_s0000" style="mso-wrap-distance-left:0.0pt;mso-wrap-distance-top:0.0pt;mso-wrap-distance-right:0.0pt;mso-wrap-distance-bottom:0.0pt;width:459.0pt;height:27.0pt;" coordorigin="0,0" coordsize="58293,3429">
                       <v:shape id="shape 2" o:spid="_x0000_s2" o:spt="20" style="position:absolute;left:2286;top:1140;width:56006;height:16;flip:y;" coordsize="100000,100000" path="" filled="f" strokecolor="#000000" strokeweight="3.00pt">
@@ -479,18 +495,37 @@
           <w:szCs w:val="24"/>
           <w:lang w:eastAsia="ru-RU"/>
         </w:rPr>
-        <w:t>ОТЧЁТ ПО ПРАКТИЧЕСКОЙ РАБОТЕ №</w:t>
+        <w:t xml:space="preserve">ОТЧЁТ ПО ПРАКТИЧЕСКОЙ РАБОТЕ </w:t>
       </w:r>
       <w:r>
         <w:rPr>
           <w:rFonts w:eastAsia="SimSun" w:cs="Times New Roman"/>
-          <w:bCs/>
-          <w:color w:val="FF0000"/>
+          <w:b/>
           <w:sz w:val="24"/>
           <w:szCs w:val="24"/>
           <w:lang w:eastAsia="ru-RU"/>
         </w:rPr>
-        <w:t xml:space="preserve"> &lt;№ работы&gt;</w:t>
+        <w:t>№</w:t>
+      </w:r>
+      <w:r>
+        <w:rPr>
+          <w:rFonts w:eastAsia="SimSun" w:cs="Times New Roman"/>
+          <w:bCs/>
+          <w:sz w:val="24"/>
+          <w:szCs w:val="24"/>
+          <w:lang w:eastAsia="ru-RU"/>
+        </w:rPr>
+        <w:t xml:space="preserve"> </w:t>
+      </w:r>
+      <w:r>
+        <w:rPr>
+          <w:rFonts w:eastAsia="SimSun" w:cs="Times New Roman"/>
+          <w:bCs/>
+          <w:sz w:val="24"/>
+          <w:szCs w:val="24"/>
+          <w:lang w:eastAsia="ru-RU"/>
+        </w:rPr>
+        <w:t>1</w:t>
       </w:r>
     </w:p>
     <w:p>
@@ -510,12 +545,38 @@
       <w:r>
         <w:rPr>
           <w:rFonts w:eastAsia="SimSun" w:cs="Times New Roman"/>
-          <w:color w:val="FF0000"/>
           <w:sz w:val="24"/>
           <w:szCs w:val="24"/>
           <w:lang w:eastAsia="zh-CN"/>
         </w:rPr>
-        <w:t>«Тема практической работы»</w:t>
+        <w:t>«</w:t>
+      </w:r>
+      <w:r>
+        <w:rPr>
+          <w:rFonts w:eastAsia="SimSun" w:cs="Times New Roman"/>
+          <w:sz w:val="24"/>
+          <w:szCs w:val="24"/>
+          <w:lang w:eastAsia="zh-CN"/>
+        </w:rPr>
+        <w:t xml:space="preserve">Выбор предметной области. Описание модели в нотации </w:t>
+      </w:r>
+      <w:r>
+        <w:rPr>
+          <w:rFonts w:eastAsia="SimSun" w:cs="Times New Roman"/>
+          <w:sz w:val="24"/>
+          <w:szCs w:val="24"/>
+          <w:lang w:val="en-US" w:eastAsia="zh-CN"/>
+        </w:rPr>
+        <w:t>BPMN</w:t>
+      </w:r>
+      <w:r>
+        <w:rPr>
+          <w:rFonts w:eastAsia="SimSun" w:cs="Times New Roman"/>
+          <w:sz w:val="24"/>
+          <w:szCs w:val="24"/>
+          <w:lang w:eastAsia="zh-CN"/>
+        </w:rPr>
+        <w:t>»</w:t>
       </w:r>
     </w:p>
     <w:p>
@@ -561,7 +622,25 @@
           <w:szCs w:val="24"/>
           <w:lang w:eastAsia="ru-RU"/>
         </w:rPr>
-        <w:t>«Архитектура вычислительных машин и систем»</w:t>
+        <w:t>«</w:t>
+      </w:r>
+      <w:r>
+        <w:rPr>
+          <w:rFonts w:eastAsia="SimSun" w:cs="Times New Roman"/>
+          <w:sz w:val="24"/>
+          <w:szCs w:val="24"/>
+          <w:lang w:eastAsia="ru-RU"/>
+        </w:rPr>
+        <w:t>Проектирование баз данных</w:t>
+      </w:r>
+      <w:r>
+        <w:rPr>
+          <w:rFonts w:eastAsia="SimSun" w:cs="Times New Roman"/>
+          <w:sz w:val="24"/>
+          <w:szCs w:val="24"/>
+          <w:lang w:eastAsia="ru-RU"/>
+        </w:rPr>
+        <w:t>»</w:t>
       </w:r>
     </w:p>
     <w:p>
@@ -580,7 +659,7 @@
     </w:p>
     <w:tbl>
       <w:tblPr>
-        <w:tblStyle w:val="1"/>
+        <w:tblStyle w:val="13"/>
         <w:tblW w:w="0" w:type="auto"/>
         <w:tblBorders>
           <w:top w:val="none" w:sz="0" w:space="0" w:color="auto"/>
@@ -643,28 +722,10 @@
             <w:r>
               <w:rPr>
                 <w:rFonts w:eastAsia="SimSun" w:cs="Times New Roman"/>
-                <w:color w:val="FF0000"/>
                 <w:sz w:val="24"/>
                 <w:szCs w:val="24"/>
               </w:rPr>
-              <w:t>ХХ</w:t>
-            </w:r>
-            <w:r>
-              <w:rPr>
-                <w:rFonts w:eastAsia="SimSun" w:cs="Times New Roman"/>
-                <w:sz w:val="24"/>
-                <w:szCs w:val="24"/>
-              </w:rPr>
-              <w:t>-</w:t>
-            </w:r>
-            <w:r>
-              <w:rPr>
-                <w:rFonts w:eastAsia="SimSun" w:cs="Times New Roman"/>
-                <w:color w:val="FF0000"/>
-                <w:sz w:val="24"/>
-                <w:szCs w:val="24"/>
-              </w:rPr>
-              <w:t>XX</w:t>
+              <w:t>11-23</w:t>
             </w:r>
           </w:p>
         </w:tc>
@@ -681,47 +742,15 @@
                 <w:rFonts w:eastAsia="SimSun" w:cs="Times New Roman"/>
                 <w:sz w:val="24"/>
                 <w:szCs w:val="24"/>
-                <w:lang w:val="en-US"/>
               </w:rPr>
             </w:pPr>
             <w:r>
               <w:rPr>
                 <w:rFonts w:eastAsia="SimSun" w:cs="Times New Roman"/>
-                <w:color w:val="FF0000"/>
                 <w:sz w:val="24"/>
                 <w:szCs w:val="24"/>
               </w:rPr>
-              <w:t xml:space="preserve">Фамилия </w:t>
-            </w:r>
-            <w:r>
-              <w:rPr>
-                <w:rFonts w:eastAsia="SimSun" w:cs="Times New Roman"/>
-                <w:color w:val="FF0000"/>
-                <w:sz w:val="24"/>
-                <w:szCs w:val="24"/>
-                <w:lang w:val="en-US"/>
-              </w:rPr>
-              <w:t>И.О</w:t>
-            </w:r>
-            <w:r>
-              <w:rPr>
-                <w:rFonts w:eastAsia="SimSun" w:cs="Times New Roman"/>
-                <w:color w:val="FF0000"/>
-                <w:sz w:val="24"/>
-                <w:szCs w:val="24"/>
-              </w:rPr>
-              <w:t>. студента</w:t>
-            </w:r>
-            <w:r>
-              <w:rPr>
-                <w:rFonts w:eastAsia="SimSun" w:cs="Times New Roman"/>
-                <w:i/>
-                <w:iCs/>
-                <w:sz w:val="24"/>
-                <w:szCs w:val="24"/>
-                <w:lang w:val="en-US"/>
-              </w:rPr>
-              <w:t xml:space="preserve">    </w:t>
+              <w:t>Туктаров Т.А.</w:t>
             </w:r>
           </w:p>
         </w:tc>
@@ -879,7 +908,15 @@
                 <w:sz w:val="24"/>
                 <w:szCs w:val="24"/>
               </w:rPr>
-              <w:t>Лабораторная работа выполнена</w:t>
+              <w:t>Практическая</w:t>
+            </w:r>
+            <w:r>
+              <w:rPr>
+                <w:rFonts w:eastAsia="SimSun" w:cs="Times New Roman"/>
+                <w:sz w:val="24"/>
+                <w:szCs w:val="24"/>
+              </w:rPr>
+              <w:t xml:space="preserve"> работа выполнена</w:t>
             </w:r>
             <w:r>
               <w:rPr>
@@ -942,9 +979,8 @@
                 <w:rFonts w:eastAsia="SimSun" w:cs="Times New Roman"/>
                 <w:sz w:val="24"/>
                 <w:szCs w:val="24"/>
-                <w:lang w:val="en-US"/>
               </w:rPr>
-              <w:t>2</w:t>
+              <w:t>5</w:t>
             </w:r>
             <w:r>
               <w:rPr>
@@ -1039,9 +1075,8 @@
                 <w:rFonts w:eastAsia="SimSun" w:cs="Times New Roman"/>
                 <w:sz w:val="24"/>
                 <w:szCs w:val="24"/>
-                <w:lang w:val="en-US"/>
               </w:rPr>
-              <w:t>2</w:t>
+              <w:t>5</w:t>
             </w:r>
             <w:r>
               <w:rPr>
@@ -1191,12 +1226,14 @@
           <w:szCs w:val="24"/>
           <w:lang w:eastAsia="ru-RU"/>
         </w:rPr>
-        <w:t>2</w:t>
+        <w:t>5</w:t>
       </w:r>
     </w:p>
-    <w:bookmarkStart w:id="12" w:name="_Toc102076516" w:displacedByCustomXml="next"/>
-    <w:bookmarkStart w:id="13" w:name="_Toc102076491" w:displacedByCustomXml="next"/>
-    <w:bookmarkStart w:id="14" w:name="_Toc100913768" w:displacedByCustomXml="next"/>
+    <w:bookmarkStart w:id="20" w:name="_Toc102076516" w:displacedByCustomXml="next"/>
+    <w:bookmarkStart w:id="21" w:name="_Toc102076491" w:displacedByCustomXml="next"/>
+    <w:bookmarkStart w:id="22" w:name="_Toc190870566" w:displacedByCustomXml="next"/>
+    <w:bookmarkStart w:id="23" w:name="_Toc190870445" w:displacedByCustomXml="next"/>
+    <w:bookmarkStart w:id="24" w:name="_Toc100913768" w:displacedByCustomXml="next"/>
     <w:sdt>
       <w:sdtPr>
         <w:rPr>
@@ -1212,15 +1249,17 @@
           <w:docPartUnique/>
         </w:docPartObj>
       </w:sdtPr>
-      <w:sdtEndPr/>
       <w:sdtContent>
-        <w:bookmarkEnd w:id="13" w:displacedByCustomXml="prev"/>
-        <w:bookmarkEnd w:id="12" w:displacedByCustomXml="prev"/>
-        <w:bookmarkStart w:id="15" w:name="_Toc102076517" w:displacedByCustomXml="prev"/>
-        <w:bookmarkStart w:id="16" w:name="_Toc102076492" w:displacedByCustomXml="prev"/>
+        <w:bookmarkEnd w:id="21" w:displacedByCustomXml="prev"/>
+        <w:bookmarkEnd w:id="20" w:displacedByCustomXml="prev"/>
+        <w:bookmarkStart w:id="25" w:name="_Toc102076492" w:displacedByCustomXml="prev"/>
+        <w:bookmarkStart w:id="26" w:name="_Toc102076517" w:displacedByCustomXml="prev"/>
         <w:p>
           <w:pPr>
-            <w:pStyle w:val="a9"/>
+            <w:pStyle w:val="aff8"/>
+            <w:rPr>
+              <w:noProof/>
+            </w:rPr>
           </w:pPr>
           <w:r>
             <w:rPr>
@@ -1228,15 +1267,17 @@
             </w:rPr>
             <w:t>С</w:t>
           </w:r>
-          <w:bookmarkEnd w:id="14"/>
+          <w:bookmarkEnd w:id="24"/>
           <w:r>
             <w:rPr>
               <w:rFonts w:eastAsiaTheme="minorHAnsi"/>
             </w:rPr>
             <w:t>ОДЕРЖАНИЕ</w:t>
           </w:r>
-          <w:bookmarkEnd w:id="16"/>
-          <w:bookmarkEnd w:id="15"/>
+          <w:bookmarkEnd w:id="23"/>
+          <w:bookmarkEnd w:id="22"/>
+          <w:bookmarkEnd w:id="26"/>
+          <w:bookmarkEnd w:id="25"/>
           <w:r>
             <w:fldChar w:fldCharType="begin"/>
           </w:r>
@@ -1249,335 +1290,599 @@
         </w:p>
         <w:p>
           <w:pPr>
-            <w:pStyle w:val="TOC1"/>
+            <w:pStyle w:val="12"/>
             <w:tabs>
               <w:tab w:val="right" w:leader="dot" w:pos="9628"/>
             </w:tabs>
-            <w:spacing w:after="0"/>
-            <w:ind w:firstLine="0"/>
             <w:rPr>
               <w:rFonts w:asciiTheme="minorHAnsi" w:eastAsiaTheme="minorEastAsia" w:hAnsiTheme="minorHAnsi"/>
-              <w:sz w:val="22"/>
+              <w:noProof/>
+              <w:kern w:val="2"/>
+              <w:sz w:val="24"/>
+              <w:szCs w:val="24"/>
               <w:lang w:eastAsia="ru-RU"/>
+              <w14:ligatures w14:val="standardContextual"/>
             </w:rPr>
           </w:pPr>
-          <w:hyperlink w:anchor="_Toc102076518" w:tooltip="#_Toc102076518" w:history="1">
+          <w:hyperlink w:anchor="_Toc190870567" w:history="1">
             <w:r>
               <w:rPr>
-                <w:rStyle w:val="Hyperlink"/>
+                <w:rStyle w:val="aff9"/>
+                <w:noProof/>
               </w:rPr>
-              <w:t>ЭТО СТРУКТУРНЫЙ ЗАГОЛОВОК (ВВЕДЕНИЕ, ЗАКЛЮЧЕНИЕ, СПИСОК ИСПОЛЬЗОВАННЫХ ИСТОЧНИКОВ, ПРИЛОЖЕНИЯ)</w:t>
+              <w:t>ВВЕДЕНИЕ</w:t>
             </w:r>
             <w:r>
+              <w:rPr>
+                <w:noProof/>
+                <w:webHidden/>
+              </w:rPr>
               <w:tab/>
             </w:r>
             <w:r>
+              <w:rPr>
+                <w:noProof/>
+                <w:webHidden/>
+              </w:rPr>
               <w:fldChar w:fldCharType="begin"/>
             </w:r>
             <w:r>
-              <w:instrText xml:space="preserve"> PAGEREF _Toc102076518 \h </w:instrText>
+              <w:rPr>
+                <w:noProof/>
+                <w:webHidden/>
+              </w:rPr>
+              <w:instrText xml:space="preserve"> PAGEREF _Toc190870567 \h </w:instrText>
             </w:r>
             <w:r>
+              <w:rPr>
+                <w:noProof/>
+                <w:webHidden/>
+              </w:rPr>
+            </w:r>
+            <w:r>
+              <w:rPr>
+                <w:noProof/>
+                <w:webHidden/>
+              </w:rPr>
               <w:fldChar w:fldCharType="separate"/>
             </w:r>
             <w:r>
-              <w:t>4</w:t>
+              <w:rPr>
+                <w:noProof/>
+                <w:webHidden/>
+              </w:rPr>
+              <w:t>3</w:t>
             </w:r>
             <w:r>
+              <w:rPr>
+                <w:noProof/>
+                <w:webHidden/>
+              </w:rPr>
               <w:fldChar w:fldCharType="end"/>
             </w:r>
           </w:hyperlink>
         </w:p>
         <w:p>
           <w:pPr>
-            <w:pStyle w:val="TOC1"/>
+            <w:pStyle w:val="24"/>
             <w:tabs>
               <w:tab w:val="right" w:leader="dot" w:pos="9628"/>
             </w:tabs>
-            <w:spacing w:after="0"/>
-            <w:ind w:firstLine="0"/>
             <w:rPr>
               <w:rFonts w:asciiTheme="minorHAnsi" w:eastAsiaTheme="minorEastAsia" w:hAnsiTheme="minorHAnsi"/>
-              <w:sz w:val="22"/>
+              <w:noProof/>
+              <w:kern w:val="2"/>
+              <w:sz w:val="24"/>
+              <w:szCs w:val="24"/>
               <w:lang w:eastAsia="ru-RU"/>
+              <w14:ligatures w14:val="standardContextual"/>
             </w:rPr>
           </w:pPr>
-          <w:hyperlink w:anchor="_Toc102076519" w:tooltip="#_Toc102076519" w:history="1">
+          <w:hyperlink w:anchor="_Toc190870568" w:history="1">
             <w:r>
               <w:rPr>
-                <w:rStyle w:val="Hyperlink"/>
+                <w:rStyle w:val="aff9"/>
+                <w:noProof/>
               </w:rPr>
-              <w:t>1 ЭТО ЗАГОЛОВОК 1-ГО УРОВНЯ (РАЗДЕЛ)</w:t>
+              <w:t>Описание сферы деятельности предприятия, указание основных специфических черт данной сферы</w:t>
             </w:r>
             <w:r>
+              <w:rPr>
+                <w:noProof/>
+                <w:webHidden/>
+              </w:rPr>
               <w:tab/>
             </w:r>
             <w:r>
+              <w:rPr>
+                <w:noProof/>
+                <w:webHidden/>
+              </w:rPr>
               <w:fldChar w:fldCharType="begin"/>
             </w:r>
             <w:r>
-              <w:instrText xml:space="preserve"> PAGEREF _Toc102076519 \h </w:instrText>
+              <w:rPr>
+                <w:noProof/>
+                <w:webHidden/>
+              </w:rPr>
+              <w:instrText xml:space="preserve"> PAGEREF _Toc190870568 \h </w:instrText>
             </w:r>
             <w:r>
+              <w:rPr>
+                <w:noProof/>
+                <w:webHidden/>
+              </w:rPr>
+            </w:r>
+            <w:r>
+              <w:rPr>
+                <w:noProof/>
+                <w:webHidden/>
+              </w:rPr>
               <w:fldChar w:fldCharType="separate"/>
             </w:r>
             <w:r>
-              <w:t>5</w:t>
+              <w:rPr>
+                <w:noProof/>
+                <w:webHidden/>
+              </w:rPr>
+              <w:t>3</w:t>
             </w:r>
             <w:r>
+              <w:rPr>
+                <w:noProof/>
+                <w:webHidden/>
+              </w:rPr>
               <w:fldChar w:fldCharType="end"/>
             </w:r>
           </w:hyperlink>
         </w:p>
         <w:p>
           <w:pPr>
-            <w:pStyle w:val="TOC2"/>
+            <w:pStyle w:val="24"/>
             <w:tabs>
               <w:tab w:val="right" w:leader="dot" w:pos="9628"/>
             </w:tabs>
-            <w:spacing w:after="0"/>
-            <w:ind w:left="0" w:firstLine="0"/>
             <w:rPr>
               <w:rFonts w:asciiTheme="minorHAnsi" w:eastAsiaTheme="minorEastAsia" w:hAnsiTheme="minorHAnsi"/>
-              <w:sz w:val="22"/>
+              <w:noProof/>
+              <w:kern w:val="2"/>
+              <w:sz w:val="24"/>
+              <w:szCs w:val="24"/>
               <w:lang w:eastAsia="ru-RU"/>
+              <w14:ligatures w14:val="standardContextual"/>
             </w:rPr>
           </w:pPr>
-          <w:hyperlink w:anchor="_Toc102076520" w:tooltip="#_Toc102076520" w:history="1">
+          <w:hyperlink w:anchor="_Toc190870569" w:history="1">
             <w:r>
               <w:rPr>
-                <w:rStyle w:val="Hyperlink"/>
+                <w:rStyle w:val="aff9"/>
+                <w:noProof/>
               </w:rPr>
-              <w:t>1.1 Это заголовок 2-го уровня (ПОДРАЗДЕЛ)</w:t>
+              <w:t>Общая характеристика выбранного предприятия</w:t>
             </w:r>
             <w:r>
+              <w:rPr>
+                <w:noProof/>
+                <w:webHidden/>
+              </w:rPr>
               <w:tab/>
             </w:r>
             <w:r>
+              <w:rPr>
+                <w:noProof/>
+                <w:webHidden/>
+              </w:rPr>
               <w:fldChar w:fldCharType="begin"/>
             </w:r>
             <w:r>
-              <w:instrText xml:space="preserve"> PAGEREF _Toc102076520 \h </w:instrText>
+              <w:rPr>
+                <w:noProof/>
+                <w:webHidden/>
+              </w:rPr>
+              <w:instrText xml:space="preserve"> PAGEREF _Toc190870569 \h </w:instrText>
             </w:r>
             <w:r>
+              <w:rPr>
+                <w:noProof/>
+                <w:webHidden/>
+              </w:rPr>
+            </w:r>
+            <w:r>
+              <w:rPr>
+                <w:noProof/>
+                <w:webHidden/>
+              </w:rPr>
               <w:fldChar w:fldCharType="separate"/>
             </w:r>
             <w:r>
-              <w:t>5</w:t>
+              <w:rPr>
+                <w:noProof/>
+                <w:webHidden/>
+              </w:rPr>
+              <w:t>4</w:t>
             </w:r>
             <w:r>
+              <w:rPr>
+                <w:noProof/>
+                <w:webHidden/>
+              </w:rPr>
               <w:fldChar w:fldCharType="end"/>
             </w:r>
           </w:hyperlink>
         </w:p>
         <w:p>
           <w:pPr>
-            <w:pStyle w:val="TOC3"/>
+            <w:pStyle w:val="24"/>
             <w:tabs>
               <w:tab w:val="right" w:leader="dot" w:pos="9628"/>
             </w:tabs>
-            <w:spacing w:after="0"/>
-            <w:ind w:left="0" w:firstLine="0"/>
             <w:rPr>
               <w:rFonts w:asciiTheme="minorHAnsi" w:eastAsiaTheme="minorEastAsia" w:hAnsiTheme="minorHAnsi"/>
-              <w:sz w:val="22"/>
+              <w:noProof/>
+              <w:kern w:val="2"/>
+              <w:sz w:val="24"/>
+              <w:szCs w:val="24"/>
               <w:lang w:eastAsia="ru-RU"/>
+              <w14:ligatures w14:val="standardContextual"/>
             </w:rPr>
           </w:pPr>
-          <w:hyperlink w:anchor="_Toc102076521" w:tooltip="#_Toc102076521" w:history="1">
+          <w:hyperlink w:anchor="_Toc190870570" w:history="1">
             <w:r>
               <w:rPr>
-                <w:rStyle w:val="Hyperlink"/>
+                <w:rStyle w:val="aff9"/>
+                <w:noProof/>
               </w:rPr>
-              <w:t>1.1.1 Это заголовок 3-го уровня (ПУНКТ)</w:t>
+              <w:t>Описание факторов внешней и внутренней среды, влияющих на деятельность объекта исследования</w:t>
             </w:r>
             <w:r>
+              <w:rPr>
+                <w:noProof/>
+                <w:webHidden/>
+              </w:rPr>
               <w:tab/>
             </w:r>
             <w:r>
+              <w:rPr>
+                <w:noProof/>
+                <w:webHidden/>
+              </w:rPr>
               <w:fldChar w:fldCharType="begin"/>
             </w:r>
             <w:r>
-              <w:instrText xml:space="preserve"> PAGEREF _Toc102076521 \h </w:instrText>
+              <w:rPr>
+                <w:noProof/>
+                <w:webHidden/>
+              </w:rPr>
+              <w:instrText xml:space="preserve"> PAGEREF _Toc190870570 \h </w:instrText>
             </w:r>
             <w:r>
+              <w:rPr>
+                <w:noProof/>
+                <w:webHidden/>
+              </w:rPr>
+            </w:r>
+            <w:r>
+              <w:rPr>
+                <w:noProof/>
+                <w:webHidden/>
+              </w:rPr>
               <w:fldChar w:fldCharType="separate"/>
             </w:r>
             <w:r>
+              <w:rPr>
+                <w:noProof/>
+                <w:webHidden/>
+              </w:rPr>
               <w:t>5</w:t>
             </w:r>
             <w:r>
+              <w:rPr>
+                <w:noProof/>
+                <w:webHidden/>
+              </w:rPr>
               <w:fldChar w:fldCharType="end"/>
             </w:r>
           </w:hyperlink>
         </w:p>
         <w:p>
           <w:pPr>
-            <w:pStyle w:val="TOC1"/>
+            <w:pStyle w:val="24"/>
             <w:tabs>
               <w:tab w:val="right" w:leader="dot" w:pos="9628"/>
             </w:tabs>
-            <w:spacing w:after="0"/>
-            <w:ind w:firstLine="0"/>
             <w:rPr>
               <w:rFonts w:asciiTheme="minorHAnsi" w:eastAsiaTheme="minorEastAsia" w:hAnsiTheme="minorHAnsi"/>
-              <w:sz w:val="22"/>
+              <w:noProof/>
+              <w:kern w:val="2"/>
+              <w:sz w:val="24"/>
+              <w:szCs w:val="24"/>
               <w:lang w:eastAsia="ru-RU"/>
+              <w14:ligatures w14:val="standardContextual"/>
             </w:rPr>
           </w:pPr>
-          <w:hyperlink w:anchor="_Toc102076522" w:tooltip="#_Toc102076522" w:history="1">
+          <w:hyperlink w:anchor="_Toc190870571" w:history="1">
             <w:r>
               <w:rPr>
-                <w:rStyle w:val="Hyperlink"/>
+                <w:rStyle w:val="aff9"/>
+                <w:noProof/>
               </w:rPr>
-              <w:t>ЗАКЛЮЧЕНИЕ</w:t>
+              <w:t>Организационная модель предприятия</w:t>
             </w:r>
             <w:r>
+              <w:rPr>
+                <w:noProof/>
+                <w:webHidden/>
+              </w:rPr>
               <w:tab/>
             </w:r>
             <w:r>
+              <w:rPr>
+                <w:noProof/>
+                <w:webHidden/>
+              </w:rPr>
               <w:fldChar w:fldCharType="begin"/>
             </w:r>
             <w:r>
-              <w:instrText xml:space="preserve"> PAGEREF _Toc102076522 \h </w:instrText>
+              <w:rPr>
+                <w:noProof/>
+                <w:webHidden/>
+              </w:rPr>
+              <w:instrText xml:space="preserve"> PAGEREF _Toc190870571 \h </w:instrText>
             </w:r>
             <w:r>
+              <w:rPr>
+                <w:noProof/>
+                <w:webHidden/>
+              </w:rPr>
+            </w:r>
+            <w:r>
+              <w:rPr>
+                <w:noProof/>
+                <w:webHidden/>
+              </w:rPr>
               <w:fldChar w:fldCharType="separate"/>
             </w:r>
             <w:r>
-              <w:t>8</w:t>
+              <w:rPr>
+                <w:noProof/>
+                <w:webHidden/>
+              </w:rPr>
+              <w:t>6</w:t>
             </w:r>
             <w:r>
+              <w:rPr>
+                <w:noProof/>
+                <w:webHidden/>
+              </w:rPr>
               <w:fldChar w:fldCharType="end"/>
             </w:r>
           </w:hyperlink>
         </w:p>
         <w:p>
           <w:pPr>
-            <w:pStyle w:val="TOC1"/>
+            <w:pStyle w:val="24"/>
             <w:tabs>
               <w:tab w:val="right" w:leader="dot" w:pos="9628"/>
             </w:tabs>
-            <w:spacing w:after="0"/>
-            <w:ind w:firstLine="0"/>
             <w:rPr>
               <w:rFonts w:asciiTheme="minorHAnsi" w:eastAsiaTheme="minorEastAsia" w:hAnsiTheme="minorHAnsi"/>
-              <w:sz w:val="22"/>
+              <w:noProof/>
+              <w:kern w:val="2"/>
+              <w:sz w:val="24"/>
+              <w:szCs w:val="24"/>
               <w:lang w:eastAsia="ru-RU"/>
+              <w14:ligatures w14:val="standardContextual"/>
             </w:rPr>
           </w:pPr>
-          <w:hyperlink w:anchor="_Toc102076523" w:tooltip="#_Toc102076523" w:history="1">
+          <w:hyperlink w:anchor="_Toc190870572" w:history="1">
             <w:r>
               <w:rPr>
-                <w:rStyle w:val="Hyperlink"/>
+                <w:rStyle w:val="aff9"/>
+                <w:noProof/>
               </w:rPr>
-              <w:t>СПИСОК ИСПОЛЬЗОВАННЫХ ИСТОЧНИКОВ</w:t>
+              <w:t>Описание управленческих, основных, сервисных бизнес-процессов.</w:t>
             </w:r>
             <w:r>
+              <w:rPr>
+                <w:noProof/>
+                <w:webHidden/>
+              </w:rPr>
               <w:tab/>
             </w:r>
             <w:r>
+              <w:rPr>
+                <w:noProof/>
+                <w:webHidden/>
+              </w:rPr>
               <w:fldChar w:fldCharType="begin"/>
             </w:r>
             <w:r>
-              <w:instrText xml:space="preserve"> PAGEREF _Toc102076523 \h </w:instrText>
+              <w:rPr>
+                <w:noProof/>
+                <w:webHidden/>
+              </w:rPr>
+              <w:instrText xml:space="preserve"> PAGEREF _Toc190870572 \h </w:instrText>
             </w:r>
             <w:r>
+              <w:rPr>
+                <w:noProof/>
+                <w:webHidden/>
+              </w:rPr>
+            </w:r>
+            <w:r>
+              <w:rPr>
+                <w:noProof/>
+                <w:webHidden/>
+              </w:rPr>
               <w:fldChar w:fldCharType="separate"/>
             </w:r>
             <w:r>
-              <w:t>9</w:t>
+              <w:rPr>
+                <w:noProof/>
+                <w:webHidden/>
+              </w:rPr>
+              <w:t>7</w:t>
             </w:r>
             <w:r>
+              <w:rPr>
+                <w:noProof/>
+                <w:webHidden/>
+              </w:rPr>
               <w:fldChar w:fldCharType="end"/>
             </w:r>
           </w:hyperlink>
         </w:p>
         <w:p>
           <w:pPr>
-            <w:pStyle w:val="TOC1"/>
+            <w:pStyle w:val="24"/>
             <w:tabs>
               <w:tab w:val="right" w:leader="dot" w:pos="9628"/>
             </w:tabs>
-            <w:spacing w:after="0"/>
-            <w:ind w:firstLine="0"/>
             <w:rPr>
               <w:rFonts w:asciiTheme="minorHAnsi" w:eastAsiaTheme="minorEastAsia" w:hAnsiTheme="minorHAnsi"/>
-              <w:sz w:val="22"/>
+              <w:noProof/>
+              <w:kern w:val="2"/>
+              <w:sz w:val="24"/>
+              <w:szCs w:val="24"/>
               <w:lang w:eastAsia="ru-RU"/>
+              <w14:ligatures w14:val="standardContextual"/>
             </w:rPr>
           </w:pPr>
-          <w:hyperlink w:anchor="_Toc102076524" w:tooltip="#_Toc102076524" w:history="1">
+          <w:hyperlink w:anchor="_Toc190870573" w:history="1">
             <w:r>
               <w:rPr>
-                <w:rStyle w:val="Hyperlink"/>
+                <w:rStyle w:val="aff9"/>
+                <w:noProof/>
               </w:rPr>
-              <w:t>ПРИЛОЖЕНИЯ</w:t>
+              <w:t>Описание выбранного бизнес-процесса организации.</w:t>
             </w:r>
             <w:r>
+              <w:rPr>
+                <w:noProof/>
+                <w:webHidden/>
+              </w:rPr>
               <w:tab/>
             </w:r>
             <w:r>
+              <w:rPr>
+                <w:noProof/>
+                <w:webHidden/>
+              </w:rPr>
               <w:fldChar w:fldCharType="begin"/>
             </w:r>
             <w:r>
-              <w:instrText xml:space="preserve"> PAGEREF _Toc102076524 \h </w:instrText>
+              <w:rPr>
+                <w:noProof/>
+                <w:webHidden/>
+              </w:rPr>
+              <w:instrText xml:space="preserve"> PAGEREF _Toc190870573 \h </w:instrText>
             </w:r>
             <w:r>
+              <w:rPr>
+                <w:noProof/>
+                <w:webHidden/>
+              </w:rPr>
+            </w:r>
+            <w:r>
+              <w:rPr>
+                <w:noProof/>
+                <w:webHidden/>
+              </w:rPr>
               <w:fldChar w:fldCharType="separate"/>
             </w:r>
             <w:r>
-              <w:t>10</w:t>
+              <w:rPr>
+                <w:noProof/>
+                <w:webHidden/>
+              </w:rPr>
+              <w:t>8</w:t>
             </w:r>
             <w:r>
+              <w:rPr>
+                <w:noProof/>
+                <w:webHidden/>
+              </w:rPr>
               <w:fldChar w:fldCharType="end"/>
             </w:r>
           </w:hyperlink>
         </w:p>
         <w:p>
           <w:pPr>
-            <w:pStyle w:val="TOC3"/>
+            <w:pStyle w:val="12"/>
             <w:tabs>
               <w:tab w:val="right" w:leader="dot" w:pos="9628"/>
             </w:tabs>
-            <w:spacing w:after="0"/>
-            <w:ind w:left="0" w:firstLine="0"/>
             <w:rPr>
               <w:rFonts w:asciiTheme="minorHAnsi" w:eastAsiaTheme="minorEastAsia" w:hAnsiTheme="minorHAnsi"/>
-              <w:sz w:val="22"/>
+              <w:noProof/>
+              <w:kern w:val="2"/>
+              <w:sz w:val="24"/>
+              <w:szCs w:val="24"/>
               <w:lang w:eastAsia="ru-RU"/>
+              <w14:ligatures w14:val="standardContextual"/>
             </w:rPr>
           </w:pPr>
-          <w:hyperlink w:anchor="_Toc102076525" w:tooltip="#_Toc102076525" w:history="1">
+          <w:hyperlink w:anchor="_Toc190870574" w:history="1">
             <w:r>
               <w:rPr>
-                <w:rStyle w:val="Hyperlink"/>
+                <w:rStyle w:val="aff9"/>
+                <w:noProof/>
               </w:rPr>
-              <w:t>Приложение &lt;буква приложения&gt;.&lt;номер раздела при необходимости&gt;</w:t>
+              <w:t>ЗАКЛЮЧЕНИЕ</w:t>
             </w:r>
             <w:r>
+              <w:rPr>
+                <w:noProof/>
+                <w:webHidden/>
+              </w:rPr>
               <w:tab/>
             </w:r>
             <w:r>
+              <w:rPr>
+                <w:noProof/>
+                <w:webHidden/>
+              </w:rPr>
               <w:fldChar w:fldCharType="begin"/>
             </w:r>
             <w:r>
-              <w:instrText xml:space="preserve"> PAGEREF _Toc102076525 \h </w:instrText>
+              <w:rPr>
+                <w:noProof/>
+                <w:webHidden/>
+              </w:rPr>
+              <w:instrText xml:space="preserve"> PAGEREF _Toc190870574 \h </w:instrText>
             </w:r>
             <w:r>
+              <w:rPr>
+                <w:noProof/>
+                <w:webHidden/>
+              </w:rPr>
+            </w:r>
+            <w:r>
+              <w:rPr>
+                <w:noProof/>
+                <w:webHidden/>
+              </w:rPr>
               <w:fldChar w:fldCharType="separate"/>
             </w:r>
             <w:r>
-              <w:t>11</w:t>
+              <w:rPr>
+                <w:noProof/>
+                <w:webHidden/>
+              </w:rPr>
+              <w:t>12</w:t>
             </w:r>
             <w:r>
+              <w:rPr>
+                <w:noProof/>
+                <w:webHidden/>
+              </w:rPr>
               <w:fldChar w:fldCharType="end"/>
             </w:r>
           </w:hyperlink>
         </w:p>
         <w:p>
           <w:pPr>
-            <w:pStyle w:val="a1"/>
+            <w:pStyle w:val="af2"/>
             <w:tabs>
               <w:tab w:val="clear" w:pos="9345"/>
               <w:tab w:val="right" w:leader="dot" w:pos="9638"/>
@@ -1602,15 +1907,15 @@
     </w:p>
     <w:p>
       <w:pPr>
-        <w:pStyle w:val="Heading1"/>
-      </w:pPr>
-      <w:bookmarkStart w:id="17" w:name="_Toc102076520"/>
+        <w:pStyle w:val="aff8"/>
+      </w:pPr>
+      <w:bookmarkStart w:id="27" w:name="_Toc190870567"/>
       <w:r>
         <w:lastRenderedPageBreak/>
-        <w:t>ПРАКТИЧЕСКАЯ РАБОТА №1. ВЫБОР ПРЕДМЕТНОЙ ОБЛАСТИ. ОПИСАНИЕ МОДЕЛИ В НОТАЦИИ BPMN</w:t>
-      </w:r>
+        <w:t>ВВЕДЕНИЕ</w:t>
+      </w:r>
+      <w:bookmarkEnd w:id="27"/>
     </w:p>
-    <w:bookmarkEnd w:id="17"/>
     <w:p>
       <w:r>
         <w:t>Цель</w:t>
@@ -1771,7 +2076,7 @@
       <w:hyperlink r:id="rId13" w:history="1">
         <w:r>
           <w:rPr>
-            <w:rStyle w:val="Hyperlink"/>
+            <w:rStyle w:val="aff9"/>
           </w:rPr>
           <w:t>https://stormbpmn.com/</w:t>
         </w:r>
@@ -1779,11 +2084,13 @@
     </w:p>
     <w:p>
       <w:pPr>
-        <w:pStyle w:val="Heading2"/>
-      </w:pPr>
+        <w:pStyle w:val="2"/>
+      </w:pPr>
+      <w:bookmarkStart w:id="28" w:name="_Toc190870568"/>
       <w:r>
         <w:t>Описание сферы деятельности предприятия, указание основных специфических черт данной сферы</w:t>
       </w:r>
+      <w:bookmarkEnd w:id="28"/>
     </w:p>
     <w:p>
       <w:r>
@@ -1862,15 +2169,17 @@
         <w:t>свой продукт. Сфера деятельности магазина включает в себя</w:t>
       </w:r>
       <w:r>
-        <w:t xml:space="preserve"> продажу и распространение видеоигр, </w:t>
-      </w:r>
-      <w:r>
-        <w:lastRenderedPageBreak/>
-        <w:t xml:space="preserve">предоставление информации о разработчиках и продукте, обеспечение безопасности и </w:t>
+        <w:t xml:space="preserve"> продажу и распространение видеоигр, предоставление информации о разработчиках и продукте, обеспечение безопасности и </w:t>
       </w:r>
       <w:proofErr w:type="spellStart"/>
       <w:r>
-        <w:t>сохранености</w:t>
+        <w:t>сохранен</w:t>
+      </w:r>
+      <w:r>
+        <w:t>н</w:t>
+      </w:r>
+      <w:r>
+        <w:t>ости</w:t>
       </w:r>
       <w:proofErr w:type="spellEnd"/>
       <w:r>
@@ -1882,6 +2191,7 @@
     </w:p>
     <w:p>
       <w:r>
+        <w:lastRenderedPageBreak/>
         <w:t>Компании, работающие в данной сфере деятельности прежде всего основываются на качестве</w:t>
       </w:r>
       <w:r>
@@ -1904,11 +2214,13 @@
     </w:p>
     <w:p>
       <w:pPr>
-        <w:pStyle w:val="Heading2"/>
-      </w:pPr>
+        <w:pStyle w:val="2"/>
+      </w:pPr>
+      <w:bookmarkStart w:id="29" w:name="_Toc190870569"/>
       <w:r>
         <w:t>Общая характеристика выбранного предприятия</w:t>
       </w:r>
+      <w:bookmarkEnd w:id="29"/>
     </w:p>
     <w:p>
       <w:r>
@@ -2037,7 +2349,6 @@
         <w:pStyle w:val="a0"/>
       </w:pPr>
       <w:r>
-        <w:lastRenderedPageBreak/>
         <w:t>Продажа игрового оборудования и электроники</w:t>
       </w:r>
     </w:p>
@@ -2046,6 +2357,7 @@
         <w:pStyle w:val="a0"/>
       </w:pPr>
       <w:r>
+        <w:lastRenderedPageBreak/>
         <w:t>Продажа сувениров, связанных с игровой индустрией</w:t>
       </w:r>
     </w:p>
@@ -2077,11 +2389,13 @@
     </w:p>
     <w:p>
       <w:pPr>
-        <w:pStyle w:val="Heading2"/>
-      </w:pPr>
+        <w:pStyle w:val="2"/>
+      </w:pPr>
+      <w:bookmarkStart w:id="30" w:name="_Toc190870570"/>
       <w:r>
         <w:t>Описание факторов внешней и внутренней среды, влияющих на деятельность объекта исследования</w:t>
       </w:r>
+      <w:bookmarkEnd w:id="30"/>
     </w:p>
     <w:p>
       <w:r>
@@ -2098,7 +2412,7 @@
     </w:p>
     <w:p>
       <w:pPr>
-        <w:pStyle w:val="ListParagraph"/>
+        <w:pStyle w:val="af7"/>
         <w:numPr>
           <w:ilvl w:val="0"/>
           <w:numId w:val="18"/>
@@ -2119,7 +2433,7 @@
     </w:p>
     <w:p>
       <w:pPr>
-        <w:pStyle w:val="ListParagraph"/>
+        <w:pStyle w:val="af7"/>
         <w:numPr>
           <w:ilvl w:val="0"/>
           <w:numId w:val="18"/>
@@ -2139,7 +2453,7 @@
     </w:p>
     <w:p>
       <w:pPr>
-        <w:pStyle w:val="ListParagraph"/>
+        <w:pStyle w:val="af7"/>
         <w:numPr>
           <w:ilvl w:val="0"/>
           <w:numId w:val="18"/>
@@ -2151,7 +2465,7 @@
     </w:p>
     <w:p>
       <w:pPr>
-        <w:pStyle w:val="ListParagraph"/>
+        <w:pStyle w:val="af7"/>
         <w:numPr>
           <w:ilvl w:val="0"/>
           <w:numId w:val="18"/>
@@ -2178,7 +2492,7 @@
     </w:p>
     <w:p>
       <w:pPr>
-        <w:pStyle w:val="ListParagraph"/>
+        <w:pStyle w:val="af7"/>
         <w:numPr>
           <w:ilvl w:val="0"/>
           <w:numId w:val="19"/>
@@ -2190,7 +2504,7 @@
     </w:p>
     <w:p>
       <w:pPr>
-        <w:pStyle w:val="ListParagraph"/>
+        <w:pStyle w:val="af7"/>
         <w:numPr>
           <w:ilvl w:val="0"/>
           <w:numId w:val="19"/>
@@ -2202,7 +2516,7 @@
     </w:p>
     <w:p>
       <w:pPr>
-        <w:pStyle w:val="ListParagraph"/>
+        <w:pStyle w:val="af7"/>
         <w:numPr>
           <w:ilvl w:val="0"/>
           <w:numId w:val="19"/>
@@ -2214,11 +2528,13 @@
     </w:p>
     <w:p>
       <w:pPr>
-        <w:pStyle w:val="Heading2"/>
-      </w:pPr>
+        <w:pStyle w:val="2"/>
+      </w:pPr>
+      <w:bookmarkStart w:id="31" w:name="_Toc190870571"/>
       <w:r>
         <w:t>Организационная модель предприятия</w:t>
       </w:r>
+      <w:bookmarkEnd w:id="31"/>
     </w:p>
     <w:p>
       <w:r>
@@ -2251,7 +2567,7 @@
     </w:p>
     <w:p>
       <w:pPr>
-        <w:pStyle w:val="a5"/>
+        <w:pStyle w:val="afd"/>
       </w:pPr>
       <w:r>
         <w:rPr>
@@ -2309,7 +2625,7 @@
     </w:p>
     <w:p>
       <w:pPr>
-        <w:pStyle w:val="a5"/>
+        <w:pStyle w:val="afd"/>
       </w:pPr>
       <w:r>
         <w:t>Рисунок 1 – Организационная модель предприятия онлайн-магазин</w:t>
@@ -2317,11 +2633,13 @@
     </w:p>
     <w:p>
       <w:pPr>
-        <w:pStyle w:val="Heading2"/>
-      </w:pPr>
+        <w:pStyle w:val="2"/>
+      </w:pPr>
+      <w:bookmarkStart w:id="32" w:name="_Toc190870572"/>
       <w:r>
         <w:t>Описание управленческих, основных, сервисных бизнес-процессов.</w:t>
       </w:r>
+      <w:bookmarkEnd w:id="32"/>
     </w:p>
     <w:p>
       <w:r>
@@ -2346,11 +2664,7 @@
     </w:p>
     <w:p>
       <w:pPr>
-        <w:pStyle w:val="ListParagraph"/>
-        <w:numPr>
-          <w:ilvl w:val="0"/>
-          <w:numId w:val="20"/>
-        </w:numPr>
+        <w:pStyle w:val="a0"/>
       </w:pPr>
       <w:r>
         <w:lastRenderedPageBreak/>
@@ -2359,11 +2673,7 @@
     </w:p>
     <w:p>
       <w:pPr>
-        <w:pStyle w:val="ListParagraph"/>
-        <w:numPr>
-          <w:ilvl w:val="0"/>
-          <w:numId w:val="20"/>
-        </w:numPr>
+        <w:pStyle w:val="a0"/>
       </w:pPr>
       <w:r>
         <w:t>кадровый учет: поиск и найм новый работников, подтверждение</w:t>
@@ -2383,11 +2693,7 @@
     </w:p>
     <w:p>
       <w:pPr>
-        <w:pStyle w:val="ListParagraph"/>
-        <w:numPr>
-          <w:ilvl w:val="0"/>
-          <w:numId w:val="20"/>
-        </w:numPr>
+        <w:pStyle w:val="a0"/>
       </w:pPr>
       <w:r>
         <w:t>масштабирование: составление планов по увеличению охвата аптеки,</w:t>
@@ -2407,6 +2713,7 @@
     </w:p>
     <w:p>
       <w:pPr>
+        <w:pStyle w:val="a0"/>
         <w:rPr>
           <w:lang w:val="en-US"/>
         </w:rPr>
@@ -2423,11 +2730,7 @@
     </w:p>
     <w:p>
       <w:pPr>
-        <w:pStyle w:val="ListParagraph"/>
-        <w:numPr>
-          <w:ilvl w:val="0"/>
-          <w:numId w:val="23"/>
-        </w:numPr>
+        <w:pStyle w:val="a0"/>
       </w:pPr>
       <w:r>
         <w:t>Розничная торговля</w:t>
@@ -2444,11 +2747,7 @@
     </w:p>
     <w:p>
       <w:pPr>
-        <w:pStyle w:val="ListParagraph"/>
-        <w:numPr>
-          <w:ilvl w:val="0"/>
-          <w:numId w:val="23"/>
-        </w:numPr>
+        <w:pStyle w:val="a0"/>
       </w:pPr>
       <w:r>
         <w:t>Управление запасами</w:t>
@@ -2473,6 +2772,7 @@
     </w:p>
     <w:p>
       <w:pPr>
+        <w:pStyle w:val="a0"/>
         <w:rPr>
           <w:lang w:val="en-US"/>
         </w:rPr>
@@ -2489,26 +2789,26 @@
     </w:p>
     <w:p>
       <w:pPr>
-        <w:pStyle w:val="ListParagraph"/>
-        <w:numPr>
-          <w:ilvl w:val="0"/>
-          <w:numId w:val="22"/>
-        </w:numPr>
+        <w:pStyle w:val="a0"/>
       </w:pPr>
       <w:r>
         <w:t xml:space="preserve">Маркетинг и анализ рынка. Управление рекламой, </w:t>
       </w:r>
       <w:r>
-        <w:t>обеспечение эффективности рекламной компании.</w:t>
+        <w:t xml:space="preserve">обеспечение эффективности рекламной </w:t>
+      </w:r>
+      <w:proofErr w:type="gramStart"/>
+      <w:r>
+        <w:t>компании</w:t>
+      </w:r>
+      <w:proofErr w:type="gramEnd"/>
+      <w:r>
+        <w:t>.</w:t>
       </w:r>
     </w:p>
     <w:p>
       <w:pPr>
-        <w:pStyle w:val="ListParagraph"/>
-        <w:numPr>
-          <w:ilvl w:val="0"/>
-          <w:numId w:val="22"/>
-        </w:numPr>
+        <w:pStyle w:val="a0"/>
       </w:pPr>
       <w:r>
         <w:t>Консультация посетителей, предоставление информации о продукте.</w:t>
@@ -2516,11 +2816,13 @@
     </w:p>
     <w:p>
       <w:pPr>
-        <w:pStyle w:val="Heading2"/>
-      </w:pPr>
+        <w:pStyle w:val="2"/>
+      </w:pPr>
+      <w:bookmarkStart w:id="33" w:name="_Toc190870573"/>
       <w:r>
         <w:t>Описание выбранного бизнес-процесса организации.</w:t>
       </w:r>
+      <w:bookmarkEnd w:id="33"/>
     </w:p>
     <w:p>
       <w:r>
@@ -2548,13 +2850,8 @@
         <w:t xml:space="preserve"> через сайт. Данный процесс запускается каждый день при появлении заказа на </w:t>
       </w:r>
       <w:r>
-        <w:t xml:space="preserve">покупку физических копий игр. В среднем запуск процесса происходит 11 раз при условии, что предприятие пользуется спросом. В бизнес-процессе участвует три </w:t>
-      </w:r>
-      <w:proofErr w:type="spellStart"/>
-      <w:r>
-        <w:t>актора</w:t>
-      </w:r>
-      <w:proofErr w:type="spellEnd"/>
+        <w:t>покупку физических копий игр. В среднем запуск процесса происходит 11 раз при условии, что предприятие пользуется спросом. В бизнес-процессе участвует три актора</w:t>
+      </w:r>
       <w:r>
         <w:t>:</w:t>
       </w:r>
@@ -2564,18 +2861,11 @@
     </w:p>
     <w:p>
       <w:r>
+        <w:lastRenderedPageBreak/>
         <w:t>Продавец</w:t>
       </w:r>
       <w:r>
-        <w:t xml:space="preserve"> и курьер являются внутренними </w:t>
-      </w:r>
-      <w:proofErr w:type="spellStart"/>
-      <w:r>
-        <w:t>акторами</w:t>
-      </w:r>
-      <w:proofErr w:type="spellEnd"/>
-      <w:r>
-        <w:t>. В обязанности</w:t>
+        <w:t xml:space="preserve"> и курьер являются внутренними акторами. В обязанности</w:t>
       </w:r>
       <w:r>
         <w:t xml:space="preserve"> продавца</w:t>
@@ -2595,7 +2885,6 @@
     </w:p>
     <w:p>
       <w:r>
-        <w:lastRenderedPageBreak/>
         <w:t>Покупатель, в свою очередь, является внешним по отношению к выбранному</w:t>
       </w:r>
       <w:r>
@@ -2641,11 +2930,7 @@
     </w:p>
     <w:p>
       <w:pPr>
-        <w:pStyle w:val="ListParagraph"/>
-        <w:numPr>
-          <w:ilvl w:val="0"/>
-          <w:numId w:val="24"/>
-        </w:numPr>
+        <w:pStyle w:val="a0"/>
       </w:pPr>
       <w:r>
         <w:t>Заказы клиентов, состоящие из информации</w:t>
@@ -2659,11 +2944,7 @@
     </w:p>
     <w:p>
       <w:pPr>
-        <w:pStyle w:val="ListParagraph"/>
-        <w:numPr>
-          <w:ilvl w:val="0"/>
-          <w:numId w:val="24"/>
-        </w:numPr>
+        <w:pStyle w:val="a0"/>
       </w:pPr>
       <w:r>
         <w:t>Товары магазина</w:t>
@@ -2671,11 +2952,7 @@
     </w:p>
     <w:p>
       <w:pPr>
-        <w:pStyle w:val="ListParagraph"/>
-        <w:numPr>
-          <w:ilvl w:val="0"/>
-          <w:numId w:val="24"/>
-        </w:numPr>
+        <w:pStyle w:val="a0"/>
       </w:pPr>
       <w:r>
         <w:t>Сообщения чата поддержки</w:t>
@@ -2683,11 +2960,7 @@
     </w:p>
     <w:p>
       <w:pPr>
-        <w:pStyle w:val="ListParagraph"/>
-        <w:numPr>
-          <w:ilvl w:val="0"/>
-          <w:numId w:val="24"/>
-        </w:numPr>
+        <w:pStyle w:val="a0"/>
       </w:pPr>
       <w:r>
         <w:t>Собранные заказы</w:t>
@@ -2695,11 +2968,7 @@
     </w:p>
     <w:p>
       <w:pPr>
-        <w:pStyle w:val="ListParagraph"/>
-        <w:numPr>
-          <w:ilvl w:val="0"/>
-          <w:numId w:val="24"/>
-        </w:numPr>
+        <w:pStyle w:val="a0"/>
       </w:pPr>
       <w:r>
         <w:t>Чеки</w:t>
@@ -2707,11 +2976,7 @@
     </w:p>
     <w:p>
       <w:pPr>
-        <w:pStyle w:val="ListParagraph"/>
-        <w:numPr>
-          <w:ilvl w:val="0"/>
-          <w:numId w:val="24"/>
-        </w:numPr>
+        <w:pStyle w:val="a0"/>
       </w:pPr>
       <w:r>
         <w:t xml:space="preserve">Счета на </w:t>
@@ -2724,7 +2989,15 @@
     </w:p>
     <w:p>
       <w:r>
-        <w:t xml:space="preserve">На рисунках 2-3 представлен выбранный бизнес-процесс в нотации </w:t>
+        <w:t xml:space="preserve">На рисунках </w:t>
+      </w:r>
+      <w:proofErr w:type="gramStart"/>
+      <w:r>
+        <w:t>2-3</w:t>
+      </w:r>
+      <w:proofErr w:type="gramEnd"/>
+      <w:r>
+        <w:t xml:space="preserve"> представлен выбранный бизнес-процесс в нотации </w:t>
       </w:r>
       <w:r>
         <w:rPr>
@@ -2738,9 +3011,12 @@
     </w:p>
     <w:p>
       <w:pPr>
-        <w:pStyle w:val="a5"/>
-      </w:pPr>
-      <w:r>
+        <w:pStyle w:val="afd"/>
+      </w:pPr>
+      <w:r>
+        <w:rPr>
+          <w:noProof/>
+        </w:rPr>
         <w:lastRenderedPageBreak/>
         <w:drawing>
           <wp:inline distT="0" distB="0" distL="0" distR="0" wp14:anchorId="3F8715AE" wp14:editId="3B1681E3">
@@ -2781,7 +3057,7 @@
     </w:p>
     <w:p>
       <w:pPr>
-        <w:pStyle w:val="a5"/>
+        <w:pStyle w:val="afd"/>
       </w:pPr>
       <w:r>
         <w:t xml:space="preserve">Рисунок 2 – </w:t>
@@ -2801,9 +3077,12 @@
     </w:p>
     <w:p>
       <w:pPr>
-        <w:pStyle w:val="a5"/>
-      </w:pPr>
-      <w:r>
+        <w:pStyle w:val="afd"/>
+      </w:pPr>
+      <w:r>
+        <w:rPr>
+          <w:noProof/>
+        </w:rPr>
         <w:drawing>
           <wp:inline distT="0" distB="0" distL="0" distR="0" wp14:anchorId="44EC3E8A" wp14:editId="3D14070D">
             <wp:extent cx="6120130" cy="4746625"/>
@@ -2843,16 +3122,11 @@
     </w:p>
     <w:p>
       <w:pPr>
-        <w:pStyle w:val="a5"/>
-      </w:pPr>
-      <w:r>
-        <w:t xml:space="preserve">Рисунок </w:t>
-      </w:r>
-      <w:r>
-        <w:t>3</w:t>
-      </w:r>
-      <w:r>
-        <w:t xml:space="preserve"> – </w:t>
+        <w:pStyle w:val="afd"/>
+      </w:pPr>
+      <w:r>
+        <w:lastRenderedPageBreak/>
+        <w:t xml:space="preserve">Рисунок 3 – </w:t>
       </w:r>
       <w:r>
         <w:t xml:space="preserve">Бизнес-процесс «Продажа </w:t>
@@ -2867,21 +3141,64 @@
         <w:t>2</w:t>
       </w:r>
     </w:p>
-    <w:p/>
+    <w:p>
+      <w:pPr>
+        <w:pStyle w:val="aff8"/>
+      </w:pPr>
+      <w:bookmarkStart w:id="34" w:name="_Toc190870574"/>
+      <w:r>
+        <w:lastRenderedPageBreak/>
+        <w:t>ЗАКЛЮЧЕНИЕ</w:t>
+      </w:r>
+      <w:bookmarkEnd w:id="34"/>
+    </w:p>
+    <w:p>
+      <w:r>
+        <w:t>В процессе выполнения данной практической работы</w:t>
+      </w:r>
+      <w:r>
+        <w:t xml:space="preserve"> было приведено описание предприятия по выбранной области (интернет-магазин).  </w:t>
+      </w:r>
+      <w:r>
+        <w:t xml:space="preserve">Приведено полное описание 1 бизнес-процесса, какие акторы в нем участвуют. Спроектирована </w:t>
+      </w:r>
+      <w:proofErr w:type="spellStart"/>
+      <w:r>
+        <w:t>верхнеуровневая</w:t>
+      </w:r>
+      <w:proofErr w:type="spellEnd"/>
+      <w:r>
+        <w:t xml:space="preserve"> модель </w:t>
+      </w:r>
+      <w:r>
+        <w:rPr>
+          <w:lang w:val="en-US"/>
+        </w:rPr>
+        <w:t>BPMN</w:t>
+      </w:r>
+      <w:r>
+        <w:t xml:space="preserve"> 2.</w:t>
+      </w:r>
+      <w:r>
+        <w:t>0</w:t>
+      </w:r>
+    </w:p>
     <w:sectPr>
-      <w:footerReference w:type="default" r:id="rId17"/>
-      <w:footerReference w:type="first" r:id="rId18"/>
+      <w:headerReference w:type="default" r:id="rId17"/>
+      <w:footerReference w:type="default" r:id="rId18"/>
+      <w:footerReference w:type="first" r:id="rId19"/>
       <w:pgSz w:w="11906" w:h="16838"/>
       <w:pgMar w:top="1134" w:right="567" w:bottom="1134" w:left="1701" w:header="709" w:footer="709" w:gutter="0"/>
       <w:cols w:space="708"/>
-      <w:docGrid w:linePitch="360"/>
+      <w:titlePg/>
+      <w:docGrid w:linePitch="381"/>
     </w:sectPr>
   </w:body>
 </w:document>
 </file>
 
 <file path=word/endnotes.xml><?xml version="1.0" encoding="utf-8"?>
-<w:endnotes xmlns:wpc="http://schemas.microsoft.com/office/word/2010/wordprocessingCanvas" xmlns:cx="http://schemas.microsoft.com/office/drawing/2014/chartex" xmlns:cx1="http://schemas.microsoft.com/office/drawing/2015/9/8/chartex" xmlns:cx2="http://schemas.microsoft.com/office/drawing/2015/10/21/chartex" xmlns:cx3="http://schemas.microsoft.com/office/drawing/2016/5/9/chartex" xmlns:cx4="http://schemas.microsoft.com/office/drawing/2016/5/10/chartex" xmlns:cx5="http://schemas.microsoft.com/office/drawing/2016/5/11/chartex" xmlns:cx6="http://schemas.microsoft.com/office/drawing/2016/5/12/chartex" xmlns:cx7="http://schemas.microsoft.com/office/drawing/2016/5/13/chartex" xmlns:cx8="http://schemas.microsoft.com/office/drawing/2016/5/14/chartex" xmlns:mc="http://schemas.openxmlformats.org/markup-compatibility/2006" xmlns:aink="http://schemas.microsoft.com/office/drawing/2016/ink" xmlns:am3d="http://schemas.microsoft.com/office/drawing/2017/model3d" xmlns:o="urn:schemas-microsoft-com:office:office" xmlns:r="http://schemas.openxmlformats.org/officeDocument/2006/relationships" xmlns:m="http://schemas.openxmlformats.org/officeDocument/2006/math" xmlns:v="urn:schemas-microsoft-com:vml" xmlns:wp14="http://schemas.microsoft.com/office/word/2010/wordprocessingDrawing" xmlns:wp="http://schemas.openxmlformats.org/drawingml/2006/wordprocessingDrawing" xmlns:w10="urn:schemas-microsoft-com:office:word" xmlns:w="http://schemas.openxmlformats.org/wordprocessingml/2006/main" xmlns:w14="http://schemas.microsoft.com/office/word/2010/wordml" xmlns:w15="http://schemas.microsoft.com/office/word/2012/wordml" xmlns:w16cex="http://schemas.microsoft.com/office/word/2018/wordml/cex" xmlns:w16cid="http://schemas.microsoft.com/office/word/2016/wordml/cid" xmlns:w16="http://schemas.microsoft.com/office/word/2018/wordml" xmlns:w16sdtdh="http://schemas.microsoft.com/office/word/2020/wordml/sdtdatahash" xmlns:w16se="http://schemas.microsoft.com/office/word/2015/wordml/symex" xmlns:wpg="http://schemas.microsoft.com/office/word/2010/wordprocessingGroup" xmlns:wpi="http://schemas.microsoft.com/office/word/2010/wordprocessingInk" xmlns:wne="http://schemas.microsoft.com/office/word/2006/wordml" xmlns:wps="http://schemas.microsoft.com/office/word/2010/wordprocessingShape" mc:Ignorable="w14 w15 w16se w16cid w16 w16cex w16sdtdh wp14">
+<w:endnotes xmlns:wpc="http://schemas.microsoft.com/office/word/2010/wordprocessingCanvas" xmlns:cx="http://schemas.microsoft.com/office/drawing/2014/chartex" xmlns:cx1="http://schemas.microsoft.com/office/drawing/2015/9/8/chartex" xmlns:cx2="http://schemas.microsoft.com/office/drawing/2015/10/21/chartex" xmlns:cx3="http://schemas.microsoft.com/office/drawing/2016/5/9/chartex" xmlns:cx4="http://schemas.microsoft.com/office/drawing/2016/5/10/chartex" xmlns:cx5="http://schemas.microsoft.com/office/drawing/2016/5/11/chartex" xmlns:cx6="http://schemas.microsoft.com/office/drawing/2016/5/12/chartex" xmlns:cx7="http://schemas.microsoft.com/office/drawing/2016/5/13/chartex" xmlns:cx8="http://schemas.microsoft.com/office/drawing/2016/5/14/chartex" xmlns:mc="http://schemas.openxmlformats.org/markup-compatibility/2006" xmlns:aink="http://schemas.microsoft.com/office/drawing/2016/ink" xmlns:am3d="http://schemas.microsoft.com/office/drawing/2017/model3d" xmlns:o="urn:schemas-microsoft-com:office:office" xmlns:oel="http://schemas.microsoft.com/office/2019/extlst" xmlns:r="http://schemas.openxmlformats.org/officeDocument/2006/relationships" xmlns:m="http://schemas.openxmlformats.org/officeDocument/2006/math" xmlns:v="urn:schemas-microsoft-com:vml" xmlns:wp14="http://schemas.microsoft.com/office/word/2010/wordprocessingDrawing" xmlns:wp="http://schemas.openxmlformats.org/drawingml/2006/wordprocessingDrawing" xmlns:w10="urn:schemas-microsoft-com:office:word" xmlns:w="http://schemas.openxmlformats.org/wordprocessingml/2006/main" xmlns:w14="http://schemas.microsoft.com/office/word/2010/wordml" xmlns:w15="http://schemas.microsoft.com/office/word/2012/wordml" xmlns:w16cex="http://schemas.microsoft.com/office/word/2018/wordml/cex" xmlns:w16cid="http://schemas.microsoft.com/office/word/2016/wordml/cid" xmlns:w16="http://schemas.microsoft.com/office/word/2018/wordml" xmlns:w16du="http://schemas.microsoft.com/office/word/2023/wordml/word16du" xmlns:w16sdtdh="http://schemas.microsoft.com/office/word/2020/wordml/sdtdatahash" xmlns:w16sdtfl="http://schemas.microsoft.com/office/word/2024/wordml/sdtformatlock" xmlns:w16se="http://schemas.microsoft.com/office/word/2015/wordml/symex" xmlns:wpg="http://schemas.microsoft.com/office/word/2010/wordprocessingGroup" xmlns:wpi="http://schemas.microsoft.com/office/word/2010/wordprocessingInk" xmlns:wne="http://schemas.microsoft.com/office/word/2006/wordml" xmlns:wps="http://schemas.microsoft.com/office/word/2010/wordprocessingShape" mc:Ignorable="w14 w15 w16se w16cid w16 w16cex w16sdtdh w16sdtfl w16du wp14">
   <w:endnote w:type="separator" w:id="-1">
     <w:p>
       <w:pPr>
@@ -2906,147 +3223,68 @@
 </file>
 
 <file path=word/footer1.xml><?xml version="1.0" encoding="utf-8"?>
-<w:ftr xmlns:wpc="http://schemas.microsoft.com/office/word/2010/wordprocessingCanvas" xmlns:cx="http://schemas.microsoft.com/office/drawing/2014/chartex" xmlns:cx1="http://schemas.microsoft.com/office/drawing/2015/9/8/chartex" xmlns:cx2="http://schemas.microsoft.com/office/drawing/2015/10/21/chartex" xmlns:cx3="http://schemas.microsoft.com/office/drawing/2016/5/9/chartex" xmlns:cx4="http://schemas.microsoft.com/office/drawing/2016/5/10/chartex" xmlns:cx5="http://schemas.microsoft.com/office/drawing/2016/5/11/chartex" xmlns:cx6="http://schemas.microsoft.com/office/drawing/2016/5/12/chartex" xmlns:cx7="http://schemas.microsoft.com/office/drawing/2016/5/13/chartex" xmlns:cx8="http://schemas.microsoft.com/office/drawing/2016/5/14/chartex" xmlns:mc="http://schemas.openxmlformats.org/markup-compatibility/2006" xmlns:aink="http://schemas.microsoft.com/office/drawing/2016/ink" xmlns:am3d="http://schemas.microsoft.com/office/drawing/2017/model3d" xmlns:o="urn:schemas-microsoft-com:office:office" xmlns:r="http://schemas.openxmlformats.org/officeDocument/2006/relationships" xmlns:m="http://schemas.openxmlformats.org/officeDocument/2006/math" xmlns:v="urn:schemas-microsoft-com:vml" xmlns:wp14="http://schemas.microsoft.com/office/word/2010/wordprocessingDrawing" xmlns:wp="http://schemas.openxmlformats.org/drawingml/2006/wordprocessingDrawing" xmlns:w10="urn:schemas-microsoft-com:office:word" xmlns:w="http://schemas.openxmlformats.org/wordprocessingml/2006/main" xmlns:w14="http://schemas.microsoft.com/office/word/2010/wordml" xmlns:w15="http://schemas.microsoft.com/office/word/2012/wordml" xmlns:w16cex="http://schemas.microsoft.com/office/word/2018/wordml/cex" xmlns:w16cid="http://schemas.microsoft.com/office/word/2016/wordml/cid" xmlns:w16="http://schemas.microsoft.com/office/word/2018/wordml" xmlns:w16sdtdh="http://schemas.microsoft.com/office/word/2020/wordml/sdtdatahash" xmlns:w16se="http://schemas.microsoft.com/office/word/2015/wordml/symex" xmlns:wpg="http://schemas.microsoft.com/office/word/2010/wordprocessingGroup" xmlns:wpi="http://schemas.microsoft.com/office/word/2010/wordprocessingInk" xmlns:wne="http://schemas.microsoft.com/office/word/2006/wordml" xmlns:wps="http://schemas.microsoft.com/office/word/2010/wordprocessingShape" mc:Ignorable="w14 w15 w16se w16cid w16 w16cex w16sdtdh wp14">
+<w:ftr xmlns:wpc="http://schemas.microsoft.com/office/word/2010/wordprocessingCanvas" xmlns:cx="http://schemas.microsoft.com/office/drawing/2014/chartex" xmlns:cx1="http://schemas.microsoft.com/office/drawing/2015/9/8/chartex" xmlns:cx2="http://schemas.microsoft.com/office/drawing/2015/10/21/chartex" xmlns:cx3="http://schemas.microsoft.com/office/drawing/2016/5/9/chartex" xmlns:cx4="http://schemas.microsoft.com/office/drawing/2016/5/10/chartex" xmlns:cx5="http://schemas.microsoft.com/office/drawing/2016/5/11/chartex" xmlns:cx6="http://schemas.microsoft.com/office/drawing/2016/5/12/chartex" xmlns:cx7="http://schemas.microsoft.com/office/drawing/2016/5/13/chartex" xmlns:cx8="http://schemas.microsoft.com/office/drawing/2016/5/14/chartex" xmlns:mc="http://schemas.openxmlformats.org/markup-compatibility/2006" xmlns:aink="http://schemas.microsoft.com/office/drawing/2016/ink" xmlns:am3d="http://schemas.microsoft.com/office/drawing/2017/model3d" xmlns:o="urn:schemas-microsoft-com:office:office" xmlns:oel="http://schemas.microsoft.com/office/2019/extlst" xmlns:r="http://schemas.openxmlformats.org/officeDocument/2006/relationships" xmlns:m="http://schemas.openxmlformats.org/officeDocument/2006/math" xmlns:v="urn:schemas-microsoft-com:vml" xmlns:wp14="http://schemas.microsoft.com/office/word/2010/wordprocessingDrawing" xmlns:wp="http://schemas.openxmlformats.org/drawingml/2006/wordprocessingDrawing" xmlns:w10="urn:schemas-microsoft-com:office:word" xmlns:w="http://schemas.openxmlformats.org/wordprocessingml/2006/main" xmlns:w14="http://schemas.microsoft.com/office/word/2010/wordml" xmlns:w15="http://schemas.microsoft.com/office/word/2012/wordml" xmlns:w16cex="http://schemas.microsoft.com/office/word/2018/wordml/cex" xmlns:w16cid="http://schemas.microsoft.com/office/word/2016/wordml/cid" xmlns:w16="http://schemas.microsoft.com/office/word/2018/wordml" xmlns:w16du="http://schemas.microsoft.com/office/word/2023/wordml/word16du" xmlns:w16sdtdh="http://schemas.microsoft.com/office/word/2020/wordml/sdtdatahash" xmlns:w16sdtfl="http://schemas.microsoft.com/office/word/2024/wordml/sdtformatlock" xmlns:w16se="http://schemas.microsoft.com/office/word/2015/wordml/symex" xmlns:wpg="http://schemas.microsoft.com/office/word/2010/wordprocessingGroup" xmlns:wpi="http://schemas.microsoft.com/office/word/2010/wordprocessingInk" xmlns:wne="http://schemas.microsoft.com/office/word/2006/wordml" xmlns:wps="http://schemas.microsoft.com/office/word/2010/wordprocessingShape" mc:Ignorable="w14 w15 w16se w16cid w16 w16cex w16sdtdh w16sdtfl w16du wp14">
   <w:sdt>
     <w:sdtPr>
-      <w:id w:val="1736660946"/>
+      <w:id w:val="1552037705"/>
       <w:docPartObj>
         <w:docPartGallery w:val="Page Numbers (Bottom of Page)"/>
         <w:docPartUnique/>
       </w:docPartObj>
     </w:sdtPr>
-    <w:sdtEndPr/>
     <w:sdtContent>
       <w:p>
         <w:pPr>
-          <w:pStyle w:val="Footer"/>
-          <w:ind w:firstLine="0"/>
-          <w:jc w:val="center"/>
-          <w:rPr>
-            <w:sz w:val="22"/>
-          </w:rPr>
+          <w:pStyle w:val="afff"/>
         </w:pPr>
         <w:r>
-          <w:rPr>
-            <w:sz w:val="22"/>
-            <w:szCs w:val="18"/>
-          </w:rPr>
-          <w:t xml:space="preserve">Это номер страницы </w:t>
-        </w:r>
-        <w:r>
-          <w:rPr>
-            <w:sz w:val="22"/>
-          </w:rPr>
           <w:fldChar w:fldCharType="begin"/>
         </w:r>
         <w:r>
-          <w:rPr>
-            <w:sz w:val="22"/>
-          </w:rPr>
           <w:instrText>PAGE   \* MERGEFORMAT</w:instrText>
         </w:r>
         <w:r>
-          <w:rPr>
-            <w:sz w:val="22"/>
-          </w:rPr>
           <w:fldChar w:fldCharType="separate"/>
         </w:r>
         <w:r>
-          <w:rPr>
-            <w:sz w:val="22"/>
-          </w:rPr>
           <w:t>2</w:t>
         </w:r>
         <w:r>
-          <w:rPr>
-            <w:sz w:val="22"/>
-          </w:rPr>
           <w:fldChar w:fldCharType="end"/>
-        </w:r>
-        <w:r>
-          <w:rPr>
-            <w:sz w:val="22"/>
-          </w:rPr>
-          <w:t xml:space="preserve"> (нумерация начинается с цифры 3 с раздела «СОДЕРЖАНИЕ»)</w:t>
         </w:r>
       </w:p>
     </w:sdtContent>
   </w:sdt>
+  <w:p>
+    <w:pPr>
+      <w:pStyle w:val="affd"/>
+      <w:ind w:firstLine="0"/>
+      <w:jc w:val="center"/>
+      <w:rPr>
+        <w:sz w:val="22"/>
+      </w:rPr>
+    </w:pPr>
+  </w:p>
 </w:ftr>
 </file>
 
 <file path=word/footer2.xml><?xml version="1.0" encoding="utf-8"?>
-<w:ftr xmlns:wpc="http://schemas.microsoft.com/office/word/2010/wordprocessingCanvas" xmlns:cx="http://schemas.microsoft.com/office/drawing/2014/chartex" xmlns:cx1="http://schemas.microsoft.com/office/drawing/2015/9/8/chartex" xmlns:cx2="http://schemas.microsoft.com/office/drawing/2015/10/21/chartex" xmlns:cx3="http://schemas.microsoft.com/office/drawing/2016/5/9/chartex" xmlns:cx4="http://schemas.microsoft.com/office/drawing/2016/5/10/chartex" xmlns:cx5="http://schemas.microsoft.com/office/drawing/2016/5/11/chartex" xmlns:cx6="http://schemas.microsoft.com/office/drawing/2016/5/12/chartex" xmlns:cx7="http://schemas.microsoft.com/office/drawing/2016/5/13/chartex" xmlns:cx8="http://schemas.microsoft.com/office/drawing/2016/5/14/chartex" xmlns:mc="http://schemas.openxmlformats.org/markup-compatibility/2006" xmlns:aink="http://schemas.microsoft.com/office/drawing/2016/ink" xmlns:am3d="http://schemas.microsoft.com/office/drawing/2017/model3d" xmlns:o="urn:schemas-microsoft-com:office:office" xmlns:r="http://schemas.openxmlformats.org/officeDocument/2006/relationships" xmlns:m="http://schemas.openxmlformats.org/officeDocument/2006/math" xmlns:v="urn:schemas-microsoft-com:vml" xmlns:wp14="http://schemas.microsoft.com/office/word/2010/wordprocessingDrawing" xmlns:wp="http://schemas.openxmlformats.org/drawingml/2006/wordprocessingDrawing" xmlns:w10="urn:schemas-microsoft-com:office:word" xmlns:w="http://schemas.openxmlformats.org/wordprocessingml/2006/main" xmlns:w14="http://schemas.microsoft.com/office/word/2010/wordml" xmlns:w15="http://schemas.microsoft.com/office/word/2012/wordml" xmlns:w16cex="http://schemas.microsoft.com/office/word/2018/wordml/cex" xmlns:w16cid="http://schemas.microsoft.com/office/word/2016/wordml/cid" xmlns:w16="http://schemas.microsoft.com/office/word/2018/wordml" xmlns:w16sdtdh="http://schemas.microsoft.com/office/word/2020/wordml/sdtdatahash" xmlns:w16se="http://schemas.microsoft.com/office/word/2015/wordml/symex" xmlns:wpg="http://schemas.microsoft.com/office/word/2010/wordprocessingGroup" xmlns:wpi="http://schemas.microsoft.com/office/word/2010/wordprocessingInk" xmlns:wne="http://schemas.microsoft.com/office/word/2006/wordml" xmlns:wps="http://schemas.microsoft.com/office/word/2010/wordprocessingShape" mc:Ignorable="w14 w15 w16se w16cid w16 w16cex w16sdtdh wp14">
-  <w:sdt>
-    <w:sdtPr>
-      <w:id w:val="-135106021"/>
-      <w:docPartObj>
-        <w:docPartGallery w:val="Page Numbers (Bottom of Page)"/>
-        <w:docPartUnique/>
-      </w:docPartObj>
-    </w:sdtPr>
-    <w:sdtEndPr/>
-    <w:sdtContent>
-      <w:p>
-        <w:pPr>
-          <w:pStyle w:val="Footer"/>
-          <w:ind w:firstLine="0"/>
-          <w:jc w:val="center"/>
-          <w:rPr>
-            <w:sz w:val="22"/>
-          </w:rPr>
-        </w:pPr>
-        <w:r>
-          <w:rPr>
-            <w:sz w:val="22"/>
-            <w:szCs w:val="18"/>
-          </w:rPr>
-          <w:t xml:space="preserve">Это номер страницы </w:t>
-        </w:r>
-        <w:r>
-          <w:rPr>
-            <w:sz w:val="22"/>
-          </w:rPr>
-          <w:fldChar w:fldCharType="begin"/>
-        </w:r>
-        <w:r>
-          <w:rPr>
-            <w:sz w:val="22"/>
-          </w:rPr>
-          <w:instrText>PAGE   \* MERGEFORMAT</w:instrText>
-        </w:r>
-        <w:r>
-          <w:rPr>
-            <w:sz w:val="22"/>
-          </w:rPr>
-          <w:fldChar w:fldCharType="separate"/>
-        </w:r>
-        <w:r>
-          <w:rPr>
-            <w:sz w:val="22"/>
-          </w:rPr>
-          <w:t>2</w:t>
-        </w:r>
-        <w:r>
-          <w:rPr>
-            <w:sz w:val="22"/>
-          </w:rPr>
-          <w:fldChar w:fldCharType="end"/>
-        </w:r>
-        <w:r>
-          <w:rPr>
-            <w:sz w:val="22"/>
-          </w:rPr>
-          <w:t xml:space="preserve"> (нумерация начинается с цифры 3 с раздела «СОДЕРЖАНИЕ»)</w:t>
-        </w:r>
-      </w:p>
-    </w:sdtContent>
-  </w:sdt>
+<w:ftr xmlns:wpc="http://schemas.microsoft.com/office/word/2010/wordprocessingCanvas" xmlns:cx="http://schemas.microsoft.com/office/drawing/2014/chartex" xmlns:cx1="http://schemas.microsoft.com/office/drawing/2015/9/8/chartex" xmlns:cx2="http://schemas.microsoft.com/office/drawing/2015/10/21/chartex" xmlns:cx3="http://schemas.microsoft.com/office/drawing/2016/5/9/chartex" xmlns:cx4="http://schemas.microsoft.com/office/drawing/2016/5/10/chartex" xmlns:cx5="http://schemas.microsoft.com/office/drawing/2016/5/11/chartex" xmlns:cx6="http://schemas.microsoft.com/office/drawing/2016/5/12/chartex" xmlns:cx7="http://schemas.microsoft.com/office/drawing/2016/5/13/chartex" xmlns:cx8="http://schemas.microsoft.com/office/drawing/2016/5/14/chartex" xmlns:mc="http://schemas.openxmlformats.org/markup-compatibility/2006" xmlns:aink="http://schemas.microsoft.com/office/drawing/2016/ink" xmlns:am3d="http://schemas.microsoft.com/office/drawing/2017/model3d" xmlns:o="urn:schemas-microsoft-com:office:office" xmlns:oel="http://schemas.microsoft.com/office/2019/extlst" xmlns:r="http://schemas.openxmlformats.org/officeDocument/2006/relationships" xmlns:m="http://schemas.openxmlformats.org/officeDocument/2006/math" xmlns:v="urn:schemas-microsoft-com:vml" xmlns:wp14="http://schemas.microsoft.com/office/word/2010/wordprocessingDrawing" xmlns:wp="http://schemas.openxmlformats.org/drawingml/2006/wordprocessingDrawing" xmlns:w10="urn:schemas-microsoft-com:office:word" xmlns:w="http://schemas.openxmlformats.org/wordprocessingml/2006/main" xmlns:w14="http://schemas.microsoft.com/office/word/2010/wordml" xmlns:w15="http://schemas.microsoft.com/office/word/2012/wordml" xmlns:w16cex="http://schemas.microsoft.com/office/word/2018/wordml/cex" xmlns:w16cid="http://schemas.microsoft.com/office/word/2016/wordml/cid" xmlns:w16="http://schemas.microsoft.com/office/word/2018/wordml" xmlns:w16du="http://schemas.microsoft.com/office/word/2023/wordml/word16du" xmlns:w16sdtdh="http://schemas.microsoft.com/office/word/2020/wordml/sdtdatahash" xmlns:w16sdtfl="http://schemas.microsoft.com/office/word/2024/wordml/sdtformatlock" xmlns:w16se="http://schemas.microsoft.com/office/word/2015/wordml/symex" xmlns:wpg="http://schemas.microsoft.com/office/word/2010/wordprocessingGroup" xmlns:wpi="http://schemas.microsoft.com/office/word/2010/wordprocessingInk" xmlns:wne="http://schemas.microsoft.com/office/word/2006/wordml" xmlns:wps="http://schemas.microsoft.com/office/word/2010/wordprocessingShape" mc:Ignorable="w14 w15 w16se w16cid w16 w16cex w16sdtdh w16sdtfl w16du wp14">
+  <w:p>
+    <w:pPr>
+      <w:pStyle w:val="affd"/>
+      <w:ind w:firstLine="0"/>
+      <w:jc w:val="center"/>
+      <w:rPr>
+        <w:sz w:val="22"/>
+      </w:rPr>
+    </w:pPr>
+  </w:p>
 </w:ftr>
 </file>
 
 <file path=word/footnotes.xml><?xml version="1.0" encoding="utf-8"?>
-<w:footnotes xmlns:wpc="http://schemas.microsoft.com/office/word/2010/wordprocessingCanvas" xmlns:cx="http://schemas.microsoft.com/office/drawing/2014/chartex" xmlns:cx1="http://schemas.microsoft.com/office/drawing/2015/9/8/chartex" xmlns:cx2="http://schemas.microsoft.com/office/drawing/2015/10/21/chartex" xmlns:cx3="http://schemas.microsoft.com/office/drawing/2016/5/9/chartex" xmlns:cx4="http://schemas.microsoft.com/office/drawing/2016/5/10/chartex" xmlns:cx5="http://schemas.microsoft.com/office/drawing/2016/5/11/chartex" xmlns:cx6="http://schemas.microsoft.com/office/drawing/2016/5/12/chartex" xmlns:cx7="http://schemas.microsoft.com/office/drawing/2016/5/13/chartex" xmlns:cx8="http://schemas.microsoft.com/office/drawing/2016/5/14/chartex" xmlns:mc="http://schemas.openxmlformats.org/markup-compatibility/2006" xmlns:aink="http://schemas.microsoft.com/office/drawing/2016/ink" xmlns:am3d="http://schemas.microsoft.com/office/drawing/2017/model3d" xmlns:o="urn:schemas-microsoft-com:office:office" xmlns:r="http://schemas.openxmlformats.org/officeDocument/2006/relationships" xmlns:m="http://schemas.openxmlformats.org/officeDocument/2006/math" xmlns:v="urn:schemas-microsoft-com:vml" xmlns:wp14="http://schemas.microsoft.com/office/word/2010/wordprocessingDrawing" xmlns:wp="http://schemas.openxmlformats.org/drawingml/2006/wordprocessingDrawing" xmlns:w10="urn:schemas-microsoft-com:office:word" xmlns:w="http://schemas.openxmlformats.org/wordprocessingml/2006/main" xmlns:w14="http://schemas.microsoft.com/office/word/2010/wordml" xmlns:w15="http://schemas.microsoft.com/office/word/2012/wordml" xmlns:w16cex="http://schemas.microsoft.com/office/word/2018/wordml/cex" xmlns:w16cid="http://schemas.microsoft.com/office/word/2016/wordml/cid" xmlns:w16="http://schemas.microsoft.com/office/word/2018/wordml" xmlns:w16sdtdh="http://schemas.microsoft.com/office/word/2020/wordml/sdtdatahash" xmlns:w16se="http://schemas.microsoft.com/office/word/2015/wordml/symex" xmlns:wpg="http://schemas.microsoft.com/office/word/2010/wordprocessingGroup" xmlns:wpi="http://schemas.microsoft.com/office/word/2010/wordprocessingInk" xmlns:wne="http://schemas.microsoft.com/office/word/2006/wordml" xmlns:wps="http://schemas.microsoft.com/office/word/2010/wordprocessingShape" mc:Ignorable="w14 w15 w16se w16cid w16 w16cex w16sdtdh wp14">
+<w:footnotes xmlns:wpc="http://schemas.microsoft.com/office/word/2010/wordprocessingCanvas" xmlns:cx="http://schemas.microsoft.com/office/drawing/2014/chartex" xmlns:cx1="http://schemas.microsoft.com/office/drawing/2015/9/8/chartex" xmlns:cx2="http://schemas.microsoft.com/office/drawing/2015/10/21/chartex" xmlns:cx3="http://schemas.microsoft.com/office/drawing/2016/5/9/chartex" xmlns:cx4="http://schemas.microsoft.com/office/drawing/2016/5/10/chartex" xmlns:cx5="http://schemas.microsoft.com/office/drawing/2016/5/11/chartex" xmlns:cx6="http://schemas.microsoft.com/office/drawing/2016/5/12/chartex" xmlns:cx7="http://schemas.microsoft.com/office/drawing/2016/5/13/chartex" xmlns:cx8="http://schemas.microsoft.com/office/drawing/2016/5/14/chartex" xmlns:mc="http://schemas.openxmlformats.org/markup-compatibility/2006" xmlns:aink="http://schemas.microsoft.com/office/drawing/2016/ink" xmlns:am3d="http://schemas.microsoft.com/office/drawing/2017/model3d" xmlns:o="urn:schemas-microsoft-com:office:office" xmlns:oel="http://schemas.microsoft.com/office/2019/extlst" xmlns:r="http://schemas.openxmlformats.org/officeDocument/2006/relationships" xmlns:m="http://schemas.openxmlformats.org/officeDocument/2006/math" xmlns:v="urn:schemas-microsoft-com:vml" xmlns:wp14="http://schemas.microsoft.com/office/word/2010/wordprocessingDrawing" xmlns:wp="http://schemas.openxmlformats.org/drawingml/2006/wordprocessingDrawing" xmlns:w10="urn:schemas-microsoft-com:office:word" xmlns:w="http://schemas.openxmlformats.org/wordprocessingml/2006/main" xmlns:w14="http://schemas.microsoft.com/office/word/2010/wordml" xmlns:w15="http://schemas.microsoft.com/office/word/2012/wordml" xmlns:w16cex="http://schemas.microsoft.com/office/word/2018/wordml/cex" xmlns:w16cid="http://schemas.microsoft.com/office/word/2016/wordml/cid" xmlns:w16="http://schemas.microsoft.com/office/word/2018/wordml" xmlns:w16du="http://schemas.microsoft.com/office/word/2023/wordml/word16du" xmlns:w16sdtdh="http://schemas.microsoft.com/office/word/2020/wordml/sdtdatahash" xmlns:w16sdtfl="http://schemas.microsoft.com/office/word/2024/wordml/sdtformatlock" xmlns:w16se="http://schemas.microsoft.com/office/word/2015/wordml/symex" xmlns:wpg="http://schemas.microsoft.com/office/word/2010/wordprocessingGroup" xmlns:wpi="http://schemas.microsoft.com/office/word/2010/wordprocessingInk" xmlns:wne="http://schemas.microsoft.com/office/word/2006/wordml" xmlns:wps="http://schemas.microsoft.com/office/word/2010/wordprocessingShape" mc:Ignorable="w14 w15 w16se w16cid w16 w16cex w16sdtdh w16sdtfl w16du wp14">
   <w:footnote w:type="separator" w:id="-1">
     <w:p>
       <w:pPr>
@@ -3070,8 +3308,24 @@
 </w:footnotes>
 </file>
 
+<file path=word/header1.xml><?xml version="1.0" encoding="utf-8"?>
+<w:hdr xmlns:wpc="http://schemas.microsoft.com/office/word/2010/wordprocessingCanvas" xmlns:cx="http://schemas.microsoft.com/office/drawing/2014/chartex" xmlns:cx1="http://schemas.microsoft.com/office/drawing/2015/9/8/chartex" xmlns:cx2="http://schemas.microsoft.com/office/drawing/2015/10/21/chartex" xmlns:cx3="http://schemas.microsoft.com/office/drawing/2016/5/9/chartex" xmlns:cx4="http://schemas.microsoft.com/office/drawing/2016/5/10/chartex" xmlns:cx5="http://schemas.microsoft.com/office/drawing/2016/5/11/chartex" xmlns:cx6="http://schemas.microsoft.com/office/drawing/2016/5/12/chartex" xmlns:cx7="http://schemas.microsoft.com/office/drawing/2016/5/13/chartex" xmlns:cx8="http://schemas.microsoft.com/office/drawing/2016/5/14/chartex" xmlns:mc="http://schemas.openxmlformats.org/markup-compatibility/2006" xmlns:aink="http://schemas.microsoft.com/office/drawing/2016/ink" xmlns:am3d="http://schemas.microsoft.com/office/drawing/2017/model3d" xmlns:o="urn:schemas-microsoft-com:office:office" xmlns:oel="http://schemas.microsoft.com/office/2019/extlst" xmlns:r="http://schemas.openxmlformats.org/officeDocument/2006/relationships" xmlns:m="http://schemas.openxmlformats.org/officeDocument/2006/math" xmlns:v="urn:schemas-microsoft-com:vml" xmlns:wp14="http://schemas.microsoft.com/office/word/2010/wordprocessingDrawing" xmlns:wp="http://schemas.openxmlformats.org/drawingml/2006/wordprocessingDrawing" xmlns:w10="urn:schemas-microsoft-com:office:word" xmlns:w="http://schemas.openxmlformats.org/wordprocessingml/2006/main" xmlns:w14="http://schemas.microsoft.com/office/word/2010/wordml" xmlns:w15="http://schemas.microsoft.com/office/word/2012/wordml" xmlns:w16cex="http://schemas.microsoft.com/office/word/2018/wordml/cex" xmlns:w16cid="http://schemas.microsoft.com/office/word/2016/wordml/cid" xmlns:w16="http://schemas.microsoft.com/office/word/2018/wordml" xmlns:w16du="http://schemas.microsoft.com/office/word/2023/wordml/word16du" xmlns:w16sdtdh="http://schemas.microsoft.com/office/word/2020/wordml/sdtdatahash" xmlns:w16sdtfl="http://schemas.microsoft.com/office/word/2024/wordml/sdtformatlock" xmlns:w16se="http://schemas.microsoft.com/office/word/2015/wordml/symex" xmlns:wpg="http://schemas.microsoft.com/office/word/2010/wordprocessingGroup" xmlns:wpi="http://schemas.microsoft.com/office/word/2010/wordprocessingInk" xmlns:wne="http://schemas.microsoft.com/office/word/2006/wordml" xmlns:wps="http://schemas.microsoft.com/office/word/2010/wordprocessingShape" mc:Ignorable="w14 w15 w16se w16cid w16 w16cex w16sdtdh w16sdtfl w16du wp14">
+  <w:p>
+    <w:pPr>
+      <w:pStyle w:val="affb"/>
+      <w:ind w:firstLine="0"/>
+    </w:pPr>
+  </w:p>
+  <w:p>
+    <w:pPr>
+      <w:pStyle w:val="affb"/>
+    </w:pPr>
+  </w:p>
+</w:hdr>
+</file>
+
 <file path=word/numbering.xml><?xml version="1.0" encoding="utf-8"?>
-<w:numbering xmlns:wpc="http://schemas.microsoft.com/office/word/2010/wordprocessingCanvas" xmlns:cx="http://schemas.microsoft.com/office/drawing/2014/chartex" xmlns:cx1="http://schemas.microsoft.com/office/drawing/2015/9/8/chartex" xmlns:cx2="http://schemas.microsoft.com/office/drawing/2015/10/21/chartex" xmlns:cx3="http://schemas.microsoft.com/office/drawing/2016/5/9/chartex" xmlns:cx4="http://schemas.microsoft.com/office/drawing/2016/5/10/chartex" xmlns:cx5="http://schemas.microsoft.com/office/drawing/2016/5/11/chartex" xmlns:cx6="http://schemas.microsoft.com/office/drawing/2016/5/12/chartex" xmlns:cx7="http://schemas.microsoft.com/office/drawing/2016/5/13/chartex" xmlns:cx8="http://schemas.microsoft.com/office/drawing/2016/5/14/chartex" xmlns:mc="http://schemas.openxmlformats.org/markup-compatibility/2006" xmlns:aink="http://schemas.microsoft.com/office/drawing/2016/ink" xmlns:am3d="http://schemas.microsoft.com/office/drawing/2017/model3d" xmlns:o="urn:schemas-microsoft-com:office:office" xmlns:r="http://schemas.openxmlformats.org/officeDocument/2006/relationships" xmlns:m="http://schemas.openxmlformats.org/officeDocument/2006/math" xmlns:v="urn:schemas-microsoft-com:vml" xmlns:wp14="http://schemas.microsoft.com/office/word/2010/wordprocessingDrawing" xmlns:wp="http://schemas.openxmlformats.org/drawingml/2006/wordprocessingDrawing" xmlns:w10="urn:schemas-microsoft-com:office:word" xmlns:w="http://schemas.openxmlformats.org/wordprocessingml/2006/main" xmlns:w14="http://schemas.microsoft.com/office/word/2010/wordml" xmlns:w15="http://schemas.microsoft.com/office/word/2012/wordml" xmlns:w16cex="http://schemas.microsoft.com/office/word/2018/wordml/cex" xmlns:w16cid="http://schemas.microsoft.com/office/word/2016/wordml/cid" xmlns:w16="http://schemas.microsoft.com/office/word/2018/wordml" xmlns:w16sdtdh="http://schemas.microsoft.com/office/word/2020/wordml/sdtdatahash" xmlns:w16se="http://schemas.microsoft.com/office/word/2015/wordml/symex" xmlns:wpg="http://schemas.microsoft.com/office/word/2010/wordprocessingGroup" xmlns:wpi="http://schemas.microsoft.com/office/word/2010/wordprocessingInk" xmlns:wne="http://schemas.microsoft.com/office/word/2006/wordml" xmlns:wps="http://schemas.microsoft.com/office/word/2010/wordprocessingShape" mc:Ignorable="w14 w15 w16se w16cid w16 w16cex w16sdtdh wp14">
+<w:numbering xmlns:wpc="http://schemas.microsoft.com/office/word/2010/wordprocessingCanvas" xmlns:cx="http://schemas.microsoft.com/office/drawing/2014/chartex" xmlns:cx1="http://schemas.microsoft.com/office/drawing/2015/9/8/chartex" xmlns:cx2="http://schemas.microsoft.com/office/drawing/2015/10/21/chartex" xmlns:cx3="http://schemas.microsoft.com/office/drawing/2016/5/9/chartex" xmlns:cx4="http://schemas.microsoft.com/office/drawing/2016/5/10/chartex" xmlns:cx5="http://schemas.microsoft.com/office/drawing/2016/5/11/chartex" xmlns:cx6="http://schemas.microsoft.com/office/drawing/2016/5/12/chartex" xmlns:cx7="http://schemas.microsoft.com/office/drawing/2016/5/13/chartex" xmlns:cx8="http://schemas.microsoft.com/office/drawing/2016/5/14/chartex" xmlns:mc="http://schemas.openxmlformats.org/markup-compatibility/2006" xmlns:aink="http://schemas.microsoft.com/office/drawing/2016/ink" xmlns:am3d="http://schemas.microsoft.com/office/drawing/2017/model3d" xmlns:o="urn:schemas-microsoft-com:office:office" xmlns:oel="http://schemas.microsoft.com/office/2019/extlst" xmlns:r="http://schemas.openxmlformats.org/officeDocument/2006/relationships" xmlns:m="http://schemas.openxmlformats.org/officeDocument/2006/math" xmlns:v="urn:schemas-microsoft-com:vml" xmlns:wp14="http://schemas.microsoft.com/office/word/2010/wordprocessingDrawing" xmlns:wp="http://schemas.openxmlformats.org/drawingml/2006/wordprocessingDrawing" xmlns:w10="urn:schemas-microsoft-com:office:word" xmlns:w="http://schemas.openxmlformats.org/wordprocessingml/2006/main" xmlns:w14="http://schemas.microsoft.com/office/word/2010/wordml" xmlns:w15="http://schemas.microsoft.com/office/word/2012/wordml" xmlns:w16cex="http://schemas.microsoft.com/office/word/2018/wordml/cex" xmlns:w16cid="http://schemas.microsoft.com/office/word/2016/wordml/cid" xmlns:w16="http://schemas.microsoft.com/office/word/2018/wordml" xmlns:w16du="http://schemas.microsoft.com/office/word/2023/wordml/word16du" xmlns:w16sdtdh="http://schemas.microsoft.com/office/word/2020/wordml/sdtdatahash" xmlns:w16sdtfl="http://schemas.microsoft.com/office/word/2024/wordml/sdtformatlock" xmlns:w16se="http://schemas.microsoft.com/office/word/2015/wordml/symex" xmlns:wpg="http://schemas.microsoft.com/office/word/2010/wordprocessingGroup" xmlns:wpi="http://schemas.microsoft.com/office/word/2010/wordprocessingInk" xmlns:wne="http://schemas.microsoft.com/office/word/2006/wordml" xmlns:wps="http://schemas.microsoft.com/office/word/2010/wordprocessingShape" mc:Ignorable="w14 w15 w16se w16cid w16 w16cex w16sdtdh w16sdtfl w16du wp14">
   <w:abstractNum w:abstractNumId="0" w15:restartNumberingAfterBreak="0">
     <w:nsid w:val="00A84C3B"/>
     <w:multiLevelType w:val="hybridMultilevel"/>
@@ -5382,83 +5636,83 @@
       </w:pPr>
     </w:lvl>
   </w:abstractNum>
-  <w:num w:numId="1">
+  <w:num w:numId="1" w16cid:durableId="337122360">
     <w:abstractNumId w:val="10"/>
   </w:num>
-  <w:num w:numId="2">
+  <w:num w:numId="2" w16cid:durableId="114957162">
     <w:abstractNumId w:val="10"/>
   </w:num>
-  <w:num w:numId="3">
+  <w:num w:numId="3" w16cid:durableId="341473275">
     <w:abstractNumId w:val="14"/>
   </w:num>
-  <w:num w:numId="4">
+  <w:num w:numId="4" w16cid:durableId="1370034368">
     <w:abstractNumId w:val="6"/>
   </w:num>
-  <w:num w:numId="5">
+  <w:num w:numId="5" w16cid:durableId="1573850604">
     <w:abstractNumId w:val="13"/>
   </w:num>
-  <w:num w:numId="6">
+  <w:num w:numId="6" w16cid:durableId="1289359010">
     <w:abstractNumId w:val="19"/>
   </w:num>
-  <w:num w:numId="7">
+  <w:num w:numId="7" w16cid:durableId="1620263394">
     <w:abstractNumId w:val="5"/>
   </w:num>
-  <w:num w:numId="8">
+  <w:num w:numId="8" w16cid:durableId="504637275">
     <w:abstractNumId w:val="11"/>
   </w:num>
-  <w:num w:numId="9">
+  <w:num w:numId="9" w16cid:durableId="396826585">
     <w:abstractNumId w:val="12"/>
   </w:num>
-  <w:num w:numId="10">
+  <w:num w:numId="10" w16cid:durableId="1016079746">
     <w:abstractNumId w:val="22"/>
   </w:num>
-  <w:num w:numId="11">
+  <w:num w:numId="11" w16cid:durableId="1447507663">
     <w:abstractNumId w:val="4"/>
   </w:num>
-  <w:num w:numId="12">
+  <w:num w:numId="12" w16cid:durableId="1228734556">
     <w:abstractNumId w:val="16"/>
   </w:num>
-  <w:num w:numId="13">
+  <w:num w:numId="13" w16cid:durableId="1524586477">
     <w:abstractNumId w:val="8"/>
   </w:num>
-  <w:num w:numId="14">
+  <w:num w:numId="14" w16cid:durableId="1497652569">
     <w:abstractNumId w:val="3"/>
   </w:num>
-  <w:num w:numId="15">
+  <w:num w:numId="15" w16cid:durableId="1223713946">
     <w:abstractNumId w:val="17"/>
   </w:num>
-  <w:num w:numId="16">
+  <w:num w:numId="16" w16cid:durableId="1760828431">
     <w:abstractNumId w:val="7"/>
   </w:num>
-  <w:num w:numId="17">
+  <w:num w:numId="17" w16cid:durableId="846290223">
     <w:abstractNumId w:val="21"/>
   </w:num>
-  <w:num w:numId="18">
+  <w:num w:numId="18" w16cid:durableId="973291074">
     <w:abstractNumId w:val="2"/>
   </w:num>
-  <w:num w:numId="19">
+  <w:num w:numId="19" w16cid:durableId="1436171893">
     <w:abstractNumId w:val="0"/>
   </w:num>
-  <w:num w:numId="20">
+  <w:num w:numId="20" w16cid:durableId="2039038401">
     <w:abstractNumId w:val="15"/>
   </w:num>
-  <w:num w:numId="21">
+  <w:num w:numId="21" w16cid:durableId="1486969231">
     <w:abstractNumId w:val="18"/>
   </w:num>
-  <w:num w:numId="22">
+  <w:num w:numId="22" w16cid:durableId="794449783">
     <w:abstractNumId w:val="20"/>
   </w:num>
-  <w:num w:numId="23">
+  <w:num w:numId="23" w16cid:durableId="358969115">
     <w:abstractNumId w:val="9"/>
   </w:num>
-  <w:num w:numId="24">
+  <w:num w:numId="24" w16cid:durableId="1420105108">
     <w:abstractNumId w:val="1"/>
   </w:num>
 </w:numbering>
 </file>
 
 <file path=word/styles.xml><?xml version="1.0" encoding="utf-8"?>
-<w:styles xmlns:mc="http://schemas.openxmlformats.org/markup-compatibility/2006" xmlns:r="http://schemas.openxmlformats.org/officeDocument/2006/relationships" xmlns:w="http://schemas.openxmlformats.org/wordprocessingml/2006/main" xmlns:w14="http://schemas.microsoft.com/office/word/2010/wordml" xmlns:w15="http://schemas.microsoft.com/office/word/2012/wordml" xmlns:w16cex="http://schemas.microsoft.com/office/word/2018/wordml/cex" xmlns:w16cid="http://schemas.microsoft.com/office/word/2016/wordml/cid" xmlns:w16="http://schemas.microsoft.com/office/word/2018/wordml" xmlns:w16sdtdh="http://schemas.microsoft.com/office/word/2020/wordml/sdtdatahash" xmlns:w16se="http://schemas.microsoft.com/office/word/2015/wordml/symex" mc:Ignorable="w14 w15 w16se w16cid w16 w16cex w16sdtdh">
+<w:styles xmlns:mc="http://schemas.openxmlformats.org/markup-compatibility/2006" xmlns:r="http://schemas.openxmlformats.org/officeDocument/2006/relationships" xmlns:w="http://schemas.openxmlformats.org/wordprocessingml/2006/main" xmlns:w14="http://schemas.microsoft.com/office/word/2010/wordml" xmlns:w15="http://schemas.microsoft.com/office/word/2012/wordml" xmlns:w16cex="http://schemas.microsoft.com/office/word/2018/wordml/cex" xmlns:w16cid="http://schemas.microsoft.com/office/word/2016/wordml/cid" xmlns:w16="http://schemas.microsoft.com/office/word/2018/wordml" xmlns:w16du="http://schemas.microsoft.com/office/word/2023/wordml/word16du" xmlns:w16sdtdh="http://schemas.microsoft.com/office/word/2020/wordml/sdtdatahash" xmlns:w16sdtfl="http://schemas.microsoft.com/office/word/2024/wordml/sdtformatlock" xmlns:w16se="http://schemas.microsoft.com/office/word/2015/wordml/symex" mc:Ignorable="w14 w15 w16se w16cid w16 w16cex w16sdtdh w16sdtfl w16du">
   <w:docDefaults>
     <w:rPrDefault>
       <w:rPr>
@@ -5852,7 +6106,7 @@
     <w:lsdException w:name="Unresolved Mention" w:semiHidden="1" w:unhideWhenUsed="1"/>
     <w:lsdException w:name="Smart Link" w:semiHidden="1" w:unhideWhenUsed="1"/>
   </w:latentStyles>
-  <w:style w:type="paragraph" w:default="1" w:styleId="Normal">
+  <w:style w:type="paragraph" w:default="1" w:styleId="a1">
     <w:name w:val="Normal"/>
     <w:qFormat/>
     <w:pPr>
@@ -5865,11 +6119,11 @@
       <w:sz w:val="28"/>
     </w:rPr>
   </w:style>
-  <w:style w:type="paragraph" w:styleId="Heading1">
+  <w:style w:type="paragraph" w:styleId="1">
     <w:name w:val="heading 1"/>
-    <w:basedOn w:val="Normal"/>
-    <w:next w:val="Normal"/>
-    <w:link w:val="Heading1Char1"/>
+    <w:basedOn w:val="a1"/>
+    <w:next w:val="a1"/>
+    <w:link w:val="10"/>
     <w:uiPriority w:val="9"/>
     <w:qFormat/>
     <w:pPr>
@@ -5886,11 +6140,11 @@
       <w:szCs w:val="32"/>
     </w:rPr>
   </w:style>
-  <w:style w:type="paragraph" w:styleId="Heading2">
+  <w:style w:type="paragraph" w:styleId="2">
     <w:name w:val="heading 2"/>
-    <w:basedOn w:val="Normal"/>
-    <w:next w:val="Normal"/>
-    <w:link w:val="Heading2Char1"/>
+    <w:basedOn w:val="a1"/>
+    <w:next w:val="a1"/>
+    <w:link w:val="20"/>
     <w:uiPriority w:val="9"/>
     <w:unhideWhenUsed/>
     <w:qFormat/>
@@ -5907,11 +6161,11 @@
       <w:szCs w:val="26"/>
     </w:rPr>
   </w:style>
-  <w:style w:type="paragraph" w:styleId="Heading3">
+  <w:style w:type="paragraph" w:styleId="3">
     <w:name w:val="heading 3"/>
-    <w:basedOn w:val="Normal"/>
-    <w:next w:val="Normal"/>
-    <w:link w:val="Heading3Char1"/>
+    <w:basedOn w:val="a1"/>
+    <w:next w:val="a1"/>
+    <w:link w:val="30"/>
     <w:uiPriority w:val="9"/>
     <w:unhideWhenUsed/>
     <w:qFormat/>
@@ -5928,11 +6182,11 @@
       <w:szCs w:val="28"/>
     </w:rPr>
   </w:style>
-  <w:style w:type="paragraph" w:styleId="Heading4">
+  <w:style w:type="paragraph" w:styleId="4">
     <w:name w:val="heading 4"/>
-    <w:basedOn w:val="Normal"/>
-    <w:next w:val="Normal"/>
-    <w:link w:val="Heading4Char1"/>
+    <w:basedOn w:val="a1"/>
+    <w:next w:val="a1"/>
+    <w:link w:val="40"/>
     <w:uiPriority w:val="9"/>
     <w:unhideWhenUsed/>
     <w:pPr>
@@ -5948,11 +6202,11 @@
       <w:color w:val="2F5496" w:themeColor="accent1" w:themeShade="BF"/>
     </w:rPr>
   </w:style>
-  <w:style w:type="paragraph" w:styleId="Heading5">
+  <w:style w:type="paragraph" w:styleId="5">
     <w:name w:val="heading 5"/>
-    <w:basedOn w:val="Normal"/>
-    <w:next w:val="Normal"/>
-    <w:link w:val="Heading5Char"/>
+    <w:basedOn w:val="a1"/>
+    <w:next w:val="a1"/>
+    <w:link w:val="50"/>
     <w:uiPriority w:val="9"/>
     <w:unhideWhenUsed/>
     <w:qFormat/>
@@ -5970,11 +6224,11 @@
       <w:szCs w:val="24"/>
     </w:rPr>
   </w:style>
-  <w:style w:type="paragraph" w:styleId="Heading6">
+  <w:style w:type="paragraph" w:styleId="6">
     <w:name w:val="heading 6"/>
-    <w:basedOn w:val="Normal"/>
-    <w:next w:val="Normal"/>
-    <w:link w:val="Heading6Char"/>
+    <w:basedOn w:val="a1"/>
+    <w:next w:val="a1"/>
+    <w:link w:val="60"/>
     <w:uiPriority w:val="9"/>
     <w:unhideWhenUsed/>
     <w:qFormat/>
@@ -5991,11 +6245,11 @@
       <w:sz w:val="22"/>
     </w:rPr>
   </w:style>
-  <w:style w:type="paragraph" w:styleId="Heading7">
+  <w:style w:type="paragraph" w:styleId="7">
     <w:name w:val="heading 7"/>
-    <w:basedOn w:val="Normal"/>
-    <w:next w:val="Normal"/>
-    <w:link w:val="Heading7Char"/>
+    <w:basedOn w:val="a1"/>
+    <w:next w:val="a1"/>
+    <w:link w:val="70"/>
     <w:uiPriority w:val="9"/>
     <w:unhideWhenUsed/>
     <w:qFormat/>
@@ -6014,11 +6268,11 @@
       <w:sz w:val="22"/>
     </w:rPr>
   </w:style>
-  <w:style w:type="paragraph" w:styleId="Heading8">
+  <w:style w:type="paragraph" w:styleId="8">
     <w:name w:val="heading 8"/>
-    <w:basedOn w:val="Normal"/>
-    <w:next w:val="Normal"/>
-    <w:link w:val="Heading8Char"/>
+    <w:basedOn w:val="a1"/>
+    <w:next w:val="a1"/>
+    <w:link w:val="80"/>
     <w:uiPriority w:val="9"/>
     <w:unhideWhenUsed/>
     <w:qFormat/>
@@ -6035,11 +6289,11 @@
       <w:sz w:val="22"/>
     </w:rPr>
   </w:style>
-  <w:style w:type="paragraph" w:styleId="Heading9">
+  <w:style w:type="paragraph" w:styleId="9">
     <w:name w:val="heading 9"/>
-    <w:basedOn w:val="Normal"/>
-    <w:next w:val="Normal"/>
-    <w:link w:val="Heading9Char"/>
+    <w:basedOn w:val="a1"/>
+    <w:next w:val="a1"/>
+    <w:link w:val="90"/>
     <w:uiPriority w:val="9"/>
     <w:unhideWhenUsed/>
     <w:qFormat/>
@@ -6057,13 +6311,12 @@
       <w:szCs w:val="21"/>
     </w:rPr>
   </w:style>
-  <w:style w:type="character" w:default="1" w:styleId="DefaultParagraphFont">
+  <w:style w:type="character" w:default="1" w:styleId="a2">
     <w:name w:val="Default Paragraph Font"/>
     <w:uiPriority w:val="1"/>
-    <w:semiHidden/>
     <w:unhideWhenUsed/>
   </w:style>
-  <w:style w:type="table" w:default="1" w:styleId="TableNormal">
+  <w:style w:type="table" w:default="1" w:styleId="a3">
     <w:name w:val="Normal Table"/>
     <w:uiPriority w:val="99"/>
     <w:semiHidden/>
@@ -6078,7 +6331,7 @@
       </w:tblCellMar>
     </w:tblPr>
   </w:style>
-  <w:style w:type="numbering" w:default="1" w:styleId="NoList">
+  <w:style w:type="numbering" w:default="1" w:styleId="a4">
     <w:name w:val="No List"/>
     <w:uiPriority w:val="99"/>
     <w:semiHidden/>
@@ -6086,7 +6339,7 @@
   </w:style>
   <w:style w:type="character" w:customStyle="1" w:styleId="Heading1Char">
     <w:name w:val="Heading 1 Char"/>
-    <w:basedOn w:val="DefaultParagraphFont"/>
+    <w:basedOn w:val="a2"/>
     <w:uiPriority w:val="9"/>
     <w:rPr>
       <w:rFonts w:ascii="Arial" w:eastAsia="Arial" w:hAnsi="Arial" w:cs="Arial"/>
@@ -6096,7 +6349,7 @@
   </w:style>
   <w:style w:type="character" w:customStyle="1" w:styleId="Heading2Char">
     <w:name w:val="Heading 2 Char"/>
-    <w:basedOn w:val="DefaultParagraphFont"/>
+    <w:basedOn w:val="a2"/>
     <w:uiPriority w:val="9"/>
     <w:rPr>
       <w:rFonts w:ascii="Arial" w:eastAsia="Arial" w:hAnsi="Arial" w:cs="Arial"/>
@@ -6105,7 +6358,7 @@
   </w:style>
   <w:style w:type="character" w:customStyle="1" w:styleId="Heading3Char">
     <w:name w:val="Heading 3 Char"/>
-    <w:basedOn w:val="DefaultParagraphFont"/>
+    <w:basedOn w:val="a2"/>
     <w:uiPriority w:val="9"/>
     <w:rPr>
       <w:rFonts w:ascii="Arial" w:eastAsia="Arial" w:hAnsi="Arial" w:cs="Arial"/>
@@ -6115,7 +6368,7 @@
   </w:style>
   <w:style w:type="character" w:customStyle="1" w:styleId="Heading4Char">
     <w:name w:val="Heading 4 Char"/>
-    <w:basedOn w:val="DefaultParagraphFont"/>
+    <w:basedOn w:val="a2"/>
     <w:uiPriority w:val="9"/>
     <w:rPr>
       <w:rFonts w:ascii="Arial" w:eastAsia="Arial" w:hAnsi="Arial" w:cs="Arial"/>
@@ -6125,10 +6378,10 @@
       <w:szCs w:val="26"/>
     </w:rPr>
   </w:style>
-  <w:style w:type="character" w:customStyle="1" w:styleId="Heading5Char">
-    <w:name w:val="Heading 5 Char"/>
-    <w:basedOn w:val="DefaultParagraphFont"/>
-    <w:link w:val="Heading5"/>
+  <w:style w:type="character" w:customStyle="1" w:styleId="50">
+    <w:name w:val="Заголовок 5 Знак"/>
+    <w:basedOn w:val="a2"/>
+    <w:link w:val="5"/>
     <w:uiPriority w:val="9"/>
     <w:rPr>
       <w:rFonts w:ascii="Arial" w:eastAsia="Arial" w:hAnsi="Arial" w:cs="Arial"/>
@@ -6138,10 +6391,10 @@
       <w:szCs w:val="24"/>
     </w:rPr>
   </w:style>
-  <w:style w:type="character" w:customStyle="1" w:styleId="Heading6Char">
-    <w:name w:val="Heading 6 Char"/>
-    <w:basedOn w:val="DefaultParagraphFont"/>
-    <w:link w:val="Heading6"/>
+  <w:style w:type="character" w:customStyle="1" w:styleId="60">
+    <w:name w:val="Заголовок 6 Знак"/>
+    <w:basedOn w:val="a2"/>
+    <w:link w:val="6"/>
     <w:uiPriority w:val="9"/>
     <w:rPr>
       <w:rFonts w:ascii="Arial" w:eastAsia="Arial" w:hAnsi="Arial" w:cs="Arial"/>
@@ -6151,10 +6404,10 @@
       <w:szCs w:val="22"/>
     </w:rPr>
   </w:style>
-  <w:style w:type="character" w:customStyle="1" w:styleId="Heading7Char">
-    <w:name w:val="Heading 7 Char"/>
-    <w:basedOn w:val="DefaultParagraphFont"/>
-    <w:link w:val="Heading7"/>
+  <w:style w:type="character" w:customStyle="1" w:styleId="70">
+    <w:name w:val="Заголовок 7 Знак"/>
+    <w:basedOn w:val="a2"/>
+    <w:link w:val="7"/>
     <w:uiPriority w:val="9"/>
     <w:rPr>
       <w:rFonts w:ascii="Arial" w:eastAsia="Arial" w:hAnsi="Arial" w:cs="Arial"/>
@@ -6166,10 +6419,10 @@
       <w:szCs w:val="22"/>
     </w:rPr>
   </w:style>
-  <w:style w:type="character" w:customStyle="1" w:styleId="Heading8Char">
-    <w:name w:val="Heading 8 Char"/>
-    <w:basedOn w:val="DefaultParagraphFont"/>
-    <w:link w:val="Heading8"/>
+  <w:style w:type="character" w:customStyle="1" w:styleId="80">
+    <w:name w:val="Заголовок 8 Знак"/>
+    <w:basedOn w:val="a2"/>
+    <w:link w:val="8"/>
     <w:uiPriority w:val="9"/>
     <w:rPr>
       <w:rFonts w:ascii="Arial" w:eastAsia="Arial" w:hAnsi="Arial" w:cs="Arial"/>
@@ -6179,10 +6432,10 @@
       <w:szCs w:val="22"/>
     </w:rPr>
   </w:style>
-  <w:style w:type="character" w:customStyle="1" w:styleId="Heading9Char">
-    <w:name w:val="Heading 9 Char"/>
-    <w:basedOn w:val="DefaultParagraphFont"/>
-    <w:link w:val="Heading9"/>
+  <w:style w:type="character" w:customStyle="1" w:styleId="90">
+    <w:name w:val="Заголовок 9 Знак"/>
+    <w:basedOn w:val="a2"/>
+    <w:link w:val="9"/>
     <w:uiPriority w:val="9"/>
     <w:rPr>
       <w:rFonts w:ascii="Arial" w:eastAsia="Arial" w:hAnsi="Arial" w:cs="Arial"/>
@@ -6192,7 +6445,7 @@
       <w:szCs w:val="21"/>
     </w:rPr>
   </w:style>
-  <w:style w:type="paragraph" w:styleId="NoSpacing">
+  <w:style w:type="paragraph" w:styleId="a5">
     <w:name w:val="No Spacing"/>
     <w:uiPriority w:val="1"/>
     <w:qFormat/>
@@ -6200,11 +6453,11 @@
       <w:spacing w:after="0" w:line="240" w:lineRule="auto"/>
     </w:pPr>
   </w:style>
-  <w:style w:type="paragraph" w:styleId="Title">
+  <w:style w:type="paragraph" w:styleId="a6">
     <w:name w:val="Title"/>
-    <w:basedOn w:val="Normal"/>
-    <w:next w:val="Normal"/>
-    <w:link w:val="TitleChar"/>
+    <w:basedOn w:val="a1"/>
+    <w:next w:val="a1"/>
+    <w:link w:val="a7"/>
     <w:uiPriority w:val="10"/>
     <w:qFormat/>
     <w:pPr>
@@ -6216,21 +6469,21 @@
       <w:szCs w:val="48"/>
     </w:rPr>
   </w:style>
-  <w:style w:type="character" w:customStyle="1" w:styleId="TitleChar">
-    <w:name w:val="Title Char"/>
-    <w:basedOn w:val="DefaultParagraphFont"/>
-    <w:link w:val="Title"/>
+  <w:style w:type="character" w:customStyle="1" w:styleId="a7">
+    <w:name w:val="Заголовок Знак"/>
+    <w:basedOn w:val="a2"/>
+    <w:link w:val="a6"/>
     <w:uiPriority w:val="10"/>
     <w:rPr>
       <w:sz w:val="48"/>
       <w:szCs w:val="48"/>
     </w:rPr>
   </w:style>
-  <w:style w:type="paragraph" w:styleId="Subtitle">
+  <w:style w:type="paragraph" w:styleId="a8">
     <w:name w:val="Subtitle"/>
-    <w:basedOn w:val="Normal"/>
-    <w:next w:val="Normal"/>
-    <w:link w:val="SubtitleChar"/>
+    <w:basedOn w:val="a1"/>
+    <w:next w:val="a1"/>
+    <w:link w:val="a9"/>
     <w:uiPriority w:val="11"/>
     <w:qFormat/>
     <w:pPr>
@@ -6241,10 +6494,10 @@
       <w:szCs w:val="24"/>
     </w:rPr>
   </w:style>
-  <w:style w:type="character" w:customStyle="1" w:styleId="SubtitleChar">
-    <w:name w:val="Subtitle Char"/>
-    <w:basedOn w:val="DefaultParagraphFont"/>
-    <w:link w:val="Subtitle"/>
+  <w:style w:type="character" w:customStyle="1" w:styleId="a9">
+    <w:name w:val="Подзаголовок Знак"/>
+    <w:basedOn w:val="a2"/>
+    <w:link w:val="a8"/>
     <w:uiPriority w:val="11"/>
     <w:rPr>
       <w:sz w:val="24"/>
@@ -6267,18 +6520,18 @@
   </w:style>
   <w:style w:type="character" w:customStyle="1" w:styleId="HeaderChar">
     <w:name w:val="Header Char"/>
-    <w:basedOn w:val="DefaultParagraphFont"/>
+    <w:basedOn w:val="a2"/>
     <w:uiPriority w:val="99"/>
   </w:style>
   <w:style w:type="character" w:customStyle="1" w:styleId="FooterChar">
     <w:name w:val="Footer Char"/>
-    <w:basedOn w:val="DefaultParagraphFont"/>
+    <w:basedOn w:val="a2"/>
     <w:uiPriority w:val="99"/>
   </w:style>
-  <w:style w:type="paragraph" w:styleId="Caption">
+  <w:style w:type="paragraph" w:styleId="aa">
     <w:name w:val="caption"/>
-    <w:basedOn w:val="Normal"/>
-    <w:next w:val="Normal"/>
+    <w:basedOn w:val="a1"/>
+    <w:next w:val="a1"/>
     <w:uiPriority w:val="35"/>
     <w:semiHidden/>
     <w:unhideWhenUsed/>
@@ -6300,7 +6553,7 @@
   </w:style>
   <w:style w:type="table" w:customStyle="1" w:styleId="TableGridLight1">
     <w:name w:val="Table Grid Light1"/>
-    <w:basedOn w:val="TableNormal"/>
+    <w:basedOn w:val="a3"/>
     <w:uiPriority w:val="59"/>
     <w:pPr>
       <w:spacing w:after="0" w:line="240" w:lineRule="auto"/>
@@ -6316,9 +6569,9 @@
       </w:tblBorders>
     </w:tblPr>
   </w:style>
-  <w:style w:type="table" w:styleId="PlainTable1">
+  <w:style w:type="table" w:styleId="11">
     <w:name w:val="Plain Table 1"/>
-    <w:basedOn w:val="TableNormal"/>
+    <w:basedOn w:val="a3"/>
     <w:uiPriority w:val="59"/>
     <w:pPr>
       <w:spacing w:after="0" w:line="240" w:lineRule="auto"/>
@@ -6378,9 +6631,9 @@
       </w:tcPr>
     </w:tblStylePr>
   </w:style>
-  <w:style w:type="table" w:styleId="PlainTable2">
+  <w:style w:type="table" w:styleId="21">
     <w:name w:val="Plain Table 2"/>
-    <w:basedOn w:val="TableNormal"/>
+    <w:basedOn w:val="a3"/>
     <w:uiPriority w:val="59"/>
     <w:pPr>
       <w:spacing w:after="0" w:line="240" w:lineRule="auto"/>
@@ -6460,9 +6713,9 @@
       </w:tcPr>
     </w:tblStylePr>
   </w:style>
-  <w:style w:type="table" w:styleId="PlainTable3">
+  <w:style w:type="table" w:styleId="31">
     <w:name w:val="Plain Table 3"/>
-    <w:basedOn w:val="TableNormal"/>
+    <w:basedOn w:val="a3"/>
     <w:uiPriority w:val="99"/>
     <w:pPr>
       <w:spacing w:after="0" w:line="240" w:lineRule="auto"/>
@@ -6540,9 +6793,9 @@
       </w:tcPr>
     </w:tblStylePr>
   </w:style>
-  <w:style w:type="table" w:styleId="PlainTable4">
+  <w:style w:type="table" w:styleId="41">
     <w:name w:val="Plain Table 4"/>
-    <w:basedOn w:val="TableNormal"/>
+    <w:basedOn w:val="a3"/>
     <w:uiPriority w:val="99"/>
     <w:pPr>
       <w:spacing w:after="0" w:line="240" w:lineRule="auto"/>
@@ -6598,9 +6851,9 @@
       </w:tcPr>
     </w:tblStylePr>
   </w:style>
-  <w:style w:type="table" w:styleId="PlainTable5">
+  <w:style w:type="table" w:styleId="51">
     <w:name w:val="Plain Table 5"/>
-    <w:basedOn w:val="TableNormal"/>
+    <w:basedOn w:val="a3"/>
     <w:uiPriority w:val="99"/>
     <w:pPr>
       <w:spacing w:after="0" w:line="240" w:lineRule="auto"/>
@@ -6691,9 +6944,9 @@
       </w:tcPr>
     </w:tblStylePr>
   </w:style>
-  <w:style w:type="table" w:styleId="GridTable1Light">
+  <w:style w:type="table" w:styleId="-1">
     <w:name w:val="Grid Table 1 Light"/>
-    <w:basedOn w:val="TableNormal"/>
+    <w:basedOn w:val="a3"/>
     <w:uiPriority w:val="99"/>
     <w:pPr>
       <w:spacing w:after="0" w:line="240" w:lineRule="auto"/>
@@ -6759,7 +7012,7 @@
   </w:style>
   <w:style w:type="table" w:customStyle="1" w:styleId="GridTable1Light-Accent11">
     <w:name w:val="Grid Table 1 Light - Accent 11"/>
-    <w:basedOn w:val="TableNormal"/>
+    <w:basedOn w:val="a3"/>
     <w:uiPriority w:val="99"/>
     <w:pPr>
       <w:spacing w:after="0" w:line="240" w:lineRule="auto"/>
@@ -6825,7 +7078,7 @@
   </w:style>
   <w:style w:type="table" w:customStyle="1" w:styleId="GridTable1Light-Accent21">
     <w:name w:val="Grid Table 1 Light - Accent 21"/>
-    <w:basedOn w:val="TableNormal"/>
+    <w:basedOn w:val="a3"/>
     <w:uiPriority w:val="99"/>
     <w:pPr>
       <w:spacing w:after="0" w:line="240" w:lineRule="auto"/>
@@ -6891,7 +7144,7 @@
   </w:style>
   <w:style w:type="table" w:customStyle="1" w:styleId="GridTable1Light-Accent31">
     <w:name w:val="Grid Table 1 Light - Accent 31"/>
-    <w:basedOn w:val="TableNormal"/>
+    <w:basedOn w:val="a3"/>
     <w:uiPriority w:val="99"/>
     <w:pPr>
       <w:spacing w:after="0" w:line="240" w:lineRule="auto"/>
@@ -6957,7 +7210,7 @@
   </w:style>
   <w:style w:type="table" w:customStyle="1" w:styleId="GridTable1Light-Accent41">
     <w:name w:val="Grid Table 1 Light - Accent 41"/>
-    <w:basedOn w:val="TableNormal"/>
+    <w:basedOn w:val="a3"/>
     <w:uiPriority w:val="99"/>
     <w:pPr>
       <w:spacing w:after="0" w:line="240" w:lineRule="auto"/>
@@ -7023,7 +7276,7 @@
   </w:style>
   <w:style w:type="table" w:customStyle="1" w:styleId="GridTable1Light-Accent51">
     <w:name w:val="Grid Table 1 Light - Accent 51"/>
-    <w:basedOn w:val="TableNormal"/>
+    <w:basedOn w:val="a3"/>
     <w:uiPriority w:val="99"/>
     <w:pPr>
       <w:spacing w:after="0" w:line="240" w:lineRule="auto"/>
@@ -7089,7 +7342,7 @@
   </w:style>
   <w:style w:type="table" w:customStyle="1" w:styleId="GridTable1Light-Accent61">
     <w:name w:val="Grid Table 1 Light - Accent 61"/>
-    <w:basedOn w:val="TableNormal"/>
+    <w:basedOn w:val="a3"/>
     <w:uiPriority w:val="99"/>
     <w:pPr>
       <w:spacing w:after="0" w:line="240" w:lineRule="auto"/>
@@ -7153,9 +7406,9 @@
       </w:tcPr>
     </w:tblStylePr>
   </w:style>
-  <w:style w:type="table" w:styleId="GridTable2">
+  <w:style w:type="table" w:styleId="-2">
     <w:name w:val="Grid Table 2"/>
-    <w:basedOn w:val="TableNormal"/>
+    <w:basedOn w:val="a3"/>
     <w:uiPriority w:val="99"/>
     <w:pPr>
       <w:spacing w:after="0" w:line="240" w:lineRule="auto"/>
@@ -7238,7 +7491,7 @@
   </w:style>
   <w:style w:type="table" w:customStyle="1" w:styleId="GridTable2-Accent11">
     <w:name w:val="Grid Table 2 - Accent 11"/>
-    <w:basedOn w:val="TableNormal"/>
+    <w:basedOn w:val="a3"/>
     <w:uiPriority w:val="99"/>
     <w:pPr>
       <w:spacing w:after="0" w:line="240" w:lineRule="auto"/>
@@ -7321,7 +7574,7 @@
   </w:style>
   <w:style w:type="table" w:customStyle="1" w:styleId="GridTable2-Accent21">
     <w:name w:val="Grid Table 2 - Accent 21"/>
-    <w:basedOn w:val="TableNormal"/>
+    <w:basedOn w:val="a3"/>
     <w:uiPriority w:val="99"/>
     <w:pPr>
       <w:spacing w:after="0" w:line="240" w:lineRule="auto"/>
@@ -7404,7 +7657,7 @@
   </w:style>
   <w:style w:type="table" w:customStyle="1" w:styleId="GridTable2-Accent31">
     <w:name w:val="Grid Table 2 - Accent 31"/>
-    <w:basedOn w:val="TableNormal"/>
+    <w:basedOn w:val="a3"/>
     <w:uiPriority w:val="99"/>
     <w:pPr>
       <w:spacing w:after="0" w:line="240" w:lineRule="auto"/>
@@ -7487,7 +7740,7 @@
   </w:style>
   <w:style w:type="table" w:customStyle="1" w:styleId="GridTable2-Accent41">
     <w:name w:val="Grid Table 2 - Accent 41"/>
-    <w:basedOn w:val="TableNormal"/>
+    <w:basedOn w:val="a3"/>
     <w:uiPriority w:val="99"/>
     <w:pPr>
       <w:spacing w:after="0" w:line="240" w:lineRule="auto"/>
@@ -7570,7 +7823,7 @@
   </w:style>
   <w:style w:type="table" w:customStyle="1" w:styleId="GridTable2-Accent51">
     <w:name w:val="Grid Table 2 - Accent 51"/>
-    <w:basedOn w:val="TableNormal"/>
+    <w:basedOn w:val="a3"/>
     <w:uiPriority w:val="99"/>
     <w:pPr>
       <w:spacing w:after="0" w:line="240" w:lineRule="auto"/>
@@ -7653,7 +7906,7 @@
   </w:style>
   <w:style w:type="table" w:customStyle="1" w:styleId="GridTable2-Accent61">
     <w:name w:val="Grid Table 2 - Accent 61"/>
-    <w:basedOn w:val="TableNormal"/>
+    <w:basedOn w:val="a3"/>
     <w:uiPriority w:val="99"/>
     <w:pPr>
       <w:spacing w:after="0" w:line="240" w:lineRule="auto"/>
@@ -7734,9 +7987,9 @@
       </w:tcPr>
     </w:tblStylePr>
   </w:style>
-  <w:style w:type="table" w:styleId="GridTable3">
+  <w:style w:type="table" w:styleId="-3">
     <w:name w:val="Grid Table 3"/>
-    <w:basedOn w:val="TableNormal"/>
+    <w:basedOn w:val="a3"/>
     <w:uiPriority w:val="99"/>
     <w:pPr>
       <w:spacing w:after="0" w:line="240" w:lineRule="auto"/>
@@ -7842,7 +8095,7 @@
   </w:style>
   <w:style w:type="table" w:customStyle="1" w:styleId="GridTable3-Accent11">
     <w:name w:val="Grid Table 3 - Accent 11"/>
-    <w:basedOn w:val="TableNormal"/>
+    <w:basedOn w:val="a3"/>
     <w:uiPriority w:val="99"/>
     <w:pPr>
       <w:spacing w:after="0" w:line="240" w:lineRule="auto"/>
@@ -7948,7 +8201,7 @@
   </w:style>
   <w:style w:type="table" w:customStyle="1" w:styleId="GridTable3-Accent21">
     <w:name w:val="Grid Table 3 - Accent 21"/>
-    <w:basedOn w:val="TableNormal"/>
+    <w:basedOn w:val="a3"/>
     <w:uiPriority w:val="99"/>
     <w:pPr>
       <w:spacing w:after="0" w:line="240" w:lineRule="auto"/>
@@ -8054,7 +8307,7 @@
   </w:style>
   <w:style w:type="table" w:customStyle="1" w:styleId="GridTable3-Accent31">
     <w:name w:val="Grid Table 3 - Accent 31"/>
-    <w:basedOn w:val="TableNormal"/>
+    <w:basedOn w:val="a3"/>
     <w:uiPriority w:val="99"/>
     <w:pPr>
       <w:spacing w:after="0" w:line="240" w:lineRule="auto"/>
@@ -8160,7 +8413,7 @@
   </w:style>
   <w:style w:type="table" w:customStyle="1" w:styleId="GridTable3-Accent41">
     <w:name w:val="Grid Table 3 - Accent 41"/>
-    <w:basedOn w:val="TableNormal"/>
+    <w:basedOn w:val="a3"/>
     <w:uiPriority w:val="99"/>
     <w:pPr>
       <w:spacing w:after="0" w:line="240" w:lineRule="auto"/>
@@ -8266,7 +8519,7 @@
   </w:style>
   <w:style w:type="table" w:customStyle="1" w:styleId="GridTable3-Accent51">
     <w:name w:val="Grid Table 3 - Accent 51"/>
-    <w:basedOn w:val="TableNormal"/>
+    <w:basedOn w:val="a3"/>
     <w:uiPriority w:val="99"/>
     <w:pPr>
       <w:spacing w:after="0" w:line="240" w:lineRule="auto"/>
@@ -8372,7 +8625,7 @@
   </w:style>
   <w:style w:type="table" w:customStyle="1" w:styleId="GridTable3-Accent61">
     <w:name w:val="Grid Table 3 - Accent 61"/>
-    <w:basedOn w:val="TableNormal"/>
+    <w:basedOn w:val="a3"/>
     <w:uiPriority w:val="99"/>
     <w:pPr>
       <w:spacing w:after="0" w:line="240" w:lineRule="auto"/>
@@ -8476,9 +8729,9 @@
       </w:tcPr>
     </w:tblStylePr>
   </w:style>
-  <w:style w:type="table" w:styleId="GridTable4">
+  <w:style w:type="table" w:styleId="-4">
     <w:name w:val="Grid Table 4"/>
-    <w:basedOn w:val="TableNormal"/>
+    <w:basedOn w:val="a3"/>
     <w:uiPriority w:val="59"/>
     <w:pPr>
       <w:spacing w:after="0" w:line="240" w:lineRule="auto"/>
@@ -8562,7 +8815,7 @@
   </w:style>
   <w:style w:type="table" w:customStyle="1" w:styleId="GridTable4-Accent11">
     <w:name w:val="Grid Table 4 - Accent 11"/>
-    <w:basedOn w:val="TableNormal"/>
+    <w:basedOn w:val="a3"/>
     <w:uiPriority w:val="59"/>
     <w:pPr>
       <w:spacing w:after="0" w:line="240" w:lineRule="auto"/>
@@ -8646,7 +8899,7 @@
   </w:style>
   <w:style w:type="table" w:customStyle="1" w:styleId="GridTable4-Accent21">
     <w:name w:val="Grid Table 4 - Accent 21"/>
-    <w:basedOn w:val="TableNormal"/>
+    <w:basedOn w:val="a3"/>
     <w:uiPriority w:val="59"/>
     <w:pPr>
       <w:spacing w:after="0" w:line="240" w:lineRule="auto"/>
@@ -8730,7 +8983,7 @@
   </w:style>
   <w:style w:type="table" w:customStyle="1" w:styleId="GridTable4-Accent31">
     <w:name w:val="Grid Table 4 - Accent 31"/>
-    <w:basedOn w:val="TableNormal"/>
+    <w:basedOn w:val="a3"/>
     <w:uiPriority w:val="59"/>
     <w:pPr>
       <w:spacing w:after="0" w:line="240" w:lineRule="auto"/>
@@ -8814,7 +9067,7 @@
   </w:style>
   <w:style w:type="table" w:customStyle="1" w:styleId="GridTable4-Accent41">
     <w:name w:val="Grid Table 4 - Accent 41"/>
-    <w:basedOn w:val="TableNormal"/>
+    <w:basedOn w:val="a3"/>
     <w:uiPriority w:val="59"/>
     <w:pPr>
       <w:spacing w:after="0" w:line="240" w:lineRule="auto"/>
@@ -8898,7 +9151,7 @@
   </w:style>
   <w:style w:type="table" w:customStyle="1" w:styleId="GridTable4-Accent51">
     <w:name w:val="Grid Table 4 - Accent 51"/>
-    <w:basedOn w:val="TableNormal"/>
+    <w:basedOn w:val="a3"/>
     <w:uiPriority w:val="59"/>
     <w:pPr>
       <w:spacing w:after="0" w:line="240" w:lineRule="auto"/>
@@ -8982,7 +9235,7 @@
   </w:style>
   <w:style w:type="table" w:customStyle="1" w:styleId="GridTable4-Accent61">
     <w:name w:val="Grid Table 4 - Accent 61"/>
-    <w:basedOn w:val="TableNormal"/>
+    <w:basedOn w:val="a3"/>
     <w:uiPriority w:val="59"/>
     <w:pPr>
       <w:spacing w:after="0" w:line="240" w:lineRule="auto"/>
@@ -9064,9 +9317,9 @@
       </w:tcPr>
     </w:tblStylePr>
   </w:style>
-  <w:style w:type="table" w:styleId="GridTable5Dark">
+  <w:style w:type="table" w:styleId="-5">
     <w:name w:val="Grid Table 5 Dark"/>
-    <w:basedOn w:val="TableNormal"/>
+    <w:basedOn w:val="a3"/>
     <w:uiPriority w:val="99"/>
     <w:pPr>
       <w:spacing w:after="0" w:line="240" w:lineRule="auto"/>
@@ -9150,7 +9403,7 @@
   </w:style>
   <w:style w:type="table" w:customStyle="1" w:styleId="GridTable5Dark-Accent1">
     <w:name w:val="Grid Table 5 Dark- Accent 1"/>
-    <w:basedOn w:val="TableNormal"/>
+    <w:basedOn w:val="a3"/>
     <w:uiPriority w:val="99"/>
     <w:pPr>
       <w:spacing w:after="0" w:line="240" w:lineRule="auto"/>
@@ -9234,7 +9487,7 @@
   </w:style>
   <w:style w:type="table" w:customStyle="1" w:styleId="GridTable5Dark-Accent21">
     <w:name w:val="Grid Table 5 Dark - Accent 21"/>
-    <w:basedOn w:val="TableNormal"/>
+    <w:basedOn w:val="a3"/>
     <w:uiPriority w:val="99"/>
     <w:pPr>
       <w:spacing w:after="0" w:line="240" w:lineRule="auto"/>
@@ -9318,7 +9571,7 @@
   </w:style>
   <w:style w:type="table" w:customStyle="1" w:styleId="GridTable5Dark-Accent31">
     <w:name w:val="Grid Table 5 Dark - Accent 31"/>
-    <w:basedOn w:val="TableNormal"/>
+    <w:basedOn w:val="a3"/>
     <w:uiPriority w:val="99"/>
     <w:pPr>
       <w:spacing w:after="0" w:line="240" w:lineRule="auto"/>
@@ -9402,7 +9655,7 @@
   </w:style>
   <w:style w:type="table" w:customStyle="1" w:styleId="GridTable5Dark-Accent4">
     <w:name w:val="Grid Table 5 Dark- Accent 4"/>
-    <w:basedOn w:val="TableNormal"/>
+    <w:basedOn w:val="a3"/>
     <w:uiPriority w:val="99"/>
     <w:pPr>
       <w:spacing w:after="0" w:line="240" w:lineRule="auto"/>
@@ -9486,7 +9739,7 @@
   </w:style>
   <w:style w:type="table" w:customStyle="1" w:styleId="GridTable5Dark-Accent51">
     <w:name w:val="Grid Table 5 Dark - Accent 51"/>
-    <w:basedOn w:val="TableNormal"/>
+    <w:basedOn w:val="a3"/>
     <w:uiPriority w:val="99"/>
     <w:pPr>
       <w:spacing w:after="0" w:line="240" w:lineRule="auto"/>
@@ -9570,7 +9823,7 @@
   </w:style>
   <w:style w:type="table" w:customStyle="1" w:styleId="GridTable5Dark-Accent61">
     <w:name w:val="Grid Table 5 Dark - Accent 61"/>
-    <w:basedOn w:val="TableNormal"/>
+    <w:basedOn w:val="a3"/>
     <w:uiPriority w:val="99"/>
     <w:pPr>
       <w:spacing w:after="0" w:line="240" w:lineRule="auto"/>
@@ -9652,9 +9905,9 @@
       </w:tcPr>
     </w:tblStylePr>
   </w:style>
-  <w:style w:type="table" w:styleId="GridTable6Colorful">
+  <w:style w:type="table" w:styleId="-6">
     <w:name w:val="Grid Table 6 Colorful"/>
-    <w:basedOn w:val="TableNormal"/>
+    <w:basedOn w:val="a3"/>
     <w:uiPriority w:val="99"/>
     <w:pPr>
       <w:spacing w:after="0" w:line="240" w:lineRule="auto"/>
@@ -9728,7 +9981,7 @@
   </w:style>
   <w:style w:type="table" w:customStyle="1" w:styleId="GridTable6Colorful-Accent11">
     <w:name w:val="Grid Table 6 Colorful - Accent 11"/>
-    <w:basedOn w:val="TableNormal"/>
+    <w:basedOn w:val="a3"/>
     <w:uiPriority w:val="99"/>
     <w:pPr>
       <w:spacing w:after="0" w:line="240" w:lineRule="auto"/>
@@ -9802,7 +10055,7 @@
   </w:style>
   <w:style w:type="table" w:customStyle="1" w:styleId="GridTable6Colorful-Accent21">
     <w:name w:val="Grid Table 6 Colorful - Accent 21"/>
-    <w:basedOn w:val="TableNormal"/>
+    <w:basedOn w:val="a3"/>
     <w:uiPriority w:val="99"/>
     <w:pPr>
       <w:spacing w:after="0" w:line="240" w:lineRule="auto"/>
@@ -9876,7 +10129,7 @@
   </w:style>
   <w:style w:type="table" w:customStyle="1" w:styleId="GridTable6Colorful-Accent31">
     <w:name w:val="Grid Table 6 Colorful - Accent 31"/>
-    <w:basedOn w:val="TableNormal"/>
+    <w:basedOn w:val="a3"/>
     <w:uiPriority w:val="99"/>
     <w:pPr>
       <w:spacing w:after="0" w:line="240" w:lineRule="auto"/>
@@ -9950,7 +10203,7 @@
   </w:style>
   <w:style w:type="table" w:customStyle="1" w:styleId="GridTable6Colorful-Accent41">
     <w:name w:val="Grid Table 6 Colorful - Accent 41"/>
-    <w:basedOn w:val="TableNormal"/>
+    <w:basedOn w:val="a3"/>
     <w:uiPriority w:val="99"/>
     <w:pPr>
       <w:spacing w:after="0" w:line="240" w:lineRule="auto"/>
@@ -10024,7 +10277,7 @@
   </w:style>
   <w:style w:type="table" w:customStyle="1" w:styleId="GridTable6Colorful-Accent51">
     <w:name w:val="Grid Table 6 Colorful - Accent 51"/>
-    <w:basedOn w:val="TableNormal"/>
+    <w:basedOn w:val="a3"/>
     <w:uiPriority w:val="99"/>
     <w:pPr>
       <w:spacing w:after="0" w:line="240" w:lineRule="auto"/>
@@ -10098,7 +10351,7 @@
   </w:style>
   <w:style w:type="table" w:customStyle="1" w:styleId="GridTable6Colorful-Accent61">
     <w:name w:val="Grid Table 6 Colorful - Accent 61"/>
-    <w:basedOn w:val="TableNormal"/>
+    <w:basedOn w:val="a3"/>
     <w:uiPriority w:val="99"/>
     <w:pPr>
       <w:spacing w:after="0" w:line="240" w:lineRule="auto"/>
@@ -10170,9 +10423,9 @@
       </w:rPr>
     </w:tblStylePr>
   </w:style>
-  <w:style w:type="table" w:styleId="GridTable7Colorful">
+  <w:style w:type="table" w:styleId="-7">
     <w:name w:val="Grid Table 7 Colorful"/>
-    <w:basedOn w:val="TableNormal"/>
+    <w:basedOn w:val="a3"/>
     <w:uiPriority w:val="99"/>
     <w:pPr>
       <w:spacing w:after="0" w:line="240" w:lineRule="auto"/>
@@ -10289,7 +10542,7 @@
   </w:style>
   <w:style w:type="table" w:customStyle="1" w:styleId="GridTable7Colorful-Accent11">
     <w:name w:val="Grid Table 7 Colorful - Accent 11"/>
-    <w:basedOn w:val="TableNormal"/>
+    <w:basedOn w:val="a3"/>
     <w:uiPriority w:val="99"/>
     <w:pPr>
       <w:spacing w:after="0" w:line="240" w:lineRule="auto"/>
@@ -10406,7 +10659,7 @@
   </w:style>
   <w:style w:type="table" w:customStyle="1" w:styleId="GridTable7Colorful-Accent21">
     <w:name w:val="Grid Table 7 Colorful - Accent 21"/>
-    <w:basedOn w:val="TableNormal"/>
+    <w:basedOn w:val="a3"/>
     <w:uiPriority w:val="99"/>
     <w:pPr>
       <w:spacing w:after="0" w:line="240" w:lineRule="auto"/>
@@ -10523,7 +10776,7 @@
   </w:style>
   <w:style w:type="table" w:customStyle="1" w:styleId="GridTable7Colorful-Accent31">
     <w:name w:val="Grid Table 7 Colorful - Accent 31"/>
-    <w:basedOn w:val="TableNormal"/>
+    <w:basedOn w:val="a3"/>
     <w:uiPriority w:val="99"/>
     <w:pPr>
       <w:spacing w:after="0" w:line="240" w:lineRule="auto"/>
@@ -10640,7 +10893,7 @@
   </w:style>
   <w:style w:type="table" w:customStyle="1" w:styleId="GridTable7Colorful-Accent41">
     <w:name w:val="Grid Table 7 Colorful - Accent 41"/>
-    <w:basedOn w:val="TableNormal"/>
+    <w:basedOn w:val="a3"/>
     <w:uiPriority w:val="99"/>
     <w:pPr>
       <w:spacing w:after="0" w:line="240" w:lineRule="auto"/>
@@ -10757,7 +11010,7 @@
   </w:style>
   <w:style w:type="table" w:customStyle="1" w:styleId="GridTable7Colorful-Accent51">
     <w:name w:val="Grid Table 7 Colorful - Accent 51"/>
-    <w:basedOn w:val="TableNormal"/>
+    <w:basedOn w:val="a3"/>
     <w:uiPriority w:val="99"/>
     <w:pPr>
       <w:spacing w:after="0" w:line="240" w:lineRule="auto"/>
@@ -10874,7 +11127,7 @@
   </w:style>
   <w:style w:type="table" w:customStyle="1" w:styleId="GridTable7Colorful-Accent61">
     <w:name w:val="Grid Table 7 Colorful - Accent 61"/>
-    <w:basedOn w:val="TableNormal"/>
+    <w:basedOn w:val="a3"/>
     <w:uiPriority w:val="99"/>
     <w:pPr>
       <w:spacing w:after="0" w:line="240" w:lineRule="auto"/>
@@ -10989,9 +11242,9 @@
       </w:rPr>
     </w:tblStylePr>
   </w:style>
-  <w:style w:type="table" w:styleId="ListTable1Light">
+  <w:style w:type="table" w:styleId="-10">
     <w:name w:val="List Table 1 Light"/>
-    <w:basedOn w:val="TableNormal"/>
+    <w:basedOn w:val="a3"/>
     <w:uiPriority w:val="99"/>
     <w:pPr>
       <w:spacing w:after="0" w:line="240" w:lineRule="auto"/>
@@ -11057,7 +11310,7 @@
   </w:style>
   <w:style w:type="table" w:customStyle="1" w:styleId="ListTable1Light-Accent11">
     <w:name w:val="List Table 1 Light - Accent 11"/>
-    <w:basedOn w:val="TableNormal"/>
+    <w:basedOn w:val="a3"/>
     <w:uiPriority w:val="99"/>
     <w:pPr>
       <w:spacing w:after="0" w:line="240" w:lineRule="auto"/>
@@ -11123,7 +11376,7 @@
   </w:style>
   <w:style w:type="table" w:customStyle="1" w:styleId="ListTable1Light-Accent21">
     <w:name w:val="List Table 1 Light - Accent 21"/>
-    <w:basedOn w:val="TableNormal"/>
+    <w:basedOn w:val="a3"/>
     <w:uiPriority w:val="99"/>
     <w:pPr>
       <w:spacing w:after="0" w:line="240" w:lineRule="auto"/>
@@ -11189,7 +11442,7 @@
   </w:style>
   <w:style w:type="table" w:customStyle="1" w:styleId="ListTable1Light-Accent31">
     <w:name w:val="List Table 1 Light - Accent 31"/>
-    <w:basedOn w:val="TableNormal"/>
+    <w:basedOn w:val="a3"/>
     <w:uiPriority w:val="99"/>
     <w:pPr>
       <w:spacing w:after="0" w:line="240" w:lineRule="auto"/>
@@ -11255,7 +11508,7 @@
   </w:style>
   <w:style w:type="table" w:customStyle="1" w:styleId="ListTable1Light-Accent41">
     <w:name w:val="List Table 1 Light - Accent 41"/>
-    <w:basedOn w:val="TableNormal"/>
+    <w:basedOn w:val="a3"/>
     <w:uiPriority w:val="99"/>
     <w:pPr>
       <w:spacing w:after="0" w:line="240" w:lineRule="auto"/>
@@ -11321,7 +11574,7 @@
   </w:style>
   <w:style w:type="table" w:customStyle="1" w:styleId="ListTable1Light-Accent51">
     <w:name w:val="List Table 1 Light - Accent 51"/>
-    <w:basedOn w:val="TableNormal"/>
+    <w:basedOn w:val="a3"/>
     <w:uiPriority w:val="99"/>
     <w:pPr>
       <w:spacing w:after="0" w:line="240" w:lineRule="auto"/>
@@ -11387,7 +11640,7 @@
   </w:style>
   <w:style w:type="table" w:customStyle="1" w:styleId="ListTable1Light-Accent61">
     <w:name w:val="List Table 1 Light - Accent 61"/>
-    <w:basedOn w:val="TableNormal"/>
+    <w:basedOn w:val="a3"/>
     <w:uiPriority w:val="99"/>
     <w:pPr>
       <w:spacing w:after="0" w:line="240" w:lineRule="auto"/>
@@ -11451,9 +11704,9 @@
       </w:tcPr>
     </w:tblStylePr>
   </w:style>
-  <w:style w:type="table" w:styleId="ListTable2">
+  <w:style w:type="table" w:styleId="-20">
     <w:name w:val="List Table 2"/>
-    <w:basedOn w:val="TableNormal"/>
+    <w:basedOn w:val="a3"/>
     <w:uiPriority w:val="99"/>
     <w:pPr>
       <w:spacing w:after="0" w:line="240" w:lineRule="auto"/>
@@ -11542,7 +11795,7 @@
   </w:style>
   <w:style w:type="table" w:customStyle="1" w:styleId="ListTable2-Accent11">
     <w:name w:val="List Table 2 - Accent 11"/>
-    <w:basedOn w:val="TableNormal"/>
+    <w:basedOn w:val="a3"/>
     <w:uiPriority w:val="99"/>
     <w:pPr>
       <w:spacing w:after="0" w:line="240" w:lineRule="auto"/>
@@ -11631,7 +11884,7 @@
   </w:style>
   <w:style w:type="table" w:customStyle="1" w:styleId="ListTable2-Accent21">
     <w:name w:val="List Table 2 - Accent 21"/>
-    <w:basedOn w:val="TableNormal"/>
+    <w:basedOn w:val="a3"/>
     <w:uiPriority w:val="99"/>
     <w:pPr>
       <w:spacing w:after="0" w:line="240" w:lineRule="auto"/>
@@ -11720,7 +11973,7 @@
   </w:style>
   <w:style w:type="table" w:customStyle="1" w:styleId="ListTable2-Accent31">
     <w:name w:val="List Table 2 - Accent 31"/>
-    <w:basedOn w:val="TableNormal"/>
+    <w:basedOn w:val="a3"/>
     <w:uiPriority w:val="99"/>
     <w:pPr>
       <w:spacing w:after="0" w:line="240" w:lineRule="auto"/>
@@ -11809,7 +12062,7 @@
   </w:style>
   <w:style w:type="table" w:customStyle="1" w:styleId="ListTable2-Accent41">
     <w:name w:val="List Table 2 - Accent 41"/>
-    <w:basedOn w:val="TableNormal"/>
+    <w:basedOn w:val="a3"/>
     <w:uiPriority w:val="99"/>
     <w:pPr>
       <w:spacing w:after="0" w:line="240" w:lineRule="auto"/>
@@ -11898,7 +12151,7 @@
   </w:style>
   <w:style w:type="table" w:customStyle="1" w:styleId="ListTable2-Accent51">
     <w:name w:val="List Table 2 - Accent 51"/>
-    <w:basedOn w:val="TableNormal"/>
+    <w:basedOn w:val="a3"/>
     <w:uiPriority w:val="99"/>
     <w:pPr>
       <w:spacing w:after="0" w:line="240" w:lineRule="auto"/>
@@ -11987,7 +12240,7 @@
   </w:style>
   <w:style w:type="table" w:customStyle="1" w:styleId="ListTable2-Accent61">
     <w:name w:val="List Table 2 - Accent 61"/>
-    <w:basedOn w:val="TableNormal"/>
+    <w:basedOn w:val="a3"/>
     <w:uiPriority w:val="99"/>
     <w:pPr>
       <w:spacing w:after="0" w:line="240" w:lineRule="auto"/>
@@ -12074,9 +12327,9 @@
       </w:tcPr>
     </w:tblStylePr>
   </w:style>
-  <w:style w:type="table" w:styleId="ListTable3">
+  <w:style w:type="table" w:styleId="-30">
     <w:name w:val="List Table 3"/>
-    <w:basedOn w:val="TableNormal"/>
+    <w:basedOn w:val="a3"/>
     <w:uiPriority w:val="99"/>
     <w:pPr>
       <w:spacing w:after="0" w:line="240" w:lineRule="auto"/>
@@ -12152,7 +12405,7 @@
   </w:style>
   <w:style w:type="table" w:customStyle="1" w:styleId="ListTable3-Accent11">
     <w:name w:val="List Table 3 - Accent 11"/>
-    <w:basedOn w:val="TableNormal"/>
+    <w:basedOn w:val="a3"/>
     <w:uiPriority w:val="99"/>
     <w:pPr>
       <w:spacing w:after="0" w:line="240" w:lineRule="auto"/>
@@ -12228,7 +12481,7 @@
   </w:style>
   <w:style w:type="table" w:customStyle="1" w:styleId="ListTable3-Accent21">
     <w:name w:val="List Table 3 - Accent 21"/>
-    <w:basedOn w:val="TableNormal"/>
+    <w:basedOn w:val="a3"/>
     <w:uiPriority w:val="99"/>
     <w:pPr>
       <w:spacing w:after="0" w:line="240" w:lineRule="auto"/>
@@ -12304,7 +12557,7 @@
   </w:style>
   <w:style w:type="table" w:customStyle="1" w:styleId="ListTable3-Accent31">
     <w:name w:val="List Table 3 - Accent 31"/>
-    <w:basedOn w:val="TableNormal"/>
+    <w:basedOn w:val="a3"/>
     <w:uiPriority w:val="99"/>
     <w:pPr>
       <w:spacing w:after="0" w:line="240" w:lineRule="auto"/>
@@ -12380,7 +12633,7 @@
   </w:style>
   <w:style w:type="table" w:customStyle="1" w:styleId="ListTable3-Accent41">
     <w:name w:val="List Table 3 - Accent 41"/>
-    <w:basedOn w:val="TableNormal"/>
+    <w:basedOn w:val="a3"/>
     <w:uiPriority w:val="99"/>
     <w:pPr>
       <w:spacing w:after="0" w:line="240" w:lineRule="auto"/>
@@ -12456,7 +12709,7 @@
   </w:style>
   <w:style w:type="table" w:customStyle="1" w:styleId="ListTable3-Accent51">
     <w:name w:val="List Table 3 - Accent 51"/>
-    <w:basedOn w:val="TableNormal"/>
+    <w:basedOn w:val="a3"/>
     <w:uiPriority w:val="99"/>
     <w:pPr>
       <w:spacing w:after="0" w:line="240" w:lineRule="auto"/>
@@ -12532,7 +12785,7 @@
   </w:style>
   <w:style w:type="table" w:customStyle="1" w:styleId="ListTable3-Accent61">
     <w:name w:val="List Table 3 - Accent 61"/>
-    <w:basedOn w:val="TableNormal"/>
+    <w:basedOn w:val="a3"/>
     <w:uiPriority w:val="99"/>
     <w:pPr>
       <w:spacing w:after="0" w:line="240" w:lineRule="auto"/>
@@ -12606,9 +12859,9 @@
       </w:tcPr>
     </w:tblStylePr>
   </w:style>
-  <w:style w:type="table" w:styleId="ListTable4">
+  <w:style w:type="table" w:styleId="-40">
     <w:name w:val="List Table 4"/>
-    <w:basedOn w:val="TableNormal"/>
+    <w:basedOn w:val="a3"/>
     <w:uiPriority w:val="99"/>
     <w:pPr>
       <w:spacing w:after="0" w:line="240" w:lineRule="auto"/>
@@ -12679,7 +12932,7 @@
   </w:style>
   <w:style w:type="table" w:customStyle="1" w:styleId="ListTable4-Accent11">
     <w:name w:val="List Table 4 - Accent 11"/>
-    <w:basedOn w:val="TableNormal"/>
+    <w:basedOn w:val="a3"/>
     <w:uiPriority w:val="99"/>
     <w:pPr>
       <w:spacing w:after="0" w:line="240" w:lineRule="auto"/>
@@ -12750,7 +13003,7 @@
   </w:style>
   <w:style w:type="table" w:customStyle="1" w:styleId="ListTable4-Accent21">
     <w:name w:val="List Table 4 - Accent 21"/>
-    <w:basedOn w:val="TableNormal"/>
+    <w:basedOn w:val="a3"/>
     <w:uiPriority w:val="99"/>
     <w:pPr>
       <w:spacing w:after="0" w:line="240" w:lineRule="auto"/>
@@ -12821,7 +13074,7 @@
   </w:style>
   <w:style w:type="table" w:customStyle="1" w:styleId="ListTable4-Accent31">
     <w:name w:val="List Table 4 - Accent 31"/>
-    <w:basedOn w:val="TableNormal"/>
+    <w:basedOn w:val="a3"/>
     <w:uiPriority w:val="99"/>
     <w:pPr>
       <w:spacing w:after="0" w:line="240" w:lineRule="auto"/>
@@ -12892,7 +13145,7 @@
   </w:style>
   <w:style w:type="table" w:customStyle="1" w:styleId="ListTable4-Accent41">
     <w:name w:val="List Table 4 - Accent 41"/>
-    <w:basedOn w:val="TableNormal"/>
+    <w:basedOn w:val="a3"/>
     <w:uiPriority w:val="99"/>
     <w:pPr>
       <w:spacing w:after="0" w:line="240" w:lineRule="auto"/>
@@ -12963,7 +13216,7 @@
   </w:style>
   <w:style w:type="table" w:customStyle="1" w:styleId="ListTable4-Accent51">
     <w:name w:val="List Table 4 - Accent 51"/>
-    <w:basedOn w:val="TableNormal"/>
+    <w:basedOn w:val="a3"/>
     <w:uiPriority w:val="99"/>
     <w:pPr>
       <w:spacing w:after="0" w:line="240" w:lineRule="auto"/>
@@ -13034,7 +13287,7 @@
   </w:style>
   <w:style w:type="table" w:customStyle="1" w:styleId="ListTable4-Accent61">
     <w:name w:val="List Table 4 - Accent 61"/>
-    <w:basedOn w:val="TableNormal"/>
+    <w:basedOn w:val="a3"/>
     <w:uiPriority w:val="99"/>
     <w:pPr>
       <w:spacing w:after="0" w:line="240" w:lineRule="auto"/>
@@ -13103,9 +13356,9 @@
       </w:tcPr>
     </w:tblStylePr>
   </w:style>
-  <w:style w:type="table" w:styleId="ListTable5Dark">
+  <w:style w:type="table" w:styleId="-50">
     <w:name w:val="List Table 5 Dark"/>
-    <w:basedOn w:val="TableNormal"/>
+    <w:basedOn w:val="a3"/>
     <w:uiPriority w:val="99"/>
     <w:pPr>
       <w:spacing w:after="0" w:line="240" w:lineRule="auto"/>
@@ -13211,7 +13464,7 @@
   </w:style>
   <w:style w:type="table" w:customStyle="1" w:styleId="ListTable5Dark-Accent11">
     <w:name w:val="List Table 5 Dark - Accent 11"/>
-    <w:basedOn w:val="TableNormal"/>
+    <w:basedOn w:val="a3"/>
     <w:uiPriority w:val="99"/>
     <w:pPr>
       <w:spacing w:after="0" w:line="240" w:lineRule="auto"/>
@@ -13317,7 +13570,7 @@
   </w:style>
   <w:style w:type="table" w:customStyle="1" w:styleId="ListTable5Dark-Accent21">
     <w:name w:val="List Table 5 Dark - Accent 21"/>
-    <w:basedOn w:val="TableNormal"/>
+    <w:basedOn w:val="a3"/>
     <w:uiPriority w:val="99"/>
     <w:pPr>
       <w:spacing w:after="0" w:line="240" w:lineRule="auto"/>
@@ -13423,7 +13676,7 @@
   </w:style>
   <w:style w:type="table" w:customStyle="1" w:styleId="ListTable5Dark-Accent31">
     <w:name w:val="List Table 5 Dark - Accent 31"/>
-    <w:basedOn w:val="TableNormal"/>
+    <w:basedOn w:val="a3"/>
     <w:uiPriority w:val="99"/>
     <w:pPr>
       <w:spacing w:after="0" w:line="240" w:lineRule="auto"/>
@@ -13529,7 +13782,7 @@
   </w:style>
   <w:style w:type="table" w:customStyle="1" w:styleId="ListTable5Dark-Accent41">
     <w:name w:val="List Table 5 Dark - Accent 41"/>
-    <w:basedOn w:val="TableNormal"/>
+    <w:basedOn w:val="a3"/>
     <w:uiPriority w:val="99"/>
     <w:pPr>
       <w:spacing w:after="0" w:line="240" w:lineRule="auto"/>
@@ -13635,7 +13888,7 @@
   </w:style>
   <w:style w:type="table" w:customStyle="1" w:styleId="ListTable5Dark-Accent51">
     <w:name w:val="List Table 5 Dark - Accent 51"/>
-    <w:basedOn w:val="TableNormal"/>
+    <w:basedOn w:val="a3"/>
     <w:uiPriority w:val="99"/>
     <w:pPr>
       <w:spacing w:after="0" w:line="240" w:lineRule="auto"/>
@@ -13741,7 +13994,7 @@
   </w:style>
   <w:style w:type="table" w:customStyle="1" w:styleId="ListTable5Dark-Accent61">
     <w:name w:val="List Table 5 Dark - Accent 61"/>
-    <w:basedOn w:val="TableNormal"/>
+    <w:basedOn w:val="a3"/>
     <w:uiPriority w:val="99"/>
     <w:pPr>
       <w:spacing w:after="0" w:line="240" w:lineRule="auto"/>
@@ -13845,9 +14098,9 @@
       </w:tcPr>
     </w:tblStylePr>
   </w:style>
-  <w:style w:type="table" w:styleId="ListTable6Colorful">
+  <w:style w:type="table" w:styleId="-60">
     <w:name w:val="List Table 6 Colorful"/>
-    <w:basedOn w:val="TableNormal"/>
+    <w:basedOn w:val="a3"/>
     <w:uiPriority w:val="99"/>
     <w:pPr>
       <w:spacing w:after="0" w:line="240" w:lineRule="auto"/>
@@ -13923,7 +14176,7 @@
   </w:style>
   <w:style w:type="table" w:customStyle="1" w:styleId="ListTable6Colorful-Accent11">
     <w:name w:val="List Table 6 Colorful - Accent 11"/>
-    <w:basedOn w:val="TableNormal"/>
+    <w:basedOn w:val="a3"/>
     <w:uiPriority w:val="99"/>
     <w:pPr>
       <w:spacing w:after="0" w:line="240" w:lineRule="auto"/>
@@ -13999,7 +14252,7 @@
   </w:style>
   <w:style w:type="table" w:customStyle="1" w:styleId="ListTable6Colorful-Accent21">
     <w:name w:val="List Table 6 Colorful - Accent 21"/>
-    <w:basedOn w:val="TableNormal"/>
+    <w:basedOn w:val="a3"/>
     <w:uiPriority w:val="99"/>
     <w:pPr>
       <w:spacing w:after="0" w:line="240" w:lineRule="auto"/>
@@ -14075,7 +14328,7 @@
   </w:style>
   <w:style w:type="table" w:customStyle="1" w:styleId="ListTable6Colorful-Accent31">
     <w:name w:val="List Table 6 Colorful - Accent 31"/>
-    <w:basedOn w:val="TableNormal"/>
+    <w:basedOn w:val="a3"/>
     <w:uiPriority w:val="99"/>
     <w:pPr>
       <w:spacing w:after="0" w:line="240" w:lineRule="auto"/>
@@ -14151,7 +14404,7 @@
   </w:style>
   <w:style w:type="table" w:customStyle="1" w:styleId="ListTable6Colorful-Accent41">
     <w:name w:val="List Table 6 Colorful - Accent 41"/>
-    <w:basedOn w:val="TableNormal"/>
+    <w:basedOn w:val="a3"/>
     <w:uiPriority w:val="99"/>
     <w:pPr>
       <w:spacing w:after="0" w:line="240" w:lineRule="auto"/>
@@ -14227,7 +14480,7 @@
   </w:style>
   <w:style w:type="table" w:customStyle="1" w:styleId="ListTable6Colorful-Accent51">
     <w:name w:val="List Table 6 Colorful - Accent 51"/>
-    <w:basedOn w:val="TableNormal"/>
+    <w:basedOn w:val="a3"/>
     <w:uiPriority w:val="99"/>
     <w:pPr>
       <w:spacing w:after="0" w:line="240" w:lineRule="auto"/>
@@ -14303,7 +14556,7 @@
   </w:style>
   <w:style w:type="table" w:customStyle="1" w:styleId="ListTable6Colorful-Accent61">
     <w:name w:val="List Table 6 Colorful - Accent 61"/>
-    <w:basedOn w:val="TableNormal"/>
+    <w:basedOn w:val="a3"/>
     <w:uiPriority w:val="99"/>
     <w:pPr>
       <w:spacing w:after="0" w:line="240" w:lineRule="auto"/>
@@ -14377,9 +14630,9 @@
       </w:rPr>
     </w:tblStylePr>
   </w:style>
-  <w:style w:type="table" w:styleId="ListTable7Colorful">
+  <w:style w:type="table" w:styleId="-70">
     <w:name w:val="List Table 7 Colorful"/>
-    <w:basedOn w:val="TableNormal"/>
+    <w:basedOn w:val="a3"/>
     <w:uiPriority w:val="99"/>
     <w:pPr>
       <w:spacing w:after="0" w:line="240" w:lineRule="auto"/>
@@ -14493,7 +14746,7 @@
   </w:style>
   <w:style w:type="table" w:customStyle="1" w:styleId="ListTable7Colorful-Accent11">
     <w:name w:val="List Table 7 Colorful - Accent 11"/>
-    <w:basedOn w:val="TableNormal"/>
+    <w:basedOn w:val="a3"/>
     <w:uiPriority w:val="99"/>
     <w:pPr>
       <w:spacing w:after="0" w:line="240" w:lineRule="auto"/>
@@ -14607,7 +14860,7 @@
   </w:style>
   <w:style w:type="table" w:customStyle="1" w:styleId="ListTable7Colorful-Accent21">
     <w:name w:val="List Table 7 Colorful - Accent 21"/>
-    <w:basedOn w:val="TableNormal"/>
+    <w:basedOn w:val="a3"/>
     <w:uiPriority w:val="99"/>
     <w:pPr>
       <w:spacing w:after="0" w:line="240" w:lineRule="auto"/>
@@ -14721,7 +14974,7 @@
   </w:style>
   <w:style w:type="table" w:customStyle="1" w:styleId="ListTable7Colorful-Accent31">
     <w:name w:val="List Table 7 Colorful - Accent 31"/>
-    <w:basedOn w:val="TableNormal"/>
+    <w:basedOn w:val="a3"/>
     <w:uiPriority w:val="99"/>
     <w:pPr>
       <w:spacing w:after="0" w:line="240" w:lineRule="auto"/>
@@ -14835,7 +15088,7 @@
   </w:style>
   <w:style w:type="table" w:customStyle="1" w:styleId="ListTable7Colorful-Accent41">
     <w:name w:val="List Table 7 Colorful - Accent 41"/>
-    <w:basedOn w:val="TableNormal"/>
+    <w:basedOn w:val="a3"/>
     <w:uiPriority w:val="99"/>
     <w:pPr>
       <w:spacing w:after="0" w:line="240" w:lineRule="auto"/>
@@ -14949,7 +15202,7 @@
   </w:style>
   <w:style w:type="table" w:customStyle="1" w:styleId="ListTable7Colorful-Accent51">
     <w:name w:val="List Table 7 Colorful - Accent 51"/>
-    <w:basedOn w:val="TableNormal"/>
+    <w:basedOn w:val="a3"/>
     <w:uiPriority w:val="99"/>
     <w:pPr>
       <w:spacing w:after="0" w:line="240" w:lineRule="auto"/>
@@ -15063,7 +15316,7 @@
   </w:style>
   <w:style w:type="table" w:customStyle="1" w:styleId="ListTable7Colorful-Accent61">
     <w:name w:val="List Table 7 Colorful - Accent 61"/>
-    <w:basedOn w:val="TableNormal"/>
+    <w:basedOn w:val="a3"/>
     <w:uiPriority w:val="99"/>
     <w:pPr>
       <w:spacing w:after="0" w:line="240" w:lineRule="auto"/>
@@ -15177,7 +15430,7 @@
   </w:style>
   <w:style w:type="table" w:customStyle="1" w:styleId="Lined-Accent">
     <w:name w:val="Lined - Accent"/>
-    <w:basedOn w:val="TableNormal"/>
+    <w:basedOn w:val="a3"/>
     <w:uiPriority w:val="99"/>
     <w:pPr>
       <w:spacing w:after="0" w:line="240" w:lineRule="auto"/>
@@ -15275,7 +15528,7 @@
   </w:style>
   <w:style w:type="table" w:customStyle="1" w:styleId="Lined-Accent1">
     <w:name w:val="Lined - Accent 1"/>
-    <w:basedOn w:val="TableNormal"/>
+    <w:basedOn w:val="a3"/>
     <w:uiPriority w:val="99"/>
     <w:pPr>
       <w:spacing w:after="0" w:line="240" w:lineRule="auto"/>
@@ -15373,7 +15626,7 @@
   </w:style>
   <w:style w:type="table" w:customStyle="1" w:styleId="Lined-Accent2">
     <w:name w:val="Lined - Accent 2"/>
-    <w:basedOn w:val="TableNormal"/>
+    <w:basedOn w:val="a3"/>
     <w:uiPriority w:val="99"/>
     <w:pPr>
       <w:spacing w:after="0" w:line="240" w:lineRule="auto"/>
@@ -15471,7 +15724,7 @@
   </w:style>
   <w:style w:type="table" w:customStyle="1" w:styleId="Lined-Accent3">
     <w:name w:val="Lined - Accent 3"/>
-    <w:basedOn w:val="TableNormal"/>
+    <w:basedOn w:val="a3"/>
     <w:uiPriority w:val="99"/>
     <w:pPr>
       <w:spacing w:after="0" w:line="240" w:lineRule="auto"/>
@@ -15569,7 +15822,7 @@
   </w:style>
   <w:style w:type="table" w:customStyle="1" w:styleId="Lined-Accent4">
     <w:name w:val="Lined - Accent 4"/>
-    <w:basedOn w:val="TableNormal"/>
+    <w:basedOn w:val="a3"/>
     <w:uiPriority w:val="99"/>
     <w:pPr>
       <w:spacing w:after="0" w:line="240" w:lineRule="auto"/>
@@ -15667,7 +15920,7 @@
   </w:style>
   <w:style w:type="table" w:customStyle="1" w:styleId="Lined-Accent5">
     <w:name w:val="Lined - Accent 5"/>
-    <w:basedOn w:val="TableNormal"/>
+    <w:basedOn w:val="a3"/>
     <w:uiPriority w:val="99"/>
     <w:pPr>
       <w:spacing w:after="0" w:line="240" w:lineRule="auto"/>
@@ -15765,7 +16018,7 @@
   </w:style>
   <w:style w:type="table" w:customStyle="1" w:styleId="Lined-Accent6">
     <w:name w:val="Lined - Accent 6"/>
-    <w:basedOn w:val="TableNormal"/>
+    <w:basedOn w:val="a3"/>
     <w:uiPriority w:val="99"/>
     <w:pPr>
       <w:spacing w:after="0" w:line="240" w:lineRule="auto"/>
@@ -15863,7 +16116,7 @@
   </w:style>
   <w:style w:type="table" w:customStyle="1" w:styleId="BorderedLined-Accent">
     <w:name w:val="Bordered &amp; Lined - Accent"/>
-    <w:basedOn w:val="TableNormal"/>
+    <w:basedOn w:val="a3"/>
     <w:uiPriority w:val="99"/>
     <w:pPr>
       <w:spacing w:after="0" w:line="240" w:lineRule="auto"/>
@@ -15969,7 +16222,7 @@
   </w:style>
   <w:style w:type="table" w:customStyle="1" w:styleId="BorderedLined-Accent1">
     <w:name w:val="Bordered &amp; Lined - Accent 1"/>
-    <w:basedOn w:val="TableNormal"/>
+    <w:basedOn w:val="a3"/>
     <w:uiPriority w:val="99"/>
     <w:pPr>
       <w:spacing w:after="0" w:line="240" w:lineRule="auto"/>
@@ -16075,7 +16328,7 @@
   </w:style>
   <w:style w:type="table" w:customStyle="1" w:styleId="BorderedLined-Accent2">
     <w:name w:val="Bordered &amp; Lined - Accent 2"/>
-    <w:basedOn w:val="TableNormal"/>
+    <w:basedOn w:val="a3"/>
     <w:uiPriority w:val="99"/>
     <w:pPr>
       <w:spacing w:after="0" w:line="240" w:lineRule="auto"/>
@@ -16181,7 +16434,7 @@
   </w:style>
   <w:style w:type="table" w:customStyle="1" w:styleId="BorderedLined-Accent3">
     <w:name w:val="Bordered &amp; Lined - Accent 3"/>
-    <w:basedOn w:val="TableNormal"/>
+    <w:basedOn w:val="a3"/>
     <w:uiPriority w:val="99"/>
     <w:pPr>
       <w:spacing w:after="0" w:line="240" w:lineRule="auto"/>
@@ -16287,7 +16540,7 @@
   </w:style>
   <w:style w:type="table" w:customStyle="1" w:styleId="BorderedLined-Accent4">
     <w:name w:val="Bordered &amp; Lined - Accent 4"/>
-    <w:basedOn w:val="TableNormal"/>
+    <w:basedOn w:val="a3"/>
     <w:uiPriority w:val="99"/>
     <w:pPr>
       <w:spacing w:after="0" w:line="240" w:lineRule="auto"/>
@@ -16393,7 +16646,7 @@
   </w:style>
   <w:style w:type="table" w:customStyle="1" w:styleId="BorderedLined-Accent5">
     <w:name w:val="Bordered &amp; Lined - Accent 5"/>
-    <w:basedOn w:val="TableNormal"/>
+    <w:basedOn w:val="a3"/>
     <w:uiPriority w:val="99"/>
     <w:pPr>
       <w:spacing w:after="0" w:line="240" w:lineRule="auto"/>
@@ -16499,7 +16752,7 @@
   </w:style>
   <w:style w:type="table" w:customStyle="1" w:styleId="BorderedLined-Accent6">
     <w:name w:val="Bordered &amp; Lined - Accent 6"/>
-    <w:basedOn w:val="TableNormal"/>
+    <w:basedOn w:val="a3"/>
     <w:uiPriority w:val="99"/>
     <w:pPr>
       <w:spacing w:after="0" w:line="240" w:lineRule="auto"/>
@@ -16605,7 +16858,7 @@
   </w:style>
   <w:style w:type="table" w:customStyle="1" w:styleId="Bordered">
     <w:name w:val="Bordered"/>
-    <w:basedOn w:val="TableNormal"/>
+    <w:basedOn w:val="a3"/>
     <w:uiPriority w:val="99"/>
     <w:pPr>
       <w:spacing w:after="0" w:line="240" w:lineRule="auto"/>
@@ -16687,7 +16940,7 @@
   </w:style>
   <w:style w:type="table" w:customStyle="1" w:styleId="Bordered-Accent1">
     <w:name w:val="Bordered - Accent 1"/>
-    <w:basedOn w:val="TableNormal"/>
+    <w:basedOn w:val="a3"/>
     <w:uiPriority w:val="99"/>
     <w:pPr>
       <w:spacing w:after="0" w:line="240" w:lineRule="auto"/>
@@ -16769,7 +17022,7 @@
   </w:style>
   <w:style w:type="table" w:customStyle="1" w:styleId="Bordered-Accent2">
     <w:name w:val="Bordered - Accent 2"/>
-    <w:basedOn w:val="TableNormal"/>
+    <w:basedOn w:val="a3"/>
     <w:uiPriority w:val="99"/>
     <w:pPr>
       <w:spacing w:after="0" w:line="240" w:lineRule="auto"/>
@@ -16851,7 +17104,7 @@
   </w:style>
   <w:style w:type="table" w:customStyle="1" w:styleId="Bordered-Accent3">
     <w:name w:val="Bordered - Accent 3"/>
-    <w:basedOn w:val="TableNormal"/>
+    <w:basedOn w:val="a3"/>
     <w:uiPriority w:val="99"/>
     <w:pPr>
       <w:spacing w:after="0" w:line="240" w:lineRule="auto"/>
@@ -16933,7 +17186,7 @@
   </w:style>
   <w:style w:type="table" w:customStyle="1" w:styleId="Bordered-Accent4">
     <w:name w:val="Bordered - Accent 4"/>
-    <w:basedOn w:val="TableNormal"/>
+    <w:basedOn w:val="a3"/>
     <w:uiPriority w:val="99"/>
     <w:pPr>
       <w:spacing w:after="0" w:line="240" w:lineRule="auto"/>
@@ -17015,7 +17268,7 @@
   </w:style>
   <w:style w:type="table" w:customStyle="1" w:styleId="Bordered-Accent5">
     <w:name w:val="Bordered - Accent 5"/>
-    <w:basedOn w:val="TableNormal"/>
+    <w:basedOn w:val="a3"/>
     <w:uiPriority w:val="99"/>
     <w:pPr>
       <w:spacing w:after="0" w:line="240" w:lineRule="auto"/>
@@ -17097,7 +17350,7 @@
   </w:style>
   <w:style w:type="table" w:customStyle="1" w:styleId="Bordered-Accent6">
     <w:name w:val="Bordered - Accent 6"/>
-    <w:basedOn w:val="TableNormal"/>
+    <w:basedOn w:val="a3"/>
     <w:uiPriority w:val="99"/>
     <w:pPr>
       <w:spacing w:after="0" w:line="240" w:lineRule="auto"/>
@@ -17177,10 +17430,10 @@
       </w:tcPr>
     </w:tblStylePr>
   </w:style>
-  <w:style w:type="paragraph" w:styleId="FootnoteText">
+  <w:style w:type="paragraph" w:styleId="ab">
     <w:name w:val="footnote text"/>
-    <w:basedOn w:val="Normal"/>
-    <w:link w:val="FootnoteTextChar"/>
+    <w:basedOn w:val="a1"/>
+    <w:link w:val="ac"/>
     <w:uiPriority w:val="99"/>
     <w:semiHidden/>
     <w:unhideWhenUsed/>
@@ -17191,27 +17444,27 @@
       <w:sz w:val="18"/>
     </w:rPr>
   </w:style>
-  <w:style w:type="character" w:customStyle="1" w:styleId="FootnoteTextChar">
-    <w:name w:val="Footnote Text Char"/>
-    <w:link w:val="FootnoteText"/>
+  <w:style w:type="character" w:customStyle="1" w:styleId="ac">
+    <w:name w:val="Текст сноски Знак"/>
+    <w:link w:val="ab"/>
     <w:uiPriority w:val="99"/>
     <w:rPr>
       <w:sz w:val="18"/>
     </w:rPr>
   </w:style>
-  <w:style w:type="character" w:styleId="FootnoteReference">
+  <w:style w:type="character" w:styleId="ad">
     <w:name w:val="footnote reference"/>
-    <w:basedOn w:val="DefaultParagraphFont"/>
+    <w:basedOn w:val="a2"/>
     <w:uiPriority w:val="99"/>
     <w:unhideWhenUsed/>
     <w:rPr>
       <w:vertAlign w:val="superscript"/>
     </w:rPr>
   </w:style>
-  <w:style w:type="paragraph" w:styleId="EndnoteText">
+  <w:style w:type="paragraph" w:styleId="ae">
     <w:name w:val="endnote text"/>
-    <w:basedOn w:val="Normal"/>
-    <w:link w:val="EndnoteTextChar"/>
+    <w:basedOn w:val="a1"/>
+    <w:link w:val="af"/>
     <w:uiPriority w:val="99"/>
     <w:semiHidden/>
     <w:unhideWhenUsed/>
@@ -17222,17 +17475,17 @@
       <w:sz w:val="20"/>
     </w:rPr>
   </w:style>
-  <w:style w:type="character" w:customStyle="1" w:styleId="EndnoteTextChar">
-    <w:name w:val="Endnote Text Char"/>
-    <w:link w:val="EndnoteText"/>
+  <w:style w:type="character" w:customStyle="1" w:styleId="af">
+    <w:name w:val="Текст концевой сноски Знак"/>
+    <w:link w:val="ae"/>
     <w:uiPriority w:val="99"/>
     <w:rPr>
       <w:sz w:val="20"/>
     </w:rPr>
   </w:style>
-  <w:style w:type="character" w:styleId="EndnoteReference">
+  <w:style w:type="character" w:styleId="af0">
     <w:name w:val="endnote reference"/>
-    <w:basedOn w:val="DefaultParagraphFont"/>
+    <w:basedOn w:val="a2"/>
     <w:uiPriority w:val="99"/>
     <w:semiHidden/>
     <w:unhideWhenUsed/>
@@ -17240,10 +17493,10 @@
       <w:vertAlign w:val="superscript"/>
     </w:rPr>
   </w:style>
-  <w:style w:type="paragraph" w:styleId="TOC4">
+  <w:style w:type="paragraph" w:styleId="42">
     <w:name w:val="toc 4"/>
-    <w:basedOn w:val="Normal"/>
-    <w:next w:val="Normal"/>
+    <w:basedOn w:val="a1"/>
+    <w:next w:val="a1"/>
     <w:uiPriority w:val="39"/>
     <w:unhideWhenUsed/>
     <w:pPr>
@@ -17251,10 +17504,10 @@
       <w:ind w:left="850" w:firstLine="0"/>
     </w:pPr>
   </w:style>
-  <w:style w:type="paragraph" w:styleId="TOC5">
+  <w:style w:type="paragraph" w:styleId="52">
     <w:name w:val="toc 5"/>
-    <w:basedOn w:val="Normal"/>
-    <w:next w:val="Normal"/>
+    <w:basedOn w:val="a1"/>
+    <w:next w:val="a1"/>
     <w:uiPriority w:val="39"/>
     <w:unhideWhenUsed/>
     <w:pPr>
@@ -17262,10 +17515,10 @@
       <w:ind w:left="1134" w:firstLine="0"/>
     </w:pPr>
   </w:style>
-  <w:style w:type="paragraph" w:styleId="TOC6">
+  <w:style w:type="paragraph" w:styleId="61">
     <w:name w:val="toc 6"/>
-    <w:basedOn w:val="Normal"/>
-    <w:next w:val="Normal"/>
+    <w:basedOn w:val="a1"/>
+    <w:next w:val="a1"/>
     <w:uiPriority w:val="39"/>
     <w:unhideWhenUsed/>
     <w:pPr>
@@ -17273,10 +17526,10 @@
       <w:ind w:left="1417" w:firstLine="0"/>
     </w:pPr>
   </w:style>
-  <w:style w:type="paragraph" w:styleId="TOC7">
+  <w:style w:type="paragraph" w:styleId="71">
     <w:name w:val="toc 7"/>
-    <w:basedOn w:val="Normal"/>
-    <w:next w:val="Normal"/>
+    <w:basedOn w:val="a1"/>
+    <w:next w:val="a1"/>
     <w:uiPriority w:val="39"/>
     <w:unhideWhenUsed/>
     <w:pPr>
@@ -17284,10 +17537,10 @@
       <w:ind w:left="1701" w:firstLine="0"/>
     </w:pPr>
   </w:style>
-  <w:style w:type="paragraph" w:styleId="TOC8">
+  <w:style w:type="paragraph" w:styleId="81">
     <w:name w:val="toc 8"/>
-    <w:basedOn w:val="Normal"/>
-    <w:next w:val="Normal"/>
+    <w:basedOn w:val="a1"/>
+    <w:next w:val="a1"/>
     <w:uiPriority w:val="39"/>
     <w:unhideWhenUsed/>
     <w:pPr>
@@ -17295,10 +17548,10 @@
       <w:ind w:left="1984" w:firstLine="0"/>
     </w:pPr>
   </w:style>
-  <w:style w:type="paragraph" w:styleId="TOC9">
+  <w:style w:type="paragraph" w:styleId="91">
     <w:name w:val="toc 9"/>
-    <w:basedOn w:val="Normal"/>
-    <w:next w:val="Normal"/>
+    <w:basedOn w:val="a1"/>
+    <w:next w:val="a1"/>
     <w:uiPriority w:val="39"/>
     <w:unhideWhenUsed/>
     <w:pPr>
@@ -17306,17 +17559,17 @@
       <w:ind w:left="2268" w:firstLine="0"/>
     </w:pPr>
   </w:style>
-  <w:style w:type="paragraph" w:styleId="TableofFigures">
+  <w:style w:type="paragraph" w:styleId="af1">
     <w:name w:val="table of figures"/>
-    <w:basedOn w:val="Normal"/>
-    <w:next w:val="Normal"/>
+    <w:basedOn w:val="a1"/>
+    <w:next w:val="a1"/>
     <w:uiPriority w:val="99"/>
     <w:unhideWhenUsed/>
   </w:style>
-  <w:style w:type="character" w:customStyle="1" w:styleId="Heading1Char1">
-    <w:name w:val="Heading 1 Char1"/>
-    <w:basedOn w:val="DefaultParagraphFont"/>
-    <w:link w:val="Heading1"/>
+  <w:style w:type="character" w:customStyle="1" w:styleId="10">
+    <w:name w:val="Заголовок 1 Знак"/>
+    <w:basedOn w:val="a2"/>
+    <w:link w:val="1"/>
     <w:uiPriority w:val="9"/>
     <w:rPr>
       <w:rFonts w:ascii="Times New Roman" w:eastAsiaTheme="majorEastAsia" w:hAnsi="Times New Roman" w:cstheme="majorBidi"/>
@@ -17326,10 +17579,10 @@
       <w:szCs w:val="32"/>
     </w:rPr>
   </w:style>
-  <w:style w:type="character" w:customStyle="1" w:styleId="Heading2Char1">
-    <w:name w:val="Heading 2 Char1"/>
-    <w:basedOn w:val="DefaultParagraphFont"/>
-    <w:link w:val="Heading2"/>
+  <w:style w:type="character" w:customStyle="1" w:styleId="20">
+    <w:name w:val="Заголовок 2 Знак"/>
+    <w:basedOn w:val="a2"/>
+    <w:link w:val="2"/>
     <w:uiPriority w:val="9"/>
     <w:rPr>
       <w:rFonts w:ascii="Times New Roman" w:eastAsiaTheme="majorEastAsia" w:hAnsi="Times New Roman" w:cstheme="majorBidi"/>
@@ -17338,10 +17591,10 @@
       <w:szCs w:val="26"/>
     </w:rPr>
   </w:style>
-  <w:style w:type="character" w:customStyle="1" w:styleId="Heading3Char1">
-    <w:name w:val="Heading 3 Char1"/>
-    <w:basedOn w:val="DefaultParagraphFont"/>
-    <w:link w:val="Heading3"/>
+  <w:style w:type="character" w:customStyle="1" w:styleId="30">
+    <w:name w:val="Заголовок 3 Знак"/>
+    <w:basedOn w:val="a2"/>
+    <w:link w:val="3"/>
     <w:uiPriority w:val="9"/>
     <w:rPr>
       <w:rFonts w:ascii="Times New Roman" w:eastAsiaTheme="majorEastAsia" w:hAnsi="Times New Roman" w:cs="Times New Roman"/>
@@ -17351,10 +17604,10 @@
       <w:szCs w:val="28"/>
     </w:rPr>
   </w:style>
-  <w:style w:type="paragraph" w:customStyle="1" w:styleId="a1">
+  <w:style w:type="paragraph" w:customStyle="1" w:styleId="af2">
     <w:name w:val="Содержание"/>
-    <w:basedOn w:val="TOC1"/>
-    <w:link w:val="a2"/>
+    <w:basedOn w:val="12"/>
+    <w:link w:val="af3"/>
     <w:qFormat/>
     <w:pPr>
       <w:tabs>
@@ -17364,28 +17617,28 @@
       <w:ind w:firstLine="0"/>
     </w:pPr>
   </w:style>
-  <w:style w:type="character" w:customStyle="1" w:styleId="a2">
+  <w:style w:type="character" w:customStyle="1" w:styleId="af3">
     <w:name w:val="Содержание Знак"/>
-    <w:basedOn w:val="DefaultParagraphFont"/>
-    <w:link w:val="a1"/>
+    <w:basedOn w:val="a2"/>
+    <w:link w:val="af2"/>
     <w:rPr>
       <w:rFonts w:ascii="Times New Roman" w:hAnsi="Times New Roman"/>
       <w:sz w:val="28"/>
     </w:rPr>
   </w:style>
-  <w:style w:type="paragraph" w:styleId="TOC1">
+  <w:style w:type="paragraph" w:styleId="12">
     <w:name w:val="toc 1"/>
-    <w:basedOn w:val="Normal"/>
-    <w:next w:val="Normal"/>
+    <w:basedOn w:val="a1"/>
+    <w:next w:val="a1"/>
     <w:uiPriority w:val="39"/>
     <w:unhideWhenUsed/>
     <w:pPr>
       <w:spacing w:after="100"/>
     </w:pPr>
   </w:style>
-  <w:style w:type="character" w:styleId="SubtleEmphasis">
+  <w:style w:type="character" w:styleId="af4">
     <w:name w:val="Subtle Emphasis"/>
-    <w:basedOn w:val="DefaultParagraphFont"/>
+    <w:basedOn w:val="a2"/>
     <w:uiPriority w:val="19"/>
     <w:rPr>
       <w:rFonts w:ascii="Times New Roman" w:hAnsi="Times New Roman"/>
@@ -17395,16 +17648,16 @@
       <w:sz w:val="26"/>
     </w:rPr>
   </w:style>
-  <w:style w:type="paragraph" w:customStyle="1" w:styleId="3">
+  <w:style w:type="paragraph" w:customStyle="1" w:styleId="32">
     <w:name w:val="Заголовок 3+"/>
-    <w:basedOn w:val="Heading3"/>
+    <w:basedOn w:val="3"/>
     <w:rPr>
       <w:i/>
     </w:rPr>
   </w:style>
-  <w:style w:type="paragraph" w:customStyle="1" w:styleId="a3">
+  <w:style w:type="paragraph" w:customStyle="1" w:styleId="af5">
     <w:name w:val="Надпись таблицы"/>
-    <w:basedOn w:val="Normal"/>
+    <w:basedOn w:val="a1"/>
     <w:qFormat/>
     <w:pPr>
       <w:keepNext/>
@@ -17418,9 +17671,9 @@
       <w:szCs w:val="28"/>
     </w:rPr>
   </w:style>
-  <w:style w:type="paragraph" w:customStyle="1" w:styleId="a4">
+  <w:style w:type="paragraph" w:customStyle="1" w:styleId="af6">
     <w:name w:val="Содержимое таблицы"/>
-    <w:basedOn w:val="Normal"/>
+    <w:basedOn w:val="a1"/>
     <w:qFormat/>
     <w:pPr>
       <w:spacing w:line="240" w:lineRule="auto"/>
@@ -17430,9 +17683,9 @@
       <w:sz w:val="24"/>
     </w:rPr>
   </w:style>
-  <w:style w:type="paragraph" w:styleId="ListParagraph">
+  <w:style w:type="paragraph" w:styleId="af7">
     <w:name w:val="List Paragraph"/>
-    <w:basedOn w:val="Normal"/>
+    <w:basedOn w:val="a1"/>
     <w:uiPriority w:val="34"/>
     <w:pPr>
       <w:ind w:left="720"/>
@@ -17441,7 +17694,7 @@
   </w:style>
   <w:style w:type="paragraph" w:customStyle="1" w:styleId="a0">
     <w:name w:val="Маркированный список КУРС"/>
-    <w:basedOn w:val="ListParagraph"/>
+    <w:basedOn w:val="af7"/>
     <w:qFormat/>
     <w:pPr>
       <w:numPr>
@@ -17452,7 +17705,7 @@
   </w:style>
   <w:style w:type="paragraph" w:customStyle="1" w:styleId="a">
     <w:name w:val="Нумер список КУРС"/>
-    <w:basedOn w:val="ListParagraph"/>
+    <w:basedOn w:val="af7"/>
     <w:qFormat/>
     <w:pPr>
       <w:numPr>
@@ -17461,11 +17714,11 @@
       <w:ind w:left="1276" w:hanging="567"/>
     </w:pPr>
   </w:style>
-  <w:style w:type="paragraph" w:styleId="IntenseQuote">
+  <w:style w:type="paragraph" w:styleId="af8">
     <w:name w:val="Intense Quote"/>
-    <w:basedOn w:val="Normal"/>
-    <w:next w:val="Normal"/>
-    <w:link w:val="IntenseQuoteChar1"/>
+    <w:basedOn w:val="a1"/>
+    <w:next w:val="a1"/>
+    <w:link w:val="af9"/>
     <w:uiPriority w:val="30"/>
     <w:pPr>
       <w:pBdr>
@@ -17482,10 +17735,10 @@
       <w:color w:val="4472C4" w:themeColor="accent1"/>
     </w:rPr>
   </w:style>
-  <w:style w:type="character" w:customStyle="1" w:styleId="IntenseQuoteChar1">
-    <w:name w:val="Intense Quote Char1"/>
-    <w:basedOn w:val="DefaultParagraphFont"/>
-    <w:link w:val="IntenseQuote"/>
+  <w:style w:type="character" w:customStyle="1" w:styleId="af9">
+    <w:name w:val="Выделенная цитата Знак"/>
+    <w:basedOn w:val="a2"/>
+    <w:link w:val="af8"/>
     <w:uiPriority w:val="30"/>
     <w:rPr>
       <w:rFonts w:ascii="Times New Roman" w:hAnsi="Times New Roman"/>
@@ -17495,11 +17748,11 @@
       <w:sz w:val="28"/>
     </w:rPr>
   </w:style>
-  <w:style w:type="paragraph" w:styleId="Quote">
+  <w:style w:type="paragraph" w:styleId="22">
     <w:name w:val="Quote"/>
-    <w:basedOn w:val="Normal"/>
-    <w:next w:val="Normal"/>
-    <w:link w:val="QuoteChar1"/>
+    <w:basedOn w:val="a1"/>
+    <w:next w:val="a1"/>
+    <w:link w:val="23"/>
     <w:uiPriority w:val="29"/>
     <w:pPr>
       <w:spacing w:before="200" w:after="160"/>
@@ -17512,10 +17765,10 @@
       <w:color w:val="404040" w:themeColor="text1" w:themeTint="BF"/>
     </w:rPr>
   </w:style>
-  <w:style w:type="character" w:customStyle="1" w:styleId="QuoteChar1">
-    <w:name w:val="Quote Char1"/>
-    <w:basedOn w:val="DefaultParagraphFont"/>
-    <w:link w:val="Quote"/>
+  <w:style w:type="character" w:customStyle="1" w:styleId="23">
+    <w:name w:val="Цитата 2 Знак"/>
+    <w:basedOn w:val="a2"/>
+    <w:link w:val="22"/>
     <w:uiPriority w:val="29"/>
     <w:rPr>
       <w:rFonts w:ascii="Times New Roman" w:hAnsi="Times New Roman"/>
@@ -17525,18 +17778,18 @@
       <w:sz w:val="28"/>
     </w:rPr>
   </w:style>
-  <w:style w:type="character" w:styleId="Strong">
+  <w:style w:type="character" w:styleId="afa">
     <w:name w:val="Strong"/>
-    <w:basedOn w:val="DefaultParagraphFont"/>
+    <w:basedOn w:val="a2"/>
     <w:uiPriority w:val="22"/>
     <w:rPr>
       <w:b/>
       <w:bCs/>
     </w:rPr>
   </w:style>
-  <w:style w:type="character" w:styleId="IntenseEmphasis">
+  <w:style w:type="character" w:styleId="afb">
     <w:name w:val="Intense Emphasis"/>
-    <w:basedOn w:val="DefaultParagraphFont"/>
+    <w:basedOn w:val="a2"/>
     <w:uiPriority w:val="21"/>
     <w:rPr>
       <w:i/>
@@ -17544,19 +17797,19 @@
       <w:color w:val="4472C4" w:themeColor="accent1"/>
     </w:rPr>
   </w:style>
-  <w:style w:type="character" w:styleId="Emphasis">
+  <w:style w:type="character" w:styleId="afc">
     <w:name w:val="Emphasis"/>
-    <w:basedOn w:val="DefaultParagraphFont"/>
+    <w:basedOn w:val="a2"/>
     <w:uiPriority w:val="20"/>
     <w:rPr>
       <w:i/>
       <w:iCs/>
     </w:rPr>
   </w:style>
-  <w:style w:type="character" w:customStyle="1" w:styleId="Heading4Char1">
-    <w:name w:val="Heading 4 Char1"/>
-    <w:basedOn w:val="DefaultParagraphFont"/>
-    <w:link w:val="Heading4"/>
+  <w:style w:type="character" w:customStyle="1" w:styleId="40">
+    <w:name w:val="Заголовок 4 Знак"/>
+    <w:basedOn w:val="a2"/>
+    <w:link w:val="4"/>
     <w:uiPriority w:val="9"/>
     <w:rPr>
       <w:rFonts w:asciiTheme="majorHAnsi" w:eastAsiaTheme="majorEastAsia" w:hAnsiTheme="majorHAnsi" w:cstheme="majorBidi"/>
@@ -17566,9 +17819,9 @@
       <w:sz w:val="28"/>
     </w:rPr>
   </w:style>
-  <w:style w:type="paragraph" w:customStyle="1" w:styleId="a5">
+  <w:style w:type="paragraph" w:customStyle="1" w:styleId="afd">
     <w:name w:val="Рисунок"/>
-    <w:basedOn w:val="Normal"/>
+    <w:basedOn w:val="a1"/>
     <w:qFormat/>
     <w:pPr>
       <w:spacing w:after="120" w:line="240" w:lineRule="auto"/>
@@ -17580,9 +17833,9 @@
       <w:sz w:val="24"/>
     </w:rPr>
   </w:style>
-  <w:style w:type="paragraph" w:customStyle="1" w:styleId="a6">
+  <w:style w:type="paragraph" w:customStyle="1" w:styleId="afe">
     <w:name w:val="Надпись_Листинг"/>
-    <w:basedOn w:val="a5"/>
+    <w:basedOn w:val="afd"/>
     <w:qFormat/>
     <w:pPr>
       <w:keepNext/>
@@ -17595,9 +17848,9 @@
       <w:i/>
     </w:rPr>
   </w:style>
-  <w:style w:type="paragraph" w:customStyle="1" w:styleId="a7">
+  <w:style w:type="paragraph" w:customStyle="1" w:styleId="aff">
     <w:name w:val="Содержимое_Листинг"/>
-    <w:basedOn w:val="Normal"/>
+    <w:basedOn w:val="a1"/>
     <w:qFormat/>
     <w:pPr>
       <w:spacing w:line="240" w:lineRule="auto"/>
@@ -17609,7 +17862,7 @@
       <w:sz w:val="20"/>
     </w:rPr>
   </w:style>
-  <w:style w:type="paragraph" w:customStyle="1" w:styleId="a8">
+  <w:style w:type="paragraph" w:customStyle="1" w:styleId="aff0">
     <w:name w:val="Разделы в литературе"/>
     <w:qFormat/>
     <w:pPr>
@@ -17625,9 +17878,9 @@
       <w:sz w:val="28"/>
     </w:rPr>
   </w:style>
-  <w:style w:type="table" w:styleId="TableGrid">
+  <w:style w:type="table" w:styleId="aff1">
     <w:name w:val="Table Grid"/>
-    <w:basedOn w:val="TableNormal"/>
+    <w:basedOn w:val="a3"/>
     <w:uiPriority w:val="39"/>
     <w:pPr>
       <w:spacing w:after="0" w:line="240" w:lineRule="auto"/>
@@ -17643,9 +17896,9 @@
       </w:tblBorders>
     </w:tblPr>
   </w:style>
-  <w:style w:type="character" w:styleId="CommentReference">
+  <w:style w:type="character" w:styleId="aff2">
     <w:name w:val="annotation reference"/>
-    <w:basedOn w:val="DefaultParagraphFont"/>
+    <w:basedOn w:val="a2"/>
     <w:uiPriority w:val="99"/>
     <w:semiHidden/>
     <w:unhideWhenUsed/>
@@ -17654,10 +17907,10 @@
       <w:szCs w:val="16"/>
     </w:rPr>
   </w:style>
-  <w:style w:type="paragraph" w:styleId="CommentText">
+  <w:style w:type="paragraph" w:styleId="aff3">
     <w:name w:val="annotation text"/>
-    <w:basedOn w:val="Normal"/>
-    <w:link w:val="CommentTextChar"/>
+    <w:basedOn w:val="a1"/>
+    <w:link w:val="aff4"/>
     <w:uiPriority w:val="99"/>
     <w:semiHidden/>
     <w:unhideWhenUsed/>
@@ -17669,10 +17922,10 @@
       <w:szCs w:val="20"/>
     </w:rPr>
   </w:style>
-  <w:style w:type="character" w:customStyle="1" w:styleId="CommentTextChar">
-    <w:name w:val="Comment Text Char"/>
-    <w:basedOn w:val="DefaultParagraphFont"/>
-    <w:link w:val="CommentText"/>
+  <w:style w:type="character" w:customStyle="1" w:styleId="aff4">
+    <w:name w:val="Текст примечания Знак"/>
+    <w:basedOn w:val="a2"/>
+    <w:link w:val="aff3"/>
     <w:uiPriority w:val="99"/>
     <w:semiHidden/>
     <w:rPr>
@@ -17681,11 +17934,11 @@
       <w:szCs w:val="20"/>
     </w:rPr>
   </w:style>
-  <w:style w:type="paragraph" w:styleId="CommentSubject">
+  <w:style w:type="paragraph" w:styleId="aff5">
     <w:name w:val="annotation subject"/>
-    <w:basedOn w:val="CommentText"/>
-    <w:next w:val="CommentText"/>
-    <w:link w:val="CommentSubjectChar"/>
+    <w:basedOn w:val="aff3"/>
+    <w:next w:val="aff3"/>
+    <w:link w:val="aff6"/>
     <w:uiPriority w:val="99"/>
     <w:semiHidden/>
     <w:unhideWhenUsed/>
@@ -17694,10 +17947,10 @@
       <w:bCs/>
     </w:rPr>
   </w:style>
-  <w:style w:type="character" w:customStyle="1" w:styleId="CommentSubjectChar">
-    <w:name w:val="Comment Subject Char"/>
-    <w:basedOn w:val="CommentTextChar"/>
-    <w:link w:val="CommentSubject"/>
+  <w:style w:type="character" w:customStyle="1" w:styleId="aff6">
+    <w:name w:val="Тема примечания Знак"/>
+    <w:basedOn w:val="aff4"/>
+    <w:link w:val="aff5"/>
     <w:uiPriority w:val="99"/>
     <w:semiHidden/>
     <w:rPr>
@@ -17708,17 +17961,17 @@
       <w:szCs w:val="20"/>
     </w:rPr>
   </w:style>
-  <w:style w:type="paragraph" w:styleId="TOCHeading">
+  <w:style w:type="paragraph" w:styleId="aff7">
     <w:name w:val="TOC Heading"/>
-    <w:basedOn w:val="a9"/>
-    <w:next w:val="Normal"/>
+    <w:basedOn w:val="aff8"/>
+    <w:next w:val="a1"/>
     <w:uiPriority w:val="39"/>
     <w:unhideWhenUsed/>
   </w:style>
-  <w:style w:type="paragraph" w:styleId="TOC2">
+  <w:style w:type="paragraph" w:styleId="24">
     <w:name w:val="toc 2"/>
-    <w:basedOn w:val="Normal"/>
-    <w:next w:val="Normal"/>
+    <w:basedOn w:val="a1"/>
+    <w:next w:val="a1"/>
     <w:uiPriority w:val="39"/>
     <w:unhideWhenUsed/>
     <w:pPr>
@@ -17726,10 +17979,10 @@
       <w:ind w:left="280"/>
     </w:pPr>
   </w:style>
-  <w:style w:type="paragraph" w:styleId="TOC3">
+  <w:style w:type="paragraph" w:styleId="33">
     <w:name w:val="toc 3"/>
-    <w:basedOn w:val="Normal"/>
-    <w:next w:val="Normal"/>
+    <w:basedOn w:val="a1"/>
+    <w:next w:val="a1"/>
     <w:uiPriority w:val="39"/>
     <w:unhideWhenUsed/>
     <w:pPr>
@@ -17737,9 +17990,9 @@
       <w:ind w:left="560"/>
     </w:pPr>
   </w:style>
-  <w:style w:type="character" w:styleId="Hyperlink">
+  <w:style w:type="character" w:styleId="aff9">
     <w:name w:val="Hyperlink"/>
-    <w:basedOn w:val="DefaultParagraphFont"/>
+    <w:basedOn w:val="a2"/>
     <w:uiPriority w:val="99"/>
     <w:unhideWhenUsed/>
     <w:rPr>
@@ -17747,20 +18000,20 @@
       <w:u w:val="single"/>
     </w:rPr>
   </w:style>
-  <w:style w:type="paragraph" w:customStyle="1" w:styleId="a9">
+  <w:style w:type="paragraph" w:customStyle="1" w:styleId="aff8">
     <w:name w:val="Структурный заголовок"/>
-    <w:basedOn w:val="Heading1"/>
-    <w:link w:val="aa"/>
+    <w:basedOn w:val="1"/>
+    <w:link w:val="affa"/>
     <w:qFormat/>
     <w:pPr>
       <w:ind w:firstLine="0"/>
       <w:jc w:val="center"/>
     </w:pPr>
   </w:style>
-  <w:style w:type="paragraph" w:styleId="Header">
+  <w:style w:type="paragraph" w:styleId="affb">
     <w:name w:val="header"/>
-    <w:basedOn w:val="Normal"/>
-    <w:link w:val="HeaderChar1"/>
+    <w:basedOn w:val="a1"/>
+    <w:link w:val="affc"/>
     <w:uiPriority w:val="99"/>
     <w:unhideWhenUsed/>
     <w:pPr>
@@ -17771,10 +18024,10 @@
       <w:spacing w:line="240" w:lineRule="auto"/>
     </w:pPr>
   </w:style>
-  <w:style w:type="character" w:customStyle="1" w:styleId="aa">
+  <w:style w:type="character" w:customStyle="1" w:styleId="affa">
     <w:name w:val="Структурный заголовок Знак"/>
-    <w:basedOn w:val="Heading1Char1"/>
-    <w:link w:val="a9"/>
+    <w:basedOn w:val="10"/>
+    <w:link w:val="aff8"/>
     <w:rPr>
       <w:rFonts w:ascii="Times New Roman" w:eastAsiaTheme="majorEastAsia" w:hAnsi="Times New Roman" w:cstheme="majorBidi"/>
       <w:b/>
@@ -17783,20 +18036,20 @@
       <w:szCs w:val="32"/>
     </w:rPr>
   </w:style>
-  <w:style w:type="character" w:customStyle="1" w:styleId="HeaderChar1">
-    <w:name w:val="Header Char1"/>
-    <w:basedOn w:val="DefaultParagraphFont"/>
-    <w:link w:val="Header"/>
+  <w:style w:type="character" w:customStyle="1" w:styleId="affc">
+    <w:name w:val="Верхний колонтитул Знак"/>
+    <w:basedOn w:val="a2"/>
+    <w:link w:val="affb"/>
     <w:uiPriority w:val="99"/>
     <w:rPr>
       <w:rFonts w:ascii="Times New Roman" w:hAnsi="Times New Roman"/>
       <w:sz w:val="28"/>
     </w:rPr>
   </w:style>
-  <w:style w:type="paragraph" w:styleId="Footer">
+  <w:style w:type="paragraph" w:styleId="affd">
     <w:name w:val="footer"/>
-    <w:basedOn w:val="Normal"/>
-    <w:link w:val="FooterChar1"/>
+    <w:basedOn w:val="a1"/>
+    <w:link w:val="affe"/>
     <w:uiPriority w:val="99"/>
     <w:unhideWhenUsed/>
     <w:pPr>
@@ -17807,20 +18060,20 @@
       <w:spacing w:line="240" w:lineRule="auto"/>
     </w:pPr>
   </w:style>
-  <w:style w:type="character" w:customStyle="1" w:styleId="FooterChar1">
-    <w:name w:val="Footer Char1"/>
-    <w:basedOn w:val="DefaultParagraphFont"/>
-    <w:link w:val="Footer"/>
+  <w:style w:type="character" w:customStyle="1" w:styleId="affe">
+    <w:name w:val="Нижний колонтитул Знак"/>
+    <w:basedOn w:val="a2"/>
+    <w:link w:val="affd"/>
     <w:uiPriority w:val="99"/>
     <w:rPr>
       <w:rFonts w:ascii="Times New Roman" w:hAnsi="Times New Roman"/>
       <w:sz w:val="28"/>
     </w:rPr>
   </w:style>
-  <w:style w:type="paragraph" w:customStyle="1" w:styleId="ab">
+  <w:style w:type="paragraph" w:customStyle="1" w:styleId="afff">
     <w:name w:val="№ страницы"/>
-    <w:basedOn w:val="Footer"/>
-    <w:link w:val="ac"/>
+    <w:basedOn w:val="affd"/>
+    <w:link w:val="afff0"/>
     <w:qFormat/>
     <w:pPr>
       <w:ind w:firstLine="0"/>
@@ -17830,10 +18083,10 @@
       <w:sz w:val="22"/>
     </w:rPr>
   </w:style>
-  <w:style w:type="table" w:customStyle="1" w:styleId="1">
+  <w:style w:type="table" w:customStyle="1" w:styleId="13">
     <w:name w:val="Сетка таблицы1"/>
-    <w:basedOn w:val="TableNormal"/>
-    <w:next w:val="TableGrid"/>
+    <w:basedOn w:val="a3"/>
+    <w:next w:val="aff1"/>
     <w:pPr>
       <w:widowControl w:val="0"/>
       <w:jc w:val="both"/>
@@ -17854,27 +18107,27 @@
       </w:tblBorders>
     </w:tblPr>
   </w:style>
-  <w:style w:type="character" w:customStyle="1" w:styleId="ac">
+  <w:style w:type="character" w:customStyle="1" w:styleId="afff0">
     <w:name w:val="№ страницы Знак"/>
-    <w:basedOn w:val="FooterChar1"/>
-    <w:link w:val="ab"/>
+    <w:basedOn w:val="affe"/>
+    <w:link w:val="afff"/>
     <w:rPr>
       <w:rFonts w:ascii="Times New Roman" w:hAnsi="Times New Roman"/>
       <w:sz w:val="28"/>
     </w:rPr>
   </w:style>
-  <w:style w:type="character" w:styleId="PlaceholderText">
+  <w:style w:type="character" w:styleId="afff1">
     <w:name w:val="Placeholder Text"/>
-    <w:basedOn w:val="DefaultParagraphFont"/>
+    <w:basedOn w:val="a2"/>
     <w:uiPriority w:val="99"/>
     <w:semiHidden/>
     <w:rPr>
       <w:color w:val="808080"/>
     </w:rPr>
   </w:style>
-  <w:style w:type="character" w:styleId="UnresolvedMention">
+  <w:style w:type="character" w:styleId="afff2">
     <w:name w:val="Unresolved Mention"/>
-    <w:basedOn w:val="DefaultParagraphFont"/>
+    <w:basedOn w:val="a2"/>
     <w:uiPriority w:val="99"/>
     <w:semiHidden/>
     <w:unhideWhenUsed/>

</xml_diff>

<commit_message>
pbd pr 1 done
</commit_message>
<xml_diff>
--- a/bazzza/PR1.docx
+++ b/bazzza/PR1.docx
@@ -1,6 +1,6 @@
 
 <file path=word/document.xml><?xml version="1.0" encoding="utf-8"?>
-<w:document xmlns:wpc="http://schemas.microsoft.com/office/word/2010/wordprocessingCanvas" xmlns:cx="http://schemas.microsoft.com/office/drawing/2014/chartex" xmlns:cx1="http://schemas.microsoft.com/office/drawing/2015/9/8/chartex" xmlns:cx2="http://schemas.microsoft.com/office/drawing/2015/10/21/chartex" xmlns:cx3="http://schemas.microsoft.com/office/drawing/2016/5/9/chartex" xmlns:cx4="http://schemas.microsoft.com/office/drawing/2016/5/10/chartex" xmlns:cx5="http://schemas.microsoft.com/office/drawing/2016/5/11/chartex" xmlns:cx6="http://schemas.microsoft.com/office/drawing/2016/5/12/chartex" xmlns:cx7="http://schemas.microsoft.com/office/drawing/2016/5/13/chartex" xmlns:cx8="http://schemas.microsoft.com/office/drawing/2016/5/14/chartex" xmlns:mc="http://schemas.openxmlformats.org/markup-compatibility/2006" xmlns:aink="http://schemas.microsoft.com/office/drawing/2016/ink" xmlns:am3d="http://schemas.microsoft.com/office/drawing/2017/model3d" xmlns:o="urn:schemas-microsoft-com:office:office" xmlns:r="http://schemas.openxmlformats.org/officeDocument/2006/relationships" xmlns:m="http://schemas.openxmlformats.org/officeDocument/2006/math" xmlns:v="urn:schemas-microsoft-com:vml" xmlns:wp14="http://schemas.microsoft.com/office/word/2010/wordprocessingDrawing" xmlns:wp="http://schemas.openxmlformats.org/drawingml/2006/wordprocessingDrawing" xmlns:w10="urn:schemas-microsoft-com:office:word" xmlns:w="http://schemas.openxmlformats.org/wordprocessingml/2006/main" xmlns:w14="http://schemas.microsoft.com/office/word/2010/wordml" xmlns:w15="http://schemas.microsoft.com/office/word/2012/wordml" xmlns:w16cex="http://schemas.microsoft.com/office/word/2018/wordml/cex" xmlns:w16cid="http://schemas.microsoft.com/office/word/2016/wordml/cid" xmlns:w16="http://schemas.microsoft.com/office/word/2018/wordml" xmlns:w16sdtdh="http://schemas.microsoft.com/office/word/2020/wordml/sdtdatahash" xmlns:w16se="http://schemas.microsoft.com/office/word/2015/wordml/symex" xmlns:wpg="http://schemas.microsoft.com/office/word/2010/wordprocessingGroup" xmlns:wpi="http://schemas.microsoft.com/office/word/2010/wordprocessingInk" xmlns:wne="http://schemas.microsoft.com/office/word/2006/wordml" xmlns:wps="http://schemas.microsoft.com/office/word/2010/wordprocessingShape" mc:Ignorable="w14 w15 w16se w16cid w16 w16cex w16sdtdh wp14">
+<w:document xmlns:wpc="http://schemas.microsoft.com/office/word/2010/wordprocessingCanvas" xmlns:cx="http://schemas.microsoft.com/office/drawing/2014/chartex" xmlns:cx1="http://schemas.microsoft.com/office/drawing/2015/9/8/chartex" xmlns:cx2="http://schemas.microsoft.com/office/drawing/2015/10/21/chartex" xmlns:cx3="http://schemas.microsoft.com/office/drawing/2016/5/9/chartex" xmlns:cx4="http://schemas.microsoft.com/office/drawing/2016/5/10/chartex" xmlns:cx5="http://schemas.microsoft.com/office/drawing/2016/5/11/chartex" xmlns:cx6="http://schemas.microsoft.com/office/drawing/2016/5/12/chartex" xmlns:cx7="http://schemas.microsoft.com/office/drawing/2016/5/13/chartex" xmlns:cx8="http://schemas.microsoft.com/office/drawing/2016/5/14/chartex" xmlns:mc="http://schemas.openxmlformats.org/markup-compatibility/2006" xmlns:aink="http://schemas.microsoft.com/office/drawing/2016/ink" xmlns:am3d="http://schemas.microsoft.com/office/drawing/2017/model3d" xmlns:o="urn:schemas-microsoft-com:office:office" xmlns:oel="http://schemas.microsoft.com/office/2019/extlst" xmlns:r="http://schemas.openxmlformats.org/officeDocument/2006/relationships" xmlns:m="http://schemas.openxmlformats.org/officeDocument/2006/math" xmlns:v="urn:schemas-microsoft-com:vml" xmlns:wp14="http://schemas.microsoft.com/office/word/2010/wordprocessingDrawing" xmlns:wp="http://schemas.openxmlformats.org/drawingml/2006/wordprocessingDrawing" xmlns:w10="urn:schemas-microsoft-com:office:word" xmlns:w="http://schemas.openxmlformats.org/wordprocessingml/2006/main" xmlns:w14="http://schemas.microsoft.com/office/word/2010/wordml" xmlns:w15="http://schemas.microsoft.com/office/word/2012/wordml" xmlns:w16cex="http://schemas.microsoft.com/office/word/2018/wordml/cex" xmlns:w16cid="http://schemas.microsoft.com/office/word/2016/wordml/cid" xmlns:w16="http://schemas.microsoft.com/office/word/2018/wordml" xmlns:w16du="http://schemas.microsoft.com/office/word/2023/wordml/word16du" xmlns:w16sdtdh="http://schemas.microsoft.com/office/word/2020/wordml/sdtdatahash" xmlns:w16sdtfl="http://schemas.microsoft.com/office/word/2024/wordml/sdtformatlock" xmlns:w16se="http://schemas.microsoft.com/office/word/2015/wordml/symex" xmlns:wpg="http://schemas.microsoft.com/office/word/2010/wordprocessingGroup" xmlns:wpi="http://schemas.microsoft.com/office/word/2010/wordprocessingInk" xmlns:wne="http://schemas.microsoft.com/office/word/2006/wordml" xmlns:wps="http://schemas.microsoft.com/office/word/2010/wordprocessingShape" mc:Ignorable="w14 w15 w16se w16cid w16 w16cex w16sdtdh w16sdtfl w16du wp14">
   <w:body>
     <w:tbl>
       <w:tblPr>
@@ -88,7 +88,7 @@
                     </wp:inline>
                   </w:drawing>
                 </mc:Choice>
-                <mc:Fallback xmlns:a="http://schemas.openxmlformats.org/drawingml/2006/main" xmlns:w16sdtfl="http://schemas.microsoft.com/office/word/2024/wordml/sdtformatlock" xmlns:w16du="http://schemas.microsoft.com/office/word/2023/wordml/word16du" xmlns:oel="http://schemas.microsoft.com/office/2019/extlst">
+                <mc:Fallback xmlns:a="http://schemas.openxmlformats.org/drawingml/2006/main">
                   <w:pict>
                     <v:shapetype type="#_x0000_t75" o:spt="75" coordsize="21600,21600" o:preferrelative="t" path="m@4@5l@4@11@9@11@9@5xe">
                       <v:formulas>
@@ -399,7 +399,7 @@
                     </wp:inline>
                   </w:drawing>
                 </mc:Choice>
-                <mc:Fallback xmlns:a="http://schemas.openxmlformats.org/drawingml/2006/main" xmlns:w16sdtfl="http://schemas.microsoft.com/office/word/2024/wordml/sdtformatlock" xmlns:w16du="http://schemas.microsoft.com/office/word/2023/wordml/word16du" xmlns:oel="http://schemas.microsoft.com/office/2019/extlst">
+                <mc:Fallback xmlns:a="http://schemas.openxmlformats.org/drawingml/2006/main">
                   <w:pict>
                     <v:group id="group 1" o:spid="_x0000_s0000" style="mso-wrap-distance-left:0.0pt;mso-wrap-distance-top:0.0pt;mso-wrap-distance-right:0.0pt;mso-wrap-distance-bottom:0.0pt;width:459.0pt;height:27.0pt;" coordorigin="0,0" coordsize="58293,3429">
                       <v:shape id="shape 2" o:spid="_x0000_s2" o:spt="20" style="position:absolute;left:2286;top:1140;width:56006;height:16;flip:y;" coordsize="100000,100000" path="" filled="f" strokecolor="#000000" strokeweight="3.00pt">
@@ -456,7 +456,16 @@
           <w:szCs w:val="24"/>
           <w:lang w:eastAsia="ru-RU"/>
         </w:rPr>
-        <w:t>Кафедра Вычислительной Техники (ВТ)</w:t>
+        <w:t xml:space="preserve">Кафедра </w:t>
+      </w:r>
+      <w:r>
+        <w:rPr>
+          <w:rFonts w:eastAsia="SimSun" w:cs="Times New Roman"/>
+          <w:sz w:val="24"/>
+          <w:szCs w:val="24"/>
+          <w:lang w:eastAsia="ru-RU"/>
+        </w:rPr>
+        <w:t>Цифровой трансформации (ЦТ)</w:t>
       </w:r>
     </w:p>
     <w:p>
@@ -659,7 +668,7 @@
     </w:p>
     <w:tbl>
       <w:tblPr>
-        <w:tblStyle w:val="1"/>
+        <w:tblStyle w:val="13"/>
         <w:tblW w:w="0" w:type="auto"/>
         <w:tblBorders>
           <w:top w:val="none" w:sz="0" w:space="0" w:color="auto"/>
@@ -851,8 +860,18 @@
                 <w:sz w:val="24"/>
                 <w:szCs w:val="24"/>
               </w:rPr>
-              <w:t>Морозов Д.В.</w:t>
+              <w:t xml:space="preserve">Морозов </w:t>
             </w:r>
+            <w:proofErr w:type="gramStart"/>
+            <w:r>
+              <w:rPr>
+                <w:rFonts w:eastAsia="SimSun" w:cs="Times New Roman"/>
+                <w:sz w:val="24"/>
+                <w:szCs w:val="24"/>
+              </w:rPr>
+              <w:t>Д.В.</w:t>
+            </w:r>
+            <w:proofErr w:type="gramEnd"/>
           </w:p>
           <w:p>
             <w:pPr>
@@ -962,13 +981,23 @@
                 <w:szCs w:val="24"/>
               </w:rPr>
             </w:pPr>
+            <w:proofErr w:type="gramStart"/>
             <w:r>
               <w:rPr>
                 <w:rFonts w:eastAsia="SimSun" w:cs="Times New Roman"/>
                 <w:sz w:val="24"/>
                 <w:szCs w:val="24"/>
               </w:rPr>
-              <w:t>« __ » _______ 202</w:t>
+              <w:t>« _</w:t>
+            </w:r>
+            <w:proofErr w:type="gramEnd"/>
+            <w:r>
+              <w:rPr>
+                <w:rFonts w:eastAsia="SimSun" w:cs="Times New Roman"/>
+                <w:sz w:val="24"/>
+                <w:szCs w:val="24"/>
+              </w:rPr>
+              <w:t>_ » _______ 202</w:t>
             </w:r>
             <w:r>
               <w:rPr>
@@ -1039,6 +1068,7 @@
                 <w:szCs w:val="24"/>
               </w:rPr>
             </w:pPr>
+            <w:proofErr w:type="gramStart"/>
             <w:r>
               <w:rPr>
                 <w:rFonts w:eastAsia="SimSun" w:cs="Times New Roman"/>
@@ -1047,6 +1077,7 @@
               </w:rPr>
               <w:t>« _</w:t>
             </w:r>
+            <w:proofErr w:type="gramEnd"/>
             <w:r>
               <w:rPr>
                 <w:rFonts w:eastAsia="SimSun" w:cs="Times New Roman"/>
@@ -1225,9 +1256,9 @@
     </w:p>
     <w:bookmarkStart w:id="20" w:name="_Toc102076516" w:displacedByCustomXml="next"/>
     <w:bookmarkStart w:id="21" w:name="_Toc102076491" w:displacedByCustomXml="next"/>
-    <w:bookmarkStart w:id="22" w:name="_Toc100913768" w:displacedByCustomXml="next"/>
+    <w:bookmarkStart w:id="22" w:name="_Toc190870566" w:displacedByCustomXml="next"/>
     <w:bookmarkStart w:id="23" w:name="_Toc190870445" w:displacedByCustomXml="next"/>
-    <w:bookmarkStart w:id="24" w:name="_Toc190870566" w:displacedByCustomXml="next"/>
+    <w:bookmarkStart w:id="24" w:name="_Toc100913768" w:displacedByCustomXml="next"/>
     <w:sdt>
       <w:sdtPr>
         <w:rPr>
@@ -1243,15 +1274,14 @@
           <w:docPartUnique/>
         </w:docPartObj>
       </w:sdtPr>
-      <w:sdtEndPr/>
       <w:sdtContent>
         <w:bookmarkEnd w:id="21" w:displacedByCustomXml="prev"/>
         <w:bookmarkEnd w:id="20" w:displacedByCustomXml="prev"/>
-        <w:bookmarkStart w:id="25" w:name="_Toc102076517" w:displacedByCustomXml="prev"/>
-        <w:bookmarkStart w:id="26" w:name="_Toc102076492" w:displacedByCustomXml="prev"/>
+        <w:bookmarkStart w:id="25" w:name="_Toc102076492" w:displacedByCustomXml="prev"/>
+        <w:bookmarkStart w:id="26" w:name="_Toc102076517" w:displacedByCustomXml="prev"/>
         <w:p>
           <w:pPr>
-            <w:pStyle w:val="a9"/>
+            <w:pStyle w:val="aff8"/>
             <w:rPr>
               <w:noProof/>
             </w:rPr>
@@ -1262,17 +1292,17 @@
             </w:rPr>
             <w:t>С</w:t>
           </w:r>
-          <w:bookmarkEnd w:id="22"/>
+          <w:bookmarkEnd w:id="24"/>
           <w:r>
             <w:rPr>
               <w:rFonts w:eastAsiaTheme="minorHAnsi"/>
             </w:rPr>
             <w:t>ОДЕРЖАНИЕ</w:t>
           </w:r>
+          <w:bookmarkEnd w:id="23"/>
+          <w:bookmarkEnd w:id="22"/>
           <w:bookmarkEnd w:id="26"/>
           <w:bookmarkEnd w:id="25"/>
-          <w:bookmarkEnd w:id="24"/>
-          <w:bookmarkEnd w:id="23"/>
           <w:r>
             <w:fldChar w:fldCharType="begin"/>
           </w:r>
@@ -1285,7 +1315,7 @@
         </w:p>
         <w:p>
           <w:pPr>
-            <w:pStyle w:val="TOC1"/>
+            <w:pStyle w:val="12"/>
             <w:tabs>
               <w:tab w:val="right" w:leader="dot" w:pos="9628"/>
             </w:tabs>
@@ -1302,7 +1332,7 @@
           <w:hyperlink w:anchor="_Toc190870567" w:history="1">
             <w:r>
               <w:rPr>
-                <w:rStyle w:val="Hyperlink"/>
+                <w:rStyle w:val="aff9"/>
                 <w:noProof/>
               </w:rPr>
               <w:t>ВВЕДЕНИЕ</w:t>
@@ -1359,7 +1389,7 @@
         </w:p>
         <w:p>
           <w:pPr>
-            <w:pStyle w:val="TOC2"/>
+            <w:pStyle w:val="24"/>
             <w:tabs>
               <w:tab w:val="right" w:leader="dot" w:pos="9628"/>
             </w:tabs>
@@ -1376,7 +1406,7 @@
           <w:hyperlink w:anchor="_Toc190870568" w:history="1">
             <w:r>
               <w:rPr>
-                <w:rStyle w:val="Hyperlink"/>
+                <w:rStyle w:val="aff9"/>
                 <w:noProof/>
               </w:rPr>
               <w:t>Описание сферы деятельности предприятия, указание основных специфических черт данной сферы</w:t>
@@ -1433,7 +1463,7 @@
         </w:p>
         <w:p>
           <w:pPr>
-            <w:pStyle w:val="TOC2"/>
+            <w:pStyle w:val="24"/>
             <w:tabs>
               <w:tab w:val="right" w:leader="dot" w:pos="9628"/>
             </w:tabs>
@@ -1450,7 +1480,7 @@
           <w:hyperlink w:anchor="_Toc190870569" w:history="1">
             <w:r>
               <w:rPr>
-                <w:rStyle w:val="Hyperlink"/>
+                <w:rStyle w:val="aff9"/>
                 <w:noProof/>
               </w:rPr>
               <w:t>Общая характеристика выбранного предприятия</w:t>
@@ -1507,7 +1537,7 @@
         </w:p>
         <w:p>
           <w:pPr>
-            <w:pStyle w:val="TOC2"/>
+            <w:pStyle w:val="24"/>
             <w:tabs>
               <w:tab w:val="right" w:leader="dot" w:pos="9628"/>
             </w:tabs>
@@ -1524,7 +1554,7 @@
           <w:hyperlink w:anchor="_Toc190870570" w:history="1">
             <w:r>
               <w:rPr>
-                <w:rStyle w:val="Hyperlink"/>
+                <w:rStyle w:val="aff9"/>
                 <w:noProof/>
               </w:rPr>
               <w:t>Описание факторов внешней и внутренней среды, влияющих на деятельность объекта исследования</w:t>
@@ -1581,7 +1611,7 @@
         </w:p>
         <w:p>
           <w:pPr>
-            <w:pStyle w:val="TOC2"/>
+            <w:pStyle w:val="24"/>
             <w:tabs>
               <w:tab w:val="right" w:leader="dot" w:pos="9628"/>
             </w:tabs>
@@ -1598,7 +1628,7 @@
           <w:hyperlink w:anchor="_Toc190870571" w:history="1">
             <w:r>
               <w:rPr>
-                <w:rStyle w:val="Hyperlink"/>
+                <w:rStyle w:val="aff9"/>
                 <w:noProof/>
               </w:rPr>
               <w:t>Организационная модель предприятия</w:t>
@@ -1655,7 +1685,7 @@
         </w:p>
         <w:p>
           <w:pPr>
-            <w:pStyle w:val="TOC2"/>
+            <w:pStyle w:val="24"/>
             <w:tabs>
               <w:tab w:val="right" w:leader="dot" w:pos="9628"/>
             </w:tabs>
@@ -1672,7 +1702,7 @@
           <w:hyperlink w:anchor="_Toc190870572" w:history="1">
             <w:r>
               <w:rPr>
-                <w:rStyle w:val="Hyperlink"/>
+                <w:rStyle w:val="aff9"/>
                 <w:noProof/>
               </w:rPr>
               <w:t>Описание управленческих, основных, сервисных бизнес-процессов.</w:t>
@@ -1729,7 +1759,7 @@
         </w:p>
         <w:p>
           <w:pPr>
-            <w:pStyle w:val="TOC2"/>
+            <w:pStyle w:val="24"/>
             <w:tabs>
               <w:tab w:val="right" w:leader="dot" w:pos="9628"/>
             </w:tabs>
@@ -1746,7 +1776,7 @@
           <w:hyperlink w:anchor="_Toc190870573" w:history="1">
             <w:r>
               <w:rPr>
-                <w:rStyle w:val="Hyperlink"/>
+                <w:rStyle w:val="aff9"/>
                 <w:noProof/>
               </w:rPr>
               <w:t>Описание выбранного бизнес-процесса организации.</w:t>
@@ -1803,7 +1833,7 @@
         </w:p>
         <w:p>
           <w:pPr>
-            <w:pStyle w:val="TOC1"/>
+            <w:pStyle w:val="12"/>
             <w:tabs>
               <w:tab w:val="right" w:leader="dot" w:pos="9628"/>
             </w:tabs>
@@ -1820,7 +1850,7 @@
           <w:hyperlink w:anchor="_Toc190870574" w:history="1">
             <w:r>
               <w:rPr>
-                <w:rStyle w:val="Hyperlink"/>
+                <w:rStyle w:val="aff9"/>
                 <w:noProof/>
               </w:rPr>
               <w:t>ЗАКЛЮЧЕНИЕ</w:t>
@@ -1877,7 +1907,7 @@
         </w:p>
         <w:p>
           <w:pPr>
-            <w:pStyle w:val="a1"/>
+            <w:pStyle w:val="af2"/>
             <w:tabs>
               <w:tab w:val="clear" w:pos="9345"/>
               <w:tab w:val="right" w:leader="dot" w:pos="9638"/>
@@ -1902,7 +1932,7 @@
     </w:p>
     <w:p>
       <w:pPr>
-        <w:pStyle w:val="a9"/>
+        <w:pStyle w:val="aff8"/>
       </w:pPr>
       <w:bookmarkStart w:id="27" w:name="_Toc190870567"/>
       <w:r>
@@ -2001,7 +2031,15 @@
     </w:p>
     <w:p>
       <w:r>
-        <w:t xml:space="preserve">Выбрать один бизнес-процесс организации. Привести полное его описание, рассмотреть какие факторы задействованы, какие данные идут между подпроцессами. Спроектировать верхнеуровневую модель в нотации </w:t>
+        <w:t xml:space="preserve">Выбрать один бизнес-процесс организации. Привести полное его описание, рассмотреть какие факторы задействованы, какие данные идут между подпроцессами. Спроектировать </w:t>
+      </w:r>
+      <w:proofErr w:type="spellStart"/>
+      <w:r>
+        <w:t>верхнеуровневую</w:t>
+      </w:r>
+      <w:proofErr w:type="spellEnd"/>
+      <w:r>
+        <w:t xml:space="preserve"> модель в нотации </w:t>
       </w:r>
       <w:r>
         <w:rPr>
@@ -2063,7 +2101,7 @@
       <w:hyperlink r:id="rId13" w:history="1">
         <w:r>
           <w:rPr>
-            <w:rStyle w:val="Hyperlink"/>
+            <w:rStyle w:val="aff9"/>
           </w:rPr>
           <w:t>https://stormbpmn.com/</w:t>
         </w:r>
@@ -2071,7 +2109,7 @@
     </w:p>
     <w:p>
       <w:pPr>
-        <w:pStyle w:val="Heading2"/>
+        <w:pStyle w:val="2"/>
       </w:pPr>
       <w:bookmarkStart w:id="28" w:name="_Toc190870568"/>
       <w:r>
@@ -2121,12 +2159,14 @@
       <w:r>
         <w:t xml:space="preserve"> </w:t>
       </w:r>
+      <w:proofErr w:type="gramStart"/>
       <w:r>
         <w:t>игры</w:t>
       </w:r>
       <w:r>
         <w:t>(</w:t>
       </w:r>
+      <w:proofErr w:type="gramEnd"/>
       <w:r>
         <w:t>если магазин может позволить себе платформу, то и запускать)</w:t>
       </w:r>
@@ -2134,7 +2174,15 @@
         <w:t>,</w:t>
       </w:r>
       <w:r>
-        <w:t xml:space="preserve"> консоли, периферию и мерчендайз,</w:t>
+        <w:t xml:space="preserve"> консоли, периферию и </w:t>
+      </w:r>
+      <w:proofErr w:type="spellStart"/>
+      <w:r>
+        <w:t>мерчендайз</w:t>
+      </w:r>
+      <w:proofErr w:type="spellEnd"/>
+      <w:r>
+        <w:t>,</w:t>
       </w:r>
       <w:r>
         <w:t xml:space="preserve"> а разработчикам и издателям </w:t>
@@ -2146,13 +2194,21 @@
         <w:t>свой продукт. Сфера деятельности магазина включает в себя</w:t>
       </w:r>
       <w:r>
-        <w:t xml:space="preserve"> продажу и распространение видеоигр, предоставление информации о разработчиках и продукте, обеспечение безопасности и сохранен</w:t>
+        <w:t xml:space="preserve"> продажу и распространение видеоигр, предоставление информации о разработчиках и продукте, обеспечение безопасности и </w:t>
+      </w:r>
+      <w:proofErr w:type="spellStart"/>
+      <w:r>
+        <w:t>сохранен</w:t>
       </w:r>
       <w:r>
         <w:t>н</w:t>
       </w:r>
       <w:r>
-        <w:t>ости данных пользователя</w:t>
+        <w:t>ости</w:t>
+      </w:r>
+      <w:proofErr w:type="spellEnd"/>
+      <w:r>
+        <w:t xml:space="preserve"> данных пользователя</w:t>
       </w:r>
       <w:r>
         <w:t xml:space="preserve">. </w:t>
@@ -2183,7 +2239,7 @@
     </w:p>
     <w:p>
       <w:pPr>
-        <w:pStyle w:val="Heading2"/>
+        <w:pStyle w:val="2"/>
       </w:pPr>
       <w:bookmarkStart w:id="29" w:name="_Toc190870569"/>
       <w:r>
@@ -2342,9 +2398,11 @@
       <w:pPr>
         <w:pStyle w:val="a0"/>
       </w:pPr>
+      <w:proofErr w:type="gramStart"/>
       <w:r>
         <w:t>Доставка  продукции</w:t>
       </w:r>
+      <w:proofErr w:type="gramEnd"/>
     </w:p>
     <w:p>
       <w:pPr>
@@ -2356,7 +2414,7 @@
     </w:p>
     <w:p>
       <w:pPr>
-        <w:pStyle w:val="Heading2"/>
+        <w:pStyle w:val="2"/>
       </w:pPr>
       <w:bookmarkStart w:id="30" w:name="_Toc190870570"/>
       <w:r>
@@ -2379,7 +2437,7 @@
     </w:p>
     <w:p>
       <w:pPr>
-        <w:pStyle w:val="ListParagraph"/>
+        <w:pStyle w:val="af7"/>
         <w:numPr>
           <w:ilvl w:val="0"/>
           <w:numId w:val="18"/>
@@ -2400,19 +2458,27 @@
     </w:p>
     <w:p>
       <w:pPr>
-        <w:pStyle w:val="ListParagraph"/>
+        <w:pStyle w:val="af7"/>
         <w:numPr>
           <w:ilvl w:val="0"/>
           <w:numId w:val="18"/>
         </w:numPr>
       </w:pPr>
       <w:r>
-        <w:t>Образ жизни людей тоже влияет на доходность. Интернет-магазин сильно выигрывает когда людям нужно приобрести что-то онлайн. Поэтому, например, эпидемии служат причиной роста дохода. Также развитие цифровых технологий делает покупки в не-онлайн магазинах менее привлекательными.</w:t>
+        <w:t xml:space="preserve">Образ жизни людей тоже влияет на доходность. Интернет-магазин сильно </w:t>
+      </w:r>
+      <w:proofErr w:type="gramStart"/>
+      <w:r>
+        <w:t>выигрывает</w:t>
+      </w:r>
+      <w:proofErr w:type="gramEnd"/>
+      <w:r>
+        <w:t xml:space="preserve"> когда людям нужно приобрести что-то онлайн. Поэтому, например, эпидемии служат причиной роста дохода. Также развитие цифровых технологий делает покупки в не-онлайн магазинах менее привлекательными.</w:t>
       </w:r>
     </w:p>
     <w:p>
       <w:pPr>
-        <w:pStyle w:val="ListParagraph"/>
+        <w:pStyle w:val="af7"/>
         <w:numPr>
           <w:ilvl w:val="0"/>
           <w:numId w:val="18"/>
@@ -2424,7 +2490,7 @@
     </w:p>
     <w:p>
       <w:pPr>
-        <w:pStyle w:val="ListParagraph"/>
+        <w:pStyle w:val="af7"/>
         <w:numPr>
           <w:ilvl w:val="0"/>
           <w:numId w:val="18"/>
@@ -2451,7 +2517,7 @@
     </w:p>
     <w:p>
       <w:pPr>
-        <w:pStyle w:val="ListParagraph"/>
+        <w:pStyle w:val="af7"/>
         <w:numPr>
           <w:ilvl w:val="0"/>
           <w:numId w:val="19"/>
@@ -2463,7 +2529,7 @@
     </w:p>
     <w:p>
       <w:pPr>
-        <w:pStyle w:val="ListParagraph"/>
+        <w:pStyle w:val="af7"/>
         <w:numPr>
           <w:ilvl w:val="0"/>
           <w:numId w:val="19"/>
@@ -2475,7 +2541,7 @@
     </w:p>
     <w:p>
       <w:pPr>
-        <w:pStyle w:val="ListParagraph"/>
+        <w:pStyle w:val="af7"/>
         <w:numPr>
           <w:ilvl w:val="0"/>
           <w:numId w:val="19"/>
@@ -2487,7 +2553,7 @@
     </w:p>
     <w:p>
       <w:pPr>
-        <w:pStyle w:val="Heading2"/>
+        <w:pStyle w:val="2"/>
       </w:pPr>
       <w:bookmarkStart w:id="31" w:name="_Toc190870571"/>
       <w:r>
@@ -2526,7 +2592,7 @@
     </w:p>
     <w:p>
       <w:pPr>
-        <w:pStyle w:val="a5"/>
+        <w:pStyle w:val="afd"/>
       </w:pPr>
       <w:r>
         <w:rPr>
@@ -2584,7 +2650,7 @@
     </w:p>
     <w:p>
       <w:pPr>
-        <w:pStyle w:val="a5"/>
+        <w:pStyle w:val="afd"/>
       </w:pPr>
       <w:r>
         <w:t>Рисунок 1 – Организационная модель предприятия онлайн-магазин</w:t>
@@ -2592,7 +2658,7 @@
     </w:p>
     <w:p>
       <w:pPr>
-        <w:pStyle w:val="Heading2"/>
+        <w:pStyle w:val="2"/>
       </w:pPr>
       <w:bookmarkStart w:id="32" w:name="_Toc190870572"/>
       <w:r>
@@ -2718,7 +2784,15 @@
         <w:t xml:space="preserve"> учет остатков на складе</w:t>
       </w:r>
       <w:r>
-        <w:t>, перевоз товаров со склада в магазин, составление отчетов по результатом продаж</w:t>
+        <w:t xml:space="preserve">, перевоз товаров со склада в магазин, составление отчетов </w:t>
+      </w:r>
+      <w:proofErr w:type="gramStart"/>
+      <w:r>
+        <w:t>по результатом</w:t>
+      </w:r>
+      <w:proofErr w:type="gramEnd"/>
+      <w:r>
+        <w:t xml:space="preserve"> продаж</w:t>
       </w:r>
     </w:p>
     <w:p>
@@ -2746,7 +2820,15 @@
         <w:t xml:space="preserve">Маркетинг и анализ рынка. Управление рекламой, </w:t>
       </w:r>
       <w:r>
-        <w:t>обеспечение эффективности рекламной компании.</w:t>
+        <w:t xml:space="preserve">обеспечение эффективности рекламной </w:t>
+      </w:r>
+      <w:proofErr w:type="gramStart"/>
+      <w:r>
+        <w:t>компании</w:t>
+      </w:r>
+      <w:proofErr w:type="gramEnd"/>
+      <w:r>
+        <w:t>.</w:t>
       </w:r>
     </w:p>
     <w:p>
@@ -2759,7 +2841,7 @@
     </w:p>
     <w:p>
       <w:pPr>
-        <w:pStyle w:val="Heading2"/>
+        <w:pStyle w:val="2"/>
       </w:pPr>
       <w:bookmarkStart w:id="33" w:name="_Toc190870573"/>
       <w:r>
@@ -2925,12 +3007,25 @@
         <w:pStyle w:val="a0"/>
       </w:pPr>
       <w:r>
-        <w:t>Счета на полату</w:t>
-      </w:r>
+        <w:t xml:space="preserve">Счета на </w:t>
+      </w:r>
+      <w:proofErr w:type="spellStart"/>
+      <w:r>
+        <w:t>полату</w:t>
+      </w:r>
+      <w:proofErr w:type="spellEnd"/>
     </w:p>
     <w:p>
       <w:r>
-        <w:t xml:space="preserve">На рисунках 2-3 представлен выбранный бизнес-процесс в нотации </w:t>
+        <w:t xml:space="preserve">На рисунках </w:t>
+      </w:r>
+      <w:proofErr w:type="gramStart"/>
+      <w:r>
+        <w:t>2-3</w:t>
+      </w:r>
+      <w:proofErr w:type="gramEnd"/>
+      <w:r>
+        <w:t xml:space="preserve"> представлен выбранный бизнес-процесс в нотации </w:t>
       </w:r>
       <w:r>
         <w:rPr>
@@ -2944,7 +3039,7 @@
     </w:p>
     <w:p>
       <w:pPr>
-        <w:pStyle w:val="a5"/>
+        <w:pStyle w:val="afd"/>
       </w:pPr>
       <w:r>
         <w:rPr>
@@ -2989,7 +3084,7 @@
     </w:p>
     <w:p>
       <w:pPr>
-        <w:pStyle w:val="a5"/>
+        <w:pStyle w:val="afd"/>
       </w:pPr>
       <w:r>
         <w:t xml:space="preserve">Рисунок 2 – </w:t>
@@ -3009,7 +3104,7 @@
     </w:p>
     <w:p>
       <w:pPr>
-        <w:pStyle w:val="a5"/>
+        <w:pStyle w:val="afd"/>
       </w:pPr>
       <w:r>
         <w:rPr>
@@ -3055,7 +3150,7 @@
     </w:p>
     <w:p>
       <w:pPr>
-        <w:pStyle w:val="a5"/>
+        <w:pStyle w:val="afd"/>
       </w:pPr>
       <w:r>
         <w:t xml:space="preserve">Рисунок 3 – </w:t>
@@ -3075,7 +3170,7 @@
     </w:p>
     <w:p>
       <w:pPr>
-        <w:pStyle w:val="a9"/>
+        <w:pStyle w:val="aff8"/>
       </w:pPr>
       <w:bookmarkStart w:id="34" w:name="_Toc190870574"/>
       <w:r>
@@ -3098,7 +3193,15 @@
         <w:t xml:space="preserve"> (продажа физических копий видеоигр)</w:t>
       </w:r>
       <w:r>
-        <w:t xml:space="preserve">, какие акторы в нем участвуют. Спроектирована верхнеуровневая модель </w:t>
+        <w:t xml:space="preserve">, какие акторы в нем участвуют. Спроектирована </w:t>
+      </w:r>
+      <w:proofErr w:type="spellStart"/>
+      <w:r>
+        <w:t>верхнеуровневая</w:t>
+      </w:r>
+      <w:proofErr w:type="spellEnd"/>
+      <w:r>
+        <w:t xml:space="preserve"> модель </w:t>
       </w:r>
       <w:r>
         <w:t xml:space="preserve">бизнес-процесса </w:t>
@@ -3136,7 +3239,7 @@
 </file>
 
 <file path=word/endnotes.xml><?xml version="1.0" encoding="utf-8"?>
-<w:endnotes xmlns:wpc="http://schemas.microsoft.com/office/word/2010/wordprocessingCanvas" xmlns:cx="http://schemas.microsoft.com/office/drawing/2014/chartex" xmlns:cx1="http://schemas.microsoft.com/office/drawing/2015/9/8/chartex" xmlns:cx2="http://schemas.microsoft.com/office/drawing/2015/10/21/chartex" xmlns:cx3="http://schemas.microsoft.com/office/drawing/2016/5/9/chartex" xmlns:cx4="http://schemas.microsoft.com/office/drawing/2016/5/10/chartex" xmlns:cx5="http://schemas.microsoft.com/office/drawing/2016/5/11/chartex" xmlns:cx6="http://schemas.microsoft.com/office/drawing/2016/5/12/chartex" xmlns:cx7="http://schemas.microsoft.com/office/drawing/2016/5/13/chartex" xmlns:cx8="http://schemas.microsoft.com/office/drawing/2016/5/14/chartex" xmlns:mc="http://schemas.openxmlformats.org/markup-compatibility/2006" xmlns:aink="http://schemas.microsoft.com/office/drawing/2016/ink" xmlns:am3d="http://schemas.microsoft.com/office/drawing/2017/model3d" xmlns:o="urn:schemas-microsoft-com:office:office" xmlns:r="http://schemas.openxmlformats.org/officeDocument/2006/relationships" xmlns:m="http://schemas.openxmlformats.org/officeDocument/2006/math" xmlns:v="urn:schemas-microsoft-com:vml" xmlns:wp14="http://schemas.microsoft.com/office/word/2010/wordprocessingDrawing" xmlns:wp="http://schemas.openxmlformats.org/drawingml/2006/wordprocessingDrawing" xmlns:w10="urn:schemas-microsoft-com:office:word" xmlns:w="http://schemas.openxmlformats.org/wordprocessingml/2006/main" xmlns:w14="http://schemas.microsoft.com/office/word/2010/wordml" xmlns:w15="http://schemas.microsoft.com/office/word/2012/wordml" xmlns:w16cex="http://schemas.microsoft.com/office/word/2018/wordml/cex" xmlns:w16cid="http://schemas.microsoft.com/office/word/2016/wordml/cid" xmlns:w16="http://schemas.microsoft.com/office/word/2018/wordml" xmlns:w16sdtdh="http://schemas.microsoft.com/office/word/2020/wordml/sdtdatahash" xmlns:w16se="http://schemas.microsoft.com/office/word/2015/wordml/symex" xmlns:wpg="http://schemas.microsoft.com/office/word/2010/wordprocessingGroup" xmlns:wpi="http://schemas.microsoft.com/office/word/2010/wordprocessingInk" xmlns:wne="http://schemas.microsoft.com/office/word/2006/wordml" xmlns:wps="http://schemas.microsoft.com/office/word/2010/wordprocessingShape" mc:Ignorable="w14 w15 w16se w16cid w16 w16cex w16sdtdh wp14">
+<w:endnotes xmlns:wpc="http://schemas.microsoft.com/office/word/2010/wordprocessingCanvas" xmlns:cx="http://schemas.microsoft.com/office/drawing/2014/chartex" xmlns:cx1="http://schemas.microsoft.com/office/drawing/2015/9/8/chartex" xmlns:cx2="http://schemas.microsoft.com/office/drawing/2015/10/21/chartex" xmlns:cx3="http://schemas.microsoft.com/office/drawing/2016/5/9/chartex" xmlns:cx4="http://schemas.microsoft.com/office/drawing/2016/5/10/chartex" xmlns:cx5="http://schemas.microsoft.com/office/drawing/2016/5/11/chartex" xmlns:cx6="http://schemas.microsoft.com/office/drawing/2016/5/12/chartex" xmlns:cx7="http://schemas.microsoft.com/office/drawing/2016/5/13/chartex" xmlns:cx8="http://schemas.microsoft.com/office/drawing/2016/5/14/chartex" xmlns:mc="http://schemas.openxmlformats.org/markup-compatibility/2006" xmlns:aink="http://schemas.microsoft.com/office/drawing/2016/ink" xmlns:am3d="http://schemas.microsoft.com/office/drawing/2017/model3d" xmlns:o="urn:schemas-microsoft-com:office:office" xmlns:oel="http://schemas.microsoft.com/office/2019/extlst" xmlns:r="http://schemas.openxmlformats.org/officeDocument/2006/relationships" xmlns:m="http://schemas.openxmlformats.org/officeDocument/2006/math" xmlns:v="urn:schemas-microsoft-com:vml" xmlns:wp14="http://schemas.microsoft.com/office/word/2010/wordprocessingDrawing" xmlns:wp="http://schemas.openxmlformats.org/drawingml/2006/wordprocessingDrawing" xmlns:w10="urn:schemas-microsoft-com:office:word" xmlns:w="http://schemas.openxmlformats.org/wordprocessingml/2006/main" xmlns:w14="http://schemas.microsoft.com/office/word/2010/wordml" xmlns:w15="http://schemas.microsoft.com/office/word/2012/wordml" xmlns:w16cex="http://schemas.microsoft.com/office/word/2018/wordml/cex" xmlns:w16cid="http://schemas.microsoft.com/office/word/2016/wordml/cid" xmlns:w16="http://schemas.microsoft.com/office/word/2018/wordml" xmlns:w16du="http://schemas.microsoft.com/office/word/2023/wordml/word16du" xmlns:w16sdtdh="http://schemas.microsoft.com/office/word/2020/wordml/sdtdatahash" xmlns:w16sdtfl="http://schemas.microsoft.com/office/word/2024/wordml/sdtformatlock" xmlns:w16se="http://schemas.microsoft.com/office/word/2015/wordml/symex" xmlns:wpg="http://schemas.microsoft.com/office/word/2010/wordprocessingGroup" xmlns:wpi="http://schemas.microsoft.com/office/word/2010/wordprocessingInk" xmlns:wne="http://schemas.microsoft.com/office/word/2006/wordml" xmlns:wps="http://schemas.microsoft.com/office/word/2010/wordprocessingShape" mc:Ignorable="w14 w15 w16se w16cid w16 w16cex w16sdtdh w16sdtfl w16du wp14">
   <w:endnote w:type="separator" w:id="-1">
     <w:p>
       <w:pPr>
@@ -3161,7 +3264,7 @@
 </file>
 
 <file path=word/footer1.xml><?xml version="1.0" encoding="utf-8"?>
-<w:ftr xmlns:wpc="http://schemas.microsoft.com/office/word/2010/wordprocessingCanvas" xmlns:cx="http://schemas.microsoft.com/office/drawing/2014/chartex" xmlns:cx1="http://schemas.microsoft.com/office/drawing/2015/9/8/chartex" xmlns:cx2="http://schemas.microsoft.com/office/drawing/2015/10/21/chartex" xmlns:cx3="http://schemas.microsoft.com/office/drawing/2016/5/9/chartex" xmlns:cx4="http://schemas.microsoft.com/office/drawing/2016/5/10/chartex" xmlns:cx5="http://schemas.microsoft.com/office/drawing/2016/5/11/chartex" xmlns:cx6="http://schemas.microsoft.com/office/drawing/2016/5/12/chartex" xmlns:cx7="http://schemas.microsoft.com/office/drawing/2016/5/13/chartex" xmlns:cx8="http://schemas.microsoft.com/office/drawing/2016/5/14/chartex" xmlns:mc="http://schemas.openxmlformats.org/markup-compatibility/2006" xmlns:aink="http://schemas.microsoft.com/office/drawing/2016/ink" xmlns:am3d="http://schemas.microsoft.com/office/drawing/2017/model3d" xmlns:o="urn:schemas-microsoft-com:office:office" xmlns:r="http://schemas.openxmlformats.org/officeDocument/2006/relationships" xmlns:m="http://schemas.openxmlformats.org/officeDocument/2006/math" xmlns:v="urn:schemas-microsoft-com:vml" xmlns:wp14="http://schemas.microsoft.com/office/word/2010/wordprocessingDrawing" xmlns:wp="http://schemas.openxmlformats.org/drawingml/2006/wordprocessingDrawing" xmlns:w10="urn:schemas-microsoft-com:office:word" xmlns:w="http://schemas.openxmlformats.org/wordprocessingml/2006/main" xmlns:w14="http://schemas.microsoft.com/office/word/2010/wordml" xmlns:w15="http://schemas.microsoft.com/office/word/2012/wordml" xmlns:w16cex="http://schemas.microsoft.com/office/word/2018/wordml/cex" xmlns:w16cid="http://schemas.microsoft.com/office/word/2016/wordml/cid" xmlns:w16="http://schemas.microsoft.com/office/word/2018/wordml" xmlns:w16sdtdh="http://schemas.microsoft.com/office/word/2020/wordml/sdtdatahash" xmlns:w16se="http://schemas.microsoft.com/office/word/2015/wordml/symex" xmlns:wpg="http://schemas.microsoft.com/office/word/2010/wordprocessingGroup" xmlns:wpi="http://schemas.microsoft.com/office/word/2010/wordprocessingInk" xmlns:wne="http://schemas.microsoft.com/office/word/2006/wordml" xmlns:wps="http://schemas.microsoft.com/office/word/2010/wordprocessingShape" mc:Ignorable="w14 w15 w16se w16cid w16 w16cex w16sdtdh wp14">
+<w:ftr xmlns:wpc="http://schemas.microsoft.com/office/word/2010/wordprocessingCanvas" xmlns:cx="http://schemas.microsoft.com/office/drawing/2014/chartex" xmlns:cx1="http://schemas.microsoft.com/office/drawing/2015/9/8/chartex" xmlns:cx2="http://schemas.microsoft.com/office/drawing/2015/10/21/chartex" xmlns:cx3="http://schemas.microsoft.com/office/drawing/2016/5/9/chartex" xmlns:cx4="http://schemas.microsoft.com/office/drawing/2016/5/10/chartex" xmlns:cx5="http://schemas.microsoft.com/office/drawing/2016/5/11/chartex" xmlns:cx6="http://schemas.microsoft.com/office/drawing/2016/5/12/chartex" xmlns:cx7="http://schemas.microsoft.com/office/drawing/2016/5/13/chartex" xmlns:cx8="http://schemas.microsoft.com/office/drawing/2016/5/14/chartex" xmlns:mc="http://schemas.openxmlformats.org/markup-compatibility/2006" xmlns:aink="http://schemas.microsoft.com/office/drawing/2016/ink" xmlns:am3d="http://schemas.microsoft.com/office/drawing/2017/model3d" xmlns:o="urn:schemas-microsoft-com:office:office" xmlns:oel="http://schemas.microsoft.com/office/2019/extlst" xmlns:r="http://schemas.openxmlformats.org/officeDocument/2006/relationships" xmlns:m="http://schemas.openxmlformats.org/officeDocument/2006/math" xmlns:v="urn:schemas-microsoft-com:vml" xmlns:wp14="http://schemas.microsoft.com/office/word/2010/wordprocessingDrawing" xmlns:wp="http://schemas.openxmlformats.org/drawingml/2006/wordprocessingDrawing" xmlns:w10="urn:schemas-microsoft-com:office:word" xmlns:w="http://schemas.openxmlformats.org/wordprocessingml/2006/main" xmlns:w14="http://schemas.microsoft.com/office/word/2010/wordml" xmlns:w15="http://schemas.microsoft.com/office/word/2012/wordml" xmlns:w16cex="http://schemas.microsoft.com/office/word/2018/wordml/cex" xmlns:w16cid="http://schemas.microsoft.com/office/word/2016/wordml/cid" xmlns:w16="http://schemas.microsoft.com/office/word/2018/wordml" xmlns:w16du="http://schemas.microsoft.com/office/word/2023/wordml/word16du" xmlns:w16sdtdh="http://schemas.microsoft.com/office/word/2020/wordml/sdtdatahash" xmlns:w16sdtfl="http://schemas.microsoft.com/office/word/2024/wordml/sdtformatlock" xmlns:w16se="http://schemas.microsoft.com/office/word/2015/wordml/symex" xmlns:wpg="http://schemas.microsoft.com/office/word/2010/wordprocessingGroup" xmlns:wpi="http://schemas.microsoft.com/office/word/2010/wordprocessingInk" xmlns:wne="http://schemas.microsoft.com/office/word/2006/wordml" xmlns:wps="http://schemas.microsoft.com/office/word/2010/wordprocessingShape" mc:Ignorable="w14 w15 w16se w16cid w16 w16cex w16sdtdh w16sdtfl w16du wp14">
   <w:sdt>
     <w:sdtPr>
       <w:id w:val="-460568818"/>
@@ -3178,7 +3281,7 @@
     <w:sdtContent>
       <w:p>
         <w:pPr>
-          <w:pStyle w:val="ab"/>
+          <w:pStyle w:val="afff"/>
         </w:pPr>
         <w:r>
           <w:fldChar w:fldCharType="begin"/>
@@ -3206,7 +3309,7 @@
   </w:sdt>
   <w:p>
     <w:pPr>
-      <w:pStyle w:val="Footer"/>
+      <w:pStyle w:val="affd"/>
       <w:ind w:firstLine="0"/>
       <w:jc w:val="center"/>
       <w:rPr>
@@ -3218,10 +3321,10 @@
 </file>
 
 <file path=word/footer2.xml><?xml version="1.0" encoding="utf-8"?>
-<w:ftr xmlns:wpc="http://schemas.microsoft.com/office/word/2010/wordprocessingCanvas" xmlns:cx="http://schemas.microsoft.com/office/drawing/2014/chartex" xmlns:cx1="http://schemas.microsoft.com/office/drawing/2015/9/8/chartex" xmlns:cx2="http://schemas.microsoft.com/office/drawing/2015/10/21/chartex" xmlns:cx3="http://schemas.microsoft.com/office/drawing/2016/5/9/chartex" xmlns:cx4="http://schemas.microsoft.com/office/drawing/2016/5/10/chartex" xmlns:cx5="http://schemas.microsoft.com/office/drawing/2016/5/11/chartex" xmlns:cx6="http://schemas.microsoft.com/office/drawing/2016/5/12/chartex" xmlns:cx7="http://schemas.microsoft.com/office/drawing/2016/5/13/chartex" xmlns:cx8="http://schemas.microsoft.com/office/drawing/2016/5/14/chartex" xmlns:mc="http://schemas.openxmlformats.org/markup-compatibility/2006" xmlns:aink="http://schemas.microsoft.com/office/drawing/2016/ink" xmlns:am3d="http://schemas.microsoft.com/office/drawing/2017/model3d" xmlns:o="urn:schemas-microsoft-com:office:office" xmlns:r="http://schemas.openxmlformats.org/officeDocument/2006/relationships" xmlns:m="http://schemas.openxmlformats.org/officeDocument/2006/math" xmlns:v="urn:schemas-microsoft-com:vml" xmlns:wp14="http://schemas.microsoft.com/office/word/2010/wordprocessingDrawing" xmlns:wp="http://schemas.openxmlformats.org/drawingml/2006/wordprocessingDrawing" xmlns:w10="urn:schemas-microsoft-com:office:word" xmlns:w="http://schemas.openxmlformats.org/wordprocessingml/2006/main" xmlns:w14="http://schemas.microsoft.com/office/word/2010/wordml" xmlns:w15="http://schemas.microsoft.com/office/word/2012/wordml" xmlns:w16cex="http://schemas.microsoft.com/office/word/2018/wordml/cex" xmlns:w16cid="http://schemas.microsoft.com/office/word/2016/wordml/cid" xmlns:w16="http://schemas.microsoft.com/office/word/2018/wordml" xmlns:w16sdtdh="http://schemas.microsoft.com/office/word/2020/wordml/sdtdatahash" xmlns:w16se="http://schemas.microsoft.com/office/word/2015/wordml/symex" xmlns:wpg="http://schemas.microsoft.com/office/word/2010/wordprocessingGroup" xmlns:wpi="http://schemas.microsoft.com/office/word/2010/wordprocessingInk" xmlns:wne="http://schemas.microsoft.com/office/word/2006/wordml" xmlns:wps="http://schemas.microsoft.com/office/word/2010/wordprocessingShape" mc:Ignorable="w14 w15 w16se w16cid w16 w16cex w16sdtdh wp14">
+<w:ftr xmlns:wpc="http://schemas.microsoft.com/office/word/2010/wordprocessingCanvas" xmlns:cx="http://schemas.microsoft.com/office/drawing/2014/chartex" xmlns:cx1="http://schemas.microsoft.com/office/drawing/2015/9/8/chartex" xmlns:cx2="http://schemas.microsoft.com/office/drawing/2015/10/21/chartex" xmlns:cx3="http://schemas.microsoft.com/office/drawing/2016/5/9/chartex" xmlns:cx4="http://schemas.microsoft.com/office/drawing/2016/5/10/chartex" xmlns:cx5="http://schemas.microsoft.com/office/drawing/2016/5/11/chartex" xmlns:cx6="http://schemas.microsoft.com/office/drawing/2016/5/12/chartex" xmlns:cx7="http://schemas.microsoft.com/office/drawing/2016/5/13/chartex" xmlns:cx8="http://schemas.microsoft.com/office/drawing/2016/5/14/chartex" xmlns:mc="http://schemas.openxmlformats.org/markup-compatibility/2006" xmlns:aink="http://schemas.microsoft.com/office/drawing/2016/ink" xmlns:am3d="http://schemas.microsoft.com/office/drawing/2017/model3d" xmlns:o="urn:schemas-microsoft-com:office:office" xmlns:oel="http://schemas.microsoft.com/office/2019/extlst" xmlns:r="http://schemas.openxmlformats.org/officeDocument/2006/relationships" xmlns:m="http://schemas.openxmlformats.org/officeDocument/2006/math" xmlns:v="urn:schemas-microsoft-com:vml" xmlns:wp14="http://schemas.microsoft.com/office/word/2010/wordprocessingDrawing" xmlns:wp="http://schemas.openxmlformats.org/drawingml/2006/wordprocessingDrawing" xmlns:w10="urn:schemas-microsoft-com:office:word" xmlns:w="http://schemas.openxmlformats.org/wordprocessingml/2006/main" xmlns:w14="http://schemas.microsoft.com/office/word/2010/wordml" xmlns:w15="http://schemas.microsoft.com/office/word/2012/wordml" xmlns:w16cex="http://schemas.microsoft.com/office/word/2018/wordml/cex" xmlns:w16cid="http://schemas.microsoft.com/office/word/2016/wordml/cid" xmlns:w16="http://schemas.microsoft.com/office/word/2018/wordml" xmlns:w16du="http://schemas.microsoft.com/office/word/2023/wordml/word16du" xmlns:w16sdtdh="http://schemas.microsoft.com/office/word/2020/wordml/sdtdatahash" xmlns:w16sdtfl="http://schemas.microsoft.com/office/word/2024/wordml/sdtformatlock" xmlns:w16se="http://schemas.microsoft.com/office/word/2015/wordml/symex" xmlns:wpg="http://schemas.microsoft.com/office/word/2010/wordprocessingGroup" xmlns:wpi="http://schemas.microsoft.com/office/word/2010/wordprocessingInk" xmlns:wne="http://schemas.microsoft.com/office/word/2006/wordml" xmlns:wps="http://schemas.microsoft.com/office/word/2010/wordprocessingShape" mc:Ignorable="w14 w15 w16se w16cid w16 w16cex w16sdtdh w16sdtfl w16du wp14">
   <w:p>
     <w:pPr>
-      <w:pStyle w:val="Footer"/>
+      <w:pStyle w:val="affd"/>
       <w:ind w:firstLine="0"/>
       <w:jc w:val="center"/>
       <w:rPr>
@@ -3233,7 +3336,7 @@
 </file>
 
 <file path=word/footnotes.xml><?xml version="1.0" encoding="utf-8"?>
-<w:footnotes xmlns:wpc="http://schemas.microsoft.com/office/word/2010/wordprocessingCanvas" xmlns:cx="http://schemas.microsoft.com/office/drawing/2014/chartex" xmlns:cx1="http://schemas.microsoft.com/office/drawing/2015/9/8/chartex" xmlns:cx2="http://schemas.microsoft.com/office/drawing/2015/10/21/chartex" xmlns:cx3="http://schemas.microsoft.com/office/drawing/2016/5/9/chartex" xmlns:cx4="http://schemas.microsoft.com/office/drawing/2016/5/10/chartex" xmlns:cx5="http://schemas.microsoft.com/office/drawing/2016/5/11/chartex" xmlns:cx6="http://schemas.microsoft.com/office/drawing/2016/5/12/chartex" xmlns:cx7="http://schemas.microsoft.com/office/drawing/2016/5/13/chartex" xmlns:cx8="http://schemas.microsoft.com/office/drawing/2016/5/14/chartex" xmlns:mc="http://schemas.openxmlformats.org/markup-compatibility/2006" xmlns:aink="http://schemas.microsoft.com/office/drawing/2016/ink" xmlns:am3d="http://schemas.microsoft.com/office/drawing/2017/model3d" xmlns:o="urn:schemas-microsoft-com:office:office" xmlns:r="http://schemas.openxmlformats.org/officeDocument/2006/relationships" xmlns:m="http://schemas.openxmlformats.org/officeDocument/2006/math" xmlns:v="urn:schemas-microsoft-com:vml" xmlns:wp14="http://schemas.microsoft.com/office/word/2010/wordprocessingDrawing" xmlns:wp="http://schemas.openxmlformats.org/drawingml/2006/wordprocessingDrawing" xmlns:w10="urn:schemas-microsoft-com:office:word" xmlns:w="http://schemas.openxmlformats.org/wordprocessingml/2006/main" xmlns:w14="http://schemas.microsoft.com/office/word/2010/wordml" xmlns:w15="http://schemas.microsoft.com/office/word/2012/wordml" xmlns:w16cex="http://schemas.microsoft.com/office/word/2018/wordml/cex" xmlns:w16cid="http://schemas.microsoft.com/office/word/2016/wordml/cid" xmlns:w16="http://schemas.microsoft.com/office/word/2018/wordml" xmlns:w16sdtdh="http://schemas.microsoft.com/office/word/2020/wordml/sdtdatahash" xmlns:w16se="http://schemas.microsoft.com/office/word/2015/wordml/symex" xmlns:wpg="http://schemas.microsoft.com/office/word/2010/wordprocessingGroup" xmlns:wpi="http://schemas.microsoft.com/office/word/2010/wordprocessingInk" xmlns:wne="http://schemas.microsoft.com/office/word/2006/wordml" xmlns:wps="http://schemas.microsoft.com/office/word/2010/wordprocessingShape" mc:Ignorable="w14 w15 w16se w16cid w16 w16cex w16sdtdh wp14">
+<w:footnotes xmlns:wpc="http://schemas.microsoft.com/office/word/2010/wordprocessingCanvas" xmlns:cx="http://schemas.microsoft.com/office/drawing/2014/chartex" xmlns:cx1="http://schemas.microsoft.com/office/drawing/2015/9/8/chartex" xmlns:cx2="http://schemas.microsoft.com/office/drawing/2015/10/21/chartex" xmlns:cx3="http://schemas.microsoft.com/office/drawing/2016/5/9/chartex" xmlns:cx4="http://schemas.microsoft.com/office/drawing/2016/5/10/chartex" xmlns:cx5="http://schemas.microsoft.com/office/drawing/2016/5/11/chartex" xmlns:cx6="http://schemas.microsoft.com/office/drawing/2016/5/12/chartex" xmlns:cx7="http://schemas.microsoft.com/office/drawing/2016/5/13/chartex" xmlns:cx8="http://schemas.microsoft.com/office/drawing/2016/5/14/chartex" xmlns:mc="http://schemas.openxmlformats.org/markup-compatibility/2006" xmlns:aink="http://schemas.microsoft.com/office/drawing/2016/ink" xmlns:am3d="http://schemas.microsoft.com/office/drawing/2017/model3d" xmlns:o="urn:schemas-microsoft-com:office:office" xmlns:oel="http://schemas.microsoft.com/office/2019/extlst" xmlns:r="http://schemas.openxmlformats.org/officeDocument/2006/relationships" xmlns:m="http://schemas.openxmlformats.org/officeDocument/2006/math" xmlns:v="urn:schemas-microsoft-com:vml" xmlns:wp14="http://schemas.microsoft.com/office/word/2010/wordprocessingDrawing" xmlns:wp="http://schemas.openxmlformats.org/drawingml/2006/wordprocessingDrawing" xmlns:w10="urn:schemas-microsoft-com:office:word" xmlns:w="http://schemas.openxmlformats.org/wordprocessingml/2006/main" xmlns:w14="http://schemas.microsoft.com/office/word/2010/wordml" xmlns:w15="http://schemas.microsoft.com/office/word/2012/wordml" xmlns:w16cex="http://schemas.microsoft.com/office/word/2018/wordml/cex" xmlns:w16cid="http://schemas.microsoft.com/office/word/2016/wordml/cid" xmlns:w16="http://schemas.microsoft.com/office/word/2018/wordml" xmlns:w16du="http://schemas.microsoft.com/office/word/2023/wordml/word16du" xmlns:w16sdtdh="http://schemas.microsoft.com/office/word/2020/wordml/sdtdatahash" xmlns:w16sdtfl="http://schemas.microsoft.com/office/word/2024/wordml/sdtformatlock" xmlns:w16se="http://schemas.microsoft.com/office/word/2015/wordml/symex" xmlns:wpg="http://schemas.microsoft.com/office/word/2010/wordprocessingGroup" xmlns:wpi="http://schemas.microsoft.com/office/word/2010/wordprocessingInk" xmlns:wne="http://schemas.microsoft.com/office/word/2006/wordml" xmlns:wps="http://schemas.microsoft.com/office/word/2010/wordprocessingShape" mc:Ignorable="w14 w15 w16se w16cid w16 w16cex w16sdtdh w16sdtfl w16du wp14">
   <w:footnote w:type="separator" w:id="-1">
     <w:p>
       <w:pPr>
@@ -3258,7 +3361,7 @@
 </file>
 
 <file path=word/numbering.xml><?xml version="1.0" encoding="utf-8"?>
-<w:numbering xmlns:wpc="http://schemas.microsoft.com/office/word/2010/wordprocessingCanvas" xmlns:cx="http://schemas.microsoft.com/office/drawing/2014/chartex" xmlns:cx1="http://schemas.microsoft.com/office/drawing/2015/9/8/chartex" xmlns:cx2="http://schemas.microsoft.com/office/drawing/2015/10/21/chartex" xmlns:cx3="http://schemas.microsoft.com/office/drawing/2016/5/9/chartex" xmlns:cx4="http://schemas.microsoft.com/office/drawing/2016/5/10/chartex" xmlns:cx5="http://schemas.microsoft.com/office/drawing/2016/5/11/chartex" xmlns:cx6="http://schemas.microsoft.com/office/drawing/2016/5/12/chartex" xmlns:cx7="http://schemas.microsoft.com/office/drawing/2016/5/13/chartex" xmlns:cx8="http://schemas.microsoft.com/office/drawing/2016/5/14/chartex" xmlns:mc="http://schemas.openxmlformats.org/markup-compatibility/2006" xmlns:aink="http://schemas.microsoft.com/office/drawing/2016/ink" xmlns:am3d="http://schemas.microsoft.com/office/drawing/2017/model3d" xmlns:o="urn:schemas-microsoft-com:office:office" xmlns:r="http://schemas.openxmlformats.org/officeDocument/2006/relationships" xmlns:m="http://schemas.openxmlformats.org/officeDocument/2006/math" xmlns:v="urn:schemas-microsoft-com:vml" xmlns:wp14="http://schemas.microsoft.com/office/word/2010/wordprocessingDrawing" xmlns:wp="http://schemas.openxmlformats.org/drawingml/2006/wordprocessingDrawing" xmlns:w10="urn:schemas-microsoft-com:office:word" xmlns:w="http://schemas.openxmlformats.org/wordprocessingml/2006/main" xmlns:w14="http://schemas.microsoft.com/office/word/2010/wordml" xmlns:w15="http://schemas.microsoft.com/office/word/2012/wordml" xmlns:w16cex="http://schemas.microsoft.com/office/word/2018/wordml/cex" xmlns:w16cid="http://schemas.microsoft.com/office/word/2016/wordml/cid" xmlns:w16="http://schemas.microsoft.com/office/word/2018/wordml" xmlns:w16sdtdh="http://schemas.microsoft.com/office/word/2020/wordml/sdtdatahash" xmlns:w16se="http://schemas.microsoft.com/office/word/2015/wordml/symex" xmlns:wpg="http://schemas.microsoft.com/office/word/2010/wordprocessingGroup" xmlns:wpi="http://schemas.microsoft.com/office/word/2010/wordprocessingInk" xmlns:wne="http://schemas.microsoft.com/office/word/2006/wordml" xmlns:wps="http://schemas.microsoft.com/office/word/2010/wordprocessingShape" mc:Ignorable="w14 w15 w16se w16cid w16 w16cex w16sdtdh wp14">
+<w:numbering xmlns:wpc="http://schemas.microsoft.com/office/word/2010/wordprocessingCanvas" xmlns:cx="http://schemas.microsoft.com/office/drawing/2014/chartex" xmlns:cx1="http://schemas.microsoft.com/office/drawing/2015/9/8/chartex" xmlns:cx2="http://schemas.microsoft.com/office/drawing/2015/10/21/chartex" xmlns:cx3="http://schemas.microsoft.com/office/drawing/2016/5/9/chartex" xmlns:cx4="http://schemas.microsoft.com/office/drawing/2016/5/10/chartex" xmlns:cx5="http://schemas.microsoft.com/office/drawing/2016/5/11/chartex" xmlns:cx6="http://schemas.microsoft.com/office/drawing/2016/5/12/chartex" xmlns:cx7="http://schemas.microsoft.com/office/drawing/2016/5/13/chartex" xmlns:cx8="http://schemas.microsoft.com/office/drawing/2016/5/14/chartex" xmlns:mc="http://schemas.openxmlformats.org/markup-compatibility/2006" xmlns:aink="http://schemas.microsoft.com/office/drawing/2016/ink" xmlns:am3d="http://schemas.microsoft.com/office/drawing/2017/model3d" xmlns:o="urn:schemas-microsoft-com:office:office" xmlns:oel="http://schemas.microsoft.com/office/2019/extlst" xmlns:r="http://schemas.openxmlformats.org/officeDocument/2006/relationships" xmlns:m="http://schemas.openxmlformats.org/officeDocument/2006/math" xmlns:v="urn:schemas-microsoft-com:vml" xmlns:wp14="http://schemas.microsoft.com/office/word/2010/wordprocessingDrawing" xmlns:wp="http://schemas.openxmlformats.org/drawingml/2006/wordprocessingDrawing" xmlns:w10="urn:schemas-microsoft-com:office:word" xmlns:w="http://schemas.openxmlformats.org/wordprocessingml/2006/main" xmlns:w14="http://schemas.microsoft.com/office/word/2010/wordml" xmlns:w15="http://schemas.microsoft.com/office/word/2012/wordml" xmlns:w16cex="http://schemas.microsoft.com/office/word/2018/wordml/cex" xmlns:w16cid="http://schemas.microsoft.com/office/word/2016/wordml/cid" xmlns:w16="http://schemas.microsoft.com/office/word/2018/wordml" xmlns:w16du="http://schemas.microsoft.com/office/word/2023/wordml/word16du" xmlns:w16sdtdh="http://schemas.microsoft.com/office/word/2020/wordml/sdtdatahash" xmlns:w16sdtfl="http://schemas.microsoft.com/office/word/2024/wordml/sdtformatlock" xmlns:w16se="http://schemas.microsoft.com/office/word/2015/wordml/symex" xmlns:wpg="http://schemas.microsoft.com/office/word/2010/wordprocessingGroup" xmlns:wpi="http://schemas.microsoft.com/office/word/2010/wordprocessingInk" xmlns:wne="http://schemas.microsoft.com/office/word/2006/wordml" xmlns:wps="http://schemas.microsoft.com/office/word/2010/wordprocessingShape" mc:Ignorable="w14 w15 w16se w16cid w16 w16cex w16sdtdh w16sdtfl w16du wp14">
   <w:abstractNum w:abstractNumId="0" w15:restartNumberingAfterBreak="0">
     <w:nsid w:val="00A84C3B"/>
     <w:multiLevelType w:val="hybridMultilevel"/>
@@ -5569,83 +5672,83 @@
       </w:pPr>
     </w:lvl>
   </w:abstractNum>
-  <w:num w:numId="1">
+  <w:num w:numId="1" w16cid:durableId="749304197">
     <w:abstractNumId w:val="10"/>
   </w:num>
-  <w:num w:numId="2">
+  <w:num w:numId="2" w16cid:durableId="747264407">
     <w:abstractNumId w:val="10"/>
   </w:num>
-  <w:num w:numId="3">
+  <w:num w:numId="3" w16cid:durableId="1407259972">
     <w:abstractNumId w:val="14"/>
   </w:num>
-  <w:num w:numId="4">
+  <w:num w:numId="4" w16cid:durableId="1991594830">
     <w:abstractNumId w:val="6"/>
   </w:num>
-  <w:num w:numId="5">
+  <w:num w:numId="5" w16cid:durableId="641152924">
     <w:abstractNumId w:val="13"/>
   </w:num>
-  <w:num w:numId="6">
+  <w:num w:numId="6" w16cid:durableId="1256011681">
     <w:abstractNumId w:val="19"/>
   </w:num>
-  <w:num w:numId="7">
+  <w:num w:numId="7" w16cid:durableId="339235662">
     <w:abstractNumId w:val="5"/>
   </w:num>
-  <w:num w:numId="8">
+  <w:num w:numId="8" w16cid:durableId="1396901935">
     <w:abstractNumId w:val="11"/>
   </w:num>
-  <w:num w:numId="9">
+  <w:num w:numId="9" w16cid:durableId="1420062014">
     <w:abstractNumId w:val="12"/>
   </w:num>
-  <w:num w:numId="10">
+  <w:num w:numId="10" w16cid:durableId="15811278">
     <w:abstractNumId w:val="22"/>
   </w:num>
-  <w:num w:numId="11">
+  <w:num w:numId="11" w16cid:durableId="833882493">
     <w:abstractNumId w:val="4"/>
   </w:num>
-  <w:num w:numId="12">
+  <w:num w:numId="12" w16cid:durableId="623584548">
     <w:abstractNumId w:val="16"/>
   </w:num>
-  <w:num w:numId="13">
+  <w:num w:numId="13" w16cid:durableId="365449371">
     <w:abstractNumId w:val="8"/>
   </w:num>
-  <w:num w:numId="14">
+  <w:num w:numId="14" w16cid:durableId="1193495629">
     <w:abstractNumId w:val="3"/>
   </w:num>
-  <w:num w:numId="15">
+  <w:num w:numId="15" w16cid:durableId="1998336736">
     <w:abstractNumId w:val="17"/>
   </w:num>
-  <w:num w:numId="16">
+  <w:num w:numId="16" w16cid:durableId="1854151520">
     <w:abstractNumId w:val="7"/>
   </w:num>
-  <w:num w:numId="17">
+  <w:num w:numId="17" w16cid:durableId="170029160">
     <w:abstractNumId w:val="21"/>
   </w:num>
-  <w:num w:numId="18">
+  <w:num w:numId="18" w16cid:durableId="777795175">
     <w:abstractNumId w:val="2"/>
   </w:num>
-  <w:num w:numId="19">
+  <w:num w:numId="19" w16cid:durableId="1750731207">
     <w:abstractNumId w:val="0"/>
   </w:num>
-  <w:num w:numId="20">
+  <w:num w:numId="20" w16cid:durableId="1339884970">
     <w:abstractNumId w:val="15"/>
   </w:num>
-  <w:num w:numId="21">
+  <w:num w:numId="21" w16cid:durableId="1400517739">
     <w:abstractNumId w:val="18"/>
   </w:num>
-  <w:num w:numId="22">
+  <w:num w:numId="22" w16cid:durableId="2005083054">
     <w:abstractNumId w:val="20"/>
   </w:num>
-  <w:num w:numId="23">
+  <w:num w:numId="23" w16cid:durableId="2102414397">
     <w:abstractNumId w:val="9"/>
   </w:num>
-  <w:num w:numId="24">
+  <w:num w:numId="24" w16cid:durableId="2133013530">
     <w:abstractNumId w:val="1"/>
   </w:num>
 </w:numbering>
 </file>
 
 <file path=word/styles.xml><?xml version="1.0" encoding="utf-8"?>
-<w:styles xmlns:mc="http://schemas.openxmlformats.org/markup-compatibility/2006" xmlns:r="http://schemas.openxmlformats.org/officeDocument/2006/relationships" xmlns:w="http://schemas.openxmlformats.org/wordprocessingml/2006/main" xmlns:w14="http://schemas.microsoft.com/office/word/2010/wordml" xmlns:w15="http://schemas.microsoft.com/office/word/2012/wordml" xmlns:w16cex="http://schemas.microsoft.com/office/word/2018/wordml/cex" xmlns:w16cid="http://schemas.microsoft.com/office/word/2016/wordml/cid" xmlns:w16="http://schemas.microsoft.com/office/word/2018/wordml" xmlns:w16sdtdh="http://schemas.microsoft.com/office/word/2020/wordml/sdtdatahash" xmlns:w16se="http://schemas.microsoft.com/office/word/2015/wordml/symex" mc:Ignorable="w14 w15 w16se w16cid w16 w16cex w16sdtdh">
+<w:styles xmlns:mc="http://schemas.openxmlformats.org/markup-compatibility/2006" xmlns:r="http://schemas.openxmlformats.org/officeDocument/2006/relationships" xmlns:w="http://schemas.openxmlformats.org/wordprocessingml/2006/main" xmlns:w14="http://schemas.microsoft.com/office/word/2010/wordml" xmlns:w15="http://schemas.microsoft.com/office/word/2012/wordml" xmlns:w16cex="http://schemas.microsoft.com/office/word/2018/wordml/cex" xmlns:w16cid="http://schemas.microsoft.com/office/word/2016/wordml/cid" xmlns:w16="http://schemas.microsoft.com/office/word/2018/wordml" xmlns:w16du="http://schemas.microsoft.com/office/word/2023/wordml/word16du" xmlns:w16sdtdh="http://schemas.microsoft.com/office/word/2020/wordml/sdtdatahash" xmlns:w16sdtfl="http://schemas.microsoft.com/office/word/2024/wordml/sdtformatlock" xmlns:w16se="http://schemas.microsoft.com/office/word/2015/wordml/symex" mc:Ignorable="w14 w15 w16se w16cid w16 w16cex w16sdtdh w16sdtfl w16du">
   <w:docDefaults>
     <w:rPrDefault>
       <w:rPr>
@@ -6039,7 +6142,7 @@
     <w:lsdException w:name="Unresolved Mention" w:semiHidden="1" w:unhideWhenUsed="1"/>
     <w:lsdException w:name="Smart Link" w:semiHidden="1" w:unhideWhenUsed="1"/>
   </w:latentStyles>
-  <w:style w:type="paragraph" w:default="1" w:styleId="Normal">
+  <w:style w:type="paragraph" w:default="1" w:styleId="a1">
     <w:name w:val="Normal"/>
     <w:qFormat/>
     <w:pPr>
@@ -6052,11 +6155,11 @@
       <w:sz w:val="28"/>
     </w:rPr>
   </w:style>
-  <w:style w:type="paragraph" w:styleId="Heading1">
+  <w:style w:type="paragraph" w:styleId="1">
     <w:name w:val="heading 1"/>
-    <w:basedOn w:val="Normal"/>
-    <w:next w:val="Normal"/>
-    <w:link w:val="Heading1Char1"/>
+    <w:basedOn w:val="a1"/>
+    <w:next w:val="a1"/>
+    <w:link w:val="10"/>
     <w:uiPriority w:val="9"/>
     <w:qFormat/>
     <w:pPr>
@@ -6073,11 +6176,11 @@
       <w:szCs w:val="32"/>
     </w:rPr>
   </w:style>
-  <w:style w:type="paragraph" w:styleId="Heading2">
+  <w:style w:type="paragraph" w:styleId="2">
     <w:name w:val="heading 2"/>
-    <w:basedOn w:val="Normal"/>
-    <w:next w:val="Normal"/>
-    <w:link w:val="Heading2Char1"/>
+    <w:basedOn w:val="a1"/>
+    <w:next w:val="a1"/>
+    <w:link w:val="20"/>
     <w:uiPriority w:val="9"/>
     <w:unhideWhenUsed/>
     <w:qFormat/>
@@ -6094,11 +6197,11 @@
       <w:szCs w:val="26"/>
     </w:rPr>
   </w:style>
-  <w:style w:type="paragraph" w:styleId="Heading3">
+  <w:style w:type="paragraph" w:styleId="3">
     <w:name w:val="heading 3"/>
-    <w:basedOn w:val="Normal"/>
-    <w:next w:val="Normal"/>
-    <w:link w:val="Heading3Char1"/>
+    <w:basedOn w:val="a1"/>
+    <w:next w:val="a1"/>
+    <w:link w:val="30"/>
     <w:uiPriority w:val="9"/>
     <w:unhideWhenUsed/>
     <w:qFormat/>
@@ -6115,11 +6218,11 @@
       <w:szCs w:val="28"/>
     </w:rPr>
   </w:style>
-  <w:style w:type="paragraph" w:styleId="Heading4">
+  <w:style w:type="paragraph" w:styleId="4">
     <w:name w:val="heading 4"/>
-    <w:basedOn w:val="Normal"/>
-    <w:next w:val="Normal"/>
-    <w:link w:val="Heading4Char1"/>
+    <w:basedOn w:val="a1"/>
+    <w:next w:val="a1"/>
+    <w:link w:val="40"/>
     <w:uiPriority w:val="9"/>
     <w:unhideWhenUsed/>
     <w:pPr>
@@ -6135,11 +6238,11 @@
       <w:color w:val="2F5496" w:themeColor="accent1" w:themeShade="BF"/>
     </w:rPr>
   </w:style>
-  <w:style w:type="paragraph" w:styleId="Heading5">
+  <w:style w:type="paragraph" w:styleId="5">
     <w:name w:val="heading 5"/>
-    <w:basedOn w:val="Normal"/>
-    <w:next w:val="Normal"/>
-    <w:link w:val="Heading5Char"/>
+    <w:basedOn w:val="a1"/>
+    <w:next w:val="a1"/>
+    <w:link w:val="50"/>
     <w:uiPriority w:val="9"/>
     <w:unhideWhenUsed/>
     <w:qFormat/>
@@ -6157,11 +6260,11 @@
       <w:szCs w:val="24"/>
     </w:rPr>
   </w:style>
-  <w:style w:type="paragraph" w:styleId="Heading6">
+  <w:style w:type="paragraph" w:styleId="6">
     <w:name w:val="heading 6"/>
-    <w:basedOn w:val="Normal"/>
-    <w:next w:val="Normal"/>
-    <w:link w:val="Heading6Char"/>
+    <w:basedOn w:val="a1"/>
+    <w:next w:val="a1"/>
+    <w:link w:val="60"/>
     <w:uiPriority w:val="9"/>
     <w:unhideWhenUsed/>
     <w:qFormat/>
@@ -6178,11 +6281,11 @@
       <w:sz w:val="22"/>
     </w:rPr>
   </w:style>
-  <w:style w:type="paragraph" w:styleId="Heading7">
+  <w:style w:type="paragraph" w:styleId="7">
     <w:name w:val="heading 7"/>
-    <w:basedOn w:val="Normal"/>
-    <w:next w:val="Normal"/>
-    <w:link w:val="Heading7Char"/>
+    <w:basedOn w:val="a1"/>
+    <w:next w:val="a1"/>
+    <w:link w:val="70"/>
     <w:uiPriority w:val="9"/>
     <w:unhideWhenUsed/>
     <w:qFormat/>
@@ -6201,11 +6304,11 @@
       <w:sz w:val="22"/>
     </w:rPr>
   </w:style>
-  <w:style w:type="paragraph" w:styleId="Heading8">
+  <w:style w:type="paragraph" w:styleId="8">
     <w:name w:val="heading 8"/>
-    <w:basedOn w:val="Normal"/>
-    <w:next w:val="Normal"/>
-    <w:link w:val="Heading8Char"/>
+    <w:basedOn w:val="a1"/>
+    <w:next w:val="a1"/>
+    <w:link w:val="80"/>
     <w:uiPriority w:val="9"/>
     <w:unhideWhenUsed/>
     <w:qFormat/>
@@ -6222,11 +6325,11 @@
       <w:sz w:val="22"/>
     </w:rPr>
   </w:style>
-  <w:style w:type="paragraph" w:styleId="Heading9">
+  <w:style w:type="paragraph" w:styleId="9">
     <w:name w:val="heading 9"/>
-    <w:basedOn w:val="Normal"/>
-    <w:next w:val="Normal"/>
-    <w:link w:val="Heading9Char"/>
+    <w:basedOn w:val="a1"/>
+    <w:next w:val="a1"/>
+    <w:link w:val="90"/>
     <w:uiPriority w:val="9"/>
     <w:unhideWhenUsed/>
     <w:qFormat/>
@@ -6244,13 +6347,13 @@
       <w:szCs w:val="21"/>
     </w:rPr>
   </w:style>
-  <w:style w:type="character" w:default="1" w:styleId="DefaultParagraphFont">
+  <w:style w:type="character" w:default="1" w:styleId="a2">
     <w:name w:val="Default Paragraph Font"/>
     <w:uiPriority w:val="1"/>
     <w:semiHidden/>
     <w:unhideWhenUsed/>
   </w:style>
-  <w:style w:type="table" w:default="1" w:styleId="TableNormal">
+  <w:style w:type="table" w:default="1" w:styleId="a3">
     <w:name w:val="Normal Table"/>
     <w:uiPriority w:val="99"/>
     <w:semiHidden/>
@@ -6265,7 +6368,7 @@
       </w:tblCellMar>
     </w:tblPr>
   </w:style>
-  <w:style w:type="numbering" w:default="1" w:styleId="NoList">
+  <w:style w:type="numbering" w:default="1" w:styleId="a4">
     <w:name w:val="No List"/>
     <w:uiPriority w:val="99"/>
     <w:semiHidden/>
@@ -6273,7 +6376,7 @@
   </w:style>
   <w:style w:type="character" w:customStyle="1" w:styleId="Heading1Char">
     <w:name w:val="Heading 1 Char"/>
-    <w:basedOn w:val="DefaultParagraphFont"/>
+    <w:basedOn w:val="a2"/>
     <w:uiPriority w:val="9"/>
     <w:rPr>
       <w:rFonts w:ascii="Arial" w:eastAsia="Arial" w:hAnsi="Arial" w:cs="Arial"/>
@@ -6283,7 +6386,7 @@
   </w:style>
   <w:style w:type="character" w:customStyle="1" w:styleId="Heading2Char">
     <w:name w:val="Heading 2 Char"/>
-    <w:basedOn w:val="DefaultParagraphFont"/>
+    <w:basedOn w:val="a2"/>
     <w:uiPriority w:val="9"/>
     <w:rPr>
       <w:rFonts w:ascii="Arial" w:eastAsia="Arial" w:hAnsi="Arial" w:cs="Arial"/>
@@ -6292,7 +6395,7 @@
   </w:style>
   <w:style w:type="character" w:customStyle="1" w:styleId="Heading3Char">
     <w:name w:val="Heading 3 Char"/>
-    <w:basedOn w:val="DefaultParagraphFont"/>
+    <w:basedOn w:val="a2"/>
     <w:uiPriority w:val="9"/>
     <w:rPr>
       <w:rFonts w:ascii="Arial" w:eastAsia="Arial" w:hAnsi="Arial" w:cs="Arial"/>
@@ -6302,7 +6405,7 @@
   </w:style>
   <w:style w:type="character" w:customStyle="1" w:styleId="Heading4Char">
     <w:name w:val="Heading 4 Char"/>
-    <w:basedOn w:val="DefaultParagraphFont"/>
+    <w:basedOn w:val="a2"/>
     <w:uiPriority w:val="9"/>
     <w:rPr>
       <w:rFonts w:ascii="Arial" w:eastAsia="Arial" w:hAnsi="Arial" w:cs="Arial"/>
@@ -6312,10 +6415,10 @@
       <w:szCs w:val="26"/>
     </w:rPr>
   </w:style>
-  <w:style w:type="character" w:customStyle="1" w:styleId="Heading5Char">
-    <w:name w:val="Heading 5 Char"/>
-    <w:basedOn w:val="DefaultParagraphFont"/>
-    <w:link w:val="Heading5"/>
+  <w:style w:type="character" w:customStyle="1" w:styleId="50">
+    <w:name w:val="Заголовок 5 Знак"/>
+    <w:basedOn w:val="a2"/>
+    <w:link w:val="5"/>
     <w:uiPriority w:val="9"/>
     <w:rPr>
       <w:rFonts w:ascii="Arial" w:eastAsia="Arial" w:hAnsi="Arial" w:cs="Arial"/>
@@ -6325,10 +6428,10 @@
       <w:szCs w:val="24"/>
     </w:rPr>
   </w:style>
-  <w:style w:type="character" w:customStyle="1" w:styleId="Heading6Char">
-    <w:name w:val="Heading 6 Char"/>
-    <w:basedOn w:val="DefaultParagraphFont"/>
-    <w:link w:val="Heading6"/>
+  <w:style w:type="character" w:customStyle="1" w:styleId="60">
+    <w:name w:val="Заголовок 6 Знак"/>
+    <w:basedOn w:val="a2"/>
+    <w:link w:val="6"/>
     <w:uiPriority w:val="9"/>
     <w:rPr>
       <w:rFonts w:ascii="Arial" w:eastAsia="Arial" w:hAnsi="Arial" w:cs="Arial"/>
@@ -6338,10 +6441,10 @@
       <w:szCs w:val="22"/>
     </w:rPr>
   </w:style>
-  <w:style w:type="character" w:customStyle="1" w:styleId="Heading7Char">
-    <w:name w:val="Heading 7 Char"/>
-    <w:basedOn w:val="DefaultParagraphFont"/>
-    <w:link w:val="Heading7"/>
+  <w:style w:type="character" w:customStyle="1" w:styleId="70">
+    <w:name w:val="Заголовок 7 Знак"/>
+    <w:basedOn w:val="a2"/>
+    <w:link w:val="7"/>
     <w:uiPriority w:val="9"/>
     <w:rPr>
       <w:rFonts w:ascii="Arial" w:eastAsia="Arial" w:hAnsi="Arial" w:cs="Arial"/>
@@ -6353,10 +6456,10 @@
       <w:szCs w:val="22"/>
     </w:rPr>
   </w:style>
-  <w:style w:type="character" w:customStyle="1" w:styleId="Heading8Char">
-    <w:name w:val="Heading 8 Char"/>
-    <w:basedOn w:val="DefaultParagraphFont"/>
-    <w:link w:val="Heading8"/>
+  <w:style w:type="character" w:customStyle="1" w:styleId="80">
+    <w:name w:val="Заголовок 8 Знак"/>
+    <w:basedOn w:val="a2"/>
+    <w:link w:val="8"/>
     <w:uiPriority w:val="9"/>
     <w:rPr>
       <w:rFonts w:ascii="Arial" w:eastAsia="Arial" w:hAnsi="Arial" w:cs="Arial"/>
@@ -6366,10 +6469,10 @@
       <w:szCs w:val="22"/>
     </w:rPr>
   </w:style>
-  <w:style w:type="character" w:customStyle="1" w:styleId="Heading9Char">
-    <w:name w:val="Heading 9 Char"/>
-    <w:basedOn w:val="DefaultParagraphFont"/>
-    <w:link w:val="Heading9"/>
+  <w:style w:type="character" w:customStyle="1" w:styleId="90">
+    <w:name w:val="Заголовок 9 Знак"/>
+    <w:basedOn w:val="a2"/>
+    <w:link w:val="9"/>
     <w:uiPriority w:val="9"/>
     <w:rPr>
       <w:rFonts w:ascii="Arial" w:eastAsia="Arial" w:hAnsi="Arial" w:cs="Arial"/>
@@ -6379,7 +6482,7 @@
       <w:szCs w:val="21"/>
     </w:rPr>
   </w:style>
-  <w:style w:type="paragraph" w:styleId="NoSpacing">
+  <w:style w:type="paragraph" w:styleId="a5">
     <w:name w:val="No Spacing"/>
     <w:uiPriority w:val="1"/>
     <w:qFormat/>
@@ -6387,11 +6490,11 @@
       <w:spacing w:after="0" w:line="240" w:lineRule="auto"/>
     </w:pPr>
   </w:style>
-  <w:style w:type="paragraph" w:styleId="Title">
+  <w:style w:type="paragraph" w:styleId="a6">
     <w:name w:val="Title"/>
-    <w:basedOn w:val="Normal"/>
-    <w:next w:val="Normal"/>
-    <w:link w:val="TitleChar"/>
+    <w:basedOn w:val="a1"/>
+    <w:next w:val="a1"/>
+    <w:link w:val="a7"/>
     <w:uiPriority w:val="10"/>
     <w:qFormat/>
     <w:pPr>
@@ -6403,21 +6506,21 @@
       <w:szCs w:val="48"/>
     </w:rPr>
   </w:style>
-  <w:style w:type="character" w:customStyle="1" w:styleId="TitleChar">
-    <w:name w:val="Title Char"/>
-    <w:basedOn w:val="DefaultParagraphFont"/>
-    <w:link w:val="Title"/>
+  <w:style w:type="character" w:customStyle="1" w:styleId="a7">
+    <w:name w:val="Заголовок Знак"/>
+    <w:basedOn w:val="a2"/>
+    <w:link w:val="a6"/>
     <w:uiPriority w:val="10"/>
     <w:rPr>
       <w:sz w:val="48"/>
       <w:szCs w:val="48"/>
     </w:rPr>
   </w:style>
-  <w:style w:type="paragraph" w:styleId="Subtitle">
+  <w:style w:type="paragraph" w:styleId="a8">
     <w:name w:val="Subtitle"/>
-    <w:basedOn w:val="Normal"/>
-    <w:next w:val="Normal"/>
-    <w:link w:val="SubtitleChar"/>
+    <w:basedOn w:val="a1"/>
+    <w:next w:val="a1"/>
+    <w:link w:val="a9"/>
     <w:uiPriority w:val="11"/>
     <w:qFormat/>
     <w:pPr>
@@ -6428,10 +6531,10 @@
       <w:szCs w:val="24"/>
     </w:rPr>
   </w:style>
-  <w:style w:type="character" w:customStyle="1" w:styleId="SubtitleChar">
-    <w:name w:val="Subtitle Char"/>
-    <w:basedOn w:val="DefaultParagraphFont"/>
-    <w:link w:val="Subtitle"/>
+  <w:style w:type="character" w:customStyle="1" w:styleId="a9">
+    <w:name w:val="Подзаголовок Знак"/>
+    <w:basedOn w:val="a2"/>
+    <w:link w:val="a8"/>
     <w:uiPriority w:val="11"/>
     <w:rPr>
       <w:sz w:val="24"/>
@@ -6454,18 +6557,18 @@
   </w:style>
   <w:style w:type="character" w:customStyle="1" w:styleId="HeaderChar">
     <w:name w:val="Header Char"/>
-    <w:basedOn w:val="DefaultParagraphFont"/>
+    <w:basedOn w:val="a2"/>
     <w:uiPriority w:val="99"/>
   </w:style>
   <w:style w:type="character" w:customStyle="1" w:styleId="FooterChar">
     <w:name w:val="Footer Char"/>
-    <w:basedOn w:val="DefaultParagraphFont"/>
+    <w:basedOn w:val="a2"/>
     <w:uiPriority w:val="99"/>
   </w:style>
-  <w:style w:type="paragraph" w:styleId="Caption">
+  <w:style w:type="paragraph" w:styleId="aa">
     <w:name w:val="caption"/>
-    <w:basedOn w:val="Normal"/>
-    <w:next w:val="Normal"/>
+    <w:basedOn w:val="a1"/>
+    <w:next w:val="a1"/>
     <w:uiPriority w:val="35"/>
     <w:semiHidden/>
     <w:unhideWhenUsed/>
@@ -6487,7 +6590,7 @@
   </w:style>
   <w:style w:type="table" w:customStyle="1" w:styleId="TableGridLight1">
     <w:name w:val="Table Grid Light1"/>
-    <w:basedOn w:val="TableNormal"/>
+    <w:basedOn w:val="a3"/>
     <w:uiPriority w:val="59"/>
     <w:pPr>
       <w:spacing w:after="0" w:line="240" w:lineRule="auto"/>
@@ -6503,9 +6606,9 @@
       </w:tblBorders>
     </w:tblPr>
   </w:style>
-  <w:style w:type="table" w:styleId="PlainTable1">
+  <w:style w:type="table" w:styleId="11">
     <w:name w:val="Plain Table 1"/>
-    <w:basedOn w:val="TableNormal"/>
+    <w:basedOn w:val="a3"/>
     <w:uiPriority w:val="59"/>
     <w:pPr>
       <w:spacing w:after="0" w:line="240" w:lineRule="auto"/>
@@ -6565,9 +6668,9 @@
       </w:tcPr>
     </w:tblStylePr>
   </w:style>
-  <w:style w:type="table" w:styleId="PlainTable2">
+  <w:style w:type="table" w:styleId="21">
     <w:name w:val="Plain Table 2"/>
-    <w:basedOn w:val="TableNormal"/>
+    <w:basedOn w:val="a3"/>
     <w:uiPriority w:val="59"/>
     <w:pPr>
       <w:spacing w:after="0" w:line="240" w:lineRule="auto"/>
@@ -6647,9 +6750,9 @@
       </w:tcPr>
     </w:tblStylePr>
   </w:style>
-  <w:style w:type="table" w:styleId="PlainTable3">
+  <w:style w:type="table" w:styleId="31">
     <w:name w:val="Plain Table 3"/>
-    <w:basedOn w:val="TableNormal"/>
+    <w:basedOn w:val="a3"/>
     <w:uiPriority w:val="99"/>
     <w:pPr>
       <w:spacing w:after="0" w:line="240" w:lineRule="auto"/>
@@ -6727,9 +6830,9 @@
       </w:tcPr>
     </w:tblStylePr>
   </w:style>
-  <w:style w:type="table" w:styleId="PlainTable4">
+  <w:style w:type="table" w:styleId="41">
     <w:name w:val="Plain Table 4"/>
-    <w:basedOn w:val="TableNormal"/>
+    <w:basedOn w:val="a3"/>
     <w:uiPriority w:val="99"/>
     <w:pPr>
       <w:spacing w:after="0" w:line="240" w:lineRule="auto"/>
@@ -6785,9 +6888,9 @@
       </w:tcPr>
     </w:tblStylePr>
   </w:style>
-  <w:style w:type="table" w:styleId="PlainTable5">
+  <w:style w:type="table" w:styleId="51">
     <w:name w:val="Plain Table 5"/>
-    <w:basedOn w:val="TableNormal"/>
+    <w:basedOn w:val="a3"/>
     <w:uiPriority w:val="99"/>
     <w:pPr>
       <w:spacing w:after="0" w:line="240" w:lineRule="auto"/>
@@ -6878,9 +6981,9 @@
       </w:tcPr>
     </w:tblStylePr>
   </w:style>
-  <w:style w:type="table" w:styleId="GridTable1Light">
+  <w:style w:type="table" w:styleId="-1">
     <w:name w:val="Grid Table 1 Light"/>
-    <w:basedOn w:val="TableNormal"/>
+    <w:basedOn w:val="a3"/>
     <w:uiPriority w:val="99"/>
     <w:pPr>
       <w:spacing w:after="0" w:line="240" w:lineRule="auto"/>
@@ -6946,7 +7049,7 @@
   </w:style>
   <w:style w:type="table" w:customStyle="1" w:styleId="GridTable1Light-Accent11">
     <w:name w:val="Grid Table 1 Light - Accent 11"/>
-    <w:basedOn w:val="TableNormal"/>
+    <w:basedOn w:val="a3"/>
     <w:uiPriority w:val="99"/>
     <w:pPr>
       <w:spacing w:after="0" w:line="240" w:lineRule="auto"/>
@@ -7012,7 +7115,7 @@
   </w:style>
   <w:style w:type="table" w:customStyle="1" w:styleId="GridTable1Light-Accent21">
     <w:name w:val="Grid Table 1 Light - Accent 21"/>
-    <w:basedOn w:val="TableNormal"/>
+    <w:basedOn w:val="a3"/>
     <w:uiPriority w:val="99"/>
     <w:pPr>
       <w:spacing w:after="0" w:line="240" w:lineRule="auto"/>
@@ -7078,7 +7181,7 @@
   </w:style>
   <w:style w:type="table" w:customStyle="1" w:styleId="GridTable1Light-Accent31">
     <w:name w:val="Grid Table 1 Light - Accent 31"/>
-    <w:basedOn w:val="TableNormal"/>
+    <w:basedOn w:val="a3"/>
     <w:uiPriority w:val="99"/>
     <w:pPr>
       <w:spacing w:after="0" w:line="240" w:lineRule="auto"/>
@@ -7144,7 +7247,7 @@
   </w:style>
   <w:style w:type="table" w:customStyle="1" w:styleId="GridTable1Light-Accent41">
     <w:name w:val="Grid Table 1 Light - Accent 41"/>
-    <w:basedOn w:val="TableNormal"/>
+    <w:basedOn w:val="a3"/>
     <w:uiPriority w:val="99"/>
     <w:pPr>
       <w:spacing w:after="0" w:line="240" w:lineRule="auto"/>
@@ -7210,7 +7313,7 @@
   </w:style>
   <w:style w:type="table" w:customStyle="1" w:styleId="GridTable1Light-Accent51">
     <w:name w:val="Grid Table 1 Light - Accent 51"/>
-    <w:basedOn w:val="TableNormal"/>
+    <w:basedOn w:val="a3"/>
     <w:uiPriority w:val="99"/>
     <w:pPr>
       <w:spacing w:after="0" w:line="240" w:lineRule="auto"/>
@@ -7276,7 +7379,7 @@
   </w:style>
   <w:style w:type="table" w:customStyle="1" w:styleId="GridTable1Light-Accent61">
     <w:name w:val="Grid Table 1 Light - Accent 61"/>
-    <w:basedOn w:val="TableNormal"/>
+    <w:basedOn w:val="a3"/>
     <w:uiPriority w:val="99"/>
     <w:pPr>
       <w:spacing w:after="0" w:line="240" w:lineRule="auto"/>
@@ -7340,9 +7443,9 @@
       </w:tcPr>
     </w:tblStylePr>
   </w:style>
-  <w:style w:type="table" w:styleId="GridTable2">
+  <w:style w:type="table" w:styleId="-2">
     <w:name w:val="Grid Table 2"/>
-    <w:basedOn w:val="TableNormal"/>
+    <w:basedOn w:val="a3"/>
     <w:uiPriority w:val="99"/>
     <w:pPr>
       <w:spacing w:after="0" w:line="240" w:lineRule="auto"/>
@@ -7425,7 +7528,7 @@
   </w:style>
   <w:style w:type="table" w:customStyle="1" w:styleId="GridTable2-Accent11">
     <w:name w:val="Grid Table 2 - Accent 11"/>
-    <w:basedOn w:val="TableNormal"/>
+    <w:basedOn w:val="a3"/>
     <w:uiPriority w:val="99"/>
     <w:pPr>
       <w:spacing w:after="0" w:line="240" w:lineRule="auto"/>
@@ -7508,7 +7611,7 @@
   </w:style>
   <w:style w:type="table" w:customStyle="1" w:styleId="GridTable2-Accent21">
     <w:name w:val="Grid Table 2 - Accent 21"/>
-    <w:basedOn w:val="TableNormal"/>
+    <w:basedOn w:val="a3"/>
     <w:uiPriority w:val="99"/>
     <w:pPr>
       <w:spacing w:after="0" w:line="240" w:lineRule="auto"/>
@@ -7591,7 +7694,7 @@
   </w:style>
   <w:style w:type="table" w:customStyle="1" w:styleId="GridTable2-Accent31">
     <w:name w:val="Grid Table 2 - Accent 31"/>
-    <w:basedOn w:val="TableNormal"/>
+    <w:basedOn w:val="a3"/>
     <w:uiPriority w:val="99"/>
     <w:pPr>
       <w:spacing w:after="0" w:line="240" w:lineRule="auto"/>
@@ -7674,7 +7777,7 @@
   </w:style>
   <w:style w:type="table" w:customStyle="1" w:styleId="GridTable2-Accent41">
     <w:name w:val="Grid Table 2 - Accent 41"/>
-    <w:basedOn w:val="TableNormal"/>
+    <w:basedOn w:val="a3"/>
     <w:uiPriority w:val="99"/>
     <w:pPr>
       <w:spacing w:after="0" w:line="240" w:lineRule="auto"/>
@@ -7757,7 +7860,7 @@
   </w:style>
   <w:style w:type="table" w:customStyle="1" w:styleId="GridTable2-Accent51">
     <w:name w:val="Grid Table 2 - Accent 51"/>
-    <w:basedOn w:val="TableNormal"/>
+    <w:basedOn w:val="a3"/>
     <w:uiPriority w:val="99"/>
     <w:pPr>
       <w:spacing w:after="0" w:line="240" w:lineRule="auto"/>
@@ -7840,7 +7943,7 @@
   </w:style>
   <w:style w:type="table" w:customStyle="1" w:styleId="GridTable2-Accent61">
     <w:name w:val="Grid Table 2 - Accent 61"/>
-    <w:basedOn w:val="TableNormal"/>
+    <w:basedOn w:val="a3"/>
     <w:uiPriority w:val="99"/>
     <w:pPr>
       <w:spacing w:after="0" w:line="240" w:lineRule="auto"/>
@@ -7921,9 +8024,9 @@
       </w:tcPr>
     </w:tblStylePr>
   </w:style>
-  <w:style w:type="table" w:styleId="GridTable3">
+  <w:style w:type="table" w:styleId="-3">
     <w:name w:val="Grid Table 3"/>
-    <w:basedOn w:val="TableNormal"/>
+    <w:basedOn w:val="a3"/>
     <w:uiPriority w:val="99"/>
     <w:pPr>
       <w:spacing w:after="0" w:line="240" w:lineRule="auto"/>
@@ -8029,7 +8132,7 @@
   </w:style>
   <w:style w:type="table" w:customStyle="1" w:styleId="GridTable3-Accent11">
     <w:name w:val="Grid Table 3 - Accent 11"/>
-    <w:basedOn w:val="TableNormal"/>
+    <w:basedOn w:val="a3"/>
     <w:uiPriority w:val="99"/>
     <w:pPr>
       <w:spacing w:after="0" w:line="240" w:lineRule="auto"/>
@@ -8135,7 +8238,7 @@
   </w:style>
   <w:style w:type="table" w:customStyle="1" w:styleId="GridTable3-Accent21">
     <w:name w:val="Grid Table 3 - Accent 21"/>
-    <w:basedOn w:val="TableNormal"/>
+    <w:basedOn w:val="a3"/>
     <w:uiPriority w:val="99"/>
     <w:pPr>
       <w:spacing w:after="0" w:line="240" w:lineRule="auto"/>
@@ -8241,7 +8344,7 @@
   </w:style>
   <w:style w:type="table" w:customStyle="1" w:styleId="GridTable3-Accent31">
     <w:name w:val="Grid Table 3 - Accent 31"/>
-    <w:basedOn w:val="TableNormal"/>
+    <w:basedOn w:val="a3"/>
     <w:uiPriority w:val="99"/>
     <w:pPr>
       <w:spacing w:after="0" w:line="240" w:lineRule="auto"/>
@@ -8347,7 +8450,7 @@
   </w:style>
   <w:style w:type="table" w:customStyle="1" w:styleId="GridTable3-Accent41">
     <w:name w:val="Grid Table 3 - Accent 41"/>
-    <w:basedOn w:val="TableNormal"/>
+    <w:basedOn w:val="a3"/>
     <w:uiPriority w:val="99"/>
     <w:pPr>
       <w:spacing w:after="0" w:line="240" w:lineRule="auto"/>
@@ -8453,7 +8556,7 @@
   </w:style>
   <w:style w:type="table" w:customStyle="1" w:styleId="GridTable3-Accent51">
     <w:name w:val="Grid Table 3 - Accent 51"/>
-    <w:basedOn w:val="TableNormal"/>
+    <w:basedOn w:val="a3"/>
     <w:uiPriority w:val="99"/>
     <w:pPr>
       <w:spacing w:after="0" w:line="240" w:lineRule="auto"/>
@@ -8559,7 +8662,7 @@
   </w:style>
   <w:style w:type="table" w:customStyle="1" w:styleId="GridTable3-Accent61">
     <w:name w:val="Grid Table 3 - Accent 61"/>
-    <w:basedOn w:val="TableNormal"/>
+    <w:basedOn w:val="a3"/>
     <w:uiPriority w:val="99"/>
     <w:pPr>
       <w:spacing w:after="0" w:line="240" w:lineRule="auto"/>
@@ -8663,9 +8766,9 @@
       </w:tcPr>
     </w:tblStylePr>
   </w:style>
-  <w:style w:type="table" w:styleId="GridTable4">
+  <w:style w:type="table" w:styleId="-4">
     <w:name w:val="Grid Table 4"/>
-    <w:basedOn w:val="TableNormal"/>
+    <w:basedOn w:val="a3"/>
     <w:uiPriority w:val="59"/>
     <w:pPr>
       <w:spacing w:after="0" w:line="240" w:lineRule="auto"/>
@@ -8749,7 +8852,7 @@
   </w:style>
   <w:style w:type="table" w:customStyle="1" w:styleId="GridTable4-Accent11">
     <w:name w:val="Grid Table 4 - Accent 11"/>
-    <w:basedOn w:val="TableNormal"/>
+    <w:basedOn w:val="a3"/>
     <w:uiPriority w:val="59"/>
     <w:pPr>
       <w:spacing w:after="0" w:line="240" w:lineRule="auto"/>
@@ -8833,7 +8936,7 @@
   </w:style>
   <w:style w:type="table" w:customStyle="1" w:styleId="GridTable4-Accent21">
     <w:name w:val="Grid Table 4 - Accent 21"/>
-    <w:basedOn w:val="TableNormal"/>
+    <w:basedOn w:val="a3"/>
     <w:uiPriority w:val="59"/>
     <w:pPr>
       <w:spacing w:after="0" w:line="240" w:lineRule="auto"/>
@@ -8917,7 +9020,7 @@
   </w:style>
   <w:style w:type="table" w:customStyle="1" w:styleId="GridTable4-Accent31">
     <w:name w:val="Grid Table 4 - Accent 31"/>
-    <w:basedOn w:val="TableNormal"/>
+    <w:basedOn w:val="a3"/>
     <w:uiPriority w:val="59"/>
     <w:pPr>
       <w:spacing w:after="0" w:line="240" w:lineRule="auto"/>
@@ -9001,7 +9104,7 @@
   </w:style>
   <w:style w:type="table" w:customStyle="1" w:styleId="GridTable4-Accent41">
     <w:name w:val="Grid Table 4 - Accent 41"/>
-    <w:basedOn w:val="TableNormal"/>
+    <w:basedOn w:val="a3"/>
     <w:uiPriority w:val="59"/>
     <w:pPr>
       <w:spacing w:after="0" w:line="240" w:lineRule="auto"/>
@@ -9085,7 +9188,7 @@
   </w:style>
   <w:style w:type="table" w:customStyle="1" w:styleId="GridTable4-Accent51">
     <w:name w:val="Grid Table 4 - Accent 51"/>
-    <w:basedOn w:val="TableNormal"/>
+    <w:basedOn w:val="a3"/>
     <w:uiPriority w:val="59"/>
     <w:pPr>
       <w:spacing w:after="0" w:line="240" w:lineRule="auto"/>
@@ -9169,7 +9272,7 @@
   </w:style>
   <w:style w:type="table" w:customStyle="1" w:styleId="GridTable4-Accent61">
     <w:name w:val="Grid Table 4 - Accent 61"/>
-    <w:basedOn w:val="TableNormal"/>
+    <w:basedOn w:val="a3"/>
     <w:uiPriority w:val="59"/>
     <w:pPr>
       <w:spacing w:after="0" w:line="240" w:lineRule="auto"/>
@@ -9251,9 +9354,9 @@
       </w:tcPr>
     </w:tblStylePr>
   </w:style>
-  <w:style w:type="table" w:styleId="GridTable5Dark">
+  <w:style w:type="table" w:styleId="-5">
     <w:name w:val="Grid Table 5 Dark"/>
-    <w:basedOn w:val="TableNormal"/>
+    <w:basedOn w:val="a3"/>
     <w:uiPriority w:val="99"/>
     <w:pPr>
       <w:spacing w:after="0" w:line="240" w:lineRule="auto"/>
@@ -9337,7 +9440,7 @@
   </w:style>
   <w:style w:type="table" w:customStyle="1" w:styleId="GridTable5Dark-Accent1">
     <w:name w:val="Grid Table 5 Dark- Accent 1"/>
-    <w:basedOn w:val="TableNormal"/>
+    <w:basedOn w:val="a3"/>
     <w:uiPriority w:val="99"/>
     <w:pPr>
       <w:spacing w:after="0" w:line="240" w:lineRule="auto"/>
@@ -9421,7 +9524,7 @@
   </w:style>
   <w:style w:type="table" w:customStyle="1" w:styleId="GridTable5Dark-Accent21">
     <w:name w:val="Grid Table 5 Dark - Accent 21"/>
-    <w:basedOn w:val="TableNormal"/>
+    <w:basedOn w:val="a3"/>
     <w:uiPriority w:val="99"/>
     <w:pPr>
       <w:spacing w:after="0" w:line="240" w:lineRule="auto"/>
@@ -9505,7 +9608,7 @@
   </w:style>
   <w:style w:type="table" w:customStyle="1" w:styleId="GridTable5Dark-Accent31">
     <w:name w:val="Grid Table 5 Dark - Accent 31"/>
-    <w:basedOn w:val="TableNormal"/>
+    <w:basedOn w:val="a3"/>
     <w:uiPriority w:val="99"/>
     <w:pPr>
       <w:spacing w:after="0" w:line="240" w:lineRule="auto"/>
@@ -9589,7 +9692,7 @@
   </w:style>
   <w:style w:type="table" w:customStyle="1" w:styleId="GridTable5Dark-Accent4">
     <w:name w:val="Grid Table 5 Dark- Accent 4"/>
-    <w:basedOn w:val="TableNormal"/>
+    <w:basedOn w:val="a3"/>
     <w:uiPriority w:val="99"/>
     <w:pPr>
       <w:spacing w:after="0" w:line="240" w:lineRule="auto"/>
@@ -9673,7 +9776,7 @@
   </w:style>
   <w:style w:type="table" w:customStyle="1" w:styleId="GridTable5Dark-Accent51">
     <w:name w:val="Grid Table 5 Dark - Accent 51"/>
-    <w:basedOn w:val="TableNormal"/>
+    <w:basedOn w:val="a3"/>
     <w:uiPriority w:val="99"/>
     <w:pPr>
       <w:spacing w:after="0" w:line="240" w:lineRule="auto"/>
@@ -9757,7 +9860,7 @@
   </w:style>
   <w:style w:type="table" w:customStyle="1" w:styleId="GridTable5Dark-Accent61">
     <w:name w:val="Grid Table 5 Dark - Accent 61"/>
-    <w:basedOn w:val="TableNormal"/>
+    <w:basedOn w:val="a3"/>
     <w:uiPriority w:val="99"/>
     <w:pPr>
       <w:spacing w:after="0" w:line="240" w:lineRule="auto"/>
@@ -9839,9 +9942,9 @@
       </w:tcPr>
     </w:tblStylePr>
   </w:style>
-  <w:style w:type="table" w:styleId="GridTable6Colorful">
+  <w:style w:type="table" w:styleId="-6">
     <w:name w:val="Grid Table 6 Colorful"/>
-    <w:basedOn w:val="TableNormal"/>
+    <w:basedOn w:val="a3"/>
     <w:uiPriority w:val="99"/>
     <w:pPr>
       <w:spacing w:after="0" w:line="240" w:lineRule="auto"/>
@@ -9915,7 +10018,7 @@
   </w:style>
   <w:style w:type="table" w:customStyle="1" w:styleId="GridTable6Colorful-Accent11">
     <w:name w:val="Grid Table 6 Colorful - Accent 11"/>
-    <w:basedOn w:val="TableNormal"/>
+    <w:basedOn w:val="a3"/>
     <w:uiPriority w:val="99"/>
     <w:pPr>
       <w:spacing w:after="0" w:line="240" w:lineRule="auto"/>
@@ -9989,7 +10092,7 @@
   </w:style>
   <w:style w:type="table" w:customStyle="1" w:styleId="GridTable6Colorful-Accent21">
     <w:name w:val="Grid Table 6 Colorful - Accent 21"/>
-    <w:basedOn w:val="TableNormal"/>
+    <w:basedOn w:val="a3"/>
     <w:uiPriority w:val="99"/>
     <w:pPr>
       <w:spacing w:after="0" w:line="240" w:lineRule="auto"/>
@@ -10063,7 +10166,7 @@
   </w:style>
   <w:style w:type="table" w:customStyle="1" w:styleId="GridTable6Colorful-Accent31">
     <w:name w:val="Grid Table 6 Colorful - Accent 31"/>
-    <w:basedOn w:val="TableNormal"/>
+    <w:basedOn w:val="a3"/>
     <w:uiPriority w:val="99"/>
     <w:pPr>
       <w:spacing w:after="0" w:line="240" w:lineRule="auto"/>
@@ -10137,7 +10240,7 @@
   </w:style>
   <w:style w:type="table" w:customStyle="1" w:styleId="GridTable6Colorful-Accent41">
     <w:name w:val="Grid Table 6 Colorful - Accent 41"/>
-    <w:basedOn w:val="TableNormal"/>
+    <w:basedOn w:val="a3"/>
     <w:uiPriority w:val="99"/>
     <w:pPr>
       <w:spacing w:after="0" w:line="240" w:lineRule="auto"/>
@@ -10211,7 +10314,7 @@
   </w:style>
   <w:style w:type="table" w:customStyle="1" w:styleId="GridTable6Colorful-Accent51">
     <w:name w:val="Grid Table 6 Colorful - Accent 51"/>
-    <w:basedOn w:val="TableNormal"/>
+    <w:basedOn w:val="a3"/>
     <w:uiPriority w:val="99"/>
     <w:pPr>
       <w:spacing w:after="0" w:line="240" w:lineRule="auto"/>
@@ -10285,7 +10388,7 @@
   </w:style>
   <w:style w:type="table" w:customStyle="1" w:styleId="GridTable6Colorful-Accent61">
     <w:name w:val="Grid Table 6 Colorful - Accent 61"/>
-    <w:basedOn w:val="TableNormal"/>
+    <w:basedOn w:val="a3"/>
     <w:uiPriority w:val="99"/>
     <w:pPr>
       <w:spacing w:after="0" w:line="240" w:lineRule="auto"/>
@@ -10357,9 +10460,9 @@
       </w:rPr>
     </w:tblStylePr>
   </w:style>
-  <w:style w:type="table" w:styleId="GridTable7Colorful">
+  <w:style w:type="table" w:styleId="-7">
     <w:name w:val="Grid Table 7 Colorful"/>
-    <w:basedOn w:val="TableNormal"/>
+    <w:basedOn w:val="a3"/>
     <w:uiPriority w:val="99"/>
     <w:pPr>
       <w:spacing w:after="0" w:line="240" w:lineRule="auto"/>
@@ -10476,7 +10579,7 @@
   </w:style>
   <w:style w:type="table" w:customStyle="1" w:styleId="GridTable7Colorful-Accent11">
     <w:name w:val="Grid Table 7 Colorful - Accent 11"/>
-    <w:basedOn w:val="TableNormal"/>
+    <w:basedOn w:val="a3"/>
     <w:uiPriority w:val="99"/>
     <w:pPr>
       <w:spacing w:after="0" w:line="240" w:lineRule="auto"/>
@@ -10593,7 +10696,7 @@
   </w:style>
   <w:style w:type="table" w:customStyle="1" w:styleId="GridTable7Colorful-Accent21">
     <w:name w:val="Grid Table 7 Colorful - Accent 21"/>
-    <w:basedOn w:val="TableNormal"/>
+    <w:basedOn w:val="a3"/>
     <w:uiPriority w:val="99"/>
     <w:pPr>
       <w:spacing w:after="0" w:line="240" w:lineRule="auto"/>
@@ -10710,7 +10813,7 @@
   </w:style>
   <w:style w:type="table" w:customStyle="1" w:styleId="GridTable7Colorful-Accent31">
     <w:name w:val="Grid Table 7 Colorful - Accent 31"/>
-    <w:basedOn w:val="TableNormal"/>
+    <w:basedOn w:val="a3"/>
     <w:uiPriority w:val="99"/>
     <w:pPr>
       <w:spacing w:after="0" w:line="240" w:lineRule="auto"/>
@@ -10827,7 +10930,7 @@
   </w:style>
   <w:style w:type="table" w:customStyle="1" w:styleId="GridTable7Colorful-Accent41">
     <w:name w:val="Grid Table 7 Colorful - Accent 41"/>
-    <w:basedOn w:val="TableNormal"/>
+    <w:basedOn w:val="a3"/>
     <w:uiPriority w:val="99"/>
     <w:pPr>
       <w:spacing w:after="0" w:line="240" w:lineRule="auto"/>
@@ -10944,7 +11047,7 @@
   </w:style>
   <w:style w:type="table" w:customStyle="1" w:styleId="GridTable7Colorful-Accent51">
     <w:name w:val="Grid Table 7 Colorful - Accent 51"/>
-    <w:basedOn w:val="TableNormal"/>
+    <w:basedOn w:val="a3"/>
     <w:uiPriority w:val="99"/>
     <w:pPr>
       <w:spacing w:after="0" w:line="240" w:lineRule="auto"/>
@@ -11061,7 +11164,7 @@
   </w:style>
   <w:style w:type="table" w:customStyle="1" w:styleId="GridTable7Colorful-Accent61">
     <w:name w:val="Grid Table 7 Colorful - Accent 61"/>
-    <w:basedOn w:val="TableNormal"/>
+    <w:basedOn w:val="a3"/>
     <w:uiPriority w:val="99"/>
     <w:pPr>
       <w:spacing w:after="0" w:line="240" w:lineRule="auto"/>
@@ -11176,9 +11279,9 @@
       </w:rPr>
     </w:tblStylePr>
   </w:style>
-  <w:style w:type="table" w:styleId="ListTable1Light">
+  <w:style w:type="table" w:styleId="-10">
     <w:name w:val="List Table 1 Light"/>
-    <w:basedOn w:val="TableNormal"/>
+    <w:basedOn w:val="a3"/>
     <w:uiPriority w:val="99"/>
     <w:pPr>
       <w:spacing w:after="0" w:line="240" w:lineRule="auto"/>
@@ -11244,7 +11347,7 @@
   </w:style>
   <w:style w:type="table" w:customStyle="1" w:styleId="ListTable1Light-Accent11">
     <w:name w:val="List Table 1 Light - Accent 11"/>
-    <w:basedOn w:val="TableNormal"/>
+    <w:basedOn w:val="a3"/>
     <w:uiPriority w:val="99"/>
     <w:pPr>
       <w:spacing w:after="0" w:line="240" w:lineRule="auto"/>
@@ -11310,7 +11413,7 @@
   </w:style>
   <w:style w:type="table" w:customStyle="1" w:styleId="ListTable1Light-Accent21">
     <w:name w:val="List Table 1 Light - Accent 21"/>
-    <w:basedOn w:val="TableNormal"/>
+    <w:basedOn w:val="a3"/>
     <w:uiPriority w:val="99"/>
     <w:pPr>
       <w:spacing w:after="0" w:line="240" w:lineRule="auto"/>
@@ -11376,7 +11479,7 @@
   </w:style>
   <w:style w:type="table" w:customStyle="1" w:styleId="ListTable1Light-Accent31">
     <w:name w:val="List Table 1 Light - Accent 31"/>
-    <w:basedOn w:val="TableNormal"/>
+    <w:basedOn w:val="a3"/>
     <w:uiPriority w:val="99"/>
     <w:pPr>
       <w:spacing w:after="0" w:line="240" w:lineRule="auto"/>
@@ -11442,7 +11545,7 @@
   </w:style>
   <w:style w:type="table" w:customStyle="1" w:styleId="ListTable1Light-Accent41">
     <w:name w:val="List Table 1 Light - Accent 41"/>
-    <w:basedOn w:val="TableNormal"/>
+    <w:basedOn w:val="a3"/>
     <w:uiPriority w:val="99"/>
     <w:pPr>
       <w:spacing w:after="0" w:line="240" w:lineRule="auto"/>
@@ -11508,7 +11611,7 @@
   </w:style>
   <w:style w:type="table" w:customStyle="1" w:styleId="ListTable1Light-Accent51">
     <w:name w:val="List Table 1 Light - Accent 51"/>
-    <w:basedOn w:val="TableNormal"/>
+    <w:basedOn w:val="a3"/>
     <w:uiPriority w:val="99"/>
     <w:pPr>
       <w:spacing w:after="0" w:line="240" w:lineRule="auto"/>
@@ -11574,7 +11677,7 @@
   </w:style>
   <w:style w:type="table" w:customStyle="1" w:styleId="ListTable1Light-Accent61">
     <w:name w:val="List Table 1 Light - Accent 61"/>
-    <w:basedOn w:val="TableNormal"/>
+    <w:basedOn w:val="a3"/>
     <w:uiPriority w:val="99"/>
     <w:pPr>
       <w:spacing w:after="0" w:line="240" w:lineRule="auto"/>
@@ -11638,9 +11741,9 @@
       </w:tcPr>
     </w:tblStylePr>
   </w:style>
-  <w:style w:type="table" w:styleId="ListTable2">
+  <w:style w:type="table" w:styleId="-20">
     <w:name w:val="List Table 2"/>
-    <w:basedOn w:val="TableNormal"/>
+    <w:basedOn w:val="a3"/>
     <w:uiPriority w:val="99"/>
     <w:pPr>
       <w:spacing w:after="0" w:line="240" w:lineRule="auto"/>
@@ -11729,7 +11832,7 @@
   </w:style>
   <w:style w:type="table" w:customStyle="1" w:styleId="ListTable2-Accent11">
     <w:name w:val="List Table 2 - Accent 11"/>
-    <w:basedOn w:val="TableNormal"/>
+    <w:basedOn w:val="a3"/>
     <w:uiPriority w:val="99"/>
     <w:pPr>
       <w:spacing w:after="0" w:line="240" w:lineRule="auto"/>
@@ -11818,7 +11921,7 @@
   </w:style>
   <w:style w:type="table" w:customStyle="1" w:styleId="ListTable2-Accent21">
     <w:name w:val="List Table 2 - Accent 21"/>
-    <w:basedOn w:val="TableNormal"/>
+    <w:basedOn w:val="a3"/>
     <w:uiPriority w:val="99"/>
     <w:pPr>
       <w:spacing w:after="0" w:line="240" w:lineRule="auto"/>
@@ -11907,7 +12010,7 @@
   </w:style>
   <w:style w:type="table" w:customStyle="1" w:styleId="ListTable2-Accent31">
     <w:name w:val="List Table 2 - Accent 31"/>
-    <w:basedOn w:val="TableNormal"/>
+    <w:basedOn w:val="a3"/>
     <w:uiPriority w:val="99"/>
     <w:pPr>
       <w:spacing w:after="0" w:line="240" w:lineRule="auto"/>
@@ -11996,7 +12099,7 @@
   </w:style>
   <w:style w:type="table" w:customStyle="1" w:styleId="ListTable2-Accent41">
     <w:name w:val="List Table 2 - Accent 41"/>
-    <w:basedOn w:val="TableNormal"/>
+    <w:basedOn w:val="a3"/>
     <w:uiPriority w:val="99"/>
     <w:pPr>
       <w:spacing w:after="0" w:line="240" w:lineRule="auto"/>
@@ -12085,7 +12188,7 @@
   </w:style>
   <w:style w:type="table" w:customStyle="1" w:styleId="ListTable2-Accent51">
     <w:name w:val="List Table 2 - Accent 51"/>
-    <w:basedOn w:val="TableNormal"/>
+    <w:basedOn w:val="a3"/>
     <w:uiPriority w:val="99"/>
     <w:pPr>
       <w:spacing w:after="0" w:line="240" w:lineRule="auto"/>
@@ -12174,7 +12277,7 @@
   </w:style>
   <w:style w:type="table" w:customStyle="1" w:styleId="ListTable2-Accent61">
     <w:name w:val="List Table 2 - Accent 61"/>
-    <w:basedOn w:val="TableNormal"/>
+    <w:basedOn w:val="a3"/>
     <w:uiPriority w:val="99"/>
     <w:pPr>
       <w:spacing w:after="0" w:line="240" w:lineRule="auto"/>
@@ -12261,9 +12364,9 @@
       </w:tcPr>
     </w:tblStylePr>
   </w:style>
-  <w:style w:type="table" w:styleId="ListTable3">
+  <w:style w:type="table" w:styleId="-30">
     <w:name w:val="List Table 3"/>
-    <w:basedOn w:val="TableNormal"/>
+    <w:basedOn w:val="a3"/>
     <w:uiPriority w:val="99"/>
     <w:pPr>
       <w:spacing w:after="0" w:line="240" w:lineRule="auto"/>
@@ -12339,7 +12442,7 @@
   </w:style>
   <w:style w:type="table" w:customStyle="1" w:styleId="ListTable3-Accent11">
     <w:name w:val="List Table 3 - Accent 11"/>
-    <w:basedOn w:val="TableNormal"/>
+    <w:basedOn w:val="a3"/>
     <w:uiPriority w:val="99"/>
     <w:pPr>
       <w:spacing w:after="0" w:line="240" w:lineRule="auto"/>
@@ -12415,7 +12518,7 @@
   </w:style>
   <w:style w:type="table" w:customStyle="1" w:styleId="ListTable3-Accent21">
     <w:name w:val="List Table 3 - Accent 21"/>
-    <w:basedOn w:val="TableNormal"/>
+    <w:basedOn w:val="a3"/>
     <w:uiPriority w:val="99"/>
     <w:pPr>
       <w:spacing w:after="0" w:line="240" w:lineRule="auto"/>
@@ -12491,7 +12594,7 @@
   </w:style>
   <w:style w:type="table" w:customStyle="1" w:styleId="ListTable3-Accent31">
     <w:name w:val="List Table 3 - Accent 31"/>
-    <w:basedOn w:val="TableNormal"/>
+    <w:basedOn w:val="a3"/>
     <w:uiPriority w:val="99"/>
     <w:pPr>
       <w:spacing w:after="0" w:line="240" w:lineRule="auto"/>
@@ -12567,7 +12670,7 @@
   </w:style>
   <w:style w:type="table" w:customStyle="1" w:styleId="ListTable3-Accent41">
     <w:name w:val="List Table 3 - Accent 41"/>
-    <w:basedOn w:val="TableNormal"/>
+    <w:basedOn w:val="a3"/>
     <w:uiPriority w:val="99"/>
     <w:pPr>
       <w:spacing w:after="0" w:line="240" w:lineRule="auto"/>
@@ -12643,7 +12746,7 @@
   </w:style>
   <w:style w:type="table" w:customStyle="1" w:styleId="ListTable3-Accent51">
     <w:name w:val="List Table 3 - Accent 51"/>
-    <w:basedOn w:val="TableNormal"/>
+    <w:basedOn w:val="a3"/>
     <w:uiPriority w:val="99"/>
     <w:pPr>
       <w:spacing w:after="0" w:line="240" w:lineRule="auto"/>
@@ -12719,7 +12822,7 @@
   </w:style>
   <w:style w:type="table" w:customStyle="1" w:styleId="ListTable3-Accent61">
     <w:name w:val="List Table 3 - Accent 61"/>
-    <w:basedOn w:val="TableNormal"/>
+    <w:basedOn w:val="a3"/>
     <w:uiPriority w:val="99"/>
     <w:pPr>
       <w:spacing w:after="0" w:line="240" w:lineRule="auto"/>
@@ -12793,9 +12896,9 @@
       </w:tcPr>
     </w:tblStylePr>
   </w:style>
-  <w:style w:type="table" w:styleId="ListTable4">
+  <w:style w:type="table" w:styleId="-40">
     <w:name w:val="List Table 4"/>
-    <w:basedOn w:val="TableNormal"/>
+    <w:basedOn w:val="a3"/>
     <w:uiPriority w:val="99"/>
     <w:pPr>
       <w:spacing w:after="0" w:line="240" w:lineRule="auto"/>
@@ -12866,7 +12969,7 @@
   </w:style>
   <w:style w:type="table" w:customStyle="1" w:styleId="ListTable4-Accent11">
     <w:name w:val="List Table 4 - Accent 11"/>
-    <w:basedOn w:val="TableNormal"/>
+    <w:basedOn w:val="a3"/>
     <w:uiPriority w:val="99"/>
     <w:pPr>
       <w:spacing w:after="0" w:line="240" w:lineRule="auto"/>
@@ -12937,7 +13040,7 @@
   </w:style>
   <w:style w:type="table" w:customStyle="1" w:styleId="ListTable4-Accent21">
     <w:name w:val="List Table 4 - Accent 21"/>
-    <w:basedOn w:val="TableNormal"/>
+    <w:basedOn w:val="a3"/>
     <w:uiPriority w:val="99"/>
     <w:pPr>
       <w:spacing w:after="0" w:line="240" w:lineRule="auto"/>
@@ -13008,7 +13111,7 @@
   </w:style>
   <w:style w:type="table" w:customStyle="1" w:styleId="ListTable4-Accent31">
     <w:name w:val="List Table 4 - Accent 31"/>
-    <w:basedOn w:val="TableNormal"/>
+    <w:basedOn w:val="a3"/>
     <w:uiPriority w:val="99"/>
     <w:pPr>
       <w:spacing w:after="0" w:line="240" w:lineRule="auto"/>
@@ -13079,7 +13182,7 @@
   </w:style>
   <w:style w:type="table" w:customStyle="1" w:styleId="ListTable4-Accent41">
     <w:name w:val="List Table 4 - Accent 41"/>
-    <w:basedOn w:val="TableNormal"/>
+    <w:basedOn w:val="a3"/>
     <w:uiPriority w:val="99"/>
     <w:pPr>
       <w:spacing w:after="0" w:line="240" w:lineRule="auto"/>
@@ -13150,7 +13253,7 @@
   </w:style>
   <w:style w:type="table" w:customStyle="1" w:styleId="ListTable4-Accent51">
     <w:name w:val="List Table 4 - Accent 51"/>
-    <w:basedOn w:val="TableNormal"/>
+    <w:basedOn w:val="a3"/>
     <w:uiPriority w:val="99"/>
     <w:pPr>
       <w:spacing w:after="0" w:line="240" w:lineRule="auto"/>
@@ -13221,7 +13324,7 @@
   </w:style>
   <w:style w:type="table" w:customStyle="1" w:styleId="ListTable4-Accent61">
     <w:name w:val="List Table 4 - Accent 61"/>
-    <w:basedOn w:val="TableNormal"/>
+    <w:basedOn w:val="a3"/>
     <w:uiPriority w:val="99"/>
     <w:pPr>
       <w:spacing w:after="0" w:line="240" w:lineRule="auto"/>
@@ -13290,9 +13393,9 @@
       </w:tcPr>
     </w:tblStylePr>
   </w:style>
-  <w:style w:type="table" w:styleId="ListTable5Dark">
+  <w:style w:type="table" w:styleId="-50">
     <w:name w:val="List Table 5 Dark"/>
-    <w:basedOn w:val="TableNormal"/>
+    <w:basedOn w:val="a3"/>
     <w:uiPriority w:val="99"/>
     <w:pPr>
       <w:spacing w:after="0" w:line="240" w:lineRule="auto"/>
@@ -13398,7 +13501,7 @@
   </w:style>
   <w:style w:type="table" w:customStyle="1" w:styleId="ListTable5Dark-Accent11">
     <w:name w:val="List Table 5 Dark - Accent 11"/>
-    <w:basedOn w:val="TableNormal"/>
+    <w:basedOn w:val="a3"/>
     <w:uiPriority w:val="99"/>
     <w:pPr>
       <w:spacing w:after="0" w:line="240" w:lineRule="auto"/>
@@ -13504,7 +13607,7 @@
   </w:style>
   <w:style w:type="table" w:customStyle="1" w:styleId="ListTable5Dark-Accent21">
     <w:name w:val="List Table 5 Dark - Accent 21"/>
-    <w:basedOn w:val="TableNormal"/>
+    <w:basedOn w:val="a3"/>
     <w:uiPriority w:val="99"/>
     <w:pPr>
       <w:spacing w:after="0" w:line="240" w:lineRule="auto"/>
@@ -13610,7 +13713,7 @@
   </w:style>
   <w:style w:type="table" w:customStyle="1" w:styleId="ListTable5Dark-Accent31">
     <w:name w:val="List Table 5 Dark - Accent 31"/>
-    <w:basedOn w:val="TableNormal"/>
+    <w:basedOn w:val="a3"/>
     <w:uiPriority w:val="99"/>
     <w:pPr>
       <w:spacing w:after="0" w:line="240" w:lineRule="auto"/>
@@ -13716,7 +13819,7 @@
   </w:style>
   <w:style w:type="table" w:customStyle="1" w:styleId="ListTable5Dark-Accent41">
     <w:name w:val="List Table 5 Dark - Accent 41"/>
-    <w:basedOn w:val="TableNormal"/>
+    <w:basedOn w:val="a3"/>
     <w:uiPriority w:val="99"/>
     <w:pPr>
       <w:spacing w:after="0" w:line="240" w:lineRule="auto"/>
@@ -13822,7 +13925,7 @@
   </w:style>
   <w:style w:type="table" w:customStyle="1" w:styleId="ListTable5Dark-Accent51">
     <w:name w:val="List Table 5 Dark - Accent 51"/>
-    <w:basedOn w:val="TableNormal"/>
+    <w:basedOn w:val="a3"/>
     <w:uiPriority w:val="99"/>
     <w:pPr>
       <w:spacing w:after="0" w:line="240" w:lineRule="auto"/>
@@ -13928,7 +14031,7 @@
   </w:style>
   <w:style w:type="table" w:customStyle="1" w:styleId="ListTable5Dark-Accent61">
     <w:name w:val="List Table 5 Dark - Accent 61"/>
-    <w:basedOn w:val="TableNormal"/>
+    <w:basedOn w:val="a3"/>
     <w:uiPriority w:val="99"/>
     <w:pPr>
       <w:spacing w:after="0" w:line="240" w:lineRule="auto"/>
@@ -14032,9 +14135,9 @@
       </w:tcPr>
     </w:tblStylePr>
   </w:style>
-  <w:style w:type="table" w:styleId="ListTable6Colorful">
+  <w:style w:type="table" w:styleId="-60">
     <w:name w:val="List Table 6 Colorful"/>
-    <w:basedOn w:val="TableNormal"/>
+    <w:basedOn w:val="a3"/>
     <w:uiPriority w:val="99"/>
     <w:pPr>
       <w:spacing w:after="0" w:line="240" w:lineRule="auto"/>
@@ -14110,7 +14213,7 @@
   </w:style>
   <w:style w:type="table" w:customStyle="1" w:styleId="ListTable6Colorful-Accent11">
     <w:name w:val="List Table 6 Colorful - Accent 11"/>
-    <w:basedOn w:val="TableNormal"/>
+    <w:basedOn w:val="a3"/>
     <w:uiPriority w:val="99"/>
     <w:pPr>
       <w:spacing w:after="0" w:line="240" w:lineRule="auto"/>
@@ -14186,7 +14289,7 @@
   </w:style>
   <w:style w:type="table" w:customStyle="1" w:styleId="ListTable6Colorful-Accent21">
     <w:name w:val="List Table 6 Colorful - Accent 21"/>
-    <w:basedOn w:val="TableNormal"/>
+    <w:basedOn w:val="a3"/>
     <w:uiPriority w:val="99"/>
     <w:pPr>
       <w:spacing w:after="0" w:line="240" w:lineRule="auto"/>
@@ -14262,7 +14365,7 @@
   </w:style>
   <w:style w:type="table" w:customStyle="1" w:styleId="ListTable6Colorful-Accent31">
     <w:name w:val="List Table 6 Colorful - Accent 31"/>
-    <w:basedOn w:val="TableNormal"/>
+    <w:basedOn w:val="a3"/>
     <w:uiPriority w:val="99"/>
     <w:pPr>
       <w:spacing w:after="0" w:line="240" w:lineRule="auto"/>
@@ -14338,7 +14441,7 @@
   </w:style>
   <w:style w:type="table" w:customStyle="1" w:styleId="ListTable6Colorful-Accent41">
     <w:name w:val="List Table 6 Colorful - Accent 41"/>
-    <w:basedOn w:val="TableNormal"/>
+    <w:basedOn w:val="a3"/>
     <w:uiPriority w:val="99"/>
     <w:pPr>
       <w:spacing w:after="0" w:line="240" w:lineRule="auto"/>
@@ -14414,7 +14517,7 @@
   </w:style>
   <w:style w:type="table" w:customStyle="1" w:styleId="ListTable6Colorful-Accent51">
     <w:name w:val="List Table 6 Colorful - Accent 51"/>
-    <w:basedOn w:val="TableNormal"/>
+    <w:basedOn w:val="a3"/>
     <w:uiPriority w:val="99"/>
     <w:pPr>
       <w:spacing w:after="0" w:line="240" w:lineRule="auto"/>
@@ -14490,7 +14593,7 @@
   </w:style>
   <w:style w:type="table" w:customStyle="1" w:styleId="ListTable6Colorful-Accent61">
     <w:name w:val="List Table 6 Colorful - Accent 61"/>
-    <w:basedOn w:val="TableNormal"/>
+    <w:basedOn w:val="a3"/>
     <w:uiPriority w:val="99"/>
     <w:pPr>
       <w:spacing w:after="0" w:line="240" w:lineRule="auto"/>
@@ -14564,9 +14667,9 @@
       </w:rPr>
     </w:tblStylePr>
   </w:style>
-  <w:style w:type="table" w:styleId="ListTable7Colorful">
+  <w:style w:type="table" w:styleId="-70">
     <w:name w:val="List Table 7 Colorful"/>
-    <w:basedOn w:val="TableNormal"/>
+    <w:basedOn w:val="a3"/>
     <w:uiPriority w:val="99"/>
     <w:pPr>
       <w:spacing w:after="0" w:line="240" w:lineRule="auto"/>
@@ -14680,7 +14783,7 @@
   </w:style>
   <w:style w:type="table" w:customStyle="1" w:styleId="ListTable7Colorful-Accent11">
     <w:name w:val="List Table 7 Colorful - Accent 11"/>
-    <w:basedOn w:val="TableNormal"/>
+    <w:basedOn w:val="a3"/>
     <w:uiPriority w:val="99"/>
     <w:pPr>
       <w:spacing w:after="0" w:line="240" w:lineRule="auto"/>
@@ -14794,7 +14897,7 @@
   </w:style>
   <w:style w:type="table" w:customStyle="1" w:styleId="ListTable7Colorful-Accent21">
     <w:name w:val="List Table 7 Colorful - Accent 21"/>
-    <w:basedOn w:val="TableNormal"/>
+    <w:basedOn w:val="a3"/>
     <w:uiPriority w:val="99"/>
     <w:pPr>
       <w:spacing w:after="0" w:line="240" w:lineRule="auto"/>
@@ -14908,7 +15011,7 @@
   </w:style>
   <w:style w:type="table" w:customStyle="1" w:styleId="ListTable7Colorful-Accent31">
     <w:name w:val="List Table 7 Colorful - Accent 31"/>
-    <w:basedOn w:val="TableNormal"/>
+    <w:basedOn w:val="a3"/>
     <w:uiPriority w:val="99"/>
     <w:pPr>
       <w:spacing w:after="0" w:line="240" w:lineRule="auto"/>
@@ -15022,7 +15125,7 @@
   </w:style>
   <w:style w:type="table" w:customStyle="1" w:styleId="ListTable7Colorful-Accent41">
     <w:name w:val="List Table 7 Colorful - Accent 41"/>
-    <w:basedOn w:val="TableNormal"/>
+    <w:basedOn w:val="a3"/>
     <w:uiPriority w:val="99"/>
     <w:pPr>
       <w:spacing w:after="0" w:line="240" w:lineRule="auto"/>
@@ -15136,7 +15239,7 @@
   </w:style>
   <w:style w:type="table" w:customStyle="1" w:styleId="ListTable7Colorful-Accent51">
     <w:name w:val="List Table 7 Colorful - Accent 51"/>
-    <w:basedOn w:val="TableNormal"/>
+    <w:basedOn w:val="a3"/>
     <w:uiPriority w:val="99"/>
     <w:pPr>
       <w:spacing w:after="0" w:line="240" w:lineRule="auto"/>
@@ -15250,7 +15353,7 @@
   </w:style>
   <w:style w:type="table" w:customStyle="1" w:styleId="ListTable7Colorful-Accent61">
     <w:name w:val="List Table 7 Colorful - Accent 61"/>
-    <w:basedOn w:val="TableNormal"/>
+    <w:basedOn w:val="a3"/>
     <w:uiPriority w:val="99"/>
     <w:pPr>
       <w:spacing w:after="0" w:line="240" w:lineRule="auto"/>
@@ -15364,7 +15467,7 @@
   </w:style>
   <w:style w:type="table" w:customStyle="1" w:styleId="Lined-Accent">
     <w:name w:val="Lined - Accent"/>
-    <w:basedOn w:val="TableNormal"/>
+    <w:basedOn w:val="a3"/>
     <w:uiPriority w:val="99"/>
     <w:pPr>
       <w:spacing w:after="0" w:line="240" w:lineRule="auto"/>
@@ -15462,7 +15565,7 @@
   </w:style>
   <w:style w:type="table" w:customStyle="1" w:styleId="Lined-Accent1">
     <w:name w:val="Lined - Accent 1"/>
-    <w:basedOn w:val="TableNormal"/>
+    <w:basedOn w:val="a3"/>
     <w:uiPriority w:val="99"/>
     <w:pPr>
       <w:spacing w:after="0" w:line="240" w:lineRule="auto"/>
@@ -15560,7 +15663,7 @@
   </w:style>
   <w:style w:type="table" w:customStyle="1" w:styleId="Lined-Accent2">
     <w:name w:val="Lined - Accent 2"/>
-    <w:basedOn w:val="TableNormal"/>
+    <w:basedOn w:val="a3"/>
     <w:uiPriority w:val="99"/>
     <w:pPr>
       <w:spacing w:after="0" w:line="240" w:lineRule="auto"/>
@@ -15658,7 +15761,7 @@
   </w:style>
   <w:style w:type="table" w:customStyle="1" w:styleId="Lined-Accent3">
     <w:name w:val="Lined - Accent 3"/>
-    <w:basedOn w:val="TableNormal"/>
+    <w:basedOn w:val="a3"/>
     <w:uiPriority w:val="99"/>
     <w:pPr>
       <w:spacing w:after="0" w:line="240" w:lineRule="auto"/>
@@ -15756,7 +15859,7 @@
   </w:style>
   <w:style w:type="table" w:customStyle="1" w:styleId="Lined-Accent4">
     <w:name w:val="Lined - Accent 4"/>
-    <w:basedOn w:val="TableNormal"/>
+    <w:basedOn w:val="a3"/>
     <w:uiPriority w:val="99"/>
     <w:pPr>
       <w:spacing w:after="0" w:line="240" w:lineRule="auto"/>
@@ -15854,7 +15957,7 @@
   </w:style>
   <w:style w:type="table" w:customStyle="1" w:styleId="Lined-Accent5">
     <w:name w:val="Lined - Accent 5"/>
-    <w:basedOn w:val="TableNormal"/>
+    <w:basedOn w:val="a3"/>
     <w:uiPriority w:val="99"/>
     <w:pPr>
       <w:spacing w:after="0" w:line="240" w:lineRule="auto"/>
@@ -15952,7 +16055,7 @@
   </w:style>
   <w:style w:type="table" w:customStyle="1" w:styleId="Lined-Accent6">
     <w:name w:val="Lined - Accent 6"/>
-    <w:basedOn w:val="TableNormal"/>
+    <w:basedOn w:val="a3"/>
     <w:uiPriority w:val="99"/>
     <w:pPr>
       <w:spacing w:after="0" w:line="240" w:lineRule="auto"/>
@@ -16050,7 +16153,7 @@
   </w:style>
   <w:style w:type="table" w:customStyle="1" w:styleId="BorderedLined-Accent">
     <w:name w:val="Bordered &amp; Lined - Accent"/>
-    <w:basedOn w:val="TableNormal"/>
+    <w:basedOn w:val="a3"/>
     <w:uiPriority w:val="99"/>
     <w:pPr>
       <w:spacing w:after="0" w:line="240" w:lineRule="auto"/>
@@ -16156,7 +16259,7 @@
   </w:style>
   <w:style w:type="table" w:customStyle="1" w:styleId="BorderedLined-Accent1">
     <w:name w:val="Bordered &amp; Lined - Accent 1"/>
-    <w:basedOn w:val="TableNormal"/>
+    <w:basedOn w:val="a3"/>
     <w:uiPriority w:val="99"/>
     <w:pPr>
       <w:spacing w:after="0" w:line="240" w:lineRule="auto"/>
@@ -16262,7 +16365,7 @@
   </w:style>
   <w:style w:type="table" w:customStyle="1" w:styleId="BorderedLined-Accent2">
     <w:name w:val="Bordered &amp; Lined - Accent 2"/>
-    <w:basedOn w:val="TableNormal"/>
+    <w:basedOn w:val="a3"/>
     <w:uiPriority w:val="99"/>
     <w:pPr>
       <w:spacing w:after="0" w:line="240" w:lineRule="auto"/>
@@ -16368,7 +16471,7 @@
   </w:style>
   <w:style w:type="table" w:customStyle="1" w:styleId="BorderedLined-Accent3">
     <w:name w:val="Bordered &amp; Lined - Accent 3"/>
-    <w:basedOn w:val="TableNormal"/>
+    <w:basedOn w:val="a3"/>
     <w:uiPriority w:val="99"/>
     <w:pPr>
       <w:spacing w:after="0" w:line="240" w:lineRule="auto"/>
@@ -16474,7 +16577,7 @@
   </w:style>
   <w:style w:type="table" w:customStyle="1" w:styleId="BorderedLined-Accent4">
     <w:name w:val="Bordered &amp; Lined - Accent 4"/>
-    <w:basedOn w:val="TableNormal"/>
+    <w:basedOn w:val="a3"/>
     <w:uiPriority w:val="99"/>
     <w:pPr>
       <w:spacing w:after="0" w:line="240" w:lineRule="auto"/>
@@ -16580,7 +16683,7 @@
   </w:style>
   <w:style w:type="table" w:customStyle="1" w:styleId="BorderedLined-Accent5">
     <w:name w:val="Bordered &amp; Lined - Accent 5"/>
-    <w:basedOn w:val="TableNormal"/>
+    <w:basedOn w:val="a3"/>
     <w:uiPriority w:val="99"/>
     <w:pPr>
       <w:spacing w:after="0" w:line="240" w:lineRule="auto"/>
@@ -16686,7 +16789,7 @@
   </w:style>
   <w:style w:type="table" w:customStyle="1" w:styleId="BorderedLined-Accent6">
     <w:name w:val="Bordered &amp; Lined - Accent 6"/>
-    <w:basedOn w:val="TableNormal"/>
+    <w:basedOn w:val="a3"/>
     <w:uiPriority w:val="99"/>
     <w:pPr>
       <w:spacing w:after="0" w:line="240" w:lineRule="auto"/>
@@ -16792,7 +16895,7 @@
   </w:style>
   <w:style w:type="table" w:customStyle="1" w:styleId="Bordered">
     <w:name w:val="Bordered"/>
-    <w:basedOn w:val="TableNormal"/>
+    <w:basedOn w:val="a3"/>
     <w:uiPriority w:val="99"/>
     <w:pPr>
       <w:spacing w:after="0" w:line="240" w:lineRule="auto"/>
@@ -16874,7 +16977,7 @@
   </w:style>
   <w:style w:type="table" w:customStyle="1" w:styleId="Bordered-Accent1">
     <w:name w:val="Bordered - Accent 1"/>
-    <w:basedOn w:val="TableNormal"/>
+    <w:basedOn w:val="a3"/>
     <w:uiPriority w:val="99"/>
     <w:pPr>
       <w:spacing w:after="0" w:line="240" w:lineRule="auto"/>
@@ -16956,7 +17059,7 @@
   </w:style>
   <w:style w:type="table" w:customStyle="1" w:styleId="Bordered-Accent2">
     <w:name w:val="Bordered - Accent 2"/>
-    <w:basedOn w:val="TableNormal"/>
+    <w:basedOn w:val="a3"/>
     <w:uiPriority w:val="99"/>
     <w:pPr>
       <w:spacing w:after="0" w:line="240" w:lineRule="auto"/>
@@ -17038,7 +17141,7 @@
   </w:style>
   <w:style w:type="table" w:customStyle="1" w:styleId="Bordered-Accent3">
     <w:name w:val="Bordered - Accent 3"/>
-    <w:basedOn w:val="TableNormal"/>
+    <w:basedOn w:val="a3"/>
     <w:uiPriority w:val="99"/>
     <w:pPr>
       <w:spacing w:after="0" w:line="240" w:lineRule="auto"/>
@@ -17120,7 +17223,7 @@
   </w:style>
   <w:style w:type="table" w:customStyle="1" w:styleId="Bordered-Accent4">
     <w:name w:val="Bordered - Accent 4"/>
-    <w:basedOn w:val="TableNormal"/>
+    <w:basedOn w:val="a3"/>
     <w:uiPriority w:val="99"/>
     <w:pPr>
       <w:spacing w:after="0" w:line="240" w:lineRule="auto"/>
@@ -17202,7 +17305,7 @@
   </w:style>
   <w:style w:type="table" w:customStyle="1" w:styleId="Bordered-Accent5">
     <w:name w:val="Bordered - Accent 5"/>
-    <w:basedOn w:val="TableNormal"/>
+    <w:basedOn w:val="a3"/>
     <w:uiPriority w:val="99"/>
     <w:pPr>
       <w:spacing w:after="0" w:line="240" w:lineRule="auto"/>
@@ -17284,7 +17387,7 @@
   </w:style>
   <w:style w:type="table" w:customStyle="1" w:styleId="Bordered-Accent6">
     <w:name w:val="Bordered - Accent 6"/>
-    <w:basedOn w:val="TableNormal"/>
+    <w:basedOn w:val="a3"/>
     <w:uiPriority w:val="99"/>
     <w:pPr>
       <w:spacing w:after="0" w:line="240" w:lineRule="auto"/>
@@ -17364,10 +17467,10 @@
       </w:tcPr>
     </w:tblStylePr>
   </w:style>
-  <w:style w:type="paragraph" w:styleId="FootnoteText">
+  <w:style w:type="paragraph" w:styleId="ab">
     <w:name w:val="footnote text"/>
-    <w:basedOn w:val="Normal"/>
-    <w:link w:val="FootnoteTextChar"/>
+    <w:basedOn w:val="a1"/>
+    <w:link w:val="ac"/>
     <w:uiPriority w:val="99"/>
     <w:semiHidden/>
     <w:unhideWhenUsed/>
@@ -17378,27 +17481,27 @@
       <w:sz w:val="18"/>
     </w:rPr>
   </w:style>
-  <w:style w:type="character" w:customStyle="1" w:styleId="FootnoteTextChar">
-    <w:name w:val="Footnote Text Char"/>
-    <w:link w:val="FootnoteText"/>
+  <w:style w:type="character" w:customStyle="1" w:styleId="ac">
+    <w:name w:val="Текст сноски Знак"/>
+    <w:link w:val="ab"/>
     <w:uiPriority w:val="99"/>
     <w:rPr>
       <w:sz w:val="18"/>
     </w:rPr>
   </w:style>
-  <w:style w:type="character" w:styleId="FootnoteReference">
+  <w:style w:type="character" w:styleId="ad">
     <w:name w:val="footnote reference"/>
-    <w:basedOn w:val="DefaultParagraphFont"/>
+    <w:basedOn w:val="a2"/>
     <w:uiPriority w:val="99"/>
     <w:unhideWhenUsed/>
     <w:rPr>
       <w:vertAlign w:val="superscript"/>
     </w:rPr>
   </w:style>
-  <w:style w:type="paragraph" w:styleId="EndnoteText">
+  <w:style w:type="paragraph" w:styleId="ae">
     <w:name w:val="endnote text"/>
-    <w:basedOn w:val="Normal"/>
-    <w:link w:val="EndnoteTextChar"/>
+    <w:basedOn w:val="a1"/>
+    <w:link w:val="af"/>
     <w:uiPriority w:val="99"/>
     <w:semiHidden/>
     <w:unhideWhenUsed/>
@@ -17409,17 +17512,17 @@
       <w:sz w:val="20"/>
     </w:rPr>
   </w:style>
-  <w:style w:type="character" w:customStyle="1" w:styleId="EndnoteTextChar">
-    <w:name w:val="Endnote Text Char"/>
-    <w:link w:val="EndnoteText"/>
+  <w:style w:type="character" w:customStyle="1" w:styleId="af">
+    <w:name w:val="Текст концевой сноски Знак"/>
+    <w:link w:val="ae"/>
     <w:uiPriority w:val="99"/>
     <w:rPr>
       <w:sz w:val="20"/>
     </w:rPr>
   </w:style>
-  <w:style w:type="character" w:styleId="EndnoteReference">
+  <w:style w:type="character" w:styleId="af0">
     <w:name w:val="endnote reference"/>
-    <w:basedOn w:val="DefaultParagraphFont"/>
+    <w:basedOn w:val="a2"/>
     <w:uiPriority w:val="99"/>
     <w:semiHidden/>
     <w:unhideWhenUsed/>
@@ -17427,10 +17530,10 @@
       <w:vertAlign w:val="superscript"/>
     </w:rPr>
   </w:style>
-  <w:style w:type="paragraph" w:styleId="TOC4">
+  <w:style w:type="paragraph" w:styleId="42">
     <w:name w:val="toc 4"/>
-    <w:basedOn w:val="Normal"/>
-    <w:next w:val="Normal"/>
+    <w:basedOn w:val="a1"/>
+    <w:next w:val="a1"/>
     <w:uiPriority w:val="39"/>
     <w:unhideWhenUsed/>
     <w:pPr>
@@ -17438,10 +17541,10 @@
       <w:ind w:left="850" w:firstLine="0"/>
     </w:pPr>
   </w:style>
-  <w:style w:type="paragraph" w:styleId="TOC5">
+  <w:style w:type="paragraph" w:styleId="52">
     <w:name w:val="toc 5"/>
-    <w:basedOn w:val="Normal"/>
-    <w:next w:val="Normal"/>
+    <w:basedOn w:val="a1"/>
+    <w:next w:val="a1"/>
     <w:uiPriority w:val="39"/>
     <w:unhideWhenUsed/>
     <w:pPr>
@@ -17449,10 +17552,10 @@
       <w:ind w:left="1134" w:firstLine="0"/>
     </w:pPr>
   </w:style>
-  <w:style w:type="paragraph" w:styleId="TOC6">
+  <w:style w:type="paragraph" w:styleId="61">
     <w:name w:val="toc 6"/>
-    <w:basedOn w:val="Normal"/>
-    <w:next w:val="Normal"/>
+    <w:basedOn w:val="a1"/>
+    <w:next w:val="a1"/>
     <w:uiPriority w:val="39"/>
     <w:unhideWhenUsed/>
     <w:pPr>
@@ -17460,10 +17563,10 @@
       <w:ind w:left="1417" w:firstLine="0"/>
     </w:pPr>
   </w:style>
-  <w:style w:type="paragraph" w:styleId="TOC7">
+  <w:style w:type="paragraph" w:styleId="71">
     <w:name w:val="toc 7"/>
-    <w:basedOn w:val="Normal"/>
-    <w:next w:val="Normal"/>
+    <w:basedOn w:val="a1"/>
+    <w:next w:val="a1"/>
     <w:uiPriority w:val="39"/>
     <w:unhideWhenUsed/>
     <w:pPr>
@@ -17471,10 +17574,10 @@
       <w:ind w:left="1701" w:firstLine="0"/>
     </w:pPr>
   </w:style>
-  <w:style w:type="paragraph" w:styleId="TOC8">
+  <w:style w:type="paragraph" w:styleId="81">
     <w:name w:val="toc 8"/>
-    <w:basedOn w:val="Normal"/>
-    <w:next w:val="Normal"/>
+    <w:basedOn w:val="a1"/>
+    <w:next w:val="a1"/>
     <w:uiPriority w:val="39"/>
     <w:unhideWhenUsed/>
     <w:pPr>
@@ -17482,10 +17585,10 @@
       <w:ind w:left="1984" w:firstLine="0"/>
     </w:pPr>
   </w:style>
-  <w:style w:type="paragraph" w:styleId="TOC9">
+  <w:style w:type="paragraph" w:styleId="91">
     <w:name w:val="toc 9"/>
-    <w:basedOn w:val="Normal"/>
-    <w:next w:val="Normal"/>
+    <w:basedOn w:val="a1"/>
+    <w:next w:val="a1"/>
     <w:uiPriority w:val="39"/>
     <w:unhideWhenUsed/>
     <w:pPr>
@@ -17493,17 +17596,17 @@
       <w:ind w:left="2268" w:firstLine="0"/>
     </w:pPr>
   </w:style>
-  <w:style w:type="paragraph" w:styleId="TableofFigures">
+  <w:style w:type="paragraph" w:styleId="af1">
     <w:name w:val="table of figures"/>
-    <w:basedOn w:val="Normal"/>
-    <w:next w:val="Normal"/>
+    <w:basedOn w:val="a1"/>
+    <w:next w:val="a1"/>
     <w:uiPriority w:val="99"/>
     <w:unhideWhenUsed/>
   </w:style>
-  <w:style w:type="character" w:customStyle="1" w:styleId="Heading1Char1">
-    <w:name w:val="Heading 1 Char1"/>
-    <w:basedOn w:val="DefaultParagraphFont"/>
-    <w:link w:val="Heading1"/>
+  <w:style w:type="character" w:customStyle="1" w:styleId="10">
+    <w:name w:val="Заголовок 1 Знак"/>
+    <w:basedOn w:val="a2"/>
+    <w:link w:val="1"/>
     <w:uiPriority w:val="9"/>
     <w:rPr>
       <w:rFonts w:ascii="Times New Roman" w:eastAsiaTheme="majorEastAsia" w:hAnsi="Times New Roman" w:cstheme="majorBidi"/>
@@ -17513,10 +17616,10 @@
       <w:szCs w:val="32"/>
     </w:rPr>
   </w:style>
-  <w:style w:type="character" w:customStyle="1" w:styleId="Heading2Char1">
-    <w:name w:val="Heading 2 Char1"/>
-    <w:basedOn w:val="DefaultParagraphFont"/>
-    <w:link w:val="Heading2"/>
+  <w:style w:type="character" w:customStyle="1" w:styleId="20">
+    <w:name w:val="Заголовок 2 Знак"/>
+    <w:basedOn w:val="a2"/>
+    <w:link w:val="2"/>
     <w:uiPriority w:val="9"/>
     <w:rPr>
       <w:rFonts w:ascii="Times New Roman" w:eastAsiaTheme="majorEastAsia" w:hAnsi="Times New Roman" w:cstheme="majorBidi"/>
@@ -17525,10 +17628,10 @@
       <w:szCs w:val="26"/>
     </w:rPr>
   </w:style>
-  <w:style w:type="character" w:customStyle="1" w:styleId="Heading3Char1">
-    <w:name w:val="Heading 3 Char1"/>
-    <w:basedOn w:val="DefaultParagraphFont"/>
-    <w:link w:val="Heading3"/>
+  <w:style w:type="character" w:customStyle="1" w:styleId="30">
+    <w:name w:val="Заголовок 3 Знак"/>
+    <w:basedOn w:val="a2"/>
+    <w:link w:val="3"/>
     <w:uiPriority w:val="9"/>
     <w:rPr>
       <w:rFonts w:ascii="Times New Roman" w:eastAsiaTheme="majorEastAsia" w:hAnsi="Times New Roman" w:cs="Times New Roman"/>
@@ -17538,10 +17641,10 @@
       <w:szCs w:val="28"/>
     </w:rPr>
   </w:style>
-  <w:style w:type="paragraph" w:customStyle="1" w:styleId="a1">
+  <w:style w:type="paragraph" w:customStyle="1" w:styleId="af2">
     <w:name w:val="Содержание"/>
-    <w:basedOn w:val="TOC1"/>
-    <w:link w:val="a2"/>
+    <w:basedOn w:val="12"/>
+    <w:link w:val="af3"/>
     <w:qFormat/>
     <w:pPr>
       <w:tabs>
@@ -17551,28 +17654,28 @@
       <w:ind w:firstLine="0"/>
     </w:pPr>
   </w:style>
-  <w:style w:type="character" w:customStyle="1" w:styleId="a2">
+  <w:style w:type="character" w:customStyle="1" w:styleId="af3">
     <w:name w:val="Содержание Знак"/>
-    <w:basedOn w:val="DefaultParagraphFont"/>
-    <w:link w:val="a1"/>
+    <w:basedOn w:val="a2"/>
+    <w:link w:val="af2"/>
     <w:rPr>
       <w:rFonts w:ascii="Times New Roman" w:hAnsi="Times New Roman"/>
       <w:sz w:val="28"/>
     </w:rPr>
   </w:style>
-  <w:style w:type="paragraph" w:styleId="TOC1">
+  <w:style w:type="paragraph" w:styleId="12">
     <w:name w:val="toc 1"/>
-    <w:basedOn w:val="Normal"/>
-    <w:next w:val="Normal"/>
+    <w:basedOn w:val="a1"/>
+    <w:next w:val="a1"/>
     <w:uiPriority w:val="39"/>
     <w:unhideWhenUsed/>
     <w:pPr>
       <w:spacing w:after="100"/>
     </w:pPr>
   </w:style>
-  <w:style w:type="character" w:styleId="SubtleEmphasis">
+  <w:style w:type="character" w:styleId="af4">
     <w:name w:val="Subtle Emphasis"/>
-    <w:basedOn w:val="DefaultParagraphFont"/>
+    <w:basedOn w:val="a2"/>
     <w:uiPriority w:val="19"/>
     <w:rPr>
       <w:rFonts w:ascii="Times New Roman" w:hAnsi="Times New Roman"/>
@@ -17582,16 +17685,16 @@
       <w:sz w:val="26"/>
     </w:rPr>
   </w:style>
-  <w:style w:type="paragraph" w:customStyle="1" w:styleId="3">
+  <w:style w:type="paragraph" w:customStyle="1" w:styleId="32">
     <w:name w:val="Заголовок 3+"/>
-    <w:basedOn w:val="Heading3"/>
+    <w:basedOn w:val="3"/>
     <w:rPr>
       <w:i/>
     </w:rPr>
   </w:style>
-  <w:style w:type="paragraph" w:customStyle="1" w:styleId="a3">
+  <w:style w:type="paragraph" w:customStyle="1" w:styleId="af5">
     <w:name w:val="Надпись таблицы"/>
-    <w:basedOn w:val="Normal"/>
+    <w:basedOn w:val="a1"/>
     <w:qFormat/>
     <w:pPr>
       <w:keepNext/>
@@ -17605,9 +17708,9 @@
       <w:szCs w:val="28"/>
     </w:rPr>
   </w:style>
-  <w:style w:type="paragraph" w:customStyle="1" w:styleId="a4">
+  <w:style w:type="paragraph" w:customStyle="1" w:styleId="af6">
     <w:name w:val="Содержимое таблицы"/>
-    <w:basedOn w:val="Normal"/>
+    <w:basedOn w:val="a1"/>
     <w:qFormat/>
     <w:pPr>
       <w:spacing w:line="240" w:lineRule="auto"/>
@@ -17617,9 +17720,9 @@
       <w:sz w:val="24"/>
     </w:rPr>
   </w:style>
-  <w:style w:type="paragraph" w:styleId="ListParagraph">
+  <w:style w:type="paragraph" w:styleId="af7">
     <w:name w:val="List Paragraph"/>
-    <w:basedOn w:val="Normal"/>
+    <w:basedOn w:val="a1"/>
     <w:uiPriority w:val="34"/>
     <w:pPr>
       <w:ind w:left="720"/>
@@ -17628,7 +17731,7 @@
   </w:style>
   <w:style w:type="paragraph" w:customStyle="1" w:styleId="a0">
     <w:name w:val="Маркированный список КУРС"/>
-    <w:basedOn w:val="ListParagraph"/>
+    <w:basedOn w:val="af7"/>
     <w:qFormat/>
     <w:pPr>
       <w:numPr>
@@ -17639,7 +17742,7 @@
   </w:style>
   <w:style w:type="paragraph" w:customStyle="1" w:styleId="a">
     <w:name w:val="Нумер список КУРС"/>
-    <w:basedOn w:val="ListParagraph"/>
+    <w:basedOn w:val="af7"/>
     <w:qFormat/>
     <w:pPr>
       <w:numPr>
@@ -17648,11 +17751,11 @@
       <w:ind w:left="1276" w:hanging="567"/>
     </w:pPr>
   </w:style>
-  <w:style w:type="paragraph" w:styleId="IntenseQuote">
+  <w:style w:type="paragraph" w:styleId="af8">
     <w:name w:val="Intense Quote"/>
-    <w:basedOn w:val="Normal"/>
-    <w:next w:val="Normal"/>
-    <w:link w:val="IntenseQuoteChar1"/>
+    <w:basedOn w:val="a1"/>
+    <w:next w:val="a1"/>
+    <w:link w:val="af9"/>
     <w:uiPriority w:val="30"/>
     <w:pPr>
       <w:pBdr>
@@ -17669,10 +17772,10 @@
       <w:color w:val="4472C4" w:themeColor="accent1"/>
     </w:rPr>
   </w:style>
-  <w:style w:type="character" w:customStyle="1" w:styleId="IntenseQuoteChar1">
-    <w:name w:val="Intense Quote Char1"/>
-    <w:basedOn w:val="DefaultParagraphFont"/>
-    <w:link w:val="IntenseQuote"/>
+  <w:style w:type="character" w:customStyle="1" w:styleId="af9">
+    <w:name w:val="Выделенная цитата Знак"/>
+    <w:basedOn w:val="a2"/>
+    <w:link w:val="af8"/>
     <w:uiPriority w:val="30"/>
     <w:rPr>
       <w:rFonts w:ascii="Times New Roman" w:hAnsi="Times New Roman"/>
@@ -17682,11 +17785,11 @@
       <w:sz w:val="28"/>
     </w:rPr>
   </w:style>
-  <w:style w:type="paragraph" w:styleId="Quote">
+  <w:style w:type="paragraph" w:styleId="22">
     <w:name w:val="Quote"/>
-    <w:basedOn w:val="Normal"/>
-    <w:next w:val="Normal"/>
-    <w:link w:val="QuoteChar1"/>
+    <w:basedOn w:val="a1"/>
+    <w:next w:val="a1"/>
+    <w:link w:val="23"/>
     <w:uiPriority w:val="29"/>
     <w:pPr>
       <w:spacing w:before="200" w:after="160"/>
@@ -17699,10 +17802,10 @@
       <w:color w:val="404040" w:themeColor="text1" w:themeTint="BF"/>
     </w:rPr>
   </w:style>
-  <w:style w:type="character" w:customStyle="1" w:styleId="QuoteChar1">
-    <w:name w:val="Quote Char1"/>
-    <w:basedOn w:val="DefaultParagraphFont"/>
-    <w:link w:val="Quote"/>
+  <w:style w:type="character" w:customStyle="1" w:styleId="23">
+    <w:name w:val="Цитата 2 Знак"/>
+    <w:basedOn w:val="a2"/>
+    <w:link w:val="22"/>
     <w:uiPriority w:val="29"/>
     <w:rPr>
       <w:rFonts w:ascii="Times New Roman" w:hAnsi="Times New Roman"/>
@@ -17712,18 +17815,18 @@
       <w:sz w:val="28"/>
     </w:rPr>
   </w:style>
-  <w:style w:type="character" w:styleId="Strong">
+  <w:style w:type="character" w:styleId="afa">
     <w:name w:val="Strong"/>
-    <w:basedOn w:val="DefaultParagraphFont"/>
+    <w:basedOn w:val="a2"/>
     <w:uiPriority w:val="22"/>
     <w:rPr>
       <w:b/>
       <w:bCs/>
     </w:rPr>
   </w:style>
-  <w:style w:type="character" w:styleId="IntenseEmphasis">
+  <w:style w:type="character" w:styleId="afb">
     <w:name w:val="Intense Emphasis"/>
-    <w:basedOn w:val="DefaultParagraphFont"/>
+    <w:basedOn w:val="a2"/>
     <w:uiPriority w:val="21"/>
     <w:rPr>
       <w:i/>
@@ -17731,19 +17834,19 @@
       <w:color w:val="4472C4" w:themeColor="accent1"/>
     </w:rPr>
   </w:style>
-  <w:style w:type="character" w:styleId="Emphasis">
+  <w:style w:type="character" w:styleId="afc">
     <w:name w:val="Emphasis"/>
-    <w:basedOn w:val="DefaultParagraphFont"/>
+    <w:basedOn w:val="a2"/>
     <w:uiPriority w:val="20"/>
     <w:rPr>
       <w:i/>
       <w:iCs/>
     </w:rPr>
   </w:style>
-  <w:style w:type="character" w:customStyle="1" w:styleId="Heading4Char1">
-    <w:name w:val="Heading 4 Char1"/>
-    <w:basedOn w:val="DefaultParagraphFont"/>
-    <w:link w:val="Heading4"/>
+  <w:style w:type="character" w:customStyle="1" w:styleId="40">
+    <w:name w:val="Заголовок 4 Знак"/>
+    <w:basedOn w:val="a2"/>
+    <w:link w:val="4"/>
     <w:uiPriority w:val="9"/>
     <w:rPr>
       <w:rFonts w:asciiTheme="majorHAnsi" w:eastAsiaTheme="majorEastAsia" w:hAnsiTheme="majorHAnsi" w:cstheme="majorBidi"/>
@@ -17753,9 +17856,9 @@
       <w:sz w:val="28"/>
     </w:rPr>
   </w:style>
-  <w:style w:type="paragraph" w:customStyle="1" w:styleId="a5">
+  <w:style w:type="paragraph" w:customStyle="1" w:styleId="afd">
     <w:name w:val="Рисунок"/>
-    <w:basedOn w:val="Normal"/>
+    <w:basedOn w:val="a1"/>
     <w:qFormat/>
     <w:pPr>
       <w:spacing w:after="120" w:line="240" w:lineRule="auto"/>
@@ -17767,9 +17870,9 @@
       <w:sz w:val="24"/>
     </w:rPr>
   </w:style>
-  <w:style w:type="paragraph" w:customStyle="1" w:styleId="a6">
+  <w:style w:type="paragraph" w:customStyle="1" w:styleId="afe">
     <w:name w:val="Надпись_Листинг"/>
-    <w:basedOn w:val="a5"/>
+    <w:basedOn w:val="afd"/>
     <w:qFormat/>
     <w:pPr>
       <w:keepNext/>
@@ -17782,9 +17885,9 @@
       <w:i/>
     </w:rPr>
   </w:style>
-  <w:style w:type="paragraph" w:customStyle="1" w:styleId="a7">
+  <w:style w:type="paragraph" w:customStyle="1" w:styleId="aff">
     <w:name w:val="Содержимое_Листинг"/>
-    <w:basedOn w:val="Normal"/>
+    <w:basedOn w:val="a1"/>
     <w:qFormat/>
     <w:pPr>
       <w:spacing w:line="240" w:lineRule="auto"/>
@@ -17796,7 +17899,7 @@
       <w:sz w:val="20"/>
     </w:rPr>
   </w:style>
-  <w:style w:type="paragraph" w:customStyle="1" w:styleId="a8">
+  <w:style w:type="paragraph" w:customStyle="1" w:styleId="aff0">
     <w:name w:val="Разделы в литературе"/>
     <w:qFormat/>
     <w:pPr>
@@ -17812,9 +17915,9 @@
       <w:sz w:val="28"/>
     </w:rPr>
   </w:style>
-  <w:style w:type="table" w:styleId="TableGrid">
+  <w:style w:type="table" w:styleId="aff1">
     <w:name w:val="Table Grid"/>
-    <w:basedOn w:val="TableNormal"/>
+    <w:basedOn w:val="a3"/>
     <w:uiPriority w:val="39"/>
     <w:pPr>
       <w:spacing w:after="0" w:line="240" w:lineRule="auto"/>
@@ -17830,9 +17933,9 @@
       </w:tblBorders>
     </w:tblPr>
   </w:style>
-  <w:style w:type="character" w:styleId="CommentReference">
+  <w:style w:type="character" w:styleId="aff2">
     <w:name w:val="annotation reference"/>
-    <w:basedOn w:val="DefaultParagraphFont"/>
+    <w:basedOn w:val="a2"/>
     <w:uiPriority w:val="99"/>
     <w:semiHidden/>
     <w:unhideWhenUsed/>
@@ -17841,10 +17944,10 @@
       <w:szCs w:val="16"/>
     </w:rPr>
   </w:style>
-  <w:style w:type="paragraph" w:styleId="CommentText">
+  <w:style w:type="paragraph" w:styleId="aff3">
     <w:name w:val="annotation text"/>
-    <w:basedOn w:val="Normal"/>
-    <w:link w:val="CommentTextChar"/>
+    <w:basedOn w:val="a1"/>
+    <w:link w:val="aff4"/>
     <w:uiPriority w:val="99"/>
     <w:semiHidden/>
     <w:unhideWhenUsed/>
@@ -17856,10 +17959,10 @@
       <w:szCs w:val="20"/>
     </w:rPr>
   </w:style>
-  <w:style w:type="character" w:customStyle="1" w:styleId="CommentTextChar">
-    <w:name w:val="Comment Text Char"/>
-    <w:basedOn w:val="DefaultParagraphFont"/>
-    <w:link w:val="CommentText"/>
+  <w:style w:type="character" w:customStyle="1" w:styleId="aff4">
+    <w:name w:val="Текст примечания Знак"/>
+    <w:basedOn w:val="a2"/>
+    <w:link w:val="aff3"/>
     <w:uiPriority w:val="99"/>
     <w:semiHidden/>
     <w:rPr>
@@ -17868,11 +17971,11 @@
       <w:szCs w:val="20"/>
     </w:rPr>
   </w:style>
-  <w:style w:type="paragraph" w:styleId="CommentSubject">
+  <w:style w:type="paragraph" w:styleId="aff5">
     <w:name w:val="annotation subject"/>
-    <w:basedOn w:val="CommentText"/>
-    <w:next w:val="CommentText"/>
-    <w:link w:val="CommentSubjectChar"/>
+    <w:basedOn w:val="aff3"/>
+    <w:next w:val="aff3"/>
+    <w:link w:val="aff6"/>
     <w:uiPriority w:val="99"/>
     <w:semiHidden/>
     <w:unhideWhenUsed/>
@@ -17881,10 +17984,10 @@
       <w:bCs/>
     </w:rPr>
   </w:style>
-  <w:style w:type="character" w:customStyle="1" w:styleId="CommentSubjectChar">
-    <w:name w:val="Comment Subject Char"/>
-    <w:basedOn w:val="CommentTextChar"/>
-    <w:link w:val="CommentSubject"/>
+  <w:style w:type="character" w:customStyle="1" w:styleId="aff6">
+    <w:name w:val="Тема примечания Знак"/>
+    <w:basedOn w:val="aff4"/>
+    <w:link w:val="aff5"/>
     <w:uiPriority w:val="99"/>
     <w:semiHidden/>
     <w:rPr>
@@ -17895,17 +17998,17 @@
       <w:szCs w:val="20"/>
     </w:rPr>
   </w:style>
-  <w:style w:type="paragraph" w:styleId="TOCHeading">
+  <w:style w:type="paragraph" w:styleId="aff7">
     <w:name w:val="TOC Heading"/>
-    <w:basedOn w:val="a9"/>
-    <w:next w:val="Normal"/>
+    <w:basedOn w:val="aff8"/>
+    <w:next w:val="a1"/>
     <w:uiPriority w:val="39"/>
     <w:unhideWhenUsed/>
   </w:style>
-  <w:style w:type="paragraph" w:styleId="TOC2">
+  <w:style w:type="paragraph" w:styleId="24">
     <w:name w:val="toc 2"/>
-    <w:basedOn w:val="Normal"/>
-    <w:next w:val="Normal"/>
+    <w:basedOn w:val="a1"/>
+    <w:next w:val="a1"/>
     <w:uiPriority w:val="39"/>
     <w:unhideWhenUsed/>
     <w:pPr>
@@ -17913,10 +18016,10 @@
       <w:ind w:left="280"/>
     </w:pPr>
   </w:style>
-  <w:style w:type="paragraph" w:styleId="TOC3">
+  <w:style w:type="paragraph" w:styleId="33">
     <w:name w:val="toc 3"/>
-    <w:basedOn w:val="Normal"/>
-    <w:next w:val="Normal"/>
+    <w:basedOn w:val="a1"/>
+    <w:next w:val="a1"/>
     <w:uiPriority w:val="39"/>
     <w:unhideWhenUsed/>
     <w:pPr>
@@ -17924,9 +18027,9 @@
       <w:ind w:left="560"/>
     </w:pPr>
   </w:style>
-  <w:style w:type="character" w:styleId="Hyperlink">
+  <w:style w:type="character" w:styleId="aff9">
     <w:name w:val="Hyperlink"/>
-    <w:basedOn w:val="DefaultParagraphFont"/>
+    <w:basedOn w:val="a2"/>
     <w:uiPriority w:val="99"/>
     <w:unhideWhenUsed/>
     <w:rPr>
@@ -17934,20 +18037,20 @@
       <w:u w:val="single"/>
     </w:rPr>
   </w:style>
-  <w:style w:type="paragraph" w:customStyle="1" w:styleId="a9">
+  <w:style w:type="paragraph" w:customStyle="1" w:styleId="aff8">
     <w:name w:val="Структурный заголовок"/>
-    <w:basedOn w:val="Heading1"/>
-    <w:link w:val="aa"/>
+    <w:basedOn w:val="1"/>
+    <w:link w:val="affa"/>
     <w:qFormat/>
     <w:pPr>
       <w:ind w:firstLine="0"/>
       <w:jc w:val="center"/>
     </w:pPr>
   </w:style>
-  <w:style w:type="paragraph" w:styleId="Header">
+  <w:style w:type="paragraph" w:styleId="affb">
     <w:name w:val="header"/>
-    <w:basedOn w:val="Normal"/>
-    <w:link w:val="HeaderChar1"/>
+    <w:basedOn w:val="a1"/>
+    <w:link w:val="affc"/>
     <w:uiPriority w:val="99"/>
     <w:unhideWhenUsed/>
     <w:pPr>
@@ -17958,10 +18061,10 @@
       <w:spacing w:line="240" w:lineRule="auto"/>
     </w:pPr>
   </w:style>
-  <w:style w:type="character" w:customStyle="1" w:styleId="aa">
+  <w:style w:type="character" w:customStyle="1" w:styleId="affa">
     <w:name w:val="Структурный заголовок Знак"/>
-    <w:basedOn w:val="Heading1Char1"/>
-    <w:link w:val="a9"/>
+    <w:basedOn w:val="10"/>
+    <w:link w:val="aff8"/>
     <w:rPr>
       <w:rFonts w:ascii="Times New Roman" w:eastAsiaTheme="majorEastAsia" w:hAnsi="Times New Roman" w:cstheme="majorBidi"/>
       <w:b/>
@@ -17970,20 +18073,20 @@
       <w:szCs w:val="32"/>
     </w:rPr>
   </w:style>
-  <w:style w:type="character" w:customStyle="1" w:styleId="HeaderChar1">
-    <w:name w:val="Header Char1"/>
-    <w:basedOn w:val="DefaultParagraphFont"/>
-    <w:link w:val="Header"/>
+  <w:style w:type="character" w:customStyle="1" w:styleId="affc">
+    <w:name w:val="Верхний колонтитул Знак"/>
+    <w:basedOn w:val="a2"/>
+    <w:link w:val="affb"/>
     <w:uiPriority w:val="99"/>
     <w:rPr>
       <w:rFonts w:ascii="Times New Roman" w:hAnsi="Times New Roman"/>
       <w:sz w:val="28"/>
     </w:rPr>
   </w:style>
-  <w:style w:type="paragraph" w:styleId="Footer">
+  <w:style w:type="paragraph" w:styleId="affd">
     <w:name w:val="footer"/>
-    <w:basedOn w:val="Normal"/>
-    <w:link w:val="FooterChar1"/>
+    <w:basedOn w:val="a1"/>
+    <w:link w:val="affe"/>
     <w:uiPriority w:val="99"/>
     <w:unhideWhenUsed/>
     <w:pPr>
@@ -17994,20 +18097,20 @@
       <w:spacing w:line="240" w:lineRule="auto"/>
     </w:pPr>
   </w:style>
-  <w:style w:type="character" w:customStyle="1" w:styleId="FooterChar1">
-    <w:name w:val="Footer Char1"/>
-    <w:basedOn w:val="DefaultParagraphFont"/>
-    <w:link w:val="Footer"/>
+  <w:style w:type="character" w:customStyle="1" w:styleId="affe">
+    <w:name w:val="Нижний колонтитул Знак"/>
+    <w:basedOn w:val="a2"/>
+    <w:link w:val="affd"/>
     <w:uiPriority w:val="99"/>
     <w:rPr>
       <w:rFonts w:ascii="Times New Roman" w:hAnsi="Times New Roman"/>
       <w:sz w:val="28"/>
     </w:rPr>
   </w:style>
-  <w:style w:type="paragraph" w:customStyle="1" w:styleId="ab">
+  <w:style w:type="paragraph" w:customStyle="1" w:styleId="afff">
     <w:name w:val="№ страницы"/>
-    <w:basedOn w:val="Footer"/>
-    <w:link w:val="ac"/>
+    <w:basedOn w:val="affd"/>
+    <w:link w:val="afff0"/>
     <w:qFormat/>
     <w:pPr>
       <w:ind w:firstLine="0"/>
@@ -18017,10 +18120,10 @@
       <w:sz w:val="22"/>
     </w:rPr>
   </w:style>
-  <w:style w:type="table" w:customStyle="1" w:styleId="1">
+  <w:style w:type="table" w:customStyle="1" w:styleId="13">
     <w:name w:val="Сетка таблицы1"/>
-    <w:basedOn w:val="TableNormal"/>
-    <w:next w:val="TableGrid"/>
+    <w:basedOn w:val="a3"/>
+    <w:next w:val="aff1"/>
     <w:pPr>
       <w:widowControl w:val="0"/>
       <w:jc w:val="both"/>
@@ -18041,27 +18144,27 @@
       </w:tblBorders>
     </w:tblPr>
   </w:style>
-  <w:style w:type="character" w:customStyle="1" w:styleId="ac">
+  <w:style w:type="character" w:customStyle="1" w:styleId="afff0">
     <w:name w:val="№ страницы Знак"/>
-    <w:basedOn w:val="FooterChar1"/>
-    <w:link w:val="ab"/>
+    <w:basedOn w:val="affe"/>
+    <w:link w:val="afff"/>
     <w:rPr>
       <w:rFonts w:ascii="Times New Roman" w:hAnsi="Times New Roman"/>
       <w:sz w:val="28"/>
     </w:rPr>
   </w:style>
-  <w:style w:type="character" w:styleId="PlaceholderText">
+  <w:style w:type="character" w:styleId="afff1">
     <w:name w:val="Placeholder Text"/>
-    <w:basedOn w:val="DefaultParagraphFont"/>
+    <w:basedOn w:val="a2"/>
     <w:uiPriority w:val="99"/>
     <w:semiHidden/>
     <w:rPr>
       <w:color w:val="808080"/>
     </w:rPr>
   </w:style>
-  <w:style w:type="character" w:styleId="UnresolvedMention">
+  <w:style w:type="character" w:styleId="afff2">
     <w:name w:val="Unresolved Mention"/>
-    <w:basedOn w:val="DefaultParagraphFont"/>
+    <w:basedOn w:val="a2"/>
     <w:uiPriority w:val="99"/>
     <w:semiHidden/>
     <w:unhideWhenUsed/>
@@ -18282,21 +18385,21 @@
 </a:theme>
 </file>
 
-<file path=customXml/item1.xml>
-</file>
-
-<file path=customXml/item2.xml><?xml version="1.0" encoding="utf-8"?>
+<file path=customXml/item1.xml><?xml version="1.0" encoding="utf-8"?>
 <b:Sources xmlns:b="http://schemas.openxmlformats.org/officeDocument/2006/bibliography" xmlns="http://schemas.openxmlformats.org/officeDocument/2006/bibliography" SelectedStyle="\APASixthEditionOfficeOnline.xsl" StyleName="APA" Version="6"/>
 </file>
 
-<file path=customXml/itemProps1.xml><?xml version="1.0" encoding="utf-8"?>
-<ds:datastoreItem xmlns:ds="http://schemas.openxmlformats.org/officeDocument/2006/customXml" ds:itemID="{A67D258A-9AB9-4B70-93AA-F6BF1F1C0448}"/>
+<file path=customXml/item2.xml>
 </file>
 
-<file path=customXml/itemProps2.xml><?xml version="1.0" encoding="utf-8"?>
+<file path=customXml/itemProps1.xml><?xml version="1.0" encoding="utf-8"?>
 <ds:datastoreItem xmlns:ds="http://schemas.openxmlformats.org/officeDocument/2006/customXml" ds:itemID="{FDEAABB2-45BA-47D8-BDE6-C316D9743602}">
   <ds:schemaRefs>
     <ds:schemaRef ds:uri="http://schemas.openxmlformats.org/officeDocument/2006/bibliography"/>
   </ds:schemaRefs>
 </ds:datastoreItem>
+</file>
+
+<file path=customXml/itemProps2.xml><?xml version="1.0" encoding="utf-8"?>
+<ds:datastoreItem xmlns:ds="http://schemas.openxmlformats.org/officeDocument/2006/customXml" ds:itemID="{A67D258A-9AB9-4B70-93AA-F6BF1F1C0448}"/>
 </file>
</xml_diff>